<commit_message>
Added intro paragraphs to report
</commit_message>
<xml_diff>
--- a/wine_report.docx
+++ b/wine_report.docx
@@ -4,6 +4,7 @@
   <w:body>
     <w:p>
       <w:pPr>
+        <w:spacing w:line="360" w:lineRule="auto"/>
         <w:jc w:val="center"/>
         <w:rPr>
           <w:rFonts w:ascii="Times New Roman" w:hAnsi="Times New Roman" w:cs="Times New Roman"/>
@@ -14,6 +15,7 @@
     </w:p>
     <w:p>
       <w:pPr>
+        <w:spacing w:line="360" w:lineRule="auto"/>
         <w:jc w:val="center"/>
         <w:rPr>
           <w:rFonts w:ascii="Times New Roman" w:hAnsi="Times New Roman" w:cs="Times New Roman"/>
@@ -24,6 +26,7 @@
     </w:p>
     <w:p>
       <w:pPr>
+        <w:spacing w:line="360" w:lineRule="auto"/>
         <w:jc w:val="center"/>
         <w:rPr>
           <w:rFonts w:ascii="Times New Roman" w:hAnsi="Times New Roman" w:cs="Times New Roman"/>
@@ -34,6 +37,7 @@
     </w:p>
     <w:p>
       <w:pPr>
+        <w:spacing w:line="360" w:lineRule="auto"/>
         <w:jc w:val="center"/>
         <w:rPr>
           <w:rFonts w:ascii="Times New Roman" w:hAnsi="Times New Roman" w:cs="Times New Roman"/>
@@ -44,6 +48,7 @@
     </w:p>
     <w:p>
       <w:pPr>
+        <w:spacing w:line="360" w:lineRule="auto"/>
         <w:jc w:val="center"/>
         <w:rPr>
           <w:rFonts w:ascii="Times New Roman" w:hAnsi="Times New Roman" w:cs="Times New Roman"/>
@@ -54,6 +59,7 @@
     </w:p>
     <w:p>
       <w:pPr>
+        <w:spacing w:line="360" w:lineRule="auto"/>
         <w:jc w:val="center"/>
         <w:rPr>
           <w:rFonts w:ascii="Times New Roman" w:hAnsi="Times New Roman" w:cs="Times New Roman"/>
@@ -64,6 +70,7 @@
     </w:p>
     <w:p>
       <w:pPr>
+        <w:spacing w:line="360" w:lineRule="auto"/>
         <w:jc w:val="center"/>
         <w:rPr>
           <w:rFonts w:ascii="Times New Roman" w:hAnsi="Times New Roman" w:cs="Times New Roman"/>
@@ -74,6 +81,7 @@
     </w:p>
     <w:p>
       <w:pPr>
+        <w:spacing w:line="360" w:lineRule="auto"/>
         <w:jc w:val="center"/>
         <w:rPr>
           <w:rFonts w:ascii="Times New Roman" w:hAnsi="Times New Roman" w:cs="Times New Roman"/>
@@ -92,6 +100,7 @@
     </w:p>
     <w:p>
       <w:pPr>
+        <w:spacing w:line="360" w:lineRule="auto"/>
         <w:jc w:val="center"/>
         <w:rPr>
           <w:rFonts w:ascii="Times New Roman" w:hAnsi="Times New Roman" w:cs="Times New Roman"/>
@@ -102,6 +111,7 @@
     </w:p>
     <w:p>
       <w:pPr>
+        <w:spacing w:line="360" w:lineRule="auto"/>
         <w:jc w:val="center"/>
         <w:rPr>
           <w:rFonts w:ascii="Times New Roman" w:hAnsi="Times New Roman" w:cs="Times New Roman"/>
@@ -112,6 +122,7 @@
     </w:p>
     <w:p>
       <w:pPr>
+        <w:spacing w:line="360" w:lineRule="auto"/>
         <w:jc w:val="center"/>
         <w:rPr>
           <w:rFonts w:ascii="Times New Roman" w:hAnsi="Times New Roman" w:cs="Times New Roman"/>
@@ -122,6 +133,7 @@
     </w:p>
     <w:p>
       <w:pPr>
+        <w:spacing w:line="360" w:lineRule="auto"/>
         <w:jc w:val="center"/>
         <w:rPr>
           <w:rFonts w:ascii="Times New Roman" w:hAnsi="Times New Roman" w:cs="Times New Roman"/>
@@ -132,6 +144,7 @@
     </w:p>
     <w:p>
       <w:pPr>
+        <w:spacing w:line="360" w:lineRule="auto"/>
         <w:jc w:val="center"/>
         <w:rPr>
           <w:rFonts w:ascii="Times New Roman" w:hAnsi="Times New Roman" w:cs="Times New Roman"/>
@@ -142,6 +155,7 @@
     </w:p>
     <w:p>
       <w:pPr>
+        <w:spacing w:line="360" w:lineRule="auto"/>
         <w:jc w:val="center"/>
         <w:rPr>
           <w:rFonts w:ascii="Times New Roman" w:hAnsi="Times New Roman" w:cs="Times New Roman"/>
@@ -152,6 +166,7 @@
     </w:p>
     <w:p>
       <w:pPr>
+        <w:spacing w:line="360" w:lineRule="auto"/>
         <w:jc w:val="center"/>
         <w:rPr>
           <w:rFonts w:ascii="Times New Roman" w:hAnsi="Times New Roman" w:cs="Times New Roman"/>
@@ -162,6 +177,7 @@
     </w:p>
     <w:p>
       <w:pPr>
+        <w:spacing w:line="360" w:lineRule="auto"/>
         <w:jc w:val="center"/>
         <w:rPr>
           <w:rFonts w:ascii="Times New Roman" w:hAnsi="Times New Roman" w:cs="Times New Roman"/>
@@ -172,6 +188,7 @@
     </w:p>
     <w:p>
       <w:pPr>
+        <w:spacing w:line="360" w:lineRule="auto"/>
         <w:jc w:val="center"/>
         <w:rPr>
           <w:rFonts w:ascii="Times New Roman" w:hAnsi="Times New Roman" w:cs="Times New Roman"/>
@@ -182,6 +199,7 @@
     </w:p>
     <w:p>
       <w:pPr>
+        <w:spacing w:line="360" w:lineRule="auto"/>
         <w:jc w:val="center"/>
         <w:rPr>
           <w:rFonts w:ascii="Times New Roman" w:hAnsi="Times New Roman" w:cs="Times New Roman"/>
@@ -192,6 +210,7 @@
     </w:p>
     <w:p>
       <w:pPr>
+        <w:spacing w:line="360" w:lineRule="auto"/>
         <w:jc w:val="center"/>
         <w:rPr>
           <w:rFonts w:ascii="Times New Roman" w:hAnsi="Times New Roman" w:cs="Times New Roman"/>
@@ -206,6 +225,7 @@
     </w:p>
     <w:p>
       <w:pPr>
+        <w:spacing w:line="360" w:lineRule="auto"/>
         <w:jc w:val="center"/>
         <w:rPr>
           <w:rFonts w:ascii="Times New Roman" w:hAnsi="Times New Roman" w:cs="Times New Roman"/>
@@ -224,6 +244,7 @@
     </w:p>
     <w:p>
       <w:pPr>
+        <w:spacing w:line="360" w:lineRule="auto"/>
         <w:jc w:val="center"/>
         <w:rPr>
           <w:rFonts w:ascii="Times New Roman" w:hAnsi="Times New Roman" w:cs="Times New Roman"/>
@@ -242,6 +263,7 @@
     </w:p>
     <w:p>
       <w:pPr>
+        <w:spacing w:line="360" w:lineRule="auto"/>
         <w:jc w:val="center"/>
         <w:rPr>
           <w:rFonts w:ascii="Times New Roman" w:hAnsi="Times New Roman" w:cs="Times New Roman"/>
@@ -260,15 +282,17 @@
     </w:p>
     <w:p>
       <w:pPr>
-        <w:rPr>
-          <w:rFonts w:ascii="Times New Roman" w:hAnsi="Times New Roman" w:cs="Times New Roman"/>
-          <w:sz w:val="28"/>
-          <w:szCs w:val="28"/>
-        </w:rPr>
-      </w:pPr>
-    </w:p>
-    <w:p>
-      <w:pPr>
+        <w:spacing w:line="360" w:lineRule="auto"/>
+        <w:rPr>
+          <w:rFonts w:ascii="Times New Roman" w:hAnsi="Times New Roman" w:cs="Times New Roman"/>
+          <w:sz w:val="28"/>
+          <w:szCs w:val="28"/>
+        </w:rPr>
+      </w:pPr>
+    </w:p>
+    <w:p>
+      <w:pPr>
+        <w:spacing w:line="360" w:lineRule="auto"/>
         <w:jc w:val="center"/>
         <w:rPr>
           <w:rFonts w:ascii="Times New Roman" w:hAnsi="Times New Roman" w:cs="Times New Roman"/>
@@ -279,6 +303,7 @@
     </w:p>
     <w:p>
       <w:pPr>
+        <w:spacing w:line="360" w:lineRule="auto"/>
         <w:rPr>
           <w:rFonts w:ascii="Times New Roman" w:hAnsi="Times New Roman" w:cs="Times New Roman"/>
           <w:sz w:val="28"/>
@@ -298,6 +323,7 @@
     </w:p>
     <w:p>
       <w:pPr>
+        <w:spacing w:line="360" w:lineRule="auto"/>
         <w:jc w:val="center"/>
         <w:rPr>
           <w:rFonts w:ascii="Times New Roman" w:hAnsi="Times New Roman" w:cs="Times New Roman"/>
@@ -319,614 +345,83 @@
     </w:p>
     <w:p>
       <w:pPr>
-        <w:rPr>
-          <w:rFonts w:ascii="Times New Roman" w:hAnsi="Times New Roman" w:cs="Times New Roman"/>
-        </w:rPr>
-      </w:pPr>
-      <w:r>
-        <w:rPr>
-          <w:rFonts w:ascii="Times New Roman" w:hAnsi="Times New Roman" w:cs="Times New Roman"/>
-        </w:rPr>
-        <w:t xml:space="preserve">Lorem ipsum dolor sit </w:t>
-      </w:r>
-      <w:proofErr w:type="spellStart"/>
-      <w:r>
-        <w:rPr>
-          <w:rFonts w:ascii="Times New Roman" w:hAnsi="Times New Roman" w:cs="Times New Roman"/>
-        </w:rPr>
-        <w:t>amet</w:t>
-      </w:r>
-      <w:proofErr w:type="spellEnd"/>
-      <w:r>
-        <w:rPr>
-          <w:rFonts w:ascii="Times New Roman" w:hAnsi="Times New Roman" w:cs="Times New Roman"/>
-        </w:rPr>
-        <w:t xml:space="preserve">, </w:t>
-      </w:r>
-      <w:proofErr w:type="spellStart"/>
-      <w:r>
-        <w:rPr>
-          <w:rFonts w:ascii="Times New Roman" w:hAnsi="Times New Roman" w:cs="Times New Roman"/>
-        </w:rPr>
-        <w:t>consectetur</w:t>
-      </w:r>
-      <w:proofErr w:type="spellEnd"/>
-      <w:r>
-        <w:rPr>
-          <w:rFonts w:ascii="Times New Roman" w:hAnsi="Times New Roman" w:cs="Times New Roman"/>
-        </w:rPr>
-        <w:t xml:space="preserve"> </w:t>
-      </w:r>
-      <w:proofErr w:type="spellStart"/>
-      <w:r>
-        <w:rPr>
-          <w:rFonts w:ascii="Times New Roman" w:hAnsi="Times New Roman" w:cs="Times New Roman"/>
-        </w:rPr>
-        <w:t>adipiscing</w:t>
-      </w:r>
-      <w:proofErr w:type="spellEnd"/>
-      <w:r>
-        <w:rPr>
-          <w:rFonts w:ascii="Times New Roman" w:hAnsi="Times New Roman" w:cs="Times New Roman"/>
-        </w:rPr>
-        <w:t xml:space="preserve"> </w:t>
-      </w:r>
-      <w:proofErr w:type="spellStart"/>
-      <w:r>
-        <w:rPr>
-          <w:rFonts w:ascii="Times New Roman" w:hAnsi="Times New Roman" w:cs="Times New Roman"/>
-        </w:rPr>
-        <w:t>elit</w:t>
-      </w:r>
-      <w:proofErr w:type="spellEnd"/>
-      <w:r>
-        <w:rPr>
-          <w:rFonts w:ascii="Times New Roman" w:hAnsi="Times New Roman" w:cs="Times New Roman"/>
-        </w:rPr>
-        <w:t xml:space="preserve">, sed do </w:t>
-      </w:r>
-      <w:proofErr w:type="spellStart"/>
-      <w:r>
-        <w:rPr>
-          <w:rFonts w:ascii="Times New Roman" w:hAnsi="Times New Roman" w:cs="Times New Roman"/>
-        </w:rPr>
-        <w:t>eiusmod</w:t>
-      </w:r>
-      <w:proofErr w:type="spellEnd"/>
-      <w:r>
-        <w:rPr>
-          <w:rFonts w:ascii="Times New Roman" w:hAnsi="Times New Roman" w:cs="Times New Roman"/>
-        </w:rPr>
-        <w:t xml:space="preserve"> </w:t>
-      </w:r>
-      <w:proofErr w:type="spellStart"/>
-      <w:r>
-        <w:rPr>
-          <w:rFonts w:ascii="Times New Roman" w:hAnsi="Times New Roman" w:cs="Times New Roman"/>
-        </w:rPr>
-        <w:t>tempor</w:t>
-      </w:r>
-      <w:proofErr w:type="spellEnd"/>
-      <w:r>
-        <w:rPr>
-          <w:rFonts w:ascii="Times New Roman" w:hAnsi="Times New Roman" w:cs="Times New Roman"/>
-        </w:rPr>
-        <w:t xml:space="preserve"> </w:t>
-      </w:r>
-      <w:proofErr w:type="spellStart"/>
-      <w:r>
-        <w:rPr>
-          <w:rFonts w:ascii="Times New Roman" w:hAnsi="Times New Roman" w:cs="Times New Roman"/>
-        </w:rPr>
-        <w:t>incididunt</w:t>
-      </w:r>
-      <w:proofErr w:type="spellEnd"/>
-      <w:r>
-        <w:rPr>
-          <w:rFonts w:ascii="Times New Roman" w:hAnsi="Times New Roman" w:cs="Times New Roman"/>
-        </w:rPr>
-        <w:t xml:space="preserve"> </w:t>
-      </w:r>
-      <w:proofErr w:type="spellStart"/>
-      <w:r>
-        <w:rPr>
-          <w:rFonts w:ascii="Times New Roman" w:hAnsi="Times New Roman" w:cs="Times New Roman"/>
-        </w:rPr>
-        <w:t>ut</w:t>
-      </w:r>
-      <w:proofErr w:type="spellEnd"/>
-      <w:r>
-        <w:rPr>
-          <w:rFonts w:ascii="Times New Roman" w:hAnsi="Times New Roman" w:cs="Times New Roman"/>
-        </w:rPr>
-        <w:t xml:space="preserve"> labore et dolore magna </w:t>
-      </w:r>
-      <w:proofErr w:type="spellStart"/>
-      <w:r>
-        <w:rPr>
-          <w:rFonts w:ascii="Times New Roman" w:hAnsi="Times New Roman" w:cs="Times New Roman"/>
-        </w:rPr>
-        <w:t>aliqua</w:t>
-      </w:r>
-      <w:proofErr w:type="spellEnd"/>
-      <w:r>
-        <w:rPr>
-          <w:rFonts w:ascii="Times New Roman" w:hAnsi="Times New Roman" w:cs="Times New Roman"/>
-        </w:rPr>
-        <w:t xml:space="preserve">. Ut </w:t>
-      </w:r>
-      <w:proofErr w:type="spellStart"/>
-      <w:r>
-        <w:rPr>
-          <w:rFonts w:ascii="Times New Roman" w:hAnsi="Times New Roman" w:cs="Times New Roman"/>
-        </w:rPr>
-        <w:t>enim</w:t>
-      </w:r>
-      <w:proofErr w:type="spellEnd"/>
-      <w:r>
-        <w:rPr>
-          <w:rFonts w:ascii="Times New Roman" w:hAnsi="Times New Roman" w:cs="Times New Roman"/>
-        </w:rPr>
-        <w:t xml:space="preserve"> ad minim </w:t>
-      </w:r>
-      <w:proofErr w:type="spellStart"/>
-      <w:r>
-        <w:rPr>
-          <w:rFonts w:ascii="Times New Roman" w:hAnsi="Times New Roman" w:cs="Times New Roman"/>
-        </w:rPr>
-        <w:t>veniam</w:t>
-      </w:r>
-      <w:proofErr w:type="spellEnd"/>
-      <w:r>
-        <w:rPr>
-          <w:rFonts w:ascii="Times New Roman" w:hAnsi="Times New Roman" w:cs="Times New Roman"/>
-        </w:rPr>
-        <w:t xml:space="preserve">, </w:t>
-      </w:r>
-      <w:proofErr w:type="spellStart"/>
-      <w:r>
-        <w:rPr>
-          <w:rFonts w:ascii="Times New Roman" w:hAnsi="Times New Roman" w:cs="Times New Roman"/>
-        </w:rPr>
-        <w:t>quis</w:t>
-      </w:r>
-      <w:proofErr w:type="spellEnd"/>
-      <w:r>
-        <w:rPr>
-          <w:rFonts w:ascii="Times New Roman" w:hAnsi="Times New Roman" w:cs="Times New Roman"/>
-        </w:rPr>
-        <w:t xml:space="preserve"> </w:t>
-      </w:r>
-      <w:proofErr w:type="spellStart"/>
-      <w:r>
-        <w:rPr>
-          <w:rFonts w:ascii="Times New Roman" w:hAnsi="Times New Roman" w:cs="Times New Roman"/>
-        </w:rPr>
-        <w:t>nostrud</w:t>
-      </w:r>
-      <w:proofErr w:type="spellEnd"/>
-      <w:r>
-        <w:rPr>
-          <w:rFonts w:ascii="Times New Roman" w:hAnsi="Times New Roman" w:cs="Times New Roman"/>
-        </w:rPr>
-        <w:t xml:space="preserve"> exercitation </w:t>
-      </w:r>
-      <w:proofErr w:type="spellStart"/>
-      <w:r>
-        <w:rPr>
-          <w:rFonts w:ascii="Times New Roman" w:hAnsi="Times New Roman" w:cs="Times New Roman"/>
-        </w:rPr>
-        <w:t>ullamco</w:t>
-      </w:r>
-      <w:proofErr w:type="spellEnd"/>
-      <w:r>
-        <w:rPr>
-          <w:rFonts w:ascii="Times New Roman" w:hAnsi="Times New Roman" w:cs="Times New Roman"/>
-        </w:rPr>
-        <w:t xml:space="preserve"> </w:t>
-      </w:r>
-      <w:proofErr w:type="spellStart"/>
-      <w:r>
-        <w:rPr>
-          <w:rFonts w:ascii="Times New Roman" w:hAnsi="Times New Roman" w:cs="Times New Roman"/>
-        </w:rPr>
-        <w:t>laboris</w:t>
-      </w:r>
-      <w:proofErr w:type="spellEnd"/>
-      <w:r>
-        <w:rPr>
-          <w:rFonts w:ascii="Times New Roman" w:hAnsi="Times New Roman" w:cs="Times New Roman"/>
-        </w:rPr>
-        <w:t xml:space="preserve"> nisi </w:t>
-      </w:r>
-      <w:proofErr w:type="spellStart"/>
-      <w:r>
-        <w:rPr>
-          <w:rFonts w:ascii="Times New Roman" w:hAnsi="Times New Roman" w:cs="Times New Roman"/>
-        </w:rPr>
-        <w:t>ut</w:t>
-      </w:r>
-      <w:proofErr w:type="spellEnd"/>
-      <w:r>
-        <w:rPr>
-          <w:rFonts w:ascii="Times New Roman" w:hAnsi="Times New Roman" w:cs="Times New Roman"/>
-        </w:rPr>
-        <w:t xml:space="preserve"> </w:t>
-      </w:r>
-      <w:proofErr w:type="spellStart"/>
-      <w:r>
-        <w:rPr>
-          <w:rFonts w:ascii="Times New Roman" w:hAnsi="Times New Roman" w:cs="Times New Roman"/>
-        </w:rPr>
-        <w:t>aliquip</w:t>
-      </w:r>
-      <w:proofErr w:type="spellEnd"/>
-      <w:r>
-        <w:rPr>
-          <w:rFonts w:ascii="Times New Roman" w:hAnsi="Times New Roman" w:cs="Times New Roman"/>
-        </w:rPr>
-        <w:t xml:space="preserve"> ex </w:t>
-      </w:r>
-      <w:proofErr w:type="spellStart"/>
-      <w:r>
-        <w:rPr>
-          <w:rFonts w:ascii="Times New Roman" w:hAnsi="Times New Roman" w:cs="Times New Roman"/>
-        </w:rPr>
-        <w:t>ea</w:t>
-      </w:r>
-      <w:proofErr w:type="spellEnd"/>
-      <w:r>
-        <w:rPr>
-          <w:rFonts w:ascii="Times New Roman" w:hAnsi="Times New Roman" w:cs="Times New Roman"/>
-        </w:rPr>
-        <w:t xml:space="preserve"> </w:t>
-      </w:r>
-      <w:proofErr w:type="spellStart"/>
-      <w:r>
-        <w:rPr>
-          <w:rFonts w:ascii="Times New Roman" w:hAnsi="Times New Roman" w:cs="Times New Roman"/>
-        </w:rPr>
-        <w:t>commodo</w:t>
-      </w:r>
-      <w:proofErr w:type="spellEnd"/>
-      <w:r>
-        <w:rPr>
-          <w:rFonts w:ascii="Times New Roman" w:hAnsi="Times New Roman" w:cs="Times New Roman"/>
-        </w:rPr>
-        <w:t xml:space="preserve"> </w:t>
-      </w:r>
-      <w:proofErr w:type="spellStart"/>
-      <w:r>
-        <w:rPr>
-          <w:rFonts w:ascii="Times New Roman" w:hAnsi="Times New Roman" w:cs="Times New Roman"/>
-        </w:rPr>
-        <w:t>consequat</w:t>
-      </w:r>
-      <w:proofErr w:type="spellEnd"/>
-      <w:r>
-        <w:rPr>
-          <w:rFonts w:ascii="Times New Roman" w:hAnsi="Times New Roman" w:cs="Times New Roman"/>
-        </w:rPr>
-        <w:t xml:space="preserve">. Duis </w:t>
-      </w:r>
-      <w:proofErr w:type="spellStart"/>
-      <w:r>
-        <w:rPr>
-          <w:rFonts w:ascii="Times New Roman" w:hAnsi="Times New Roman" w:cs="Times New Roman"/>
-        </w:rPr>
-        <w:t>aute</w:t>
-      </w:r>
-      <w:proofErr w:type="spellEnd"/>
-      <w:r>
-        <w:rPr>
-          <w:rFonts w:ascii="Times New Roman" w:hAnsi="Times New Roman" w:cs="Times New Roman"/>
-        </w:rPr>
-        <w:t xml:space="preserve"> </w:t>
-      </w:r>
-      <w:proofErr w:type="spellStart"/>
-      <w:r>
-        <w:rPr>
-          <w:rFonts w:ascii="Times New Roman" w:hAnsi="Times New Roman" w:cs="Times New Roman"/>
-        </w:rPr>
-        <w:t>irure</w:t>
-      </w:r>
-      <w:proofErr w:type="spellEnd"/>
-      <w:r>
-        <w:rPr>
-          <w:rFonts w:ascii="Times New Roman" w:hAnsi="Times New Roman" w:cs="Times New Roman"/>
-        </w:rPr>
-        <w:t xml:space="preserve"> dolor in </w:t>
-      </w:r>
-      <w:proofErr w:type="spellStart"/>
-      <w:r>
-        <w:rPr>
-          <w:rFonts w:ascii="Times New Roman" w:hAnsi="Times New Roman" w:cs="Times New Roman"/>
-        </w:rPr>
-        <w:t>reprehenderit</w:t>
-      </w:r>
-      <w:proofErr w:type="spellEnd"/>
-      <w:r>
-        <w:rPr>
-          <w:rFonts w:ascii="Times New Roman" w:hAnsi="Times New Roman" w:cs="Times New Roman"/>
-        </w:rPr>
-        <w:t xml:space="preserve"> in </w:t>
-      </w:r>
-      <w:proofErr w:type="spellStart"/>
-      <w:r>
-        <w:rPr>
-          <w:rFonts w:ascii="Times New Roman" w:hAnsi="Times New Roman" w:cs="Times New Roman"/>
-        </w:rPr>
-        <w:t>voluptate</w:t>
-      </w:r>
-      <w:proofErr w:type="spellEnd"/>
-      <w:r>
-        <w:rPr>
-          <w:rFonts w:ascii="Times New Roman" w:hAnsi="Times New Roman" w:cs="Times New Roman"/>
-        </w:rPr>
-        <w:t xml:space="preserve"> </w:t>
-      </w:r>
-      <w:proofErr w:type="spellStart"/>
-      <w:r>
-        <w:rPr>
-          <w:rFonts w:ascii="Times New Roman" w:hAnsi="Times New Roman" w:cs="Times New Roman"/>
-        </w:rPr>
-        <w:t>velit</w:t>
-      </w:r>
-      <w:proofErr w:type="spellEnd"/>
-      <w:r>
-        <w:rPr>
-          <w:rFonts w:ascii="Times New Roman" w:hAnsi="Times New Roman" w:cs="Times New Roman"/>
-        </w:rPr>
-        <w:t xml:space="preserve"> </w:t>
-      </w:r>
-      <w:proofErr w:type="spellStart"/>
-      <w:r>
-        <w:rPr>
-          <w:rFonts w:ascii="Times New Roman" w:hAnsi="Times New Roman" w:cs="Times New Roman"/>
-        </w:rPr>
-        <w:t>esse</w:t>
-      </w:r>
-      <w:proofErr w:type="spellEnd"/>
-      <w:r>
-        <w:rPr>
-          <w:rFonts w:ascii="Times New Roman" w:hAnsi="Times New Roman" w:cs="Times New Roman"/>
-        </w:rPr>
-        <w:t xml:space="preserve"> </w:t>
-      </w:r>
-      <w:proofErr w:type="spellStart"/>
-      <w:r>
-        <w:rPr>
-          <w:rFonts w:ascii="Times New Roman" w:hAnsi="Times New Roman" w:cs="Times New Roman"/>
-        </w:rPr>
-        <w:t>cillum</w:t>
-      </w:r>
-      <w:proofErr w:type="spellEnd"/>
-      <w:r>
-        <w:rPr>
-          <w:rFonts w:ascii="Times New Roman" w:hAnsi="Times New Roman" w:cs="Times New Roman"/>
-        </w:rPr>
-        <w:t xml:space="preserve"> dolore </w:t>
-      </w:r>
-      <w:proofErr w:type="spellStart"/>
-      <w:r>
-        <w:rPr>
-          <w:rFonts w:ascii="Times New Roman" w:hAnsi="Times New Roman" w:cs="Times New Roman"/>
-        </w:rPr>
-        <w:t>eu</w:t>
-      </w:r>
-      <w:proofErr w:type="spellEnd"/>
-      <w:r>
-        <w:rPr>
-          <w:rFonts w:ascii="Times New Roman" w:hAnsi="Times New Roman" w:cs="Times New Roman"/>
-        </w:rPr>
-        <w:t xml:space="preserve"> </w:t>
-      </w:r>
-      <w:proofErr w:type="spellStart"/>
-      <w:r>
-        <w:rPr>
-          <w:rFonts w:ascii="Times New Roman" w:hAnsi="Times New Roman" w:cs="Times New Roman"/>
-        </w:rPr>
-        <w:t>fugiat</w:t>
-      </w:r>
-      <w:proofErr w:type="spellEnd"/>
-      <w:r>
-        <w:rPr>
-          <w:rFonts w:ascii="Times New Roman" w:hAnsi="Times New Roman" w:cs="Times New Roman"/>
-        </w:rPr>
-        <w:t xml:space="preserve"> </w:t>
-      </w:r>
-      <w:proofErr w:type="spellStart"/>
-      <w:r>
-        <w:rPr>
-          <w:rFonts w:ascii="Times New Roman" w:hAnsi="Times New Roman" w:cs="Times New Roman"/>
-        </w:rPr>
-        <w:t>nulla</w:t>
-      </w:r>
-      <w:proofErr w:type="spellEnd"/>
-      <w:r>
-        <w:rPr>
-          <w:rFonts w:ascii="Times New Roman" w:hAnsi="Times New Roman" w:cs="Times New Roman"/>
-        </w:rPr>
-        <w:t xml:space="preserve"> </w:t>
-      </w:r>
-      <w:proofErr w:type="spellStart"/>
-      <w:r>
-        <w:rPr>
-          <w:rFonts w:ascii="Times New Roman" w:hAnsi="Times New Roman" w:cs="Times New Roman"/>
-        </w:rPr>
-        <w:t>pariatur</w:t>
-      </w:r>
-      <w:proofErr w:type="spellEnd"/>
-      <w:r>
-        <w:rPr>
-          <w:rFonts w:ascii="Times New Roman" w:hAnsi="Times New Roman" w:cs="Times New Roman"/>
-        </w:rPr>
-        <w:t xml:space="preserve">. </w:t>
-      </w:r>
-      <w:proofErr w:type="spellStart"/>
-      <w:r>
-        <w:rPr>
-          <w:rFonts w:ascii="Times New Roman" w:hAnsi="Times New Roman" w:cs="Times New Roman"/>
-        </w:rPr>
-        <w:t>Excepteur</w:t>
-      </w:r>
-      <w:proofErr w:type="spellEnd"/>
-      <w:r>
-        <w:rPr>
-          <w:rFonts w:ascii="Times New Roman" w:hAnsi="Times New Roman" w:cs="Times New Roman"/>
-        </w:rPr>
-        <w:t xml:space="preserve"> </w:t>
-      </w:r>
-      <w:proofErr w:type="spellStart"/>
-      <w:r>
-        <w:rPr>
-          <w:rFonts w:ascii="Times New Roman" w:hAnsi="Times New Roman" w:cs="Times New Roman"/>
-        </w:rPr>
-        <w:t>sint</w:t>
-      </w:r>
-      <w:proofErr w:type="spellEnd"/>
-      <w:r>
-        <w:rPr>
-          <w:rFonts w:ascii="Times New Roman" w:hAnsi="Times New Roman" w:cs="Times New Roman"/>
-        </w:rPr>
-        <w:t xml:space="preserve"> </w:t>
-      </w:r>
-      <w:proofErr w:type="spellStart"/>
-      <w:r>
-        <w:rPr>
-          <w:rFonts w:ascii="Times New Roman" w:hAnsi="Times New Roman" w:cs="Times New Roman"/>
-        </w:rPr>
-        <w:t>occaecat</w:t>
-      </w:r>
-      <w:proofErr w:type="spellEnd"/>
-      <w:r>
-        <w:rPr>
-          <w:rFonts w:ascii="Times New Roman" w:hAnsi="Times New Roman" w:cs="Times New Roman"/>
-        </w:rPr>
-        <w:t xml:space="preserve"> </w:t>
-      </w:r>
-      <w:proofErr w:type="spellStart"/>
-      <w:r>
-        <w:rPr>
-          <w:rFonts w:ascii="Times New Roman" w:hAnsi="Times New Roman" w:cs="Times New Roman"/>
-        </w:rPr>
-        <w:t>cupidatat</w:t>
-      </w:r>
-      <w:proofErr w:type="spellEnd"/>
-      <w:r>
-        <w:rPr>
-          <w:rFonts w:ascii="Times New Roman" w:hAnsi="Times New Roman" w:cs="Times New Roman"/>
-        </w:rPr>
-        <w:t xml:space="preserve"> non </w:t>
-      </w:r>
-      <w:proofErr w:type="spellStart"/>
-      <w:r>
-        <w:rPr>
-          <w:rFonts w:ascii="Times New Roman" w:hAnsi="Times New Roman" w:cs="Times New Roman"/>
-        </w:rPr>
-        <w:t>proident</w:t>
-      </w:r>
-      <w:proofErr w:type="spellEnd"/>
-      <w:r>
-        <w:rPr>
-          <w:rFonts w:ascii="Times New Roman" w:hAnsi="Times New Roman" w:cs="Times New Roman"/>
-        </w:rPr>
-        <w:t xml:space="preserve">, sunt in culpa qui </w:t>
-      </w:r>
-      <w:proofErr w:type="spellStart"/>
-      <w:r>
-        <w:rPr>
-          <w:rFonts w:ascii="Times New Roman" w:hAnsi="Times New Roman" w:cs="Times New Roman"/>
-        </w:rPr>
-        <w:t>officia</w:t>
-      </w:r>
-      <w:proofErr w:type="spellEnd"/>
-      <w:r>
-        <w:rPr>
-          <w:rFonts w:ascii="Times New Roman" w:hAnsi="Times New Roman" w:cs="Times New Roman"/>
-        </w:rPr>
-        <w:t xml:space="preserve"> </w:t>
-      </w:r>
-      <w:proofErr w:type="spellStart"/>
-      <w:r>
-        <w:rPr>
-          <w:rFonts w:ascii="Times New Roman" w:hAnsi="Times New Roman" w:cs="Times New Roman"/>
-        </w:rPr>
-        <w:t>deserunt</w:t>
-      </w:r>
-      <w:proofErr w:type="spellEnd"/>
-      <w:r>
-        <w:rPr>
-          <w:rFonts w:ascii="Times New Roman" w:hAnsi="Times New Roman" w:cs="Times New Roman"/>
-        </w:rPr>
-        <w:t xml:space="preserve"> </w:t>
-      </w:r>
-      <w:proofErr w:type="spellStart"/>
-      <w:r>
-        <w:rPr>
-          <w:rFonts w:ascii="Times New Roman" w:hAnsi="Times New Roman" w:cs="Times New Roman"/>
-        </w:rPr>
-        <w:t>mollit</w:t>
-      </w:r>
-      <w:proofErr w:type="spellEnd"/>
-      <w:r>
-        <w:rPr>
-          <w:rFonts w:ascii="Times New Roman" w:hAnsi="Times New Roman" w:cs="Times New Roman"/>
-        </w:rPr>
-        <w:t xml:space="preserve"> </w:t>
-      </w:r>
-      <w:proofErr w:type="spellStart"/>
-      <w:r>
-        <w:rPr>
-          <w:rFonts w:ascii="Times New Roman" w:hAnsi="Times New Roman" w:cs="Times New Roman"/>
-        </w:rPr>
-        <w:t>anim</w:t>
-      </w:r>
-      <w:proofErr w:type="spellEnd"/>
-      <w:r>
-        <w:rPr>
-          <w:rFonts w:ascii="Times New Roman" w:hAnsi="Times New Roman" w:cs="Times New Roman"/>
-        </w:rPr>
-        <w:t xml:space="preserve"> id </w:t>
-      </w:r>
-      <w:proofErr w:type="spellStart"/>
-      <w:r>
-        <w:rPr>
-          <w:rFonts w:ascii="Times New Roman" w:hAnsi="Times New Roman" w:cs="Times New Roman"/>
-        </w:rPr>
-        <w:t>est</w:t>
-      </w:r>
-      <w:proofErr w:type="spellEnd"/>
-      <w:r>
-        <w:rPr>
-          <w:rFonts w:ascii="Times New Roman" w:hAnsi="Times New Roman" w:cs="Times New Roman"/>
-        </w:rPr>
-        <w:t xml:space="preserve"> </w:t>
-      </w:r>
-      <w:proofErr w:type="spellStart"/>
-      <w:r>
-        <w:rPr>
-          <w:rFonts w:ascii="Times New Roman" w:hAnsi="Times New Roman" w:cs="Times New Roman"/>
-        </w:rPr>
-        <w:t>laborum</w:t>
-      </w:r>
-      <w:proofErr w:type="spellEnd"/>
-      <w:r>
-        <w:rPr>
-          <w:rFonts w:ascii="Times New Roman" w:hAnsi="Times New Roman" w:cs="Times New Roman"/>
-        </w:rPr>
-        <w:t>.</w:t>
-      </w:r>
-    </w:p>
-    <w:p>
-      <w:pPr>
-        <w:rPr>
-          <w:rFonts w:ascii="Times New Roman" w:hAnsi="Times New Roman" w:cs="Times New Roman"/>
-        </w:rPr>
-      </w:pPr>
-    </w:p>
-    <w:p>
-      <w:pPr>
+        <w:spacing w:line="360" w:lineRule="auto"/>
+        <w:rPr>
+          <w:rFonts w:ascii="Times New Roman" w:hAnsi="Times New Roman" w:cs="Times New Roman"/>
+        </w:rPr>
+      </w:pPr>
+      <w:r>
+        <w:rPr>
+          <w:rFonts w:ascii="Times New Roman" w:hAnsi="Times New Roman" w:cs="Times New Roman"/>
+        </w:rPr>
+        <w:tab/>
+      </w:r>
+      <w:r>
+        <w:rPr>
+          <w:rFonts w:ascii="Times New Roman" w:hAnsi="Times New Roman" w:cs="Times New Roman"/>
+        </w:rPr>
+        <w:t xml:space="preserve">This </w:t>
+      </w:r>
+      <w:r>
+        <w:rPr>
+          <w:rFonts w:ascii="Times New Roman" w:hAnsi="Times New Roman" w:cs="Times New Roman"/>
+        </w:rPr>
+        <w:t>report</w:t>
+      </w:r>
+      <w:r>
+        <w:rPr>
+          <w:rFonts w:ascii="Times New Roman" w:hAnsi="Times New Roman" w:cs="Times New Roman"/>
+        </w:rPr>
+        <w:t xml:space="preserve"> aims to analyze the various factors that impact wine quality </w:t>
+      </w:r>
+      <w:r>
+        <w:rPr>
+          <w:rFonts w:ascii="Times New Roman" w:hAnsi="Times New Roman" w:cs="Times New Roman"/>
+        </w:rPr>
+        <w:t>using</w:t>
+      </w:r>
+      <w:r>
+        <w:rPr>
+          <w:rFonts w:ascii="Times New Roman" w:hAnsi="Times New Roman" w:cs="Times New Roman"/>
+        </w:rPr>
+        <w:t xml:space="preserve"> predictive model</w:t>
+      </w:r>
+      <w:r>
+        <w:rPr>
+          <w:rFonts w:ascii="Times New Roman" w:hAnsi="Times New Roman" w:cs="Times New Roman"/>
+        </w:rPr>
+        <w:t>s</w:t>
+      </w:r>
+      <w:r>
+        <w:rPr>
+          <w:rFonts w:ascii="Times New Roman" w:hAnsi="Times New Roman" w:cs="Times New Roman"/>
+        </w:rPr>
+        <w:t xml:space="preserve">. Wine is a complex blend of multiple components, and to achieve quality, understanding the contributing factors is crucial. This study utilizes the Wine Quality dataset from UCI and investigates 11 input variables of white and red variations of the Portuguese “Vinho Verde” wine. The analysis will provide insights into the </w:t>
+      </w:r>
+      <w:r>
+        <w:rPr>
+          <w:rFonts w:ascii="Times New Roman" w:hAnsi="Times New Roman" w:cs="Times New Roman"/>
+        </w:rPr>
+        <w:t>connection and importance</w:t>
+      </w:r>
+      <w:r>
+        <w:rPr>
+          <w:rFonts w:ascii="Times New Roman" w:hAnsi="Times New Roman" w:cs="Times New Roman"/>
+        </w:rPr>
+        <w:t xml:space="preserve"> between the input variables and wine quality, thereby helping to improve wine production processes.</w:t>
+      </w:r>
+    </w:p>
+    <w:p>
+      <w:pPr>
+        <w:spacing w:line="360" w:lineRule="auto"/>
+        <w:rPr>
+          <w:rFonts w:ascii="Times New Roman" w:hAnsi="Times New Roman" w:cs="Times New Roman"/>
+        </w:rPr>
+      </w:pPr>
+    </w:p>
+    <w:p>
+      <w:pPr>
+        <w:spacing w:line="360" w:lineRule="auto"/>
         <w:jc w:val="center"/>
         <w:rPr>
           <w:rFonts w:ascii="Times New Roman" w:hAnsi="Times New Roman" w:cs="Times New Roman"/>
@@ -947,614 +442,54 @@
     </w:p>
     <w:p>
       <w:pPr>
-        <w:rPr>
-          <w:rFonts w:ascii="Times New Roman" w:hAnsi="Times New Roman" w:cs="Times New Roman"/>
-        </w:rPr>
-      </w:pPr>
-      <w:r>
-        <w:rPr>
-          <w:rFonts w:ascii="Times New Roman" w:hAnsi="Times New Roman" w:cs="Times New Roman"/>
-        </w:rPr>
-        <w:t xml:space="preserve">Lorem ipsum dolor sit </w:t>
-      </w:r>
-      <w:proofErr w:type="spellStart"/>
-      <w:r>
-        <w:rPr>
-          <w:rFonts w:ascii="Times New Roman" w:hAnsi="Times New Roman" w:cs="Times New Roman"/>
-        </w:rPr>
-        <w:t>amet</w:t>
-      </w:r>
-      <w:proofErr w:type="spellEnd"/>
-      <w:r>
-        <w:rPr>
-          <w:rFonts w:ascii="Times New Roman" w:hAnsi="Times New Roman" w:cs="Times New Roman"/>
-        </w:rPr>
-        <w:t xml:space="preserve">, </w:t>
-      </w:r>
-      <w:proofErr w:type="spellStart"/>
-      <w:r>
-        <w:rPr>
-          <w:rFonts w:ascii="Times New Roman" w:hAnsi="Times New Roman" w:cs="Times New Roman"/>
-        </w:rPr>
-        <w:t>consectetur</w:t>
-      </w:r>
-      <w:proofErr w:type="spellEnd"/>
-      <w:r>
-        <w:rPr>
-          <w:rFonts w:ascii="Times New Roman" w:hAnsi="Times New Roman" w:cs="Times New Roman"/>
-        </w:rPr>
-        <w:t xml:space="preserve"> </w:t>
-      </w:r>
-      <w:proofErr w:type="spellStart"/>
-      <w:r>
-        <w:rPr>
-          <w:rFonts w:ascii="Times New Roman" w:hAnsi="Times New Roman" w:cs="Times New Roman"/>
-        </w:rPr>
-        <w:t>adipiscing</w:t>
-      </w:r>
-      <w:proofErr w:type="spellEnd"/>
-      <w:r>
-        <w:rPr>
-          <w:rFonts w:ascii="Times New Roman" w:hAnsi="Times New Roman" w:cs="Times New Roman"/>
-        </w:rPr>
-        <w:t xml:space="preserve"> </w:t>
-      </w:r>
-      <w:proofErr w:type="spellStart"/>
-      <w:r>
-        <w:rPr>
-          <w:rFonts w:ascii="Times New Roman" w:hAnsi="Times New Roman" w:cs="Times New Roman"/>
-        </w:rPr>
-        <w:t>elit</w:t>
-      </w:r>
-      <w:proofErr w:type="spellEnd"/>
-      <w:r>
-        <w:rPr>
-          <w:rFonts w:ascii="Times New Roman" w:hAnsi="Times New Roman" w:cs="Times New Roman"/>
-        </w:rPr>
-        <w:t xml:space="preserve">, sed do </w:t>
-      </w:r>
-      <w:proofErr w:type="spellStart"/>
-      <w:r>
-        <w:rPr>
-          <w:rFonts w:ascii="Times New Roman" w:hAnsi="Times New Roman" w:cs="Times New Roman"/>
-        </w:rPr>
-        <w:t>eiusmod</w:t>
-      </w:r>
-      <w:proofErr w:type="spellEnd"/>
-      <w:r>
-        <w:rPr>
-          <w:rFonts w:ascii="Times New Roman" w:hAnsi="Times New Roman" w:cs="Times New Roman"/>
-        </w:rPr>
-        <w:t xml:space="preserve"> </w:t>
-      </w:r>
-      <w:proofErr w:type="spellStart"/>
-      <w:r>
-        <w:rPr>
-          <w:rFonts w:ascii="Times New Roman" w:hAnsi="Times New Roman" w:cs="Times New Roman"/>
-        </w:rPr>
-        <w:t>tempor</w:t>
-      </w:r>
-      <w:proofErr w:type="spellEnd"/>
-      <w:r>
-        <w:rPr>
-          <w:rFonts w:ascii="Times New Roman" w:hAnsi="Times New Roman" w:cs="Times New Roman"/>
-        </w:rPr>
-        <w:t xml:space="preserve"> </w:t>
-      </w:r>
-      <w:proofErr w:type="spellStart"/>
-      <w:r>
-        <w:rPr>
-          <w:rFonts w:ascii="Times New Roman" w:hAnsi="Times New Roman" w:cs="Times New Roman"/>
-        </w:rPr>
-        <w:t>incididunt</w:t>
-      </w:r>
-      <w:proofErr w:type="spellEnd"/>
-      <w:r>
-        <w:rPr>
-          <w:rFonts w:ascii="Times New Roman" w:hAnsi="Times New Roman" w:cs="Times New Roman"/>
-        </w:rPr>
-        <w:t xml:space="preserve"> </w:t>
-      </w:r>
-      <w:proofErr w:type="spellStart"/>
-      <w:r>
-        <w:rPr>
-          <w:rFonts w:ascii="Times New Roman" w:hAnsi="Times New Roman" w:cs="Times New Roman"/>
-        </w:rPr>
-        <w:t>ut</w:t>
-      </w:r>
-      <w:proofErr w:type="spellEnd"/>
-      <w:r>
-        <w:rPr>
-          <w:rFonts w:ascii="Times New Roman" w:hAnsi="Times New Roman" w:cs="Times New Roman"/>
-        </w:rPr>
-        <w:t xml:space="preserve"> labore et dolore magna </w:t>
-      </w:r>
-      <w:proofErr w:type="spellStart"/>
-      <w:r>
-        <w:rPr>
-          <w:rFonts w:ascii="Times New Roman" w:hAnsi="Times New Roman" w:cs="Times New Roman"/>
-        </w:rPr>
-        <w:t>aliqua</w:t>
-      </w:r>
-      <w:proofErr w:type="spellEnd"/>
-      <w:r>
-        <w:rPr>
-          <w:rFonts w:ascii="Times New Roman" w:hAnsi="Times New Roman" w:cs="Times New Roman"/>
-        </w:rPr>
-        <w:t xml:space="preserve">. Ut </w:t>
-      </w:r>
-      <w:proofErr w:type="spellStart"/>
-      <w:r>
-        <w:rPr>
-          <w:rFonts w:ascii="Times New Roman" w:hAnsi="Times New Roman" w:cs="Times New Roman"/>
-        </w:rPr>
-        <w:t>enim</w:t>
-      </w:r>
-      <w:proofErr w:type="spellEnd"/>
-      <w:r>
-        <w:rPr>
-          <w:rFonts w:ascii="Times New Roman" w:hAnsi="Times New Roman" w:cs="Times New Roman"/>
-        </w:rPr>
-        <w:t xml:space="preserve"> ad minim </w:t>
-      </w:r>
-      <w:proofErr w:type="spellStart"/>
-      <w:r>
-        <w:rPr>
-          <w:rFonts w:ascii="Times New Roman" w:hAnsi="Times New Roman" w:cs="Times New Roman"/>
-        </w:rPr>
-        <w:t>veniam</w:t>
-      </w:r>
-      <w:proofErr w:type="spellEnd"/>
-      <w:r>
-        <w:rPr>
-          <w:rFonts w:ascii="Times New Roman" w:hAnsi="Times New Roman" w:cs="Times New Roman"/>
-        </w:rPr>
-        <w:t xml:space="preserve">, </w:t>
-      </w:r>
-      <w:proofErr w:type="spellStart"/>
-      <w:r>
-        <w:rPr>
-          <w:rFonts w:ascii="Times New Roman" w:hAnsi="Times New Roman" w:cs="Times New Roman"/>
-        </w:rPr>
-        <w:t>quis</w:t>
-      </w:r>
-      <w:proofErr w:type="spellEnd"/>
-      <w:r>
-        <w:rPr>
-          <w:rFonts w:ascii="Times New Roman" w:hAnsi="Times New Roman" w:cs="Times New Roman"/>
-        </w:rPr>
-        <w:t xml:space="preserve"> </w:t>
-      </w:r>
-      <w:proofErr w:type="spellStart"/>
-      <w:r>
-        <w:rPr>
-          <w:rFonts w:ascii="Times New Roman" w:hAnsi="Times New Roman" w:cs="Times New Roman"/>
-        </w:rPr>
-        <w:t>nostrud</w:t>
-      </w:r>
-      <w:proofErr w:type="spellEnd"/>
-      <w:r>
-        <w:rPr>
-          <w:rFonts w:ascii="Times New Roman" w:hAnsi="Times New Roman" w:cs="Times New Roman"/>
-        </w:rPr>
-        <w:t xml:space="preserve"> exercitation </w:t>
-      </w:r>
-      <w:proofErr w:type="spellStart"/>
-      <w:r>
-        <w:rPr>
-          <w:rFonts w:ascii="Times New Roman" w:hAnsi="Times New Roman" w:cs="Times New Roman"/>
-        </w:rPr>
-        <w:t>ullamco</w:t>
-      </w:r>
-      <w:proofErr w:type="spellEnd"/>
-      <w:r>
-        <w:rPr>
-          <w:rFonts w:ascii="Times New Roman" w:hAnsi="Times New Roman" w:cs="Times New Roman"/>
-        </w:rPr>
-        <w:t xml:space="preserve"> </w:t>
-      </w:r>
-      <w:proofErr w:type="spellStart"/>
-      <w:r>
-        <w:rPr>
-          <w:rFonts w:ascii="Times New Roman" w:hAnsi="Times New Roman" w:cs="Times New Roman"/>
-        </w:rPr>
-        <w:t>laboris</w:t>
-      </w:r>
-      <w:proofErr w:type="spellEnd"/>
-      <w:r>
-        <w:rPr>
-          <w:rFonts w:ascii="Times New Roman" w:hAnsi="Times New Roman" w:cs="Times New Roman"/>
-        </w:rPr>
-        <w:t xml:space="preserve"> nisi </w:t>
-      </w:r>
-      <w:proofErr w:type="spellStart"/>
-      <w:r>
-        <w:rPr>
-          <w:rFonts w:ascii="Times New Roman" w:hAnsi="Times New Roman" w:cs="Times New Roman"/>
-        </w:rPr>
-        <w:t>ut</w:t>
-      </w:r>
-      <w:proofErr w:type="spellEnd"/>
-      <w:r>
-        <w:rPr>
-          <w:rFonts w:ascii="Times New Roman" w:hAnsi="Times New Roman" w:cs="Times New Roman"/>
-        </w:rPr>
-        <w:t xml:space="preserve"> </w:t>
-      </w:r>
-      <w:proofErr w:type="spellStart"/>
-      <w:r>
-        <w:rPr>
-          <w:rFonts w:ascii="Times New Roman" w:hAnsi="Times New Roman" w:cs="Times New Roman"/>
-        </w:rPr>
-        <w:t>aliquip</w:t>
-      </w:r>
-      <w:proofErr w:type="spellEnd"/>
-      <w:r>
-        <w:rPr>
-          <w:rFonts w:ascii="Times New Roman" w:hAnsi="Times New Roman" w:cs="Times New Roman"/>
-        </w:rPr>
-        <w:t xml:space="preserve"> ex </w:t>
-      </w:r>
-      <w:proofErr w:type="spellStart"/>
-      <w:r>
-        <w:rPr>
-          <w:rFonts w:ascii="Times New Roman" w:hAnsi="Times New Roman" w:cs="Times New Roman"/>
-        </w:rPr>
-        <w:t>ea</w:t>
-      </w:r>
-      <w:proofErr w:type="spellEnd"/>
-      <w:r>
-        <w:rPr>
-          <w:rFonts w:ascii="Times New Roman" w:hAnsi="Times New Roman" w:cs="Times New Roman"/>
-        </w:rPr>
-        <w:t xml:space="preserve"> </w:t>
-      </w:r>
-      <w:proofErr w:type="spellStart"/>
-      <w:r>
-        <w:rPr>
-          <w:rFonts w:ascii="Times New Roman" w:hAnsi="Times New Roman" w:cs="Times New Roman"/>
-        </w:rPr>
-        <w:t>commodo</w:t>
-      </w:r>
-      <w:proofErr w:type="spellEnd"/>
-      <w:r>
-        <w:rPr>
-          <w:rFonts w:ascii="Times New Roman" w:hAnsi="Times New Roman" w:cs="Times New Roman"/>
-        </w:rPr>
-        <w:t xml:space="preserve"> </w:t>
-      </w:r>
-      <w:proofErr w:type="spellStart"/>
-      <w:r>
-        <w:rPr>
-          <w:rFonts w:ascii="Times New Roman" w:hAnsi="Times New Roman" w:cs="Times New Roman"/>
-        </w:rPr>
-        <w:t>consequat</w:t>
-      </w:r>
-      <w:proofErr w:type="spellEnd"/>
-      <w:r>
-        <w:rPr>
-          <w:rFonts w:ascii="Times New Roman" w:hAnsi="Times New Roman" w:cs="Times New Roman"/>
-        </w:rPr>
-        <w:t xml:space="preserve">. Duis </w:t>
-      </w:r>
-      <w:proofErr w:type="spellStart"/>
-      <w:r>
-        <w:rPr>
-          <w:rFonts w:ascii="Times New Roman" w:hAnsi="Times New Roman" w:cs="Times New Roman"/>
-        </w:rPr>
-        <w:t>aute</w:t>
-      </w:r>
-      <w:proofErr w:type="spellEnd"/>
-      <w:r>
-        <w:rPr>
-          <w:rFonts w:ascii="Times New Roman" w:hAnsi="Times New Roman" w:cs="Times New Roman"/>
-        </w:rPr>
-        <w:t xml:space="preserve"> </w:t>
-      </w:r>
-      <w:proofErr w:type="spellStart"/>
-      <w:r>
-        <w:rPr>
-          <w:rFonts w:ascii="Times New Roman" w:hAnsi="Times New Roman" w:cs="Times New Roman"/>
-        </w:rPr>
-        <w:t>irure</w:t>
-      </w:r>
-      <w:proofErr w:type="spellEnd"/>
-      <w:r>
-        <w:rPr>
-          <w:rFonts w:ascii="Times New Roman" w:hAnsi="Times New Roman" w:cs="Times New Roman"/>
-        </w:rPr>
-        <w:t xml:space="preserve"> dolor in </w:t>
-      </w:r>
-      <w:proofErr w:type="spellStart"/>
-      <w:r>
-        <w:rPr>
-          <w:rFonts w:ascii="Times New Roman" w:hAnsi="Times New Roman" w:cs="Times New Roman"/>
-        </w:rPr>
-        <w:t>reprehenderit</w:t>
-      </w:r>
-      <w:proofErr w:type="spellEnd"/>
-      <w:r>
-        <w:rPr>
-          <w:rFonts w:ascii="Times New Roman" w:hAnsi="Times New Roman" w:cs="Times New Roman"/>
-        </w:rPr>
-        <w:t xml:space="preserve"> in </w:t>
-      </w:r>
-      <w:proofErr w:type="spellStart"/>
-      <w:r>
-        <w:rPr>
-          <w:rFonts w:ascii="Times New Roman" w:hAnsi="Times New Roman" w:cs="Times New Roman"/>
-        </w:rPr>
-        <w:t>voluptate</w:t>
-      </w:r>
-      <w:proofErr w:type="spellEnd"/>
-      <w:r>
-        <w:rPr>
-          <w:rFonts w:ascii="Times New Roman" w:hAnsi="Times New Roman" w:cs="Times New Roman"/>
-        </w:rPr>
-        <w:t xml:space="preserve"> </w:t>
-      </w:r>
-      <w:proofErr w:type="spellStart"/>
-      <w:r>
-        <w:rPr>
-          <w:rFonts w:ascii="Times New Roman" w:hAnsi="Times New Roman" w:cs="Times New Roman"/>
-        </w:rPr>
-        <w:t>velit</w:t>
-      </w:r>
-      <w:proofErr w:type="spellEnd"/>
-      <w:r>
-        <w:rPr>
-          <w:rFonts w:ascii="Times New Roman" w:hAnsi="Times New Roman" w:cs="Times New Roman"/>
-        </w:rPr>
-        <w:t xml:space="preserve"> </w:t>
-      </w:r>
-      <w:proofErr w:type="spellStart"/>
-      <w:r>
-        <w:rPr>
-          <w:rFonts w:ascii="Times New Roman" w:hAnsi="Times New Roman" w:cs="Times New Roman"/>
-        </w:rPr>
-        <w:t>esse</w:t>
-      </w:r>
-      <w:proofErr w:type="spellEnd"/>
-      <w:r>
-        <w:rPr>
-          <w:rFonts w:ascii="Times New Roman" w:hAnsi="Times New Roman" w:cs="Times New Roman"/>
-        </w:rPr>
-        <w:t xml:space="preserve"> </w:t>
-      </w:r>
-      <w:proofErr w:type="spellStart"/>
-      <w:r>
-        <w:rPr>
-          <w:rFonts w:ascii="Times New Roman" w:hAnsi="Times New Roman" w:cs="Times New Roman"/>
-        </w:rPr>
-        <w:t>cillum</w:t>
-      </w:r>
-      <w:proofErr w:type="spellEnd"/>
-      <w:r>
-        <w:rPr>
-          <w:rFonts w:ascii="Times New Roman" w:hAnsi="Times New Roman" w:cs="Times New Roman"/>
-        </w:rPr>
-        <w:t xml:space="preserve"> dolore </w:t>
-      </w:r>
-      <w:proofErr w:type="spellStart"/>
-      <w:r>
-        <w:rPr>
-          <w:rFonts w:ascii="Times New Roman" w:hAnsi="Times New Roman" w:cs="Times New Roman"/>
-        </w:rPr>
-        <w:t>eu</w:t>
-      </w:r>
-      <w:proofErr w:type="spellEnd"/>
-      <w:r>
-        <w:rPr>
-          <w:rFonts w:ascii="Times New Roman" w:hAnsi="Times New Roman" w:cs="Times New Roman"/>
-        </w:rPr>
-        <w:t xml:space="preserve"> </w:t>
-      </w:r>
-      <w:proofErr w:type="spellStart"/>
-      <w:r>
-        <w:rPr>
-          <w:rFonts w:ascii="Times New Roman" w:hAnsi="Times New Roman" w:cs="Times New Roman"/>
-        </w:rPr>
-        <w:t>fugiat</w:t>
-      </w:r>
-      <w:proofErr w:type="spellEnd"/>
-      <w:r>
-        <w:rPr>
-          <w:rFonts w:ascii="Times New Roman" w:hAnsi="Times New Roman" w:cs="Times New Roman"/>
-        </w:rPr>
-        <w:t xml:space="preserve"> </w:t>
-      </w:r>
-      <w:proofErr w:type="spellStart"/>
-      <w:r>
-        <w:rPr>
-          <w:rFonts w:ascii="Times New Roman" w:hAnsi="Times New Roman" w:cs="Times New Roman"/>
-        </w:rPr>
-        <w:t>nulla</w:t>
-      </w:r>
-      <w:proofErr w:type="spellEnd"/>
-      <w:r>
-        <w:rPr>
-          <w:rFonts w:ascii="Times New Roman" w:hAnsi="Times New Roman" w:cs="Times New Roman"/>
-        </w:rPr>
-        <w:t xml:space="preserve"> </w:t>
-      </w:r>
-      <w:proofErr w:type="spellStart"/>
-      <w:r>
-        <w:rPr>
-          <w:rFonts w:ascii="Times New Roman" w:hAnsi="Times New Roman" w:cs="Times New Roman"/>
-        </w:rPr>
-        <w:t>pariatur</w:t>
-      </w:r>
-      <w:proofErr w:type="spellEnd"/>
-      <w:r>
-        <w:rPr>
-          <w:rFonts w:ascii="Times New Roman" w:hAnsi="Times New Roman" w:cs="Times New Roman"/>
-        </w:rPr>
-        <w:t xml:space="preserve">. </w:t>
-      </w:r>
-      <w:proofErr w:type="spellStart"/>
-      <w:r>
-        <w:rPr>
-          <w:rFonts w:ascii="Times New Roman" w:hAnsi="Times New Roman" w:cs="Times New Roman"/>
-        </w:rPr>
-        <w:t>Excepteur</w:t>
-      </w:r>
-      <w:proofErr w:type="spellEnd"/>
-      <w:r>
-        <w:rPr>
-          <w:rFonts w:ascii="Times New Roman" w:hAnsi="Times New Roman" w:cs="Times New Roman"/>
-        </w:rPr>
-        <w:t xml:space="preserve"> </w:t>
-      </w:r>
-      <w:proofErr w:type="spellStart"/>
-      <w:r>
-        <w:rPr>
-          <w:rFonts w:ascii="Times New Roman" w:hAnsi="Times New Roman" w:cs="Times New Roman"/>
-        </w:rPr>
-        <w:t>sint</w:t>
-      </w:r>
-      <w:proofErr w:type="spellEnd"/>
-      <w:r>
-        <w:rPr>
-          <w:rFonts w:ascii="Times New Roman" w:hAnsi="Times New Roman" w:cs="Times New Roman"/>
-        </w:rPr>
-        <w:t xml:space="preserve"> </w:t>
-      </w:r>
-      <w:proofErr w:type="spellStart"/>
-      <w:r>
-        <w:rPr>
-          <w:rFonts w:ascii="Times New Roman" w:hAnsi="Times New Roman" w:cs="Times New Roman"/>
-        </w:rPr>
-        <w:t>occaecat</w:t>
-      </w:r>
-      <w:proofErr w:type="spellEnd"/>
-      <w:r>
-        <w:rPr>
-          <w:rFonts w:ascii="Times New Roman" w:hAnsi="Times New Roman" w:cs="Times New Roman"/>
-        </w:rPr>
-        <w:t xml:space="preserve"> </w:t>
-      </w:r>
-      <w:proofErr w:type="spellStart"/>
-      <w:r>
-        <w:rPr>
-          <w:rFonts w:ascii="Times New Roman" w:hAnsi="Times New Roman" w:cs="Times New Roman"/>
-        </w:rPr>
-        <w:t>cupidatat</w:t>
-      </w:r>
-      <w:proofErr w:type="spellEnd"/>
-      <w:r>
-        <w:rPr>
-          <w:rFonts w:ascii="Times New Roman" w:hAnsi="Times New Roman" w:cs="Times New Roman"/>
-        </w:rPr>
-        <w:t xml:space="preserve"> non </w:t>
-      </w:r>
-      <w:proofErr w:type="spellStart"/>
-      <w:r>
-        <w:rPr>
-          <w:rFonts w:ascii="Times New Roman" w:hAnsi="Times New Roman" w:cs="Times New Roman"/>
-        </w:rPr>
-        <w:t>proident</w:t>
-      </w:r>
-      <w:proofErr w:type="spellEnd"/>
-      <w:r>
-        <w:rPr>
-          <w:rFonts w:ascii="Times New Roman" w:hAnsi="Times New Roman" w:cs="Times New Roman"/>
-        </w:rPr>
-        <w:t xml:space="preserve">, sunt in culpa qui </w:t>
-      </w:r>
-      <w:proofErr w:type="spellStart"/>
-      <w:r>
-        <w:rPr>
-          <w:rFonts w:ascii="Times New Roman" w:hAnsi="Times New Roman" w:cs="Times New Roman"/>
-        </w:rPr>
-        <w:t>officia</w:t>
-      </w:r>
-      <w:proofErr w:type="spellEnd"/>
-      <w:r>
-        <w:rPr>
-          <w:rFonts w:ascii="Times New Roman" w:hAnsi="Times New Roman" w:cs="Times New Roman"/>
-        </w:rPr>
-        <w:t xml:space="preserve"> </w:t>
-      </w:r>
-      <w:proofErr w:type="spellStart"/>
-      <w:r>
-        <w:rPr>
-          <w:rFonts w:ascii="Times New Roman" w:hAnsi="Times New Roman" w:cs="Times New Roman"/>
-        </w:rPr>
-        <w:t>deserunt</w:t>
-      </w:r>
-      <w:proofErr w:type="spellEnd"/>
-      <w:r>
-        <w:rPr>
-          <w:rFonts w:ascii="Times New Roman" w:hAnsi="Times New Roman" w:cs="Times New Roman"/>
-        </w:rPr>
-        <w:t xml:space="preserve"> </w:t>
-      </w:r>
-      <w:proofErr w:type="spellStart"/>
-      <w:r>
-        <w:rPr>
-          <w:rFonts w:ascii="Times New Roman" w:hAnsi="Times New Roman" w:cs="Times New Roman"/>
-        </w:rPr>
-        <w:t>mollit</w:t>
-      </w:r>
-      <w:proofErr w:type="spellEnd"/>
-      <w:r>
-        <w:rPr>
-          <w:rFonts w:ascii="Times New Roman" w:hAnsi="Times New Roman" w:cs="Times New Roman"/>
-        </w:rPr>
-        <w:t xml:space="preserve"> </w:t>
-      </w:r>
-      <w:proofErr w:type="spellStart"/>
-      <w:r>
-        <w:rPr>
-          <w:rFonts w:ascii="Times New Roman" w:hAnsi="Times New Roman" w:cs="Times New Roman"/>
-        </w:rPr>
-        <w:t>anim</w:t>
-      </w:r>
-      <w:proofErr w:type="spellEnd"/>
-      <w:r>
-        <w:rPr>
-          <w:rFonts w:ascii="Times New Roman" w:hAnsi="Times New Roman" w:cs="Times New Roman"/>
-        </w:rPr>
-        <w:t xml:space="preserve"> id </w:t>
-      </w:r>
-      <w:proofErr w:type="spellStart"/>
-      <w:r>
-        <w:rPr>
-          <w:rFonts w:ascii="Times New Roman" w:hAnsi="Times New Roman" w:cs="Times New Roman"/>
-        </w:rPr>
-        <w:t>est</w:t>
-      </w:r>
-      <w:proofErr w:type="spellEnd"/>
-      <w:r>
-        <w:rPr>
-          <w:rFonts w:ascii="Times New Roman" w:hAnsi="Times New Roman" w:cs="Times New Roman"/>
-        </w:rPr>
-        <w:t xml:space="preserve"> </w:t>
-      </w:r>
-      <w:proofErr w:type="spellStart"/>
-      <w:r>
-        <w:rPr>
-          <w:rFonts w:ascii="Times New Roman" w:hAnsi="Times New Roman" w:cs="Times New Roman"/>
-        </w:rPr>
-        <w:t>laborum</w:t>
-      </w:r>
-      <w:proofErr w:type="spellEnd"/>
-      <w:r>
-        <w:rPr>
-          <w:rFonts w:ascii="Times New Roman" w:hAnsi="Times New Roman" w:cs="Times New Roman"/>
-        </w:rPr>
-        <w:t>.</w:t>
-      </w:r>
-    </w:p>
-    <w:p>
-      <w:pPr>
-        <w:rPr>
-          <w:rFonts w:ascii="Times New Roman" w:hAnsi="Times New Roman" w:cs="Times New Roman"/>
-        </w:rPr>
-      </w:pPr>
-    </w:p>
-    <w:p>
-      <w:pPr>
+        <w:spacing w:line="360" w:lineRule="auto"/>
+        <w:ind w:firstLine="720"/>
+        <w:rPr>
+          <w:rFonts w:ascii="Times New Roman" w:hAnsi="Times New Roman" w:cs="Times New Roman"/>
+        </w:rPr>
+      </w:pPr>
+      <w:r>
+        <w:rPr>
+          <w:rFonts w:ascii="Times New Roman" w:hAnsi="Times New Roman" w:cs="Times New Roman"/>
+        </w:rPr>
+        <w:t>The production of high-quality wine involves numerous factors that vary significantly between batches and even individual bottles. Several elements, such as fixed acidity, volatile acidity, citric acid, residual sugar, chlorides, free sulfur dioxide, total sulfur dioxide, density, pH, sulphates, and alcohol, are crucial for wine quality.</w:t>
+      </w:r>
+      <w:r>
+        <w:rPr>
+          <w:rFonts w:ascii="Times New Roman" w:hAnsi="Times New Roman" w:cs="Times New Roman"/>
+        </w:rPr>
+        <w:t xml:space="preserve"> </w:t>
+      </w:r>
+      <w:r>
+        <w:rPr>
+          <w:rFonts w:ascii="Times New Roman" w:hAnsi="Times New Roman" w:cs="Times New Roman"/>
+        </w:rPr>
+        <w:t>This research paper aims to investigate these factors and their impact on the quality of wine produced by a specific brand</w:t>
+      </w:r>
+      <w:r>
+        <w:rPr>
+          <w:rFonts w:ascii="Times New Roman" w:hAnsi="Times New Roman" w:cs="Times New Roman"/>
+        </w:rPr>
+        <w:t>, Vinho Verde</w:t>
+      </w:r>
+      <w:r>
+        <w:rPr>
+          <w:rFonts w:ascii="Times New Roman" w:hAnsi="Times New Roman" w:cs="Times New Roman"/>
+        </w:rPr>
+        <w:t>. Through the analysis of these parameters, we aim to gain insights into the characteristics that make a bottle of wine exceptional and to develop a better understanding of the wine production process.</w:t>
+      </w:r>
+    </w:p>
+    <w:p>
+      <w:pPr>
+        <w:spacing w:line="360" w:lineRule="auto"/>
+        <w:rPr>
+          <w:rFonts w:ascii="Times New Roman" w:hAnsi="Times New Roman" w:cs="Times New Roman"/>
+        </w:rPr>
+      </w:pPr>
+    </w:p>
+    <w:p>
+      <w:pPr>
+        <w:spacing w:line="360" w:lineRule="auto"/>
         <w:jc w:val="center"/>
         <w:rPr>
           <w:rFonts w:ascii="Times New Roman" w:hAnsi="Times New Roman" w:cs="Times New Roman"/>
@@ -1575,607 +510,23 @@
     </w:p>
     <w:p>
       <w:pPr>
-        <w:rPr>
-          <w:rFonts w:ascii="Times New Roman" w:hAnsi="Times New Roman" w:cs="Times New Roman"/>
-        </w:rPr>
-      </w:pPr>
-      <w:r>
-        <w:rPr>
-          <w:rFonts w:ascii="Times New Roman" w:hAnsi="Times New Roman" w:cs="Times New Roman"/>
-        </w:rPr>
-        <w:t xml:space="preserve">Lorem ipsum dolor sit </w:t>
-      </w:r>
-      <w:proofErr w:type="spellStart"/>
-      <w:r>
-        <w:rPr>
-          <w:rFonts w:ascii="Times New Roman" w:hAnsi="Times New Roman" w:cs="Times New Roman"/>
-        </w:rPr>
-        <w:t>amet</w:t>
-      </w:r>
-      <w:proofErr w:type="spellEnd"/>
-      <w:r>
-        <w:rPr>
-          <w:rFonts w:ascii="Times New Roman" w:hAnsi="Times New Roman" w:cs="Times New Roman"/>
-        </w:rPr>
-        <w:t xml:space="preserve">, </w:t>
-      </w:r>
-      <w:proofErr w:type="spellStart"/>
-      <w:r>
-        <w:rPr>
-          <w:rFonts w:ascii="Times New Roman" w:hAnsi="Times New Roman" w:cs="Times New Roman"/>
-        </w:rPr>
-        <w:t>consectetur</w:t>
-      </w:r>
-      <w:proofErr w:type="spellEnd"/>
-      <w:r>
-        <w:rPr>
-          <w:rFonts w:ascii="Times New Roman" w:hAnsi="Times New Roman" w:cs="Times New Roman"/>
-        </w:rPr>
-        <w:t xml:space="preserve"> </w:t>
-      </w:r>
-      <w:proofErr w:type="spellStart"/>
-      <w:r>
-        <w:rPr>
-          <w:rFonts w:ascii="Times New Roman" w:hAnsi="Times New Roman" w:cs="Times New Roman"/>
-        </w:rPr>
-        <w:t>adipiscing</w:t>
-      </w:r>
-      <w:proofErr w:type="spellEnd"/>
-      <w:r>
-        <w:rPr>
-          <w:rFonts w:ascii="Times New Roman" w:hAnsi="Times New Roman" w:cs="Times New Roman"/>
-        </w:rPr>
-        <w:t xml:space="preserve"> </w:t>
-      </w:r>
-      <w:proofErr w:type="spellStart"/>
-      <w:r>
-        <w:rPr>
-          <w:rFonts w:ascii="Times New Roman" w:hAnsi="Times New Roman" w:cs="Times New Roman"/>
-        </w:rPr>
-        <w:t>elit</w:t>
-      </w:r>
-      <w:proofErr w:type="spellEnd"/>
-      <w:r>
-        <w:rPr>
-          <w:rFonts w:ascii="Times New Roman" w:hAnsi="Times New Roman" w:cs="Times New Roman"/>
-        </w:rPr>
-        <w:t xml:space="preserve">, sed do </w:t>
-      </w:r>
-      <w:proofErr w:type="spellStart"/>
-      <w:r>
-        <w:rPr>
-          <w:rFonts w:ascii="Times New Roman" w:hAnsi="Times New Roman" w:cs="Times New Roman"/>
-        </w:rPr>
-        <w:t>eiusmod</w:t>
-      </w:r>
-      <w:proofErr w:type="spellEnd"/>
-      <w:r>
-        <w:rPr>
-          <w:rFonts w:ascii="Times New Roman" w:hAnsi="Times New Roman" w:cs="Times New Roman"/>
-        </w:rPr>
-        <w:t xml:space="preserve"> </w:t>
-      </w:r>
-      <w:proofErr w:type="spellStart"/>
-      <w:r>
-        <w:rPr>
-          <w:rFonts w:ascii="Times New Roman" w:hAnsi="Times New Roman" w:cs="Times New Roman"/>
-        </w:rPr>
-        <w:t>tempor</w:t>
-      </w:r>
-      <w:proofErr w:type="spellEnd"/>
-      <w:r>
-        <w:rPr>
-          <w:rFonts w:ascii="Times New Roman" w:hAnsi="Times New Roman" w:cs="Times New Roman"/>
-        </w:rPr>
-        <w:t xml:space="preserve"> </w:t>
-      </w:r>
-      <w:proofErr w:type="spellStart"/>
-      <w:r>
-        <w:rPr>
-          <w:rFonts w:ascii="Times New Roman" w:hAnsi="Times New Roman" w:cs="Times New Roman"/>
-        </w:rPr>
-        <w:t>incididunt</w:t>
-      </w:r>
-      <w:proofErr w:type="spellEnd"/>
-      <w:r>
-        <w:rPr>
-          <w:rFonts w:ascii="Times New Roman" w:hAnsi="Times New Roman" w:cs="Times New Roman"/>
-        </w:rPr>
-        <w:t xml:space="preserve"> </w:t>
-      </w:r>
-      <w:proofErr w:type="spellStart"/>
-      <w:r>
-        <w:rPr>
-          <w:rFonts w:ascii="Times New Roman" w:hAnsi="Times New Roman" w:cs="Times New Roman"/>
-        </w:rPr>
-        <w:t>ut</w:t>
-      </w:r>
-      <w:proofErr w:type="spellEnd"/>
-      <w:r>
-        <w:rPr>
-          <w:rFonts w:ascii="Times New Roman" w:hAnsi="Times New Roman" w:cs="Times New Roman"/>
-        </w:rPr>
-        <w:t xml:space="preserve"> labore et dolore magna </w:t>
-      </w:r>
-      <w:proofErr w:type="spellStart"/>
-      <w:r>
-        <w:rPr>
-          <w:rFonts w:ascii="Times New Roman" w:hAnsi="Times New Roman" w:cs="Times New Roman"/>
-        </w:rPr>
-        <w:t>aliqua</w:t>
-      </w:r>
-      <w:proofErr w:type="spellEnd"/>
-      <w:r>
-        <w:rPr>
-          <w:rFonts w:ascii="Times New Roman" w:hAnsi="Times New Roman" w:cs="Times New Roman"/>
-        </w:rPr>
-        <w:t xml:space="preserve">. Ut </w:t>
-      </w:r>
-      <w:proofErr w:type="spellStart"/>
-      <w:r>
-        <w:rPr>
-          <w:rFonts w:ascii="Times New Roman" w:hAnsi="Times New Roman" w:cs="Times New Roman"/>
-        </w:rPr>
-        <w:t>enim</w:t>
-      </w:r>
-      <w:proofErr w:type="spellEnd"/>
-      <w:r>
-        <w:rPr>
-          <w:rFonts w:ascii="Times New Roman" w:hAnsi="Times New Roman" w:cs="Times New Roman"/>
-        </w:rPr>
-        <w:t xml:space="preserve"> ad minim </w:t>
-      </w:r>
-      <w:proofErr w:type="spellStart"/>
-      <w:r>
-        <w:rPr>
-          <w:rFonts w:ascii="Times New Roman" w:hAnsi="Times New Roman" w:cs="Times New Roman"/>
-        </w:rPr>
-        <w:t>veniam</w:t>
-      </w:r>
-      <w:proofErr w:type="spellEnd"/>
-      <w:r>
-        <w:rPr>
-          <w:rFonts w:ascii="Times New Roman" w:hAnsi="Times New Roman" w:cs="Times New Roman"/>
-        </w:rPr>
-        <w:t xml:space="preserve">, </w:t>
-      </w:r>
-      <w:proofErr w:type="spellStart"/>
-      <w:r>
-        <w:rPr>
-          <w:rFonts w:ascii="Times New Roman" w:hAnsi="Times New Roman" w:cs="Times New Roman"/>
-        </w:rPr>
-        <w:t>quis</w:t>
-      </w:r>
-      <w:proofErr w:type="spellEnd"/>
-      <w:r>
-        <w:rPr>
-          <w:rFonts w:ascii="Times New Roman" w:hAnsi="Times New Roman" w:cs="Times New Roman"/>
-        </w:rPr>
-        <w:t xml:space="preserve"> </w:t>
-      </w:r>
-      <w:proofErr w:type="spellStart"/>
-      <w:r>
-        <w:rPr>
-          <w:rFonts w:ascii="Times New Roman" w:hAnsi="Times New Roman" w:cs="Times New Roman"/>
-        </w:rPr>
-        <w:t>nostrud</w:t>
-      </w:r>
-      <w:proofErr w:type="spellEnd"/>
-      <w:r>
-        <w:rPr>
-          <w:rFonts w:ascii="Times New Roman" w:hAnsi="Times New Roman" w:cs="Times New Roman"/>
-        </w:rPr>
-        <w:t xml:space="preserve"> exercitation </w:t>
-      </w:r>
-      <w:proofErr w:type="spellStart"/>
-      <w:r>
-        <w:rPr>
-          <w:rFonts w:ascii="Times New Roman" w:hAnsi="Times New Roman" w:cs="Times New Roman"/>
-        </w:rPr>
-        <w:t>ullamco</w:t>
-      </w:r>
-      <w:proofErr w:type="spellEnd"/>
-      <w:r>
-        <w:rPr>
-          <w:rFonts w:ascii="Times New Roman" w:hAnsi="Times New Roman" w:cs="Times New Roman"/>
-        </w:rPr>
-        <w:t xml:space="preserve"> </w:t>
-      </w:r>
-      <w:proofErr w:type="spellStart"/>
-      <w:r>
-        <w:rPr>
-          <w:rFonts w:ascii="Times New Roman" w:hAnsi="Times New Roman" w:cs="Times New Roman"/>
-        </w:rPr>
-        <w:t>laboris</w:t>
-      </w:r>
-      <w:proofErr w:type="spellEnd"/>
-      <w:r>
-        <w:rPr>
-          <w:rFonts w:ascii="Times New Roman" w:hAnsi="Times New Roman" w:cs="Times New Roman"/>
-        </w:rPr>
-        <w:t xml:space="preserve"> nisi </w:t>
-      </w:r>
-      <w:proofErr w:type="spellStart"/>
-      <w:r>
-        <w:rPr>
-          <w:rFonts w:ascii="Times New Roman" w:hAnsi="Times New Roman" w:cs="Times New Roman"/>
-        </w:rPr>
-        <w:t>ut</w:t>
-      </w:r>
-      <w:proofErr w:type="spellEnd"/>
-      <w:r>
-        <w:rPr>
-          <w:rFonts w:ascii="Times New Roman" w:hAnsi="Times New Roman" w:cs="Times New Roman"/>
-        </w:rPr>
-        <w:t xml:space="preserve"> </w:t>
-      </w:r>
-      <w:proofErr w:type="spellStart"/>
-      <w:r>
-        <w:rPr>
-          <w:rFonts w:ascii="Times New Roman" w:hAnsi="Times New Roman" w:cs="Times New Roman"/>
-        </w:rPr>
-        <w:t>aliquip</w:t>
-      </w:r>
-      <w:proofErr w:type="spellEnd"/>
-      <w:r>
-        <w:rPr>
-          <w:rFonts w:ascii="Times New Roman" w:hAnsi="Times New Roman" w:cs="Times New Roman"/>
-        </w:rPr>
-        <w:t xml:space="preserve"> ex </w:t>
-      </w:r>
-      <w:proofErr w:type="spellStart"/>
-      <w:r>
-        <w:rPr>
-          <w:rFonts w:ascii="Times New Roman" w:hAnsi="Times New Roman" w:cs="Times New Roman"/>
-        </w:rPr>
-        <w:t>ea</w:t>
-      </w:r>
-      <w:proofErr w:type="spellEnd"/>
-      <w:r>
-        <w:rPr>
-          <w:rFonts w:ascii="Times New Roman" w:hAnsi="Times New Roman" w:cs="Times New Roman"/>
-        </w:rPr>
-        <w:t xml:space="preserve"> </w:t>
-      </w:r>
-      <w:proofErr w:type="spellStart"/>
-      <w:r>
-        <w:rPr>
-          <w:rFonts w:ascii="Times New Roman" w:hAnsi="Times New Roman" w:cs="Times New Roman"/>
-        </w:rPr>
-        <w:t>commodo</w:t>
-      </w:r>
-      <w:proofErr w:type="spellEnd"/>
-      <w:r>
-        <w:rPr>
-          <w:rFonts w:ascii="Times New Roman" w:hAnsi="Times New Roman" w:cs="Times New Roman"/>
-        </w:rPr>
-        <w:t xml:space="preserve"> </w:t>
-      </w:r>
-      <w:proofErr w:type="spellStart"/>
-      <w:r>
-        <w:rPr>
-          <w:rFonts w:ascii="Times New Roman" w:hAnsi="Times New Roman" w:cs="Times New Roman"/>
-        </w:rPr>
-        <w:t>consequat</w:t>
-      </w:r>
-      <w:proofErr w:type="spellEnd"/>
-      <w:r>
-        <w:rPr>
-          <w:rFonts w:ascii="Times New Roman" w:hAnsi="Times New Roman" w:cs="Times New Roman"/>
-        </w:rPr>
-        <w:t xml:space="preserve">. Duis </w:t>
-      </w:r>
-      <w:proofErr w:type="spellStart"/>
-      <w:r>
-        <w:rPr>
-          <w:rFonts w:ascii="Times New Roman" w:hAnsi="Times New Roman" w:cs="Times New Roman"/>
-        </w:rPr>
-        <w:t>aute</w:t>
-      </w:r>
-      <w:proofErr w:type="spellEnd"/>
-      <w:r>
-        <w:rPr>
-          <w:rFonts w:ascii="Times New Roman" w:hAnsi="Times New Roman" w:cs="Times New Roman"/>
-        </w:rPr>
-        <w:t xml:space="preserve"> </w:t>
-      </w:r>
-      <w:proofErr w:type="spellStart"/>
-      <w:r>
-        <w:rPr>
-          <w:rFonts w:ascii="Times New Roman" w:hAnsi="Times New Roman" w:cs="Times New Roman"/>
-        </w:rPr>
-        <w:t>irure</w:t>
-      </w:r>
-      <w:proofErr w:type="spellEnd"/>
-      <w:r>
-        <w:rPr>
-          <w:rFonts w:ascii="Times New Roman" w:hAnsi="Times New Roman" w:cs="Times New Roman"/>
-        </w:rPr>
-        <w:t xml:space="preserve"> dolor in </w:t>
-      </w:r>
-      <w:proofErr w:type="spellStart"/>
-      <w:r>
-        <w:rPr>
-          <w:rFonts w:ascii="Times New Roman" w:hAnsi="Times New Roman" w:cs="Times New Roman"/>
-        </w:rPr>
-        <w:t>reprehenderit</w:t>
-      </w:r>
-      <w:proofErr w:type="spellEnd"/>
-      <w:r>
-        <w:rPr>
-          <w:rFonts w:ascii="Times New Roman" w:hAnsi="Times New Roman" w:cs="Times New Roman"/>
-        </w:rPr>
-        <w:t xml:space="preserve"> in </w:t>
-      </w:r>
-      <w:proofErr w:type="spellStart"/>
-      <w:r>
-        <w:rPr>
-          <w:rFonts w:ascii="Times New Roman" w:hAnsi="Times New Roman" w:cs="Times New Roman"/>
-        </w:rPr>
-        <w:t>voluptate</w:t>
-      </w:r>
-      <w:proofErr w:type="spellEnd"/>
-      <w:r>
-        <w:rPr>
-          <w:rFonts w:ascii="Times New Roman" w:hAnsi="Times New Roman" w:cs="Times New Roman"/>
-        </w:rPr>
-        <w:t xml:space="preserve"> </w:t>
-      </w:r>
-      <w:proofErr w:type="spellStart"/>
-      <w:r>
-        <w:rPr>
-          <w:rFonts w:ascii="Times New Roman" w:hAnsi="Times New Roman" w:cs="Times New Roman"/>
-        </w:rPr>
-        <w:t>velit</w:t>
-      </w:r>
-      <w:proofErr w:type="spellEnd"/>
-      <w:r>
-        <w:rPr>
-          <w:rFonts w:ascii="Times New Roman" w:hAnsi="Times New Roman" w:cs="Times New Roman"/>
-        </w:rPr>
-        <w:t xml:space="preserve"> </w:t>
-      </w:r>
-      <w:proofErr w:type="spellStart"/>
-      <w:r>
-        <w:rPr>
-          <w:rFonts w:ascii="Times New Roman" w:hAnsi="Times New Roman" w:cs="Times New Roman"/>
-        </w:rPr>
-        <w:t>esse</w:t>
-      </w:r>
-      <w:proofErr w:type="spellEnd"/>
-      <w:r>
-        <w:rPr>
-          <w:rFonts w:ascii="Times New Roman" w:hAnsi="Times New Roman" w:cs="Times New Roman"/>
-        </w:rPr>
-        <w:t xml:space="preserve"> </w:t>
-      </w:r>
-      <w:proofErr w:type="spellStart"/>
-      <w:r>
-        <w:rPr>
-          <w:rFonts w:ascii="Times New Roman" w:hAnsi="Times New Roman" w:cs="Times New Roman"/>
-        </w:rPr>
-        <w:t>cillum</w:t>
-      </w:r>
-      <w:proofErr w:type="spellEnd"/>
-      <w:r>
-        <w:rPr>
-          <w:rFonts w:ascii="Times New Roman" w:hAnsi="Times New Roman" w:cs="Times New Roman"/>
-        </w:rPr>
-        <w:t xml:space="preserve"> dolore </w:t>
-      </w:r>
-      <w:proofErr w:type="spellStart"/>
-      <w:r>
-        <w:rPr>
-          <w:rFonts w:ascii="Times New Roman" w:hAnsi="Times New Roman" w:cs="Times New Roman"/>
-        </w:rPr>
-        <w:t>eu</w:t>
-      </w:r>
-      <w:proofErr w:type="spellEnd"/>
-      <w:r>
-        <w:rPr>
-          <w:rFonts w:ascii="Times New Roman" w:hAnsi="Times New Roman" w:cs="Times New Roman"/>
-        </w:rPr>
-        <w:t xml:space="preserve"> </w:t>
-      </w:r>
-      <w:proofErr w:type="spellStart"/>
-      <w:r>
-        <w:rPr>
-          <w:rFonts w:ascii="Times New Roman" w:hAnsi="Times New Roman" w:cs="Times New Roman"/>
-        </w:rPr>
-        <w:t>fugiat</w:t>
-      </w:r>
-      <w:proofErr w:type="spellEnd"/>
-      <w:r>
-        <w:rPr>
-          <w:rFonts w:ascii="Times New Roman" w:hAnsi="Times New Roman" w:cs="Times New Roman"/>
-        </w:rPr>
-        <w:t xml:space="preserve"> </w:t>
-      </w:r>
-      <w:proofErr w:type="spellStart"/>
-      <w:r>
-        <w:rPr>
-          <w:rFonts w:ascii="Times New Roman" w:hAnsi="Times New Roman" w:cs="Times New Roman"/>
-        </w:rPr>
-        <w:t>nulla</w:t>
-      </w:r>
-      <w:proofErr w:type="spellEnd"/>
-      <w:r>
-        <w:rPr>
-          <w:rFonts w:ascii="Times New Roman" w:hAnsi="Times New Roman" w:cs="Times New Roman"/>
-        </w:rPr>
-        <w:t xml:space="preserve"> </w:t>
-      </w:r>
-      <w:proofErr w:type="spellStart"/>
-      <w:r>
-        <w:rPr>
-          <w:rFonts w:ascii="Times New Roman" w:hAnsi="Times New Roman" w:cs="Times New Roman"/>
-        </w:rPr>
-        <w:t>pariatur</w:t>
-      </w:r>
-      <w:proofErr w:type="spellEnd"/>
-      <w:r>
-        <w:rPr>
-          <w:rFonts w:ascii="Times New Roman" w:hAnsi="Times New Roman" w:cs="Times New Roman"/>
-        </w:rPr>
-        <w:t xml:space="preserve">. </w:t>
-      </w:r>
-      <w:proofErr w:type="spellStart"/>
-      <w:r>
-        <w:rPr>
-          <w:rFonts w:ascii="Times New Roman" w:hAnsi="Times New Roman" w:cs="Times New Roman"/>
-        </w:rPr>
-        <w:t>Excepteur</w:t>
-      </w:r>
-      <w:proofErr w:type="spellEnd"/>
-      <w:r>
-        <w:rPr>
-          <w:rFonts w:ascii="Times New Roman" w:hAnsi="Times New Roman" w:cs="Times New Roman"/>
-        </w:rPr>
-        <w:t xml:space="preserve"> </w:t>
-      </w:r>
-      <w:proofErr w:type="spellStart"/>
-      <w:r>
-        <w:rPr>
-          <w:rFonts w:ascii="Times New Roman" w:hAnsi="Times New Roman" w:cs="Times New Roman"/>
-        </w:rPr>
-        <w:t>sint</w:t>
-      </w:r>
-      <w:proofErr w:type="spellEnd"/>
-      <w:r>
-        <w:rPr>
-          <w:rFonts w:ascii="Times New Roman" w:hAnsi="Times New Roman" w:cs="Times New Roman"/>
-        </w:rPr>
-        <w:t xml:space="preserve"> </w:t>
-      </w:r>
-      <w:proofErr w:type="spellStart"/>
-      <w:r>
-        <w:rPr>
-          <w:rFonts w:ascii="Times New Roman" w:hAnsi="Times New Roman" w:cs="Times New Roman"/>
-        </w:rPr>
-        <w:t>occaecat</w:t>
-      </w:r>
-      <w:proofErr w:type="spellEnd"/>
-      <w:r>
-        <w:rPr>
-          <w:rFonts w:ascii="Times New Roman" w:hAnsi="Times New Roman" w:cs="Times New Roman"/>
-        </w:rPr>
-        <w:t xml:space="preserve"> </w:t>
-      </w:r>
-      <w:proofErr w:type="spellStart"/>
-      <w:r>
-        <w:rPr>
-          <w:rFonts w:ascii="Times New Roman" w:hAnsi="Times New Roman" w:cs="Times New Roman"/>
-        </w:rPr>
-        <w:t>cupidatat</w:t>
-      </w:r>
-      <w:proofErr w:type="spellEnd"/>
-      <w:r>
-        <w:rPr>
-          <w:rFonts w:ascii="Times New Roman" w:hAnsi="Times New Roman" w:cs="Times New Roman"/>
-        </w:rPr>
-        <w:t xml:space="preserve"> non </w:t>
-      </w:r>
-      <w:proofErr w:type="spellStart"/>
-      <w:r>
-        <w:rPr>
-          <w:rFonts w:ascii="Times New Roman" w:hAnsi="Times New Roman" w:cs="Times New Roman"/>
-        </w:rPr>
-        <w:t>proident</w:t>
-      </w:r>
-      <w:proofErr w:type="spellEnd"/>
-      <w:r>
-        <w:rPr>
-          <w:rFonts w:ascii="Times New Roman" w:hAnsi="Times New Roman" w:cs="Times New Roman"/>
-        </w:rPr>
-        <w:t xml:space="preserve">, sunt in culpa qui </w:t>
-      </w:r>
-      <w:proofErr w:type="spellStart"/>
-      <w:r>
-        <w:rPr>
-          <w:rFonts w:ascii="Times New Roman" w:hAnsi="Times New Roman" w:cs="Times New Roman"/>
-        </w:rPr>
-        <w:t>officia</w:t>
-      </w:r>
-      <w:proofErr w:type="spellEnd"/>
-      <w:r>
-        <w:rPr>
-          <w:rFonts w:ascii="Times New Roman" w:hAnsi="Times New Roman" w:cs="Times New Roman"/>
-        </w:rPr>
-        <w:t xml:space="preserve"> </w:t>
-      </w:r>
-      <w:proofErr w:type="spellStart"/>
-      <w:r>
-        <w:rPr>
-          <w:rFonts w:ascii="Times New Roman" w:hAnsi="Times New Roman" w:cs="Times New Roman"/>
-        </w:rPr>
-        <w:t>deserunt</w:t>
-      </w:r>
-      <w:proofErr w:type="spellEnd"/>
-      <w:r>
-        <w:rPr>
-          <w:rFonts w:ascii="Times New Roman" w:hAnsi="Times New Roman" w:cs="Times New Roman"/>
-        </w:rPr>
-        <w:t xml:space="preserve"> </w:t>
-      </w:r>
-      <w:proofErr w:type="spellStart"/>
-      <w:r>
-        <w:rPr>
-          <w:rFonts w:ascii="Times New Roman" w:hAnsi="Times New Roman" w:cs="Times New Roman"/>
-        </w:rPr>
-        <w:t>mollit</w:t>
-      </w:r>
-      <w:proofErr w:type="spellEnd"/>
-      <w:r>
-        <w:rPr>
-          <w:rFonts w:ascii="Times New Roman" w:hAnsi="Times New Roman" w:cs="Times New Roman"/>
-        </w:rPr>
-        <w:t xml:space="preserve"> </w:t>
-      </w:r>
-      <w:proofErr w:type="spellStart"/>
-      <w:r>
-        <w:rPr>
-          <w:rFonts w:ascii="Times New Roman" w:hAnsi="Times New Roman" w:cs="Times New Roman"/>
-        </w:rPr>
-        <w:t>anim</w:t>
-      </w:r>
-      <w:proofErr w:type="spellEnd"/>
-      <w:r>
-        <w:rPr>
-          <w:rFonts w:ascii="Times New Roman" w:hAnsi="Times New Roman" w:cs="Times New Roman"/>
-        </w:rPr>
-        <w:t xml:space="preserve"> id </w:t>
-      </w:r>
-      <w:proofErr w:type="spellStart"/>
-      <w:r>
-        <w:rPr>
-          <w:rFonts w:ascii="Times New Roman" w:hAnsi="Times New Roman" w:cs="Times New Roman"/>
-        </w:rPr>
-        <w:t>est</w:t>
-      </w:r>
-      <w:proofErr w:type="spellEnd"/>
-      <w:r>
-        <w:rPr>
-          <w:rFonts w:ascii="Times New Roman" w:hAnsi="Times New Roman" w:cs="Times New Roman"/>
-        </w:rPr>
-        <w:t xml:space="preserve"> </w:t>
-      </w:r>
-      <w:proofErr w:type="spellStart"/>
-      <w:r>
-        <w:rPr>
-          <w:rFonts w:ascii="Times New Roman" w:hAnsi="Times New Roman" w:cs="Times New Roman"/>
-        </w:rPr>
-        <w:t>laborum</w:t>
-      </w:r>
-      <w:proofErr w:type="spellEnd"/>
-      <w:r>
-        <w:rPr>
-          <w:rFonts w:ascii="Times New Roman" w:hAnsi="Times New Roman" w:cs="Times New Roman"/>
-        </w:rPr>
-        <w:t>.</w:t>
-      </w:r>
-    </w:p>
-    <w:p>
-      <w:pPr>
+        <w:spacing w:line="360" w:lineRule="auto"/>
+        <w:ind w:firstLine="720"/>
+        <w:rPr>
+          <w:rFonts w:ascii="Times New Roman" w:hAnsi="Times New Roman" w:cs="Times New Roman"/>
+        </w:rPr>
+      </w:pPr>
+      <w:r>
+        <w:rPr>
+          <w:rFonts w:ascii="Times New Roman" w:hAnsi="Times New Roman" w:cs="Times New Roman"/>
+        </w:rPr>
+        <w:t>Wine quality depends on various factors, and identifying the crucial variables that contribute to it is crucial for the wine industry. This research paper aims to investigate the factors that impact wine quality and their relative importance. Additionally, we aim to analyze whether these factors differ between red and white wine. Through this research, we seek to contribute to the wine industry's understanding of the factors that impact wine quality and how these factors can be utilized to consistently produce high-quality wines. We also intend to develop a predictive model that can assess the quality of new wines added to the dataset.</w:t>
+      </w:r>
+    </w:p>
+    <w:p>
+      <w:pPr>
+        <w:spacing w:line="360" w:lineRule="auto"/>
+        <w:ind w:firstLine="720"/>
         <w:rPr>
           <w:rFonts w:ascii="Times New Roman" w:hAnsi="Times New Roman" w:cs="Times New Roman"/>
           <w:sz w:val="28"/>
@@ -2186,6 +537,7 @@
     </w:p>
     <w:p>
       <w:pPr>
+        <w:spacing w:line="360" w:lineRule="auto"/>
         <w:jc w:val="center"/>
         <w:rPr>
           <w:rFonts w:ascii="Times New Roman" w:hAnsi="Times New Roman" w:cs="Times New Roman"/>
@@ -2215,607 +567,30 @@
     </w:p>
     <w:p>
       <w:pPr>
-        <w:rPr>
-          <w:rFonts w:ascii="Times New Roman" w:hAnsi="Times New Roman" w:cs="Times New Roman"/>
-        </w:rPr>
-      </w:pPr>
-      <w:r>
-        <w:rPr>
-          <w:rFonts w:ascii="Times New Roman" w:hAnsi="Times New Roman" w:cs="Times New Roman"/>
-        </w:rPr>
-        <w:t xml:space="preserve">Lorem ipsum dolor sit </w:t>
-      </w:r>
-      <w:proofErr w:type="spellStart"/>
-      <w:r>
-        <w:rPr>
-          <w:rFonts w:ascii="Times New Roman" w:hAnsi="Times New Roman" w:cs="Times New Roman"/>
-        </w:rPr>
-        <w:t>amet</w:t>
-      </w:r>
-      <w:proofErr w:type="spellEnd"/>
-      <w:r>
-        <w:rPr>
-          <w:rFonts w:ascii="Times New Roman" w:hAnsi="Times New Roman" w:cs="Times New Roman"/>
-        </w:rPr>
-        <w:t xml:space="preserve">, </w:t>
-      </w:r>
-      <w:proofErr w:type="spellStart"/>
-      <w:r>
-        <w:rPr>
-          <w:rFonts w:ascii="Times New Roman" w:hAnsi="Times New Roman" w:cs="Times New Roman"/>
-        </w:rPr>
-        <w:t>consectetur</w:t>
-      </w:r>
-      <w:proofErr w:type="spellEnd"/>
-      <w:r>
-        <w:rPr>
-          <w:rFonts w:ascii="Times New Roman" w:hAnsi="Times New Roman" w:cs="Times New Roman"/>
-        </w:rPr>
-        <w:t xml:space="preserve"> </w:t>
-      </w:r>
-      <w:proofErr w:type="spellStart"/>
-      <w:r>
-        <w:rPr>
-          <w:rFonts w:ascii="Times New Roman" w:hAnsi="Times New Roman" w:cs="Times New Roman"/>
-        </w:rPr>
-        <w:t>adipiscing</w:t>
-      </w:r>
-      <w:proofErr w:type="spellEnd"/>
-      <w:r>
-        <w:rPr>
-          <w:rFonts w:ascii="Times New Roman" w:hAnsi="Times New Roman" w:cs="Times New Roman"/>
-        </w:rPr>
-        <w:t xml:space="preserve"> </w:t>
-      </w:r>
-      <w:proofErr w:type="spellStart"/>
-      <w:r>
-        <w:rPr>
-          <w:rFonts w:ascii="Times New Roman" w:hAnsi="Times New Roman" w:cs="Times New Roman"/>
-        </w:rPr>
-        <w:t>elit</w:t>
-      </w:r>
-      <w:proofErr w:type="spellEnd"/>
-      <w:r>
-        <w:rPr>
-          <w:rFonts w:ascii="Times New Roman" w:hAnsi="Times New Roman" w:cs="Times New Roman"/>
-        </w:rPr>
-        <w:t xml:space="preserve">, sed do </w:t>
-      </w:r>
-      <w:proofErr w:type="spellStart"/>
-      <w:r>
-        <w:rPr>
-          <w:rFonts w:ascii="Times New Roman" w:hAnsi="Times New Roman" w:cs="Times New Roman"/>
-        </w:rPr>
-        <w:t>eiusmod</w:t>
-      </w:r>
-      <w:proofErr w:type="spellEnd"/>
-      <w:r>
-        <w:rPr>
-          <w:rFonts w:ascii="Times New Roman" w:hAnsi="Times New Roman" w:cs="Times New Roman"/>
-        </w:rPr>
-        <w:t xml:space="preserve"> </w:t>
-      </w:r>
-      <w:proofErr w:type="spellStart"/>
-      <w:r>
-        <w:rPr>
-          <w:rFonts w:ascii="Times New Roman" w:hAnsi="Times New Roman" w:cs="Times New Roman"/>
-        </w:rPr>
-        <w:t>tempor</w:t>
-      </w:r>
-      <w:proofErr w:type="spellEnd"/>
-      <w:r>
-        <w:rPr>
-          <w:rFonts w:ascii="Times New Roman" w:hAnsi="Times New Roman" w:cs="Times New Roman"/>
-        </w:rPr>
-        <w:t xml:space="preserve"> </w:t>
-      </w:r>
-      <w:proofErr w:type="spellStart"/>
-      <w:r>
-        <w:rPr>
-          <w:rFonts w:ascii="Times New Roman" w:hAnsi="Times New Roman" w:cs="Times New Roman"/>
-        </w:rPr>
-        <w:t>incididunt</w:t>
-      </w:r>
-      <w:proofErr w:type="spellEnd"/>
-      <w:r>
-        <w:rPr>
-          <w:rFonts w:ascii="Times New Roman" w:hAnsi="Times New Roman" w:cs="Times New Roman"/>
-        </w:rPr>
-        <w:t xml:space="preserve"> </w:t>
-      </w:r>
-      <w:proofErr w:type="spellStart"/>
-      <w:r>
-        <w:rPr>
-          <w:rFonts w:ascii="Times New Roman" w:hAnsi="Times New Roman" w:cs="Times New Roman"/>
-        </w:rPr>
-        <w:t>ut</w:t>
-      </w:r>
-      <w:proofErr w:type="spellEnd"/>
-      <w:r>
-        <w:rPr>
-          <w:rFonts w:ascii="Times New Roman" w:hAnsi="Times New Roman" w:cs="Times New Roman"/>
-        </w:rPr>
-        <w:t xml:space="preserve"> labore et dolore magna </w:t>
-      </w:r>
-      <w:proofErr w:type="spellStart"/>
-      <w:r>
-        <w:rPr>
-          <w:rFonts w:ascii="Times New Roman" w:hAnsi="Times New Roman" w:cs="Times New Roman"/>
-        </w:rPr>
-        <w:t>aliqua</w:t>
-      </w:r>
-      <w:proofErr w:type="spellEnd"/>
-      <w:r>
-        <w:rPr>
-          <w:rFonts w:ascii="Times New Roman" w:hAnsi="Times New Roman" w:cs="Times New Roman"/>
-        </w:rPr>
-        <w:t xml:space="preserve">. Ut </w:t>
-      </w:r>
-      <w:proofErr w:type="spellStart"/>
-      <w:r>
-        <w:rPr>
-          <w:rFonts w:ascii="Times New Roman" w:hAnsi="Times New Roman" w:cs="Times New Roman"/>
-        </w:rPr>
-        <w:t>enim</w:t>
-      </w:r>
-      <w:proofErr w:type="spellEnd"/>
-      <w:r>
-        <w:rPr>
-          <w:rFonts w:ascii="Times New Roman" w:hAnsi="Times New Roman" w:cs="Times New Roman"/>
-        </w:rPr>
-        <w:t xml:space="preserve"> ad minim </w:t>
-      </w:r>
-      <w:proofErr w:type="spellStart"/>
-      <w:r>
-        <w:rPr>
-          <w:rFonts w:ascii="Times New Roman" w:hAnsi="Times New Roman" w:cs="Times New Roman"/>
-        </w:rPr>
-        <w:t>veniam</w:t>
-      </w:r>
-      <w:proofErr w:type="spellEnd"/>
-      <w:r>
-        <w:rPr>
-          <w:rFonts w:ascii="Times New Roman" w:hAnsi="Times New Roman" w:cs="Times New Roman"/>
-        </w:rPr>
-        <w:t xml:space="preserve">, </w:t>
-      </w:r>
-      <w:proofErr w:type="spellStart"/>
-      <w:r>
-        <w:rPr>
-          <w:rFonts w:ascii="Times New Roman" w:hAnsi="Times New Roman" w:cs="Times New Roman"/>
-        </w:rPr>
-        <w:t>quis</w:t>
-      </w:r>
-      <w:proofErr w:type="spellEnd"/>
-      <w:r>
-        <w:rPr>
-          <w:rFonts w:ascii="Times New Roman" w:hAnsi="Times New Roman" w:cs="Times New Roman"/>
-        </w:rPr>
-        <w:t xml:space="preserve"> </w:t>
-      </w:r>
-      <w:proofErr w:type="spellStart"/>
-      <w:r>
-        <w:rPr>
-          <w:rFonts w:ascii="Times New Roman" w:hAnsi="Times New Roman" w:cs="Times New Roman"/>
-        </w:rPr>
-        <w:t>nostrud</w:t>
-      </w:r>
-      <w:proofErr w:type="spellEnd"/>
-      <w:r>
-        <w:rPr>
-          <w:rFonts w:ascii="Times New Roman" w:hAnsi="Times New Roman" w:cs="Times New Roman"/>
-        </w:rPr>
-        <w:t xml:space="preserve"> exercitation </w:t>
-      </w:r>
-      <w:proofErr w:type="spellStart"/>
-      <w:r>
-        <w:rPr>
-          <w:rFonts w:ascii="Times New Roman" w:hAnsi="Times New Roman" w:cs="Times New Roman"/>
-        </w:rPr>
-        <w:t>ullamco</w:t>
-      </w:r>
-      <w:proofErr w:type="spellEnd"/>
-      <w:r>
-        <w:rPr>
-          <w:rFonts w:ascii="Times New Roman" w:hAnsi="Times New Roman" w:cs="Times New Roman"/>
-        </w:rPr>
-        <w:t xml:space="preserve"> </w:t>
-      </w:r>
-      <w:proofErr w:type="spellStart"/>
-      <w:r>
-        <w:rPr>
-          <w:rFonts w:ascii="Times New Roman" w:hAnsi="Times New Roman" w:cs="Times New Roman"/>
-        </w:rPr>
-        <w:t>laboris</w:t>
-      </w:r>
-      <w:proofErr w:type="spellEnd"/>
-      <w:r>
-        <w:rPr>
-          <w:rFonts w:ascii="Times New Roman" w:hAnsi="Times New Roman" w:cs="Times New Roman"/>
-        </w:rPr>
-        <w:t xml:space="preserve"> nisi </w:t>
-      </w:r>
-      <w:proofErr w:type="spellStart"/>
-      <w:r>
-        <w:rPr>
-          <w:rFonts w:ascii="Times New Roman" w:hAnsi="Times New Roman" w:cs="Times New Roman"/>
-        </w:rPr>
-        <w:t>ut</w:t>
-      </w:r>
-      <w:proofErr w:type="spellEnd"/>
-      <w:r>
-        <w:rPr>
-          <w:rFonts w:ascii="Times New Roman" w:hAnsi="Times New Roman" w:cs="Times New Roman"/>
-        </w:rPr>
-        <w:t xml:space="preserve"> </w:t>
-      </w:r>
-      <w:proofErr w:type="spellStart"/>
-      <w:r>
-        <w:rPr>
-          <w:rFonts w:ascii="Times New Roman" w:hAnsi="Times New Roman" w:cs="Times New Roman"/>
-        </w:rPr>
-        <w:t>aliquip</w:t>
-      </w:r>
-      <w:proofErr w:type="spellEnd"/>
-      <w:r>
-        <w:rPr>
-          <w:rFonts w:ascii="Times New Roman" w:hAnsi="Times New Roman" w:cs="Times New Roman"/>
-        </w:rPr>
-        <w:t xml:space="preserve"> ex </w:t>
-      </w:r>
-      <w:proofErr w:type="spellStart"/>
-      <w:r>
-        <w:rPr>
-          <w:rFonts w:ascii="Times New Roman" w:hAnsi="Times New Roman" w:cs="Times New Roman"/>
-        </w:rPr>
-        <w:t>ea</w:t>
-      </w:r>
-      <w:proofErr w:type="spellEnd"/>
-      <w:r>
-        <w:rPr>
-          <w:rFonts w:ascii="Times New Roman" w:hAnsi="Times New Roman" w:cs="Times New Roman"/>
-        </w:rPr>
-        <w:t xml:space="preserve"> </w:t>
-      </w:r>
-      <w:proofErr w:type="spellStart"/>
-      <w:r>
-        <w:rPr>
-          <w:rFonts w:ascii="Times New Roman" w:hAnsi="Times New Roman" w:cs="Times New Roman"/>
-        </w:rPr>
-        <w:t>commodo</w:t>
-      </w:r>
-      <w:proofErr w:type="spellEnd"/>
-      <w:r>
-        <w:rPr>
-          <w:rFonts w:ascii="Times New Roman" w:hAnsi="Times New Roman" w:cs="Times New Roman"/>
-        </w:rPr>
-        <w:t xml:space="preserve"> </w:t>
-      </w:r>
-      <w:proofErr w:type="spellStart"/>
-      <w:r>
-        <w:rPr>
-          <w:rFonts w:ascii="Times New Roman" w:hAnsi="Times New Roman" w:cs="Times New Roman"/>
-        </w:rPr>
-        <w:t>consequat</w:t>
-      </w:r>
-      <w:proofErr w:type="spellEnd"/>
-      <w:r>
-        <w:rPr>
-          <w:rFonts w:ascii="Times New Roman" w:hAnsi="Times New Roman" w:cs="Times New Roman"/>
-        </w:rPr>
-        <w:t xml:space="preserve">. Duis </w:t>
-      </w:r>
-      <w:proofErr w:type="spellStart"/>
-      <w:r>
-        <w:rPr>
-          <w:rFonts w:ascii="Times New Roman" w:hAnsi="Times New Roman" w:cs="Times New Roman"/>
-        </w:rPr>
-        <w:t>aute</w:t>
-      </w:r>
-      <w:proofErr w:type="spellEnd"/>
-      <w:r>
-        <w:rPr>
-          <w:rFonts w:ascii="Times New Roman" w:hAnsi="Times New Roman" w:cs="Times New Roman"/>
-        </w:rPr>
-        <w:t xml:space="preserve"> </w:t>
-      </w:r>
-      <w:proofErr w:type="spellStart"/>
-      <w:r>
-        <w:rPr>
-          <w:rFonts w:ascii="Times New Roman" w:hAnsi="Times New Roman" w:cs="Times New Roman"/>
-        </w:rPr>
-        <w:t>irure</w:t>
-      </w:r>
-      <w:proofErr w:type="spellEnd"/>
-      <w:r>
-        <w:rPr>
-          <w:rFonts w:ascii="Times New Roman" w:hAnsi="Times New Roman" w:cs="Times New Roman"/>
-        </w:rPr>
-        <w:t xml:space="preserve"> dolor in </w:t>
-      </w:r>
-      <w:proofErr w:type="spellStart"/>
-      <w:r>
-        <w:rPr>
-          <w:rFonts w:ascii="Times New Roman" w:hAnsi="Times New Roman" w:cs="Times New Roman"/>
-        </w:rPr>
-        <w:t>reprehenderit</w:t>
-      </w:r>
-      <w:proofErr w:type="spellEnd"/>
-      <w:r>
-        <w:rPr>
-          <w:rFonts w:ascii="Times New Roman" w:hAnsi="Times New Roman" w:cs="Times New Roman"/>
-        </w:rPr>
-        <w:t xml:space="preserve"> in </w:t>
-      </w:r>
-      <w:proofErr w:type="spellStart"/>
-      <w:r>
-        <w:rPr>
-          <w:rFonts w:ascii="Times New Roman" w:hAnsi="Times New Roman" w:cs="Times New Roman"/>
-        </w:rPr>
-        <w:t>voluptate</w:t>
-      </w:r>
-      <w:proofErr w:type="spellEnd"/>
-      <w:r>
-        <w:rPr>
-          <w:rFonts w:ascii="Times New Roman" w:hAnsi="Times New Roman" w:cs="Times New Roman"/>
-        </w:rPr>
-        <w:t xml:space="preserve"> </w:t>
-      </w:r>
-      <w:proofErr w:type="spellStart"/>
-      <w:r>
-        <w:rPr>
-          <w:rFonts w:ascii="Times New Roman" w:hAnsi="Times New Roman" w:cs="Times New Roman"/>
-        </w:rPr>
-        <w:t>velit</w:t>
-      </w:r>
-      <w:proofErr w:type="spellEnd"/>
-      <w:r>
-        <w:rPr>
-          <w:rFonts w:ascii="Times New Roman" w:hAnsi="Times New Roman" w:cs="Times New Roman"/>
-        </w:rPr>
-        <w:t xml:space="preserve"> </w:t>
-      </w:r>
-      <w:proofErr w:type="spellStart"/>
-      <w:r>
-        <w:rPr>
-          <w:rFonts w:ascii="Times New Roman" w:hAnsi="Times New Roman" w:cs="Times New Roman"/>
-        </w:rPr>
-        <w:t>esse</w:t>
-      </w:r>
-      <w:proofErr w:type="spellEnd"/>
-      <w:r>
-        <w:rPr>
-          <w:rFonts w:ascii="Times New Roman" w:hAnsi="Times New Roman" w:cs="Times New Roman"/>
-        </w:rPr>
-        <w:t xml:space="preserve"> </w:t>
-      </w:r>
-      <w:proofErr w:type="spellStart"/>
-      <w:r>
-        <w:rPr>
-          <w:rFonts w:ascii="Times New Roman" w:hAnsi="Times New Roman" w:cs="Times New Roman"/>
-        </w:rPr>
-        <w:t>cillum</w:t>
-      </w:r>
-      <w:proofErr w:type="spellEnd"/>
-      <w:r>
-        <w:rPr>
-          <w:rFonts w:ascii="Times New Roman" w:hAnsi="Times New Roman" w:cs="Times New Roman"/>
-        </w:rPr>
-        <w:t xml:space="preserve"> dolore </w:t>
-      </w:r>
-      <w:proofErr w:type="spellStart"/>
-      <w:r>
-        <w:rPr>
-          <w:rFonts w:ascii="Times New Roman" w:hAnsi="Times New Roman" w:cs="Times New Roman"/>
-        </w:rPr>
-        <w:t>eu</w:t>
-      </w:r>
-      <w:proofErr w:type="spellEnd"/>
-      <w:r>
-        <w:rPr>
-          <w:rFonts w:ascii="Times New Roman" w:hAnsi="Times New Roman" w:cs="Times New Roman"/>
-        </w:rPr>
-        <w:t xml:space="preserve"> </w:t>
-      </w:r>
-      <w:proofErr w:type="spellStart"/>
-      <w:r>
-        <w:rPr>
-          <w:rFonts w:ascii="Times New Roman" w:hAnsi="Times New Roman" w:cs="Times New Roman"/>
-        </w:rPr>
-        <w:t>fugiat</w:t>
-      </w:r>
-      <w:proofErr w:type="spellEnd"/>
-      <w:r>
-        <w:rPr>
-          <w:rFonts w:ascii="Times New Roman" w:hAnsi="Times New Roman" w:cs="Times New Roman"/>
-        </w:rPr>
-        <w:t xml:space="preserve"> </w:t>
-      </w:r>
-      <w:proofErr w:type="spellStart"/>
-      <w:r>
-        <w:rPr>
-          <w:rFonts w:ascii="Times New Roman" w:hAnsi="Times New Roman" w:cs="Times New Roman"/>
-        </w:rPr>
-        <w:t>nulla</w:t>
-      </w:r>
-      <w:proofErr w:type="spellEnd"/>
-      <w:r>
-        <w:rPr>
-          <w:rFonts w:ascii="Times New Roman" w:hAnsi="Times New Roman" w:cs="Times New Roman"/>
-        </w:rPr>
-        <w:t xml:space="preserve"> </w:t>
-      </w:r>
-      <w:proofErr w:type="spellStart"/>
-      <w:r>
-        <w:rPr>
-          <w:rFonts w:ascii="Times New Roman" w:hAnsi="Times New Roman" w:cs="Times New Roman"/>
-        </w:rPr>
-        <w:t>pariatur</w:t>
-      </w:r>
-      <w:proofErr w:type="spellEnd"/>
-      <w:r>
-        <w:rPr>
-          <w:rFonts w:ascii="Times New Roman" w:hAnsi="Times New Roman" w:cs="Times New Roman"/>
-        </w:rPr>
-        <w:t xml:space="preserve">. </w:t>
-      </w:r>
-      <w:proofErr w:type="spellStart"/>
-      <w:r>
-        <w:rPr>
-          <w:rFonts w:ascii="Times New Roman" w:hAnsi="Times New Roman" w:cs="Times New Roman"/>
-        </w:rPr>
-        <w:t>Excepteur</w:t>
-      </w:r>
-      <w:proofErr w:type="spellEnd"/>
-      <w:r>
-        <w:rPr>
-          <w:rFonts w:ascii="Times New Roman" w:hAnsi="Times New Roman" w:cs="Times New Roman"/>
-        </w:rPr>
-        <w:t xml:space="preserve"> </w:t>
-      </w:r>
-      <w:proofErr w:type="spellStart"/>
-      <w:r>
-        <w:rPr>
-          <w:rFonts w:ascii="Times New Roman" w:hAnsi="Times New Roman" w:cs="Times New Roman"/>
-        </w:rPr>
-        <w:t>sint</w:t>
-      </w:r>
-      <w:proofErr w:type="spellEnd"/>
-      <w:r>
-        <w:rPr>
-          <w:rFonts w:ascii="Times New Roman" w:hAnsi="Times New Roman" w:cs="Times New Roman"/>
-        </w:rPr>
-        <w:t xml:space="preserve"> </w:t>
-      </w:r>
-      <w:proofErr w:type="spellStart"/>
-      <w:r>
-        <w:rPr>
-          <w:rFonts w:ascii="Times New Roman" w:hAnsi="Times New Roman" w:cs="Times New Roman"/>
-        </w:rPr>
-        <w:t>occaecat</w:t>
-      </w:r>
-      <w:proofErr w:type="spellEnd"/>
-      <w:r>
-        <w:rPr>
-          <w:rFonts w:ascii="Times New Roman" w:hAnsi="Times New Roman" w:cs="Times New Roman"/>
-        </w:rPr>
-        <w:t xml:space="preserve"> </w:t>
-      </w:r>
-      <w:proofErr w:type="spellStart"/>
-      <w:r>
-        <w:rPr>
-          <w:rFonts w:ascii="Times New Roman" w:hAnsi="Times New Roman" w:cs="Times New Roman"/>
-        </w:rPr>
-        <w:t>cupidatat</w:t>
-      </w:r>
-      <w:proofErr w:type="spellEnd"/>
-      <w:r>
-        <w:rPr>
-          <w:rFonts w:ascii="Times New Roman" w:hAnsi="Times New Roman" w:cs="Times New Roman"/>
-        </w:rPr>
-        <w:t xml:space="preserve"> non </w:t>
-      </w:r>
-      <w:proofErr w:type="spellStart"/>
-      <w:r>
-        <w:rPr>
-          <w:rFonts w:ascii="Times New Roman" w:hAnsi="Times New Roman" w:cs="Times New Roman"/>
-        </w:rPr>
-        <w:t>proident</w:t>
-      </w:r>
-      <w:proofErr w:type="spellEnd"/>
-      <w:r>
-        <w:rPr>
-          <w:rFonts w:ascii="Times New Roman" w:hAnsi="Times New Roman" w:cs="Times New Roman"/>
-        </w:rPr>
-        <w:t xml:space="preserve">, sunt in culpa qui </w:t>
-      </w:r>
-      <w:proofErr w:type="spellStart"/>
-      <w:r>
-        <w:rPr>
-          <w:rFonts w:ascii="Times New Roman" w:hAnsi="Times New Roman" w:cs="Times New Roman"/>
-        </w:rPr>
-        <w:t>officia</w:t>
-      </w:r>
-      <w:proofErr w:type="spellEnd"/>
-      <w:r>
-        <w:rPr>
-          <w:rFonts w:ascii="Times New Roman" w:hAnsi="Times New Roman" w:cs="Times New Roman"/>
-        </w:rPr>
-        <w:t xml:space="preserve"> </w:t>
-      </w:r>
-      <w:proofErr w:type="spellStart"/>
-      <w:r>
-        <w:rPr>
-          <w:rFonts w:ascii="Times New Roman" w:hAnsi="Times New Roman" w:cs="Times New Roman"/>
-        </w:rPr>
-        <w:t>deserunt</w:t>
-      </w:r>
-      <w:proofErr w:type="spellEnd"/>
-      <w:r>
-        <w:rPr>
-          <w:rFonts w:ascii="Times New Roman" w:hAnsi="Times New Roman" w:cs="Times New Roman"/>
-        </w:rPr>
-        <w:t xml:space="preserve"> </w:t>
-      </w:r>
-      <w:proofErr w:type="spellStart"/>
-      <w:r>
-        <w:rPr>
-          <w:rFonts w:ascii="Times New Roman" w:hAnsi="Times New Roman" w:cs="Times New Roman"/>
-        </w:rPr>
-        <w:t>mollit</w:t>
-      </w:r>
-      <w:proofErr w:type="spellEnd"/>
-      <w:r>
-        <w:rPr>
-          <w:rFonts w:ascii="Times New Roman" w:hAnsi="Times New Roman" w:cs="Times New Roman"/>
-        </w:rPr>
-        <w:t xml:space="preserve"> </w:t>
-      </w:r>
-      <w:proofErr w:type="spellStart"/>
-      <w:r>
-        <w:rPr>
-          <w:rFonts w:ascii="Times New Roman" w:hAnsi="Times New Roman" w:cs="Times New Roman"/>
-        </w:rPr>
-        <w:t>anim</w:t>
-      </w:r>
-      <w:proofErr w:type="spellEnd"/>
-      <w:r>
-        <w:rPr>
-          <w:rFonts w:ascii="Times New Roman" w:hAnsi="Times New Roman" w:cs="Times New Roman"/>
-        </w:rPr>
-        <w:t xml:space="preserve"> id </w:t>
-      </w:r>
-      <w:proofErr w:type="spellStart"/>
-      <w:r>
-        <w:rPr>
-          <w:rFonts w:ascii="Times New Roman" w:hAnsi="Times New Roman" w:cs="Times New Roman"/>
-        </w:rPr>
-        <w:t>est</w:t>
-      </w:r>
-      <w:proofErr w:type="spellEnd"/>
-      <w:r>
-        <w:rPr>
-          <w:rFonts w:ascii="Times New Roman" w:hAnsi="Times New Roman" w:cs="Times New Roman"/>
-        </w:rPr>
-        <w:t xml:space="preserve"> </w:t>
-      </w:r>
-      <w:proofErr w:type="spellStart"/>
-      <w:r>
-        <w:rPr>
-          <w:rFonts w:ascii="Times New Roman" w:hAnsi="Times New Roman" w:cs="Times New Roman"/>
-        </w:rPr>
-        <w:t>laborum</w:t>
-      </w:r>
-      <w:proofErr w:type="spellEnd"/>
-      <w:r>
-        <w:rPr>
-          <w:rFonts w:ascii="Times New Roman" w:hAnsi="Times New Roman" w:cs="Times New Roman"/>
-        </w:rPr>
-        <w:t>.</w:t>
-      </w:r>
-    </w:p>
-    <w:p>
-      <w:pPr>
+        <w:spacing w:line="360" w:lineRule="auto"/>
+        <w:ind w:firstLine="720"/>
+        <w:rPr>
+          <w:rFonts w:ascii="Times New Roman" w:hAnsi="Times New Roman" w:cs="Times New Roman"/>
+        </w:rPr>
+      </w:pPr>
+      <w:r>
+        <w:rPr>
+          <w:rFonts w:ascii="Times New Roman" w:hAnsi="Times New Roman" w:cs="Times New Roman"/>
+        </w:rPr>
+        <w:t xml:space="preserve">The proposed methodology for this research paper involves analyzing different regression and classification models to determine the most accurate model for predicting wine quality. The </w:t>
+      </w:r>
+      <w:r>
+        <w:rPr>
+          <w:rFonts w:ascii="Times New Roman" w:hAnsi="Times New Roman" w:cs="Times New Roman"/>
+        </w:rPr>
+        <w:lastRenderedPageBreak/>
+        <w:t xml:space="preserve">following methods will be utilized: random forest classification and Poisson regression since wine quality ranges from the discrete values of 1-10. We will also implement standard regression with rounding towards the nearest integer and other classification methods. </w:t>
+      </w:r>
+    </w:p>
+    <w:p>
+      <w:pPr>
+        <w:spacing w:line="360" w:lineRule="auto"/>
+        <w:ind w:firstLine="720"/>
         <w:rPr>
           <w:rFonts w:ascii="Times New Roman" w:hAnsi="Times New Roman" w:cs="Times New Roman"/>
           <w:sz w:val="28"/>
@@ -2823,28 +598,25 @@
           <w:u w:val="single"/>
         </w:rPr>
       </w:pPr>
-    </w:p>
-    <w:p>
-      <w:pPr>
+      <w:r>
+        <w:rPr>
+          <w:rFonts w:ascii="Times New Roman" w:hAnsi="Times New Roman" w:cs="Times New Roman"/>
+        </w:rPr>
+        <w:t>To identify the variables that contribute most to wine quality, we will use the forward stepping feature selection process. We will compare the features selected for each dataset to analyze the important variables between red and white wine. Finally, to determine the predictability of our model for new wines added to the dataset, we will analyze the accuracy of our models.</w:t>
+      </w:r>
+      <w:r>
         <w:rPr>
           <w:rFonts w:ascii="Times New Roman" w:hAnsi="Times New Roman" w:cs="Times New Roman"/>
           <w:sz w:val="28"/>
           <w:szCs w:val="28"/>
           <w:u w:val="single"/>
         </w:rPr>
-      </w:pPr>
-      <w:r>
-        <w:rPr>
-          <w:rFonts w:ascii="Times New Roman" w:hAnsi="Times New Roman" w:cs="Times New Roman"/>
-          <w:sz w:val="28"/>
-          <w:szCs w:val="28"/>
-          <w:u w:val="single"/>
-        </w:rPr>
         <w:br w:type="page"/>
       </w:r>
     </w:p>
     <w:p>
       <w:pPr>
+        <w:spacing w:line="360" w:lineRule="auto"/>
         <w:jc w:val="center"/>
         <w:rPr>
           <w:rFonts w:ascii="Times New Roman" w:hAnsi="Times New Roman" w:cs="Times New Roman"/>
@@ -2866,6 +638,7 @@
     </w:p>
     <w:p>
       <w:pPr>
+        <w:spacing w:line="360" w:lineRule="auto"/>
         <w:rPr>
           <w:rFonts w:ascii="Times New Roman" w:hAnsi="Times New Roman" w:cs="Times New Roman"/>
         </w:rPr>
@@ -3467,6 +1240,7 @@
     </w:p>
     <w:p>
       <w:pPr>
+        <w:spacing w:line="360" w:lineRule="auto"/>
         <w:rPr>
           <w:rFonts w:ascii="Times New Roman" w:hAnsi="Times New Roman" w:cs="Times New Roman"/>
           <w:sz w:val="28"/>
@@ -3477,6 +1251,7 @@
     </w:p>
     <w:p>
       <w:pPr>
+        <w:spacing w:line="360" w:lineRule="auto"/>
         <w:rPr>
           <w:rFonts w:ascii="Times New Roman" w:hAnsi="Times New Roman" w:cs="Times New Roman"/>
           <w:sz w:val="28"/>
@@ -3496,6 +1271,7 @@
     </w:p>
     <w:p>
       <w:pPr>
+        <w:spacing w:line="360" w:lineRule="auto"/>
         <w:jc w:val="center"/>
         <w:rPr>
           <w:rFonts w:ascii="Times New Roman" w:hAnsi="Times New Roman" w:cs="Times New Roman"/>
@@ -3517,6 +1293,7 @@
     </w:p>
     <w:p>
       <w:pPr>
+        <w:spacing w:line="360" w:lineRule="auto"/>
         <w:rPr>
           <w:rFonts w:ascii="Times New Roman" w:hAnsi="Times New Roman" w:cs="Times New Roman"/>
         </w:rPr>
@@ -4118,6 +1895,7 @@
     </w:p>
     <w:p>
       <w:pPr>
+        <w:spacing w:line="360" w:lineRule="auto"/>
         <w:rPr>
           <w:rFonts w:ascii="Times New Roman" w:hAnsi="Times New Roman" w:cs="Times New Roman"/>
           <w:sz w:val="28"/>
@@ -4128,6 +1906,7 @@
     </w:p>
     <w:p>
       <w:pPr>
+        <w:spacing w:line="360" w:lineRule="auto"/>
         <w:rPr>
           <w:rFonts w:ascii="Times New Roman" w:hAnsi="Times New Roman" w:cs="Times New Roman"/>
           <w:sz w:val="28"/>
@@ -4147,6 +1926,7 @@
     </w:p>
     <w:p>
       <w:pPr>
+        <w:spacing w:line="360" w:lineRule="auto"/>
         <w:jc w:val="center"/>
         <w:rPr>
           <w:rFonts w:ascii="Times New Roman" w:hAnsi="Times New Roman" w:cs="Times New Roman"/>
@@ -4168,6 +1948,7 @@
     </w:p>
     <w:p>
       <w:pPr>
+        <w:spacing w:line="360" w:lineRule="auto"/>
         <w:rPr>
           <w:rFonts w:ascii="Times New Roman" w:hAnsi="Times New Roman" w:cs="Times New Roman"/>
         </w:rPr>
@@ -4769,6 +2550,7 @@
     </w:p>
     <w:p>
       <w:pPr>
+        <w:spacing w:line="360" w:lineRule="auto"/>
         <w:rPr>
           <w:rFonts w:ascii="Times New Roman" w:hAnsi="Times New Roman" w:cs="Times New Roman"/>
           <w:sz w:val="28"/>
@@ -4779,6 +2561,7 @@
     </w:p>
     <w:p>
       <w:pPr>
+        <w:spacing w:line="360" w:lineRule="auto"/>
         <w:rPr>
           <w:rFonts w:ascii="Times New Roman" w:hAnsi="Times New Roman" w:cs="Times New Roman"/>
           <w:sz w:val="28"/>
@@ -4798,6 +2581,7 @@
     </w:p>
     <w:p>
       <w:pPr>
+        <w:spacing w:line="360" w:lineRule="auto"/>
         <w:jc w:val="center"/>
         <w:rPr>
           <w:rFonts w:ascii="Times New Roman" w:hAnsi="Times New Roman" w:cs="Times New Roman"/>
@@ -4819,6 +2603,7 @@
     </w:p>
     <w:p>
       <w:pPr>
+        <w:spacing w:line="360" w:lineRule="auto"/>
         <w:rPr>
           <w:rFonts w:ascii="Times New Roman" w:hAnsi="Times New Roman" w:cs="Times New Roman"/>
         </w:rPr>
@@ -5420,6 +3205,7 @@
     </w:p>
     <w:p>
       <w:pPr>
+        <w:spacing w:line="360" w:lineRule="auto"/>
         <w:rPr>
           <w:rFonts w:ascii="Times New Roman" w:hAnsi="Times New Roman" w:cs="Times New Roman"/>
           <w:sz w:val="28"/>
@@ -5430,6 +3216,7 @@
     </w:p>
     <w:p>
       <w:pPr>
+        <w:spacing w:line="360" w:lineRule="auto"/>
         <w:rPr>
           <w:rFonts w:ascii="Times New Roman" w:hAnsi="Times New Roman" w:cs="Times New Roman"/>
           <w:sz w:val="28"/>
@@ -5449,6 +3236,7 @@
     </w:p>
     <w:p>
       <w:pPr>
+        <w:spacing w:line="360" w:lineRule="auto"/>
         <w:jc w:val="center"/>
         <w:rPr>
           <w:rFonts w:ascii="Times New Roman" w:hAnsi="Times New Roman" w:cs="Times New Roman"/>
@@ -5470,6 +3258,7 @@
     </w:p>
     <w:p>
       <w:pPr>
+        <w:spacing w:line="360" w:lineRule="auto"/>
         <w:rPr>
           <w:rFonts w:ascii="Times New Roman" w:hAnsi="Times New Roman" w:cs="Times New Roman"/>
         </w:rPr>
@@ -6071,6 +3860,7 @@
     </w:p>
     <w:p>
       <w:pPr>
+        <w:spacing w:line="360" w:lineRule="auto"/>
         <w:rPr>
           <w:rFonts w:ascii="Times New Roman" w:hAnsi="Times New Roman" w:cs="Times New Roman"/>
           <w:sz w:val="28"/>

</xml_diff>

<commit_message>
Calculated MSE for regression methods, added Variable Selection and Regression to report
</commit_message>
<xml_diff>
--- a/wine_report.docx
+++ b/wine_report.docx
@@ -593,9 +593,6 @@
         <w:ind w:firstLine="720"/>
         <w:rPr>
           <w:rFonts w:ascii="Times New Roman" w:hAnsi="Times New Roman" w:cs="Times New Roman"/>
-          <w:sz w:val="28"/>
-          <w:szCs w:val="28"/>
-          <w:u w:val="single"/>
         </w:rPr>
       </w:pPr>
       <w:r>
@@ -603,15 +600,6 @@
           <w:rFonts w:ascii="Times New Roman" w:hAnsi="Times New Roman" w:cs="Times New Roman"/>
         </w:rPr>
         <w:t>To identify the variables that contribute most to wine quality, we will use the forward stepping feature selection process. We will compare the features selected for each dataset to analyze the important variables between red and white wine. Finally, to determine the predictability of our model for new wines added to the dataset, we will analyze the accuracy of our models.</w:t>
-      </w:r>
-      <w:r>
-        <w:rPr>
-          <w:rFonts w:ascii="Times New Roman" w:hAnsi="Times New Roman" w:cs="Times New Roman"/>
-          <w:sz w:val="28"/>
-          <w:szCs w:val="28"/>
-          <w:u w:val="single"/>
-        </w:rPr>
-        <w:br w:type="page"/>
       </w:r>
     </w:p>
     <w:p>
@@ -632,7 +620,606 @@
           <w:szCs w:val="28"/>
           <w:u w:val="single"/>
         </w:rPr>
+        <w:t>Variable Selection</w:t>
+      </w:r>
+    </w:p>
+    <w:p>
+      <w:pPr>
+        <w:spacing w:line="360" w:lineRule="auto"/>
+        <w:rPr>
+          <w:rFonts w:ascii="Times New Roman" w:hAnsi="Times New Roman" w:cs="Times New Roman"/>
+        </w:rPr>
+      </w:pPr>
+      <w:r>
+        <w:rPr>
+          <w:rFonts w:ascii="Times New Roman" w:hAnsi="Times New Roman" w:cs="Times New Roman"/>
+        </w:rPr>
+        <w:tab/>
+        <w:t>Some of the questions we had for the dataset were related to which features of the data were the most important</w:t>
+      </w:r>
+      <w:r>
+        <w:rPr>
+          <w:rFonts w:ascii="Times New Roman" w:hAnsi="Times New Roman" w:cs="Times New Roman"/>
+        </w:rPr>
+        <w:t xml:space="preserve"> in predicting quality</w:t>
+      </w:r>
+      <w:r>
+        <w:rPr>
+          <w:rFonts w:ascii="Times New Roman" w:hAnsi="Times New Roman" w:cs="Times New Roman"/>
+        </w:rPr>
+        <w:t>, and whether the important features were the same for red and white wines. We used SFS variable selection to investigate this. We found eight significant variables for the white wine data, and seven significant variables for the red wine data.</w:t>
+      </w:r>
+    </w:p>
+    <w:p>
+      <w:pPr>
+        <w:spacing w:line="360" w:lineRule="auto"/>
+        <w:rPr>
+          <w:rFonts w:ascii="Times New Roman" w:hAnsi="Times New Roman" w:cs="Times New Roman"/>
+        </w:rPr>
+      </w:pPr>
+      <w:r>
+        <w:rPr>
+          <w:rFonts w:ascii="Times New Roman" w:hAnsi="Times New Roman" w:cs="Times New Roman"/>
+        </w:rPr>
+        <w:tab/>
+        <w:t>Out of all the variables, Citric Acid content was the only one that was not significant to either dataset. Chlorides and Total Sulfur Dioxide were significant to white wine but not red wine, and Fixed Acidity, Residual Sugar, and Density were significant to red wine but not white wine.</w:t>
+      </w:r>
+    </w:p>
+    <w:p>
+      <w:pPr>
+        <w:spacing w:line="360" w:lineRule="auto"/>
+        <w:jc w:val="center"/>
+        <w:rPr>
+          <w:rFonts w:ascii="Times New Roman" w:hAnsi="Times New Roman" w:cs="Times New Roman"/>
+          <w:sz w:val="28"/>
+          <w:szCs w:val="28"/>
+          <w:u w:val="single"/>
+        </w:rPr>
+      </w:pPr>
+      <w:r>
+        <w:rPr>
+          <w:rFonts w:ascii="Times New Roman" w:hAnsi="Times New Roman" w:cs="Times New Roman"/>
+          <w:sz w:val="28"/>
+          <w:szCs w:val="28"/>
+          <w:u w:val="single"/>
+        </w:rPr>
+        <w:t>Regression Methods</w:t>
+      </w:r>
+    </w:p>
+    <w:p>
+      <w:pPr>
+        <w:spacing w:line="360" w:lineRule="auto"/>
+        <w:ind w:firstLine="720"/>
+        <w:rPr>
+          <w:rFonts w:ascii="Times New Roman" w:hAnsi="Times New Roman" w:cs="Times New Roman"/>
+        </w:rPr>
+      </w:pPr>
+      <w:r>
+        <w:rPr>
+          <w:rFonts w:ascii="Times New Roman" w:hAnsi="Times New Roman" w:cs="Times New Roman"/>
+        </w:rPr>
+        <w:t xml:space="preserve">We used several regression methods to try to predict the quality of the wine data based on input variables. The two most successful were Linear Regression on variables selected by SFS variable selection and Poisson Regression. Both methods of regression gave us a continuous number as output, so </w:t>
+      </w:r>
+      <w:r>
+        <w:rPr>
+          <w:rFonts w:ascii="Times New Roman" w:hAnsi="Times New Roman" w:cs="Times New Roman"/>
+        </w:rPr>
+        <w:t>to</w:t>
+      </w:r>
+      <w:r>
+        <w:rPr>
+          <w:rFonts w:ascii="Times New Roman" w:hAnsi="Times New Roman" w:cs="Times New Roman"/>
+        </w:rPr>
+        <w:t xml:space="preserve"> analyze the predictions, we rounded the output to the nearest integer. The results of the regression techniques can be seen in the charts below.</w:t>
+      </w:r>
+    </w:p>
+    <w:p>
+      <w:pPr>
+        <w:spacing w:line="360" w:lineRule="auto"/>
+        <w:ind w:firstLine="720"/>
+        <w:rPr>
+          <w:rFonts w:ascii="Times New Roman" w:hAnsi="Times New Roman" w:cs="Times New Roman"/>
+        </w:rPr>
+      </w:pPr>
+    </w:p>
+    <w:tbl>
+      <w:tblPr>
+        <w:tblStyle w:val="TableGrid"/>
+        <w:tblW w:w="0" w:type="auto"/>
+        <w:tblLook w:val="04A0" w:firstRow="1" w:lastRow="0" w:firstColumn="1" w:lastColumn="0" w:noHBand="0" w:noVBand="1"/>
+      </w:tblPr>
+      <w:tblGrid>
+        <w:gridCol w:w="4675"/>
+        <w:gridCol w:w="4675"/>
+      </w:tblGrid>
+      <w:tr>
+        <w:tc>
+          <w:tcPr>
+            <w:tcW w:w="4675" w:type="dxa"/>
+          </w:tcPr>
+          <w:p>
+            <w:pPr>
+              <w:spacing w:line="360" w:lineRule="auto"/>
+              <w:rPr>
+                <w:rFonts w:ascii="Times New Roman" w:hAnsi="Times New Roman" w:cs="Times New Roman"/>
+              </w:rPr>
+            </w:pPr>
+            <w:r>
+              <w:rPr>
+                <w:noProof/>
+              </w:rPr>
+              <w:lastRenderedPageBreak/>
+              <w:drawing>
+                <wp:inline distT="0" distB="0" distL="0" distR="0" wp14:anchorId="7AAFFFDA" wp14:editId="4CF75238">
+                  <wp:extent cx="2612572" cy="2286000"/>
+                  <wp:effectExtent l="0" t="0" r="16510" b="0"/>
+                  <wp:docPr id="1" name="Chart 1">
+                    <a:extLst xmlns:a="http://schemas.openxmlformats.org/drawingml/2006/main">
+                      <a:ext uri="{FF2B5EF4-FFF2-40B4-BE49-F238E27FC236}">
+                        <a16:creationId xmlns:a16="http://schemas.microsoft.com/office/drawing/2014/main" id="{E5BFEC1D-1294-4CE7-B9B1-D2F27165305E}"/>
+                      </a:ext>
+                    </a:extLst>
+                  </wp:docPr>
+                  <wp:cNvGraphicFramePr/>
+                  <a:graphic xmlns:a="http://schemas.openxmlformats.org/drawingml/2006/main">
+                    <a:graphicData uri="http://schemas.openxmlformats.org/drawingml/2006/chart">
+                      <c:chart xmlns:c="http://schemas.openxmlformats.org/drawingml/2006/chart" xmlns:r="http://schemas.openxmlformats.org/officeDocument/2006/relationships" r:id="rId4"/>
+                    </a:graphicData>
+                  </a:graphic>
+                </wp:inline>
+              </w:drawing>
+            </w:r>
+          </w:p>
+        </w:tc>
+        <w:tc>
+          <w:tcPr>
+            <w:tcW w:w="4675" w:type="dxa"/>
+          </w:tcPr>
+          <w:p>
+            <w:pPr>
+              <w:spacing w:line="360" w:lineRule="auto"/>
+              <w:rPr>
+                <w:rFonts w:ascii="Times New Roman" w:hAnsi="Times New Roman" w:cs="Times New Roman"/>
+              </w:rPr>
+            </w:pPr>
+            <w:r>
+              <w:rPr>
+                <w:noProof/>
+              </w:rPr>
+              <w:drawing>
+                <wp:inline distT="0" distB="0" distL="0" distR="0" wp14:anchorId="328A6C79" wp14:editId="03703421">
+                  <wp:extent cx="2612572" cy="2286000"/>
+                  <wp:effectExtent l="0" t="0" r="16510" b="0"/>
+                  <wp:docPr id="7" name="Chart 7">
+                    <a:extLst xmlns:a="http://schemas.openxmlformats.org/drawingml/2006/main">
+                      <a:ext uri="{FF2B5EF4-FFF2-40B4-BE49-F238E27FC236}">
+                        <a16:creationId xmlns:a16="http://schemas.microsoft.com/office/drawing/2014/main" id="{B7217A29-6965-107E-4189-FD8ED1CF082A}"/>
+                      </a:ext>
+                    </a:extLst>
+                  </wp:docPr>
+                  <wp:cNvGraphicFramePr/>
+                  <a:graphic xmlns:a="http://schemas.openxmlformats.org/drawingml/2006/main">
+                    <a:graphicData uri="http://schemas.openxmlformats.org/drawingml/2006/chart">
+                      <c:chart xmlns:c="http://schemas.openxmlformats.org/drawingml/2006/chart" xmlns:r="http://schemas.openxmlformats.org/officeDocument/2006/relationships" r:id="rId5"/>
+                    </a:graphicData>
+                  </a:graphic>
+                </wp:inline>
+              </w:drawing>
+            </w:r>
+          </w:p>
+        </w:tc>
+      </w:tr>
+      <w:tr>
+        <w:tc>
+          <w:tcPr>
+            <w:tcW w:w="4675" w:type="dxa"/>
+          </w:tcPr>
+          <w:p>
+            <w:pPr>
+              <w:spacing w:line="360" w:lineRule="auto"/>
+              <w:rPr>
+                <w:rFonts w:ascii="Times New Roman" w:hAnsi="Times New Roman" w:cs="Times New Roman"/>
+              </w:rPr>
+            </w:pPr>
+            <w:r>
+              <w:rPr>
+                <w:noProof/>
+              </w:rPr>
+              <w:drawing>
+                <wp:inline distT="0" distB="0" distL="0" distR="0" wp14:anchorId="03414950" wp14:editId="7AA6390E">
+                  <wp:extent cx="2615184" cy="2286000"/>
+                  <wp:effectExtent l="0" t="0" r="13970" b="0"/>
+                  <wp:docPr id="8" name="Chart 8">
+                    <a:extLst xmlns:a="http://schemas.openxmlformats.org/drawingml/2006/main">
+                      <a:ext uri="{FF2B5EF4-FFF2-40B4-BE49-F238E27FC236}">
+                        <a16:creationId xmlns:a16="http://schemas.microsoft.com/office/drawing/2014/main" id="{7F270CB1-F623-E5F2-93F0-8C16967430A7}"/>
+                      </a:ext>
+                    </a:extLst>
+                  </wp:docPr>
+                  <wp:cNvGraphicFramePr/>
+                  <a:graphic xmlns:a="http://schemas.openxmlformats.org/drawingml/2006/main">
+                    <a:graphicData uri="http://schemas.openxmlformats.org/drawingml/2006/chart">
+                      <c:chart xmlns:c="http://schemas.openxmlformats.org/drawingml/2006/chart" xmlns:r="http://schemas.openxmlformats.org/officeDocument/2006/relationships" r:id="rId6"/>
+                    </a:graphicData>
+                  </a:graphic>
+                </wp:inline>
+              </w:drawing>
+            </w:r>
+          </w:p>
+        </w:tc>
+        <w:tc>
+          <w:tcPr>
+            <w:tcW w:w="4675" w:type="dxa"/>
+          </w:tcPr>
+          <w:p>
+            <w:pPr>
+              <w:spacing w:line="360" w:lineRule="auto"/>
+              <w:rPr>
+                <w:rFonts w:ascii="Times New Roman" w:hAnsi="Times New Roman" w:cs="Times New Roman"/>
+              </w:rPr>
+            </w:pPr>
+            <w:r>
+              <w:rPr>
+                <w:noProof/>
+              </w:rPr>
+              <w:drawing>
+                <wp:inline distT="0" distB="0" distL="0" distR="0" wp14:anchorId="45B3E00E" wp14:editId="20A74E22">
+                  <wp:extent cx="2615184" cy="2286000"/>
+                  <wp:effectExtent l="0" t="0" r="13970" b="0"/>
+                  <wp:docPr id="9" name="Chart 9">
+                    <a:extLst xmlns:a="http://schemas.openxmlformats.org/drawingml/2006/main">
+                      <a:ext uri="{FF2B5EF4-FFF2-40B4-BE49-F238E27FC236}">
+                        <a16:creationId xmlns:a16="http://schemas.microsoft.com/office/drawing/2014/main" id="{465F86F6-E61B-B50C-4940-1AC080D0D41B}"/>
+                      </a:ext>
+                    </a:extLst>
+                  </wp:docPr>
+                  <wp:cNvGraphicFramePr/>
+                  <a:graphic xmlns:a="http://schemas.openxmlformats.org/drawingml/2006/main">
+                    <a:graphicData uri="http://schemas.openxmlformats.org/drawingml/2006/chart">
+                      <c:chart xmlns:c="http://schemas.openxmlformats.org/drawingml/2006/chart" xmlns:r="http://schemas.openxmlformats.org/officeDocument/2006/relationships" r:id="rId7"/>
+                    </a:graphicData>
+                  </a:graphic>
+                </wp:inline>
+              </w:drawing>
+            </w:r>
+          </w:p>
+        </w:tc>
+      </w:tr>
+    </w:tbl>
+    <w:p>
+      <w:pPr>
+        <w:spacing w:line="360" w:lineRule="auto"/>
+        <w:ind w:firstLine="720"/>
+        <w:rPr>
+          <w:rFonts w:ascii="Times New Roman" w:hAnsi="Times New Roman" w:cs="Times New Roman"/>
+        </w:rPr>
+      </w:pPr>
+    </w:p>
+    <w:p>
+      <w:pPr>
+        <w:spacing w:line="360" w:lineRule="auto"/>
+        <w:ind w:firstLine="720"/>
+        <w:rPr>
+          <w:rFonts w:ascii="Times New Roman" w:hAnsi="Times New Roman" w:cs="Times New Roman"/>
+        </w:rPr>
+      </w:pPr>
+      <w:r>
+        <w:rPr>
+          <w:rFonts w:ascii="Times New Roman" w:hAnsi="Times New Roman" w:cs="Times New Roman"/>
+        </w:rPr>
+        <w:t xml:space="preserve">The charts show that, when the results are rounded, normal regression methods perform slightly better than </w:t>
+      </w:r>
+      <w:r>
+        <w:rPr>
+          <w:rFonts w:ascii="Times New Roman" w:hAnsi="Times New Roman" w:cs="Times New Roman"/>
+        </w:rPr>
+        <w:t>P</w:t>
+      </w:r>
+      <w:r>
+        <w:rPr>
+          <w:rFonts w:ascii="Times New Roman" w:hAnsi="Times New Roman" w:cs="Times New Roman"/>
+        </w:rPr>
+        <w:t xml:space="preserve">oisson </w:t>
+      </w:r>
+      <w:r>
+        <w:rPr>
+          <w:rFonts w:ascii="Times New Roman" w:hAnsi="Times New Roman" w:cs="Times New Roman"/>
+        </w:rPr>
+        <w:t>R</w:t>
+      </w:r>
+      <w:r>
+        <w:rPr>
+          <w:rFonts w:ascii="Times New Roman" w:hAnsi="Times New Roman" w:cs="Times New Roman"/>
+        </w:rPr>
+        <w:t xml:space="preserve">egression on the data. </w:t>
+      </w:r>
+      <w:r>
+        <w:rPr>
+          <w:rFonts w:ascii="Times New Roman" w:hAnsi="Times New Roman" w:cs="Times New Roman"/>
+        </w:rPr>
+        <w:t>On the other hand, when analyzing how close the continuous prediction was to the true value of each wine, we calculated the following Mean Squared Error values for the different models.</w:t>
+      </w:r>
+    </w:p>
+    <w:p>
+      <w:pPr>
+        <w:spacing w:line="360" w:lineRule="auto"/>
+        <w:ind w:firstLine="720"/>
+        <w:rPr>
+          <w:rFonts w:ascii="Times New Roman" w:hAnsi="Times New Roman" w:cs="Times New Roman"/>
+        </w:rPr>
+      </w:pPr>
+    </w:p>
+    <w:tbl>
+      <w:tblPr>
+        <w:tblStyle w:val="TableGrid"/>
+        <w:tblW w:w="0" w:type="auto"/>
+        <w:jc w:val="center"/>
+        <w:tblLook w:val="04A0" w:firstRow="1" w:lastRow="0" w:firstColumn="1" w:lastColumn="0" w:noHBand="0" w:noVBand="1"/>
+      </w:tblPr>
+      <w:tblGrid>
+        <w:gridCol w:w="4225"/>
+        <w:gridCol w:w="1260"/>
+      </w:tblGrid>
+      <w:tr>
+        <w:trPr>
+          <w:jc w:val="center"/>
+        </w:trPr>
+        <w:tc>
+          <w:tcPr>
+            <w:tcW w:w="4225" w:type="dxa"/>
+          </w:tcPr>
+          <w:p>
+            <w:pPr>
+              <w:spacing w:line="360" w:lineRule="auto"/>
+              <w:rPr>
+                <w:rFonts w:ascii="Times New Roman" w:hAnsi="Times New Roman" w:cs="Times New Roman"/>
+              </w:rPr>
+            </w:pPr>
+            <w:r>
+              <w:rPr>
+                <w:rFonts w:ascii="Times New Roman" w:hAnsi="Times New Roman" w:cs="Times New Roman"/>
+              </w:rPr>
+              <w:t>White Wine SFS + Regression</w:t>
+            </w:r>
+          </w:p>
+        </w:tc>
+        <w:tc>
+          <w:tcPr>
+            <w:tcW w:w="1260" w:type="dxa"/>
+          </w:tcPr>
+          <w:p>
+            <w:pPr>
+              <w:spacing w:line="360" w:lineRule="auto"/>
+              <w:rPr>
+                <w:rFonts w:ascii="Times New Roman" w:hAnsi="Times New Roman" w:cs="Times New Roman"/>
+              </w:rPr>
+            </w:pPr>
+            <w:r>
+              <w:rPr>
+                <w:rFonts w:ascii="Times New Roman" w:hAnsi="Times New Roman" w:cs="Times New Roman"/>
+              </w:rPr>
+              <w:t>1.038</w:t>
+            </w:r>
+          </w:p>
+        </w:tc>
+      </w:tr>
+      <w:tr>
+        <w:trPr>
+          <w:jc w:val="center"/>
+        </w:trPr>
+        <w:tc>
+          <w:tcPr>
+            <w:tcW w:w="4225" w:type="dxa"/>
+          </w:tcPr>
+          <w:p>
+            <w:pPr>
+              <w:spacing w:line="360" w:lineRule="auto"/>
+              <w:rPr>
+                <w:rFonts w:ascii="Times New Roman" w:hAnsi="Times New Roman" w:cs="Times New Roman"/>
+              </w:rPr>
+            </w:pPr>
+            <w:r>
+              <w:rPr>
+                <w:rFonts w:ascii="Times New Roman" w:hAnsi="Times New Roman" w:cs="Times New Roman"/>
+              </w:rPr>
+              <w:t>Red Wine SFS + Regression</w:t>
+            </w:r>
+          </w:p>
+        </w:tc>
+        <w:tc>
+          <w:tcPr>
+            <w:tcW w:w="1260" w:type="dxa"/>
+          </w:tcPr>
+          <w:p>
+            <w:pPr>
+              <w:spacing w:line="360" w:lineRule="auto"/>
+              <w:rPr>
+                <w:rFonts w:ascii="Times New Roman" w:hAnsi="Times New Roman" w:cs="Times New Roman"/>
+              </w:rPr>
+            </w:pPr>
+            <w:r>
+              <w:rPr>
+                <w:rFonts w:ascii="Times New Roman" w:hAnsi="Times New Roman" w:cs="Times New Roman"/>
+              </w:rPr>
+              <w:t>0.446</w:t>
+            </w:r>
+          </w:p>
+        </w:tc>
+      </w:tr>
+      <w:tr>
+        <w:trPr>
+          <w:jc w:val="center"/>
+        </w:trPr>
+        <w:tc>
+          <w:tcPr>
+            <w:tcW w:w="4225" w:type="dxa"/>
+          </w:tcPr>
+          <w:p>
+            <w:pPr>
+              <w:spacing w:line="360" w:lineRule="auto"/>
+              <w:rPr>
+                <w:rFonts w:ascii="Times New Roman" w:hAnsi="Times New Roman" w:cs="Times New Roman"/>
+              </w:rPr>
+            </w:pPr>
+            <w:r>
+              <w:rPr>
+                <w:rFonts w:ascii="Times New Roman" w:hAnsi="Times New Roman" w:cs="Times New Roman"/>
+              </w:rPr>
+              <w:t>White Wine Poisson Regression</w:t>
+            </w:r>
+          </w:p>
+        </w:tc>
+        <w:tc>
+          <w:tcPr>
+            <w:tcW w:w="1260" w:type="dxa"/>
+          </w:tcPr>
+          <w:p>
+            <w:pPr>
+              <w:spacing w:line="360" w:lineRule="auto"/>
+              <w:rPr>
+                <w:rFonts w:ascii="Times New Roman" w:hAnsi="Times New Roman" w:cs="Times New Roman"/>
+              </w:rPr>
+            </w:pPr>
+            <w:r>
+              <w:rPr>
+                <w:rFonts w:ascii="Times New Roman" w:hAnsi="Times New Roman" w:cs="Times New Roman"/>
+              </w:rPr>
+              <w:t>0.949</w:t>
+            </w:r>
+          </w:p>
+        </w:tc>
+      </w:tr>
+      <w:tr>
+        <w:trPr>
+          <w:jc w:val="center"/>
+        </w:trPr>
+        <w:tc>
+          <w:tcPr>
+            <w:tcW w:w="4225" w:type="dxa"/>
+          </w:tcPr>
+          <w:p>
+            <w:pPr>
+              <w:spacing w:line="360" w:lineRule="auto"/>
+              <w:rPr>
+                <w:rFonts w:ascii="Times New Roman" w:hAnsi="Times New Roman" w:cs="Times New Roman"/>
+              </w:rPr>
+            </w:pPr>
+            <w:r>
+              <w:rPr>
+                <w:rFonts w:ascii="Times New Roman" w:hAnsi="Times New Roman" w:cs="Times New Roman"/>
+              </w:rPr>
+              <w:t>Red Wine Poisson Regression</w:t>
+            </w:r>
+          </w:p>
+        </w:tc>
+        <w:tc>
+          <w:tcPr>
+            <w:tcW w:w="1260" w:type="dxa"/>
+          </w:tcPr>
+          <w:p>
+            <w:pPr>
+              <w:spacing w:line="360" w:lineRule="auto"/>
+              <w:rPr>
+                <w:rFonts w:ascii="Times New Roman" w:hAnsi="Times New Roman" w:cs="Times New Roman"/>
+              </w:rPr>
+            </w:pPr>
+            <w:r>
+              <w:rPr>
+                <w:rFonts w:ascii="Times New Roman" w:hAnsi="Times New Roman" w:cs="Times New Roman"/>
+              </w:rPr>
+              <w:t>0.481</w:t>
+            </w:r>
+          </w:p>
+        </w:tc>
+      </w:tr>
+    </w:tbl>
+    <w:p>
+      <w:pPr>
+        <w:spacing w:line="360" w:lineRule="auto"/>
+        <w:ind w:firstLine="720"/>
+        <w:rPr>
+          <w:rFonts w:ascii="Times New Roman" w:hAnsi="Times New Roman" w:cs="Times New Roman"/>
+        </w:rPr>
+      </w:pPr>
+    </w:p>
+    <w:p>
+      <w:pPr>
+        <w:spacing w:line="360" w:lineRule="auto"/>
+        <w:ind w:firstLine="720"/>
+        <w:rPr>
+          <w:rFonts w:ascii="Times New Roman" w:hAnsi="Times New Roman" w:cs="Times New Roman"/>
+          <w:sz w:val="28"/>
+          <w:szCs w:val="28"/>
+        </w:rPr>
+      </w:pPr>
+      <w:r>
+        <w:rPr>
+          <w:rFonts w:ascii="Times New Roman" w:hAnsi="Times New Roman" w:cs="Times New Roman"/>
+        </w:rPr>
+        <w:t xml:space="preserve">Looking at the values of the actual outputs, </w:t>
+      </w:r>
+      <w:r>
+        <w:rPr>
+          <w:rFonts w:ascii="Times New Roman" w:hAnsi="Times New Roman" w:cs="Times New Roman"/>
+        </w:rPr>
+        <w:t>Poisson</w:t>
+      </w:r>
+      <w:r>
+        <w:rPr>
+          <w:rFonts w:ascii="Times New Roman" w:hAnsi="Times New Roman" w:cs="Times New Roman"/>
+        </w:rPr>
+        <w:t xml:space="preserve"> regression performed slightly better for the white wine data, and slightly worse for the red wine data.</w:t>
+      </w:r>
+    </w:p>
+    <w:p>
+      <w:pPr>
+        <w:rPr>
+          <w:rFonts w:ascii="Times New Roman" w:hAnsi="Times New Roman" w:cs="Times New Roman"/>
+          <w:sz w:val="28"/>
+          <w:szCs w:val="28"/>
+          <w:u w:val="single"/>
+        </w:rPr>
+      </w:pPr>
+      <w:r>
+        <w:rPr>
+          <w:rFonts w:ascii="Times New Roman" w:hAnsi="Times New Roman" w:cs="Times New Roman"/>
+          <w:sz w:val="28"/>
+          <w:szCs w:val="28"/>
+          <w:u w:val="single"/>
+        </w:rPr>
         <w:lastRenderedPageBreak/>
+        <w:br w:type="page"/>
+      </w:r>
+    </w:p>
+    <w:p>
+      <w:pPr>
+        <w:spacing w:line="360" w:lineRule="auto"/>
+        <w:rPr>
+          <w:rFonts w:ascii="Times New Roman" w:hAnsi="Times New Roman" w:cs="Times New Roman"/>
+          <w:sz w:val="28"/>
+          <w:szCs w:val="28"/>
+          <w:u w:val="single"/>
+        </w:rPr>
+      </w:pPr>
+    </w:p>
+    <w:p>
+      <w:pPr>
+        <w:spacing w:line="360" w:lineRule="auto"/>
+        <w:jc w:val="center"/>
+        <w:rPr>
+          <w:rFonts w:ascii="Times New Roman" w:hAnsi="Times New Roman" w:cs="Times New Roman"/>
+          <w:sz w:val="28"/>
+          <w:szCs w:val="28"/>
+          <w:u w:val="single"/>
+        </w:rPr>
+      </w:pPr>
+      <w:r>
+        <w:rPr>
+          <w:rFonts w:ascii="Times New Roman" w:hAnsi="Times New Roman" w:cs="Times New Roman"/>
+          <w:sz w:val="28"/>
+          <w:szCs w:val="28"/>
+          <w:u w:val="single"/>
+        </w:rPr>
         <w:t>Analysis and Results</w:t>
       </w:r>
     </w:p>
@@ -4275,6 +4862,7 @@
   <w:style w:type="paragraph" w:default="1" w:styleId="Normal">
     <w:name w:val="Normal"/>
     <w:qFormat/>
+    <w:rsid w:val="004F7B74"/>
   </w:style>
   <w:style w:type="character" w:default="1" w:styleId="DefaultParagraphFont">
     <w:name w:val="Default Paragraph Font"/>
@@ -4303,7 +4891,3764 @@
     <w:semiHidden/>
     <w:unhideWhenUsed/>
   </w:style>
+  <w:style w:type="table" w:styleId="TableGrid">
+    <w:name w:val="Table Grid"/>
+    <w:basedOn w:val="TableNormal"/>
+    <w:uiPriority w:val="39"/>
+    <w:rsid w:val="002A0349"/>
+    <w:tblPr>
+      <w:tblBorders>
+        <w:top w:val="single" w:sz="4" w:space="0" w:color="auto"/>
+        <w:left w:val="single" w:sz="4" w:space="0" w:color="auto"/>
+        <w:bottom w:val="single" w:sz="4" w:space="0" w:color="auto"/>
+        <w:right w:val="single" w:sz="4" w:space="0" w:color="auto"/>
+        <w:insideH w:val="single" w:sz="4" w:space="0" w:color="auto"/>
+        <w:insideV w:val="single" w:sz="4" w:space="0" w:color="auto"/>
+      </w:tblBorders>
+    </w:tblPr>
+  </w:style>
 </w:styles>
+</file>
+
+<file path=word/charts/chart1.xml><?xml version="1.0" encoding="utf-8"?>
+<c:chartSpace xmlns:c="http://schemas.openxmlformats.org/drawingml/2006/chart" xmlns:a="http://schemas.openxmlformats.org/drawingml/2006/main" xmlns:r="http://schemas.openxmlformats.org/officeDocument/2006/relationships" xmlns:c16r2="http://schemas.microsoft.com/office/drawing/2015/06/chart">
+  <c:date1904 val="0"/>
+  <c:lang val="en-US"/>
+  <c:roundedCorners val="0"/>
+  <mc:AlternateContent xmlns:mc="http://schemas.openxmlformats.org/markup-compatibility/2006">
+    <mc:Choice xmlns:c14="http://schemas.microsoft.com/office/drawing/2007/8/2/chart" Requires="c14">
+      <c14:style val="102"/>
+    </mc:Choice>
+    <mc:Fallback>
+      <c:style val="2"/>
+    </mc:Fallback>
+  </mc:AlternateContent>
+  <c:chart>
+    <c:title>
+      <c:tx>
+        <c:rich>
+          <a:bodyPr rot="0" spcFirstLastPara="1" vertOverflow="ellipsis" vert="horz" wrap="square" anchor="ctr" anchorCtr="1"/>
+          <a:lstStyle/>
+          <a:p>
+            <a:pPr>
+              <a:defRPr sz="1400" b="0" i="0" u="none" strike="noStrike" kern="1200" spc="0" baseline="0">
+                <a:solidFill>
+                  <a:schemeClr val="tx1">
+                    <a:lumMod val="65000"/>
+                    <a:lumOff val="35000"/>
+                  </a:schemeClr>
+                </a:solidFill>
+                <a:latin typeface="+mn-lt"/>
+                <a:ea typeface="+mn-ea"/>
+                <a:cs typeface="+mn-cs"/>
+              </a:defRPr>
+            </a:pPr>
+            <a:r>
+              <a:rPr lang="en-US"/>
+              <a:t>SFS/Regression(White)</a:t>
+            </a:r>
+          </a:p>
+        </c:rich>
+      </c:tx>
+      <c:layout>
+        <c:manualLayout>
+          <c:xMode val="edge"/>
+          <c:yMode val="edge"/>
+          <c:x val="0.15237642169728785"/>
+          <c:y val="2.8762029746281707E-3"/>
+        </c:manualLayout>
+      </c:layout>
+      <c:overlay val="0"/>
+      <c:spPr>
+        <a:noFill/>
+        <a:ln>
+          <a:noFill/>
+        </a:ln>
+        <a:effectLst/>
+      </c:spPr>
+      <c:txPr>
+        <a:bodyPr rot="0" spcFirstLastPara="1" vertOverflow="ellipsis" vert="horz" wrap="square" anchor="ctr" anchorCtr="1"/>
+        <a:lstStyle/>
+        <a:p>
+          <a:pPr>
+            <a:defRPr sz="1400" b="0" i="0" u="none" strike="noStrike" kern="1200" spc="0" baseline="0">
+              <a:solidFill>
+                <a:schemeClr val="tx1">
+                  <a:lumMod val="65000"/>
+                  <a:lumOff val="35000"/>
+                </a:schemeClr>
+              </a:solidFill>
+              <a:latin typeface="+mn-lt"/>
+              <a:ea typeface="+mn-ea"/>
+              <a:cs typeface="+mn-cs"/>
+            </a:defRPr>
+          </a:pPr>
+          <a:endParaRPr lang="en-US"/>
+        </a:p>
+      </c:txPr>
+    </c:title>
+    <c:autoTitleDeleted val="0"/>
+    <c:plotArea>
+      <c:layout/>
+      <c:pieChart>
+        <c:varyColors val="1"/>
+        <c:ser>
+          <c:idx val="0"/>
+          <c:order val="0"/>
+          <c:dPt>
+            <c:idx val="0"/>
+            <c:bubble3D val="0"/>
+            <c:explosion val="1"/>
+            <c:spPr>
+              <a:solidFill>
+                <a:schemeClr val="accent6"/>
+              </a:solidFill>
+              <a:ln w="19050">
+                <a:solidFill>
+                  <a:schemeClr val="lt1"/>
+                </a:solidFill>
+              </a:ln>
+              <a:effectLst/>
+            </c:spPr>
+            <c:extLst>
+              <c:ext xmlns:c16="http://schemas.microsoft.com/office/drawing/2014/chart" uri="{C3380CC4-5D6E-409C-BE32-E72D297353CC}">
+                <c16:uniqueId val="{00000001-52C3-43E5-B7ED-9A3E1F028C20}"/>
+              </c:ext>
+            </c:extLst>
+          </c:dPt>
+          <c:dPt>
+            <c:idx val="1"/>
+            <c:bubble3D val="0"/>
+            <c:spPr>
+              <a:solidFill>
+                <a:schemeClr val="accent5"/>
+              </a:solidFill>
+              <a:ln w="19050">
+                <a:solidFill>
+                  <a:schemeClr val="lt1"/>
+                </a:solidFill>
+              </a:ln>
+              <a:effectLst/>
+            </c:spPr>
+            <c:extLst>
+              <c:ext xmlns:c16="http://schemas.microsoft.com/office/drawing/2014/chart" uri="{C3380CC4-5D6E-409C-BE32-E72D297353CC}">
+                <c16:uniqueId val="{00000003-52C3-43E5-B7ED-9A3E1F028C20}"/>
+              </c:ext>
+            </c:extLst>
+          </c:dPt>
+          <c:dPt>
+            <c:idx val="2"/>
+            <c:bubble3D val="0"/>
+            <c:spPr>
+              <a:solidFill>
+                <a:schemeClr val="accent4"/>
+              </a:solidFill>
+              <a:ln w="19050">
+                <a:solidFill>
+                  <a:schemeClr val="lt1"/>
+                </a:solidFill>
+              </a:ln>
+              <a:effectLst/>
+            </c:spPr>
+            <c:extLst>
+              <c:ext xmlns:c16="http://schemas.microsoft.com/office/drawing/2014/chart" uri="{C3380CC4-5D6E-409C-BE32-E72D297353CC}">
+                <c16:uniqueId val="{00000005-52C3-43E5-B7ED-9A3E1F028C20}"/>
+              </c:ext>
+            </c:extLst>
+          </c:dPt>
+          <c:dPt>
+            <c:idx val="3"/>
+            <c:bubble3D val="0"/>
+            <c:spPr>
+              <a:solidFill>
+                <a:schemeClr val="accent6">
+                  <a:lumMod val="60000"/>
+                </a:schemeClr>
+              </a:solidFill>
+              <a:ln w="19050">
+                <a:solidFill>
+                  <a:schemeClr val="lt1"/>
+                </a:solidFill>
+              </a:ln>
+              <a:effectLst/>
+            </c:spPr>
+            <c:extLst>
+              <c:ext xmlns:c16="http://schemas.microsoft.com/office/drawing/2014/chart" uri="{C3380CC4-5D6E-409C-BE32-E72D297353CC}">
+                <c16:uniqueId val="{00000007-52C3-43E5-B7ED-9A3E1F028C20}"/>
+              </c:ext>
+            </c:extLst>
+          </c:dPt>
+          <c:dLbls>
+            <c:dLbl>
+              <c:idx val="2"/>
+              <c:layout>
+                <c:manualLayout>
+                  <c:x val="-3.3057851239669422E-2"/>
+                  <c:y val="4.0774719673802246E-3"/>
+                </c:manualLayout>
+              </c:layout>
+              <c:dLblPos val="bestFit"/>
+              <c:showLegendKey val="0"/>
+              <c:showVal val="0"/>
+              <c:showCatName val="1"/>
+              <c:showSerName val="0"/>
+              <c:showPercent val="1"/>
+              <c:showBubbleSize val="0"/>
+              <c:extLst>
+                <c:ext xmlns:c15="http://schemas.microsoft.com/office/drawing/2012/chart" uri="{CE6537A1-D6FC-4f65-9D91-7224C49458BB}"/>
+                <c:ext xmlns:c16="http://schemas.microsoft.com/office/drawing/2014/chart" uri="{C3380CC4-5D6E-409C-BE32-E72D297353CC}">
+                  <c16:uniqueId val="{00000005-52C3-43E5-B7ED-9A3E1F028C20}"/>
+                </c:ext>
+              </c:extLst>
+            </c:dLbl>
+            <c:dLbl>
+              <c:idx val="3"/>
+              <c:layout>
+                <c:manualLayout>
+                  <c:x val="6.2442607897153286E-2"/>
+                  <c:y val="-1.8688197296176137E-17"/>
+                </c:manualLayout>
+              </c:layout>
+              <c:dLblPos val="bestFit"/>
+              <c:showLegendKey val="0"/>
+              <c:showVal val="0"/>
+              <c:showCatName val="1"/>
+              <c:showSerName val="0"/>
+              <c:showPercent val="1"/>
+              <c:showBubbleSize val="0"/>
+              <c:extLst>
+                <c:ext xmlns:c15="http://schemas.microsoft.com/office/drawing/2012/chart" uri="{CE6537A1-D6FC-4f65-9D91-7224C49458BB}"/>
+                <c:ext xmlns:c16="http://schemas.microsoft.com/office/drawing/2014/chart" uri="{C3380CC4-5D6E-409C-BE32-E72D297353CC}">
+                  <c16:uniqueId val="{00000007-52C3-43E5-B7ED-9A3E1F028C20}"/>
+                </c:ext>
+              </c:extLst>
+            </c:dLbl>
+            <c:spPr>
+              <a:solidFill>
+                <a:sysClr val="window" lastClr="FFFFFF"/>
+              </a:solidFill>
+              <a:ln>
+                <a:solidFill>
+                  <a:sysClr val="windowText" lastClr="000000">
+                    <a:lumMod val="25000"/>
+                    <a:lumOff val="75000"/>
+                  </a:sysClr>
+                </a:solidFill>
+              </a:ln>
+              <a:effectLst/>
+            </c:spPr>
+            <c:txPr>
+              <a:bodyPr rot="0" spcFirstLastPara="1" vertOverflow="clip" horzOverflow="clip" vert="horz" wrap="square" lIns="38100" tIns="19050" rIns="38100" bIns="19050" anchor="ctr" anchorCtr="1">
+                <a:spAutoFit/>
+              </a:bodyPr>
+              <a:lstStyle/>
+              <a:p>
+                <a:pPr>
+                  <a:defRPr sz="900" b="0" i="0" u="none" strike="noStrike" kern="1200" baseline="0">
+                    <a:solidFill>
+                      <a:schemeClr val="dk1">
+                        <a:lumMod val="65000"/>
+                        <a:lumOff val="35000"/>
+                      </a:schemeClr>
+                    </a:solidFill>
+                    <a:latin typeface="+mn-lt"/>
+                    <a:ea typeface="+mn-ea"/>
+                    <a:cs typeface="+mn-cs"/>
+                  </a:defRPr>
+                </a:pPr>
+                <a:endParaRPr lang="en-US"/>
+              </a:p>
+            </c:txPr>
+            <c:dLblPos val="outEnd"/>
+            <c:showLegendKey val="0"/>
+            <c:showVal val="0"/>
+            <c:showCatName val="1"/>
+            <c:showSerName val="0"/>
+            <c:showPercent val="1"/>
+            <c:showBubbleSize val="0"/>
+            <c:showLeaderLines val="0"/>
+            <c:extLst>
+              <c:ext xmlns:c15="http://schemas.microsoft.com/office/drawing/2012/chart" uri="{CE6537A1-D6FC-4f65-9D91-7224C49458BB}">
+                <c15:spPr xmlns:c15="http://schemas.microsoft.com/office/drawing/2012/chart">
+                  <a:prstGeom prst="wedgeRectCallout">
+                    <a:avLst/>
+                  </a:prstGeom>
+                  <a:noFill/>
+                  <a:ln>
+                    <a:noFill/>
+                  </a:ln>
+                </c15:spPr>
+              </c:ext>
+            </c:extLst>
+          </c:dLbls>
+          <c:cat>
+            <c:strRef>
+              <c:f>Sheet1!$B$15:$B$18</c:f>
+              <c:strCache>
+                <c:ptCount val="4"/>
+                <c:pt idx="0">
+                  <c:v>Correct</c:v>
+                </c:pt>
+                <c:pt idx="1">
+                  <c:v>Off by 1</c:v>
+                </c:pt>
+                <c:pt idx="2">
+                  <c:v>Off by 2</c:v>
+                </c:pt>
+                <c:pt idx="3">
+                  <c:v>Off by 3</c:v>
+                </c:pt>
+              </c:strCache>
+            </c:strRef>
+          </c:cat>
+          <c:val>
+            <c:numRef>
+              <c:f>Sheet1!$G$15:$G$18</c:f>
+              <c:numCache>
+                <c:formatCode>General</c:formatCode>
+                <c:ptCount val="4"/>
+                <c:pt idx="0">
+                  <c:v>640</c:v>
+                </c:pt>
+                <c:pt idx="1">
+                  <c:v>524</c:v>
+                </c:pt>
+                <c:pt idx="2">
+                  <c:v>57</c:v>
+                </c:pt>
+                <c:pt idx="3">
+                  <c:v>4</c:v>
+                </c:pt>
+              </c:numCache>
+            </c:numRef>
+          </c:val>
+          <c:extLst>
+            <c:ext xmlns:c16="http://schemas.microsoft.com/office/drawing/2014/chart" uri="{C3380CC4-5D6E-409C-BE32-E72D297353CC}">
+              <c16:uniqueId val="{00000008-52C3-43E5-B7ED-9A3E1F028C20}"/>
+            </c:ext>
+          </c:extLst>
+        </c:ser>
+        <c:dLbls>
+          <c:showLegendKey val="0"/>
+          <c:showVal val="0"/>
+          <c:showCatName val="0"/>
+          <c:showSerName val="0"/>
+          <c:showPercent val="0"/>
+          <c:showBubbleSize val="0"/>
+          <c:showLeaderLines val="0"/>
+        </c:dLbls>
+        <c:firstSliceAng val="0"/>
+      </c:pieChart>
+      <c:spPr>
+        <a:noFill/>
+        <a:ln>
+          <a:noFill/>
+        </a:ln>
+        <a:effectLst/>
+      </c:spPr>
+    </c:plotArea>
+    <c:plotVisOnly val="1"/>
+    <c:dispBlanksAs val="gap"/>
+    <c:extLst>
+      <c:ext xmlns:c16r3="http://schemas.microsoft.com/office/drawing/2017/03/chart" uri="{56B9EC1D-385E-4148-901F-78D8002777C0}">
+        <c16r3:dataDisplayOptions16>
+          <c16r3:dispNaAsBlank val="1"/>
+        </c16r3:dataDisplayOptions16>
+      </c:ext>
+    </c:extLst>
+    <c:showDLblsOverMax val="0"/>
+  </c:chart>
+  <c:spPr>
+    <a:solidFill>
+      <a:schemeClr val="bg1"/>
+    </a:solidFill>
+    <a:ln w="9525" cap="flat" cmpd="sng" algn="ctr">
+      <a:solidFill>
+        <a:schemeClr val="tx1">
+          <a:lumMod val="15000"/>
+          <a:lumOff val="85000"/>
+        </a:schemeClr>
+      </a:solidFill>
+      <a:round/>
+    </a:ln>
+    <a:effectLst/>
+  </c:spPr>
+  <c:txPr>
+    <a:bodyPr/>
+    <a:lstStyle/>
+    <a:p>
+      <a:pPr>
+        <a:defRPr/>
+      </a:pPr>
+      <a:endParaRPr lang="en-US"/>
+    </a:p>
+  </c:txPr>
+  <c:externalData r:id="rId3">
+    <c:autoUpdate val="0"/>
+  </c:externalData>
+</c:chartSpace>
+</file>
+
+<file path=word/charts/chart2.xml><?xml version="1.0" encoding="utf-8"?>
+<c:chartSpace xmlns:c="http://schemas.openxmlformats.org/drawingml/2006/chart" xmlns:a="http://schemas.openxmlformats.org/drawingml/2006/main" xmlns:r="http://schemas.openxmlformats.org/officeDocument/2006/relationships" xmlns:c16r2="http://schemas.microsoft.com/office/drawing/2015/06/chart">
+  <c:date1904 val="0"/>
+  <c:lang val="en-US"/>
+  <c:roundedCorners val="0"/>
+  <mc:AlternateContent xmlns:mc="http://schemas.openxmlformats.org/markup-compatibility/2006">
+    <mc:Choice xmlns:c14="http://schemas.microsoft.com/office/drawing/2007/8/2/chart" Requires="c14">
+      <c14:style val="102"/>
+    </mc:Choice>
+    <mc:Fallback>
+      <c:style val="2"/>
+    </mc:Fallback>
+  </mc:AlternateContent>
+  <c:chart>
+    <c:title>
+      <c:tx>
+        <c:rich>
+          <a:bodyPr rot="0" spcFirstLastPara="1" vertOverflow="ellipsis" vert="horz" wrap="square" anchor="ctr" anchorCtr="1"/>
+          <a:lstStyle/>
+          <a:p>
+            <a:pPr>
+              <a:defRPr sz="1400" b="0" i="0" u="none" strike="noStrike" kern="1200" spc="0" baseline="0">
+                <a:solidFill>
+                  <a:schemeClr val="tx1">
+                    <a:lumMod val="65000"/>
+                    <a:lumOff val="35000"/>
+                  </a:schemeClr>
+                </a:solidFill>
+                <a:latin typeface="+mn-lt"/>
+                <a:ea typeface="+mn-ea"/>
+                <a:cs typeface="+mn-cs"/>
+              </a:defRPr>
+            </a:pPr>
+            <a:r>
+              <a:rPr lang="en-US"/>
+              <a:t>SFS/Regression(Red)</a:t>
+            </a:r>
+          </a:p>
+        </c:rich>
+      </c:tx>
+      <c:overlay val="0"/>
+      <c:spPr>
+        <a:noFill/>
+        <a:ln>
+          <a:noFill/>
+        </a:ln>
+        <a:effectLst/>
+      </c:spPr>
+      <c:txPr>
+        <a:bodyPr rot="0" spcFirstLastPara="1" vertOverflow="ellipsis" vert="horz" wrap="square" anchor="ctr" anchorCtr="1"/>
+        <a:lstStyle/>
+        <a:p>
+          <a:pPr>
+            <a:defRPr sz="1400" b="0" i="0" u="none" strike="noStrike" kern="1200" spc="0" baseline="0">
+              <a:solidFill>
+                <a:schemeClr val="tx1">
+                  <a:lumMod val="65000"/>
+                  <a:lumOff val="35000"/>
+                </a:schemeClr>
+              </a:solidFill>
+              <a:latin typeface="+mn-lt"/>
+              <a:ea typeface="+mn-ea"/>
+              <a:cs typeface="+mn-cs"/>
+            </a:defRPr>
+          </a:pPr>
+          <a:endParaRPr lang="en-US"/>
+        </a:p>
+      </c:txPr>
+    </c:title>
+    <c:autoTitleDeleted val="0"/>
+    <c:plotArea>
+      <c:layout>
+        <c:manualLayout>
+          <c:layoutTarget val="inner"/>
+          <c:xMode val="edge"/>
+          <c:yMode val="edge"/>
+          <c:x val="0.18090193271295635"/>
+          <c:y val="0.31631251573005431"/>
+          <c:w val="0.66023470206720025"/>
+          <c:h val="0.65661697767231153"/>
+        </c:manualLayout>
+      </c:layout>
+      <c:pieChart>
+        <c:varyColors val="1"/>
+        <c:ser>
+          <c:idx val="0"/>
+          <c:order val="0"/>
+          <c:dPt>
+            <c:idx val="0"/>
+            <c:bubble3D val="0"/>
+            <c:spPr>
+              <a:solidFill>
+                <a:schemeClr val="accent6"/>
+              </a:solidFill>
+              <a:ln w="19050">
+                <a:solidFill>
+                  <a:schemeClr val="lt1"/>
+                </a:solidFill>
+              </a:ln>
+              <a:effectLst/>
+            </c:spPr>
+            <c:extLst>
+              <c:ext xmlns:c16="http://schemas.microsoft.com/office/drawing/2014/chart" uri="{C3380CC4-5D6E-409C-BE32-E72D297353CC}">
+                <c16:uniqueId val="{00000001-91D6-4EB7-B220-BE0422ECA3E3}"/>
+              </c:ext>
+            </c:extLst>
+          </c:dPt>
+          <c:dPt>
+            <c:idx val="1"/>
+            <c:bubble3D val="0"/>
+            <c:spPr>
+              <a:solidFill>
+                <a:schemeClr val="accent5"/>
+              </a:solidFill>
+              <a:ln w="19050">
+                <a:solidFill>
+                  <a:schemeClr val="lt1"/>
+                </a:solidFill>
+              </a:ln>
+              <a:effectLst/>
+            </c:spPr>
+            <c:extLst>
+              <c:ext xmlns:c16="http://schemas.microsoft.com/office/drawing/2014/chart" uri="{C3380CC4-5D6E-409C-BE32-E72D297353CC}">
+                <c16:uniqueId val="{00000003-91D6-4EB7-B220-BE0422ECA3E3}"/>
+              </c:ext>
+            </c:extLst>
+          </c:dPt>
+          <c:dPt>
+            <c:idx val="2"/>
+            <c:bubble3D val="0"/>
+            <c:spPr>
+              <a:solidFill>
+                <a:schemeClr val="accent4"/>
+              </a:solidFill>
+              <a:ln w="19050">
+                <a:solidFill>
+                  <a:schemeClr val="lt1"/>
+                </a:solidFill>
+              </a:ln>
+              <a:effectLst/>
+            </c:spPr>
+            <c:extLst>
+              <c:ext xmlns:c16="http://schemas.microsoft.com/office/drawing/2014/chart" uri="{C3380CC4-5D6E-409C-BE32-E72D297353CC}">
+                <c16:uniqueId val="{00000005-91D6-4EB7-B220-BE0422ECA3E3}"/>
+              </c:ext>
+            </c:extLst>
+          </c:dPt>
+          <c:dPt>
+            <c:idx val="3"/>
+            <c:bubble3D val="0"/>
+            <c:spPr>
+              <a:solidFill>
+                <a:schemeClr val="accent6">
+                  <a:lumMod val="60000"/>
+                </a:schemeClr>
+              </a:solidFill>
+              <a:ln w="19050">
+                <a:solidFill>
+                  <a:schemeClr val="lt1"/>
+                </a:solidFill>
+              </a:ln>
+              <a:effectLst/>
+            </c:spPr>
+            <c:extLst>
+              <c:ext xmlns:c16="http://schemas.microsoft.com/office/drawing/2014/chart" uri="{C3380CC4-5D6E-409C-BE32-E72D297353CC}">
+                <c16:uniqueId val="{00000007-91D6-4EB7-B220-BE0422ECA3E3}"/>
+              </c:ext>
+            </c:extLst>
+          </c:dPt>
+          <c:dLbls>
+            <c:dLbl>
+              <c:idx val="2"/>
+              <c:layout>
+                <c:manualLayout>
+                  <c:x val="-5.1423324150596875E-2"/>
+                  <c:y val="-1.8264840182648436E-2"/>
+                </c:manualLayout>
+              </c:layout>
+              <c:dLblPos val="bestFit"/>
+              <c:showLegendKey val="0"/>
+              <c:showVal val="0"/>
+              <c:showCatName val="1"/>
+              <c:showSerName val="0"/>
+              <c:showPercent val="1"/>
+              <c:showBubbleSize val="0"/>
+              <c:extLst>
+                <c:ext xmlns:c15="http://schemas.microsoft.com/office/drawing/2012/chart" uri="{CE6537A1-D6FC-4f65-9D91-7224C49458BB}"/>
+                <c:ext xmlns:c16="http://schemas.microsoft.com/office/drawing/2014/chart" uri="{C3380CC4-5D6E-409C-BE32-E72D297353CC}">
+                  <c16:uniqueId val="{00000005-91D6-4EB7-B220-BE0422ECA3E3}"/>
+                </c:ext>
+              </c:extLst>
+            </c:dLbl>
+            <c:dLbl>
+              <c:idx val="3"/>
+              <c:layout>
+                <c:manualLayout>
+                  <c:x val="7.3461891643709823E-2"/>
+                  <c:y val="-7.3059360730593605E-3"/>
+                </c:manualLayout>
+              </c:layout>
+              <c:dLblPos val="bestFit"/>
+              <c:showLegendKey val="0"/>
+              <c:showVal val="0"/>
+              <c:showCatName val="1"/>
+              <c:showSerName val="0"/>
+              <c:showPercent val="1"/>
+              <c:showBubbleSize val="0"/>
+              <c:extLst>
+                <c:ext xmlns:c15="http://schemas.microsoft.com/office/drawing/2012/chart" uri="{CE6537A1-D6FC-4f65-9D91-7224C49458BB}"/>
+                <c:ext xmlns:c16="http://schemas.microsoft.com/office/drawing/2014/chart" uri="{C3380CC4-5D6E-409C-BE32-E72D297353CC}">
+                  <c16:uniqueId val="{00000007-91D6-4EB7-B220-BE0422ECA3E3}"/>
+                </c:ext>
+              </c:extLst>
+            </c:dLbl>
+            <c:spPr>
+              <a:solidFill>
+                <a:sysClr val="window" lastClr="FFFFFF"/>
+              </a:solidFill>
+              <a:ln>
+                <a:solidFill>
+                  <a:sysClr val="windowText" lastClr="000000">
+                    <a:lumMod val="25000"/>
+                    <a:lumOff val="75000"/>
+                  </a:sysClr>
+                </a:solidFill>
+              </a:ln>
+              <a:effectLst/>
+            </c:spPr>
+            <c:txPr>
+              <a:bodyPr rot="0" spcFirstLastPara="1" vertOverflow="clip" horzOverflow="clip" vert="horz" wrap="square" lIns="38100" tIns="19050" rIns="38100" bIns="19050" anchor="ctr" anchorCtr="1">
+                <a:spAutoFit/>
+              </a:bodyPr>
+              <a:lstStyle/>
+              <a:p>
+                <a:pPr>
+                  <a:defRPr sz="900" b="0" i="0" u="none" strike="noStrike" kern="1200" baseline="0">
+                    <a:solidFill>
+                      <a:schemeClr val="dk1">
+                        <a:lumMod val="65000"/>
+                        <a:lumOff val="35000"/>
+                      </a:schemeClr>
+                    </a:solidFill>
+                    <a:latin typeface="+mn-lt"/>
+                    <a:ea typeface="+mn-ea"/>
+                    <a:cs typeface="+mn-cs"/>
+                  </a:defRPr>
+                </a:pPr>
+                <a:endParaRPr lang="en-US"/>
+              </a:p>
+            </c:txPr>
+            <c:dLblPos val="outEnd"/>
+            <c:showLegendKey val="0"/>
+            <c:showVal val="0"/>
+            <c:showCatName val="1"/>
+            <c:showSerName val="0"/>
+            <c:showPercent val="1"/>
+            <c:showBubbleSize val="0"/>
+            <c:showLeaderLines val="0"/>
+            <c:extLst>
+              <c:ext xmlns:c15="http://schemas.microsoft.com/office/drawing/2012/chart" uri="{CE6537A1-D6FC-4f65-9D91-7224C49458BB}">
+                <c15:spPr xmlns:c15="http://schemas.microsoft.com/office/drawing/2012/chart">
+                  <a:prstGeom prst="wedgeRectCallout">
+                    <a:avLst/>
+                  </a:prstGeom>
+                  <a:noFill/>
+                  <a:ln>
+                    <a:noFill/>
+                  </a:ln>
+                </c15:spPr>
+              </c:ext>
+            </c:extLst>
+          </c:dLbls>
+          <c:cat>
+            <c:strRef>
+              <c:f>Sheet1!$B$15:$B$18</c:f>
+              <c:strCache>
+                <c:ptCount val="4"/>
+                <c:pt idx="0">
+                  <c:v>Correct</c:v>
+                </c:pt>
+                <c:pt idx="1">
+                  <c:v>Off by 1</c:v>
+                </c:pt>
+                <c:pt idx="2">
+                  <c:v>Off by 2</c:v>
+                </c:pt>
+                <c:pt idx="3">
+                  <c:v>Off by 3</c:v>
+                </c:pt>
+              </c:strCache>
+            </c:strRef>
+          </c:cat>
+          <c:val>
+            <c:numRef>
+              <c:f>Sheet1!$C$15:$C$18</c:f>
+              <c:numCache>
+                <c:formatCode>General</c:formatCode>
+                <c:ptCount val="4"/>
+                <c:pt idx="0">
+                  <c:v>247</c:v>
+                </c:pt>
+                <c:pt idx="1">
+                  <c:v>143</c:v>
+                </c:pt>
+                <c:pt idx="2">
+                  <c:v>9</c:v>
+                </c:pt>
+                <c:pt idx="3">
+                  <c:v>3</c:v>
+                </c:pt>
+              </c:numCache>
+            </c:numRef>
+          </c:val>
+          <c:extLst>
+            <c:ext xmlns:c16="http://schemas.microsoft.com/office/drawing/2014/chart" uri="{C3380CC4-5D6E-409C-BE32-E72D297353CC}">
+              <c16:uniqueId val="{00000008-91D6-4EB7-B220-BE0422ECA3E3}"/>
+            </c:ext>
+          </c:extLst>
+        </c:ser>
+        <c:dLbls>
+          <c:showLegendKey val="0"/>
+          <c:showVal val="0"/>
+          <c:showCatName val="0"/>
+          <c:showSerName val="0"/>
+          <c:showPercent val="0"/>
+          <c:showBubbleSize val="0"/>
+          <c:showLeaderLines val="0"/>
+        </c:dLbls>
+        <c:firstSliceAng val="0"/>
+      </c:pieChart>
+      <c:spPr>
+        <a:noFill/>
+        <a:ln>
+          <a:noFill/>
+        </a:ln>
+        <a:effectLst/>
+      </c:spPr>
+    </c:plotArea>
+    <c:plotVisOnly val="1"/>
+    <c:dispBlanksAs val="gap"/>
+    <c:extLst>
+      <c:ext xmlns:c16r3="http://schemas.microsoft.com/office/drawing/2017/03/chart" uri="{56B9EC1D-385E-4148-901F-78D8002777C0}">
+        <c16r3:dataDisplayOptions16>
+          <c16r3:dispNaAsBlank val="1"/>
+        </c16r3:dataDisplayOptions16>
+      </c:ext>
+    </c:extLst>
+    <c:showDLblsOverMax val="0"/>
+  </c:chart>
+  <c:spPr>
+    <a:solidFill>
+      <a:schemeClr val="bg1"/>
+    </a:solidFill>
+    <a:ln w="9525" cap="flat" cmpd="sng" algn="ctr">
+      <a:solidFill>
+        <a:schemeClr val="tx1">
+          <a:lumMod val="15000"/>
+          <a:lumOff val="85000"/>
+        </a:schemeClr>
+      </a:solidFill>
+      <a:round/>
+    </a:ln>
+    <a:effectLst/>
+  </c:spPr>
+  <c:txPr>
+    <a:bodyPr/>
+    <a:lstStyle/>
+    <a:p>
+      <a:pPr>
+        <a:defRPr/>
+      </a:pPr>
+      <a:endParaRPr lang="en-US"/>
+    </a:p>
+  </c:txPr>
+  <c:externalData r:id="rId3">
+    <c:autoUpdate val="0"/>
+  </c:externalData>
+</c:chartSpace>
+</file>
+
+<file path=word/charts/chart3.xml><?xml version="1.0" encoding="utf-8"?>
+<c:chartSpace xmlns:c="http://schemas.openxmlformats.org/drawingml/2006/chart" xmlns:a="http://schemas.openxmlformats.org/drawingml/2006/main" xmlns:r="http://schemas.openxmlformats.org/officeDocument/2006/relationships" xmlns:c16r2="http://schemas.microsoft.com/office/drawing/2015/06/chart">
+  <c:date1904 val="0"/>
+  <c:lang val="en-US"/>
+  <c:roundedCorners val="0"/>
+  <mc:AlternateContent xmlns:mc="http://schemas.openxmlformats.org/markup-compatibility/2006">
+    <mc:Choice xmlns:c14="http://schemas.microsoft.com/office/drawing/2007/8/2/chart" Requires="c14">
+      <c14:style val="102"/>
+    </mc:Choice>
+    <mc:Fallback>
+      <c:style val="2"/>
+    </mc:Fallback>
+  </mc:AlternateContent>
+  <c:chart>
+    <c:title>
+      <c:tx>
+        <c:rich>
+          <a:bodyPr rot="0" spcFirstLastPara="1" vertOverflow="ellipsis" vert="horz" wrap="square" anchor="ctr" anchorCtr="1"/>
+          <a:lstStyle/>
+          <a:p>
+            <a:pPr>
+              <a:defRPr sz="1400" b="0" i="0" u="none" strike="noStrike" kern="1200" spc="0" baseline="0">
+                <a:solidFill>
+                  <a:schemeClr val="tx1">
+                    <a:lumMod val="65000"/>
+                    <a:lumOff val="35000"/>
+                  </a:schemeClr>
+                </a:solidFill>
+                <a:latin typeface="+mn-lt"/>
+                <a:ea typeface="+mn-ea"/>
+                <a:cs typeface="+mn-cs"/>
+              </a:defRPr>
+            </a:pPr>
+            <a:r>
+              <a:rPr lang="en-US"/>
+              <a:t>Poisson(White)</a:t>
+            </a:r>
+          </a:p>
+        </c:rich>
+      </c:tx>
+      <c:layout>
+        <c:manualLayout>
+          <c:xMode val="edge"/>
+          <c:yMode val="edge"/>
+          <c:x val="0.28063417335070878"/>
+          <c:y val="9.2594050743657046E-3"/>
+        </c:manualLayout>
+      </c:layout>
+      <c:overlay val="0"/>
+      <c:spPr>
+        <a:noFill/>
+        <a:ln>
+          <a:noFill/>
+        </a:ln>
+        <a:effectLst/>
+      </c:spPr>
+      <c:txPr>
+        <a:bodyPr rot="0" spcFirstLastPara="1" vertOverflow="ellipsis" vert="horz" wrap="square" anchor="ctr" anchorCtr="1"/>
+        <a:lstStyle/>
+        <a:p>
+          <a:pPr>
+            <a:defRPr sz="1400" b="0" i="0" u="none" strike="noStrike" kern="1200" spc="0" baseline="0">
+              <a:solidFill>
+                <a:schemeClr val="tx1">
+                  <a:lumMod val="65000"/>
+                  <a:lumOff val="35000"/>
+                </a:schemeClr>
+              </a:solidFill>
+              <a:latin typeface="+mn-lt"/>
+              <a:ea typeface="+mn-ea"/>
+              <a:cs typeface="+mn-cs"/>
+            </a:defRPr>
+          </a:pPr>
+          <a:endParaRPr lang="en-US"/>
+        </a:p>
+      </c:txPr>
+    </c:title>
+    <c:autoTitleDeleted val="0"/>
+    <c:plotArea>
+      <c:layout/>
+      <c:pieChart>
+        <c:varyColors val="1"/>
+        <c:ser>
+          <c:idx val="0"/>
+          <c:order val="0"/>
+          <c:dPt>
+            <c:idx val="0"/>
+            <c:bubble3D val="0"/>
+            <c:spPr>
+              <a:solidFill>
+                <a:schemeClr val="accent1"/>
+              </a:solidFill>
+              <a:ln w="19050">
+                <a:solidFill>
+                  <a:schemeClr val="lt1"/>
+                </a:solidFill>
+              </a:ln>
+              <a:effectLst/>
+            </c:spPr>
+            <c:extLst>
+              <c:ext xmlns:c16="http://schemas.microsoft.com/office/drawing/2014/chart" uri="{C3380CC4-5D6E-409C-BE32-E72D297353CC}">
+                <c16:uniqueId val="{00000001-80F9-4BC9-A934-936DC681AF2C}"/>
+              </c:ext>
+            </c:extLst>
+          </c:dPt>
+          <c:dPt>
+            <c:idx val="1"/>
+            <c:bubble3D val="0"/>
+            <c:spPr>
+              <a:solidFill>
+                <a:schemeClr val="accent2"/>
+              </a:solidFill>
+              <a:ln w="19050">
+                <a:solidFill>
+                  <a:schemeClr val="lt1"/>
+                </a:solidFill>
+              </a:ln>
+              <a:effectLst/>
+            </c:spPr>
+            <c:extLst>
+              <c:ext xmlns:c16="http://schemas.microsoft.com/office/drawing/2014/chart" uri="{C3380CC4-5D6E-409C-BE32-E72D297353CC}">
+                <c16:uniqueId val="{00000003-80F9-4BC9-A934-936DC681AF2C}"/>
+              </c:ext>
+            </c:extLst>
+          </c:dPt>
+          <c:dPt>
+            <c:idx val="2"/>
+            <c:bubble3D val="0"/>
+            <c:spPr>
+              <a:solidFill>
+                <a:schemeClr val="accent3"/>
+              </a:solidFill>
+              <a:ln w="19050">
+                <a:solidFill>
+                  <a:schemeClr val="lt1"/>
+                </a:solidFill>
+              </a:ln>
+              <a:effectLst/>
+            </c:spPr>
+            <c:extLst>
+              <c:ext xmlns:c16="http://schemas.microsoft.com/office/drawing/2014/chart" uri="{C3380CC4-5D6E-409C-BE32-E72D297353CC}">
+                <c16:uniqueId val="{00000005-80F9-4BC9-A934-936DC681AF2C}"/>
+              </c:ext>
+            </c:extLst>
+          </c:dPt>
+          <c:dPt>
+            <c:idx val="3"/>
+            <c:bubble3D val="0"/>
+            <c:spPr>
+              <a:solidFill>
+                <a:schemeClr val="accent4"/>
+              </a:solidFill>
+              <a:ln w="19050">
+                <a:solidFill>
+                  <a:schemeClr val="lt1"/>
+                </a:solidFill>
+              </a:ln>
+              <a:effectLst/>
+            </c:spPr>
+            <c:extLst>
+              <c:ext xmlns:c16="http://schemas.microsoft.com/office/drawing/2014/chart" uri="{C3380CC4-5D6E-409C-BE32-E72D297353CC}">
+                <c16:uniqueId val="{00000007-80F9-4BC9-A934-936DC681AF2C}"/>
+              </c:ext>
+            </c:extLst>
+          </c:dPt>
+          <c:dLbls>
+            <c:dLbl>
+              <c:idx val="2"/>
+              <c:layout>
+                <c:manualLayout>
+                  <c:x val="-6.2015503875968964E-2"/>
+                  <c:y val="1.8518518518518517E-2"/>
+                </c:manualLayout>
+              </c:layout>
+              <c:dLblPos val="bestFit"/>
+              <c:showLegendKey val="0"/>
+              <c:showVal val="0"/>
+              <c:showCatName val="1"/>
+              <c:showSerName val="0"/>
+              <c:showPercent val="1"/>
+              <c:showBubbleSize val="0"/>
+              <c:extLst>
+                <c:ext xmlns:c15="http://schemas.microsoft.com/office/drawing/2012/chart" uri="{CE6537A1-D6FC-4f65-9D91-7224C49458BB}"/>
+                <c:ext xmlns:c16="http://schemas.microsoft.com/office/drawing/2014/chart" uri="{C3380CC4-5D6E-409C-BE32-E72D297353CC}">
+                  <c16:uniqueId val="{00000005-80F9-4BC9-A934-936DC681AF2C}"/>
+                </c:ext>
+              </c:extLst>
+            </c:dLbl>
+            <c:dLbl>
+              <c:idx val="3"/>
+              <c:layout>
+                <c:manualLayout>
+                  <c:x val="0.10198135198135198"/>
+                  <c:y val="2.7777777777777752E-2"/>
+                </c:manualLayout>
+              </c:layout>
+              <c:dLblPos val="bestFit"/>
+              <c:showLegendKey val="0"/>
+              <c:showVal val="0"/>
+              <c:showCatName val="1"/>
+              <c:showSerName val="0"/>
+              <c:showPercent val="1"/>
+              <c:showBubbleSize val="0"/>
+              <c:extLst>
+                <c:ext xmlns:c15="http://schemas.microsoft.com/office/drawing/2012/chart" uri="{CE6537A1-D6FC-4f65-9D91-7224C49458BB}"/>
+                <c:ext xmlns:c16="http://schemas.microsoft.com/office/drawing/2014/chart" uri="{C3380CC4-5D6E-409C-BE32-E72D297353CC}">
+                  <c16:uniqueId val="{00000007-80F9-4BC9-A934-936DC681AF2C}"/>
+                </c:ext>
+              </c:extLst>
+            </c:dLbl>
+            <c:spPr>
+              <a:solidFill>
+                <a:sysClr val="window" lastClr="FFFFFF"/>
+              </a:solidFill>
+              <a:ln>
+                <a:solidFill>
+                  <a:sysClr val="windowText" lastClr="000000">
+                    <a:lumMod val="25000"/>
+                    <a:lumOff val="75000"/>
+                  </a:sysClr>
+                </a:solidFill>
+              </a:ln>
+              <a:effectLst/>
+            </c:spPr>
+            <c:txPr>
+              <a:bodyPr rot="0" spcFirstLastPara="1" vertOverflow="clip" horzOverflow="clip" vert="horz" wrap="square" lIns="38100" tIns="19050" rIns="38100" bIns="19050" anchor="ctr" anchorCtr="1">
+                <a:spAutoFit/>
+              </a:bodyPr>
+              <a:lstStyle/>
+              <a:p>
+                <a:pPr>
+                  <a:defRPr sz="900" b="0" i="0" u="none" strike="noStrike" kern="1200" baseline="0">
+                    <a:solidFill>
+                      <a:schemeClr val="dk1">
+                        <a:lumMod val="65000"/>
+                        <a:lumOff val="35000"/>
+                      </a:schemeClr>
+                    </a:solidFill>
+                    <a:latin typeface="+mn-lt"/>
+                    <a:ea typeface="+mn-ea"/>
+                    <a:cs typeface="+mn-cs"/>
+                  </a:defRPr>
+                </a:pPr>
+                <a:endParaRPr lang="en-US"/>
+              </a:p>
+            </c:txPr>
+            <c:dLblPos val="outEnd"/>
+            <c:showLegendKey val="0"/>
+            <c:showVal val="0"/>
+            <c:showCatName val="1"/>
+            <c:showSerName val="0"/>
+            <c:showPercent val="1"/>
+            <c:showBubbleSize val="0"/>
+            <c:showLeaderLines val="0"/>
+            <c:extLst>
+              <c:ext xmlns:c15="http://schemas.microsoft.com/office/drawing/2012/chart" uri="{CE6537A1-D6FC-4f65-9D91-7224C49458BB}">
+                <c15:spPr xmlns:c15="http://schemas.microsoft.com/office/drawing/2012/chart">
+                  <a:prstGeom prst="wedgeRectCallout">
+                    <a:avLst/>
+                  </a:prstGeom>
+                  <a:noFill/>
+                  <a:ln>
+                    <a:noFill/>
+                  </a:ln>
+                </c15:spPr>
+              </c:ext>
+            </c:extLst>
+          </c:dLbls>
+          <c:cat>
+            <c:strRef>
+              <c:f>Sheet1!$I$15:$I$18</c:f>
+              <c:strCache>
+                <c:ptCount val="4"/>
+                <c:pt idx="0">
+                  <c:v>Correct</c:v>
+                </c:pt>
+                <c:pt idx="1">
+                  <c:v>Off by 1</c:v>
+                </c:pt>
+                <c:pt idx="2">
+                  <c:v>Off by 2</c:v>
+                </c:pt>
+                <c:pt idx="3">
+                  <c:v>Off by 3</c:v>
+                </c:pt>
+              </c:strCache>
+            </c:strRef>
+          </c:cat>
+          <c:val>
+            <c:numRef>
+              <c:f>Sheet1!$J$15:$J$18</c:f>
+              <c:numCache>
+                <c:formatCode>General</c:formatCode>
+                <c:ptCount val="4"/>
+                <c:pt idx="0">
+                  <c:v>613</c:v>
+                </c:pt>
+                <c:pt idx="1">
+                  <c:v>540</c:v>
+                </c:pt>
+                <c:pt idx="2">
+                  <c:v>66</c:v>
+                </c:pt>
+                <c:pt idx="3">
+                  <c:v>6</c:v>
+                </c:pt>
+              </c:numCache>
+            </c:numRef>
+          </c:val>
+          <c:extLst>
+            <c:ext xmlns:c16="http://schemas.microsoft.com/office/drawing/2014/chart" uri="{C3380CC4-5D6E-409C-BE32-E72D297353CC}">
+              <c16:uniqueId val="{00000008-80F9-4BC9-A934-936DC681AF2C}"/>
+            </c:ext>
+          </c:extLst>
+        </c:ser>
+        <c:dLbls>
+          <c:showLegendKey val="0"/>
+          <c:showVal val="0"/>
+          <c:showCatName val="0"/>
+          <c:showSerName val="0"/>
+          <c:showPercent val="0"/>
+          <c:showBubbleSize val="0"/>
+          <c:showLeaderLines val="0"/>
+        </c:dLbls>
+        <c:firstSliceAng val="0"/>
+      </c:pieChart>
+      <c:spPr>
+        <a:noFill/>
+        <a:ln>
+          <a:noFill/>
+        </a:ln>
+        <a:effectLst/>
+      </c:spPr>
+    </c:plotArea>
+    <c:plotVisOnly val="1"/>
+    <c:dispBlanksAs val="gap"/>
+    <c:extLst>
+      <c:ext xmlns:c16r3="http://schemas.microsoft.com/office/drawing/2017/03/chart" uri="{56B9EC1D-385E-4148-901F-78D8002777C0}">
+        <c16r3:dataDisplayOptions16>
+          <c16r3:dispNaAsBlank val="1"/>
+        </c16r3:dataDisplayOptions16>
+      </c:ext>
+    </c:extLst>
+    <c:showDLblsOverMax val="0"/>
+  </c:chart>
+  <c:spPr>
+    <a:solidFill>
+      <a:schemeClr val="bg1"/>
+    </a:solidFill>
+    <a:ln w="9525" cap="flat" cmpd="sng" algn="ctr">
+      <a:solidFill>
+        <a:schemeClr val="tx1">
+          <a:lumMod val="15000"/>
+          <a:lumOff val="85000"/>
+        </a:schemeClr>
+      </a:solidFill>
+      <a:round/>
+    </a:ln>
+    <a:effectLst/>
+  </c:spPr>
+  <c:txPr>
+    <a:bodyPr/>
+    <a:lstStyle/>
+    <a:p>
+      <a:pPr>
+        <a:defRPr/>
+      </a:pPr>
+      <a:endParaRPr lang="en-US"/>
+    </a:p>
+  </c:txPr>
+  <c:externalData r:id="rId3">
+    <c:autoUpdate val="0"/>
+  </c:externalData>
+</c:chartSpace>
+</file>
+
+<file path=word/charts/chart4.xml><?xml version="1.0" encoding="utf-8"?>
+<c:chartSpace xmlns:c="http://schemas.openxmlformats.org/drawingml/2006/chart" xmlns:a="http://schemas.openxmlformats.org/drawingml/2006/main" xmlns:r="http://schemas.openxmlformats.org/officeDocument/2006/relationships" xmlns:c16r2="http://schemas.microsoft.com/office/drawing/2015/06/chart">
+  <c:date1904 val="0"/>
+  <c:lang val="en-US"/>
+  <c:roundedCorners val="0"/>
+  <mc:AlternateContent xmlns:mc="http://schemas.openxmlformats.org/markup-compatibility/2006">
+    <mc:Choice xmlns:c14="http://schemas.microsoft.com/office/drawing/2007/8/2/chart" Requires="c14">
+      <c14:style val="102"/>
+    </mc:Choice>
+    <mc:Fallback>
+      <c:style val="2"/>
+    </mc:Fallback>
+  </mc:AlternateContent>
+  <c:chart>
+    <c:title>
+      <c:tx>
+        <c:rich>
+          <a:bodyPr rot="0" spcFirstLastPara="1" vertOverflow="ellipsis" vert="horz" wrap="square" anchor="ctr" anchorCtr="1"/>
+          <a:lstStyle/>
+          <a:p>
+            <a:pPr>
+              <a:defRPr sz="1400" b="0" i="0" u="none" strike="noStrike" kern="1200" spc="0" baseline="0">
+                <a:solidFill>
+                  <a:schemeClr val="tx1">
+                    <a:lumMod val="65000"/>
+                    <a:lumOff val="35000"/>
+                  </a:schemeClr>
+                </a:solidFill>
+                <a:latin typeface="+mn-lt"/>
+                <a:ea typeface="+mn-ea"/>
+                <a:cs typeface="+mn-cs"/>
+              </a:defRPr>
+            </a:pPr>
+            <a:r>
+              <a:rPr lang="en-US"/>
+              <a:t>Poisson(Red)</a:t>
+            </a:r>
+          </a:p>
+        </c:rich>
+      </c:tx>
+      <c:layout>
+        <c:manualLayout>
+          <c:xMode val="edge"/>
+          <c:yMode val="edge"/>
+          <c:x val="0.32062141707810993"/>
+          <c:y val="8.4523184601924765E-3"/>
+        </c:manualLayout>
+      </c:layout>
+      <c:overlay val="0"/>
+      <c:spPr>
+        <a:noFill/>
+        <a:ln>
+          <a:noFill/>
+        </a:ln>
+        <a:effectLst/>
+      </c:spPr>
+      <c:txPr>
+        <a:bodyPr rot="0" spcFirstLastPara="1" vertOverflow="ellipsis" vert="horz" wrap="square" anchor="ctr" anchorCtr="1"/>
+        <a:lstStyle/>
+        <a:p>
+          <a:pPr>
+            <a:defRPr sz="1400" b="0" i="0" u="none" strike="noStrike" kern="1200" spc="0" baseline="0">
+              <a:solidFill>
+                <a:schemeClr val="tx1">
+                  <a:lumMod val="65000"/>
+                  <a:lumOff val="35000"/>
+                </a:schemeClr>
+              </a:solidFill>
+              <a:latin typeface="+mn-lt"/>
+              <a:ea typeface="+mn-ea"/>
+              <a:cs typeface="+mn-cs"/>
+            </a:defRPr>
+          </a:pPr>
+          <a:endParaRPr lang="en-US"/>
+        </a:p>
+      </c:txPr>
+    </c:title>
+    <c:autoTitleDeleted val="0"/>
+    <c:plotArea>
+      <c:layout/>
+      <c:pieChart>
+        <c:varyColors val="1"/>
+        <c:ser>
+          <c:idx val="0"/>
+          <c:order val="0"/>
+          <c:dPt>
+            <c:idx val="0"/>
+            <c:bubble3D val="0"/>
+            <c:spPr>
+              <a:solidFill>
+                <a:schemeClr val="accent1"/>
+              </a:solidFill>
+              <a:ln w="19050">
+                <a:solidFill>
+                  <a:schemeClr val="lt1"/>
+                </a:solidFill>
+              </a:ln>
+              <a:effectLst/>
+            </c:spPr>
+            <c:extLst>
+              <c:ext xmlns:c16="http://schemas.microsoft.com/office/drawing/2014/chart" uri="{C3380CC4-5D6E-409C-BE32-E72D297353CC}">
+                <c16:uniqueId val="{00000001-B706-49CE-98D3-139582E5398B}"/>
+              </c:ext>
+            </c:extLst>
+          </c:dPt>
+          <c:dPt>
+            <c:idx val="1"/>
+            <c:bubble3D val="0"/>
+            <c:spPr>
+              <a:solidFill>
+                <a:schemeClr val="accent2"/>
+              </a:solidFill>
+              <a:ln w="19050">
+                <a:solidFill>
+                  <a:schemeClr val="lt1"/>
+                </a:solidFill>
+              </a:ln>
+              <a:effectLst/>
+            </c:spPr>
+            <c:extLst>
+              <c:ext xmlns:c16="http://schemas.microsoft.com/office/drawing/2014/chart" uri="{C3380CC4-5D6E-409C-BE32-E72D297353CC}">
+                <c16:uniqueId val="{00000003-B706-49CE-98D3-139582E5398B}"/>
+              </c:ext>
+            </c:extLst>
+          </c:dPt>
+          <c:dPt>
+            <c:idx val="2"/>
+            <c:bubble3D val="0"/>
+            <c:spPr>
+              <a:solidFill>
+                <a:schemeClr val="accent3"/>
+              </a:solidFill>
+              <a:ln w="19050">
+                <a:solidFill>
+                  <a:schemeClr val="lt1"/>
+                </a:solidFill>
+              </a:ln>
+              <a:effectLst/>
+            </c:spPr>
+            <c:extLst>
+              <c:ext xmlns:c16="http://schemas.microsoft.com/office/drawing/2014/chart" uri="{C3380CC4-5D6E-409C-BE32-E72D297353CC}">
+                <c16:uniqueId val="{00000005-B706-49CE-98D3-139582E5398B}"/>
+              </c:ext>
+            </c:extLst>
+          </c:dPt>
+          <c:dPt>
+            <c:idx val="3"/>
+            <c:bubble3D val="0"/>
+            <c:spPr>
+              <a:solidFill>
+                <a:schemeClr val="accent4"/>
+              </a:solidFill>
+              <a:ln w="19050">
+                <a:solidFill>
+                  <a:schemeClr val="lt1"/>
+                </a:solidFill>
+              </a:ln>
+              <a:effectLst/>
+            </c:spPr>
+            <c:extLst>
+              <c:ext xmlns:c16="http://schemas.microsoft.com/office/drawing/2014/chart" uri="{C3380CC4-5D6E-409C-BE32-E72D297353CC}">
+                <c16:uniqueId val="{00000007-B706-49CE-98D3-139582E5398B}"/>
+              </c:ext>
+            </c:extLst>
+          </c:dPt>
+          <c:dLbls>
+            <c:dLbl>
+              <c:idx val="2"/>
+              <c:layout>
+                <c:manualLayout>
+                  <c:x val="-3.7122969837587005E-2"/>
+                  <c:y val="1.3888888888888888E-2"/>
+                </c:manualLayout>
+              </c:layout>
+              <c:dLblPos val="bestFit"/>
+              <c:showLegendKey val="0"/>
+              <c:showVal val="0"/>
+              <c:showCatName val="1"/>
+              <c:showSerName val="0"/>
+              <c:showPercent val="1"/>
+              <c:showBubbleSize val="0"/>
+              <c:extLst>
+                <c:ext xmlns:c15="http://schemas.microsoft.com/office/drawing/2012/chart" uri="{CE6537A1-D6FC-4f65-9D91-7224C49458BB}"/>
+                <c:ext xmlns:c16="http://schemas.microsoft.com/office/drawing/2014/chart" uri="{C3380CC4-5D6E-409C-BE32-E72D297353CC}">
+                  <c16:uniqueId val="{00000005-B706-49CE-98D3-139582E5398B}"/>
+                </c:ext>
+              </c:extLst>
+            </c:dLbl>
+            <c:dLbl>
+              <c:idx val="3"/>
+              <c:layout>
+                <c:manualLayout>
+                  <c:x val="0.13777347980103877"/>
+                  <c:y val="1.018503937007874E-2"/>
+                </c:manualLayout>
+              </c:layout>
+              <c:dLblPos val="bestFit"/>
+              <c:showLegendKey val="0"/>
+              <c:showVal val="0"/>
+              <c:showCatName val="1"/>
+              <c:showSerName val="0"/>
+              <c:showPercent val="1"/>
+              <c:showBubbleSize val="0"/>
+              <c:extLst>
+                <c:ext xmlns:c15="http://schemas.microsoft.com/office/drawing/2012/chart" uri="{CE6537A1-D6FC-4f65-9D91-7224C49458BB}"/>
+                <c:ext xmlns:c16="http://schemas.microsoft.com/office/drawing/2014/chart" uri="{C3380CC4-5D6E-409C-BE32-E72D297353CC}">
+                  <c16:uniqueId val="{00000007-B706-49CE-98D3-139582E5398B}"/>
+                </c:ext>
+              </c:extLst>
+            </c:dLbl>
+            <c:spPr>
+              <a:solidFill>
+                <a:sysClr val="window" lastClr="FFFFFF"/>
+              </a:solidFill>
+              <a:ln>
+                <a:solidFill>
+                  <a:sysClr val="windowText" lastClr="000000">
+                    <a:lumMod val="25000"/>
+                    <a:lumOff val="75000"/>
+                  </a:sysClr>
+                </a:solidFill>
+              </a:ln>
+              <a:effectLst/>
+            </c:spPr>
+            <c:txPr>
+              <a:bodyPr rot="0" spcFirstLastPara="1" vertOverflow="clip" horzOverflow="clip" vert="horz" wrap="square" lIns="38100" tIns="19050" rIns="38100" bIns="19050" anchor="ctr" anchorCtr="1">
+                <a:spAutoFit/>
+              </a:bodyPr>
+              <a:lstStyle/>
+              <a:p>
+                <a:pPr>
+                  <a:defRPr sz="900" b="0" i="0" u="none" strike="noStrike" kern="1200" baseline="0">
+                    <a:solidFill>
+                      <a:schemeClr val="dk1">
+                        <a:lumMod val="65000"/>
+                        <a:lumOff val="35000"/>
+                      </a:schemeClr>
+                    </a:solidFill>
+                    <a:latin typeface="+mn-lt"/>
+                    <a:ea typeface="+mn-ea"/>
+                    <a:cs typeface="+mn-cs"/>
+                  </a:defRPr>
+                </a:pPr>
+                <a:endParaRPr lang="en-US"/>
+              </a:p>
+            </c:txPr>
+            <c:dLblPos val="outEnd"/>
+            <c:showLegendKey val="0"/>
+            <c:showVal val="0"/>
+            <c:showCatName val="1"/>
+            <c:showSerName val="0"/>
+            <c:showPercent val="1"/>
+            <c:showBubbleSize val="0"/>
+            <c:showLeaderLines val="0"/>
+            <c:extLst>
+              <c:ext xmlns:c15="http://schemas.microsoft.com/office/drawing/2012/chart" uri="{CE6537A1-D6FC-4f65-9D91-7224C49458BB}">
+                <c15:spPr xmlns:c15="http://schemas.microsoft.com/office/drawing/2012/chart">
+                  <a:prstGeom prst="wedgeRectCallout">
+                    <a:avLst/>
+                  </a:prstGeom>
+                  <a:noFill/>
+                  <a:ln>
+                    <a:noFill/>
+                  </a:ln>
+                </c15:spPr>
+              </c:ext>
+            </c:extLst>
+          </c:dLbls>
+          <c:cat>
+            <c:strRef>
+              <c:f>Sheet1!$L$15:$L$18</c:f>
+              <c:strCache>
+                <c:ptCount val="4"/>
+                <c:pt idx="0">
+                  <c:v>Correct</c:v>
+                </c:pt>
+                <c:pt idx="1">
+                  <c:v>Off by 1</c:v>
+                </c:pt>
+                <c:pt idx="2">
+                  <c:v>Off by 2</c:v>
+                </c:pt>
+                <c:pt idx="3">
+                  <c:v>Off by 3</c:v>
+                </c:pt>
+              </c:strCache>
+            </c:strRef>
+          </c:cat>
+          <c:val>
+            <c:numRef>
+              <c:f>Sheet1!$M$15:$M$18</c:f>
+              <c:numCache>
+                <c:formatCode>General</c:formatCode>
+                <c:ptCount val="4"/>
+                <c:pt idx="0">
+                  <c:v>231</c:v>
+                </c:pt>
+                <c:pt idx="1">
+                  <c:v>151</c:v>
+                </c:pt>
+                <c:pt idx="2">
+                  <c:v>17</c:v>
+                </c:pt>
+                <c:pt idx="3">
+                  <c:v>1</c:v>
+                </c:pt>
+              </c:numCache>
+            </c:numRef>
+          </c:val>
+          <c:extLst>
+            <c:ext xmlns:c16="http://schemas.microsoft.com/office/drawing/2014/chart" uri="{C3380CC4-5D6E-409C-BE32-E72D297353CC}">
+              <c16:uniqueId val="{00000008-B706-49CE-98D3-139582E5398B}"/>
+            </c:ext>
+          </c:extLst>
+        </c:ser>
+        <c:dLbls>
+          <c:showLegendKey val="0"/>
+          <c:showVal val="0"/>
+          <c:showCatName val="0"/>
+          <c:showSerName val="0"/>
+          <c:showPercent val="0"/>
+          <c:showBubbleSize val="0"/>
+          <c:showLeaderLines val="0"/>
+        </c:dLbls>
+        <c:firstSliceAng val="0"/>
+      </c:pieChart>
+      <c:spPr>
+        <a:noFill/>
+        <a:ln>
+          <a:noFill/>
+        </a:ln>
+        <a:effectLst/>
+      </c:spPr>
+    </c:plotArea>
+    <c:plotVisOnly val="1"/>
+    <c:dispBlanksAs val="gap"/>
+    <c:extLst>
+      <c:ext xmlns:c16r3="http://schemas.microsoft.com/office/drawing/2017/03/chart" uri="{56B9EC1D-385E-4148-901F-78D8002777C0}">
+        <c16r3:dataDisplayOptions16>
+          <c16r3:dispNaAsBlank val="1"/>
+        </c16r3:dataDisplayOptions16>
+      </c:ext>
+    </c:extLst>
+    <c:showDLblsOverMax val="0"/>
+  </c:chart>
+  <c:spPr>
+    <a:solidFill>
+      <a:schemeClr val="bg1"/>
+    </a:solidFill>
+    <a:ln w="9525" cap="flat" cmpd="sng" algn="ctr">
+      <a:solidFill>
+        <a:schemeClr val="tx1">
+          <a:lumMod val="15000"/>
+          <a:lumOff val="85000"/>
+        </a:schemeClr>
+      </a:solidFill>
+      <a:round/>
+    </a:ln>
+    <a:effectLst/>
+  </c:spPr>
+  <c:txPr>
+    <a:bodyPr/>
+    <a:lstStyle/>
+    <a:p>
+      <a:pPr>
+        <a:defRPr/>
+      </a:pPr>
+      <a:endParaRPr lang="en-US"/>
+    </a:p>
+  </c:txPr>
+  <c:externalData r:id="rId3">
+    <c:autoUpdate val="0"/>
+  </c:externalData>
+</c:chartSpace>
+</file>
+
+<file path=word/charts/colors1.xml><?xml version="1.0" encoding="utf-8"?>
+<cs:colorStyle xmlns:cs="http://schemas.microsoft.com/office/drawing/2012/chartStyle" xmlns:a="http://schemas.openxmlformats.org/drawingml/2006/main" meth="cycle" id="13">
+  <a:schemeClr val="accent6"/>
+  <a:schemeClr val="accent5"/>
+  <a:schemeClr val="accent4"/>
+  <cs:variation/>
+  <cs:variation>
+    <a:lumMod val="60000"/>
+  </cs:variation>
+  <cs:variation>
+    <a:lumMod val="80000"/>
+    <a:lumOff val="20000"/>
+  </cs:variation>
+  <cs:variation>
+    <a:lumMod val="80000"/>
+  </cs:variation>
+  <cs:variation>
+    <a:lumMod val="60000"/>
+    <a:lumOff val="40000"/>
+  </cs:variation>
+  <cs:variation>
+    <a:lumMod val="50000"/>
+  </cs:variation>
+  <cs:variation>
+    <a:lumMod val="70000"/>
+    <a:lumOff val="30000"/>
+  </cs:variation>
+  <cs:variation>
+    <a:lumMod val="70000"/>
+  </cs:variation>
+  <cs:variation>
+    <a:lumMod val="50000"/>
+    <a:lumOff val="50000"/>
+  </cs:variation>
+</cs:colorStyle>
+</file>
+
+<file path=word/charts/colors2.xml><?xml version="1.0" encoding="utf-8"?>
+<cs:colorStyle xmlns:cs="http://schemas.microsoft.com/office/drawing/2012/chartStyle" xmlns:a="http://schemas.openxmlformats.org/drawingml/2006/main" meth="cycle" id="13">
+  <a:schemeClr val="accent6"/>
+  <a:schemeClr val="accent5"/>
+  <a:schemeClr val="accent4"/>
+  <cs:variation/>
+  <cs:variation>
+    <a:lumMod val="60000"/>
+  </cs:variation>
+  <cs:variation>
+    <a:lumMod val="80000"/>
+    <a:lumOff val="20000"/>
+  </cs:variation>
+  <cs:variation>
+    <a:lumMod val="80000"/>
+  </cs:variation>
+  <cs:variation>
+    <a:lumMod val="60000"/>
+    <a:lumOff val="40000"/>
+  </cs:variation>
+  <cs:variation>
+    <a:lumMod val="50000"/>
+  </cs:variation>
+  <cs:variation>
+    <a:lumMod val="70000"/>
+    <a:lumOff val="30000"/>
+  </cs:variation>
+  <cs:variation>
+    <a:lumMod val="70000"/>
+  </cs:variation>
+  <cs:variation>
+    <a:lumMod val="50000"/>
+    <a:lumOff val="50000"/>
+  </cs:variation>
+</cs:colorStyle>
+</file>
+
+<file path=word/charts/colors3.xml><?xml version="1.0" encoding="utf-8"?>
+<cs:colorStyle xmlns:cs="http://schemas.microsoft.com/office/drawing/2012/chartStyle" xmlns:a="http://schemas.openxmlformats.org/drawingml/2006/main" meth="cycle" id="10">
+  <a:schemeClr val="accent1"/>
+  <a:schemeClr val="accent2"/>
+  <a:schemeClr val="accent3"/>
+  <a:schemeClr val="accent4"/>
+  <a:schemeClr val="accent5"/>
+  <a:schemeClr val="accent6"/>
+  <cs:variation/>
+  <cs:variation>
+    <a:lumMod val="60000"/>
+  </cs:variation>
+  <cs:variation>
+    <a:lumMod val="80000"/>
+    <a:lumOff val="20000"/>
+  </cs:variation>
+  <cs:variation>
+    <a:lumMod val="80000"/>
+  </cs:variation>
+  <cs:variation>
+    <a:lumMod val="60000"/>
+    <a:lumOff val="40000"/>
+  </cs:variation>
+  <cs:variation>
+    <a:lumMod val="50000"/>
+  </cs:variation>
+  <cs:variation>
+    <a:lumMod val="70000"/>
+    <a:lumOff val="30000"/>
+  </cs:variation>
+  <cs:variation>
+    <a:lumMod val="70000"/>
+  </cs:variation>
+  <cs:variation>
+    <a:lumMod val="50000"/>
+    <a:lumOff val="50000"/>
+  </cs:variation>
+</cs:colorStyle>
+</file>
+
+<file path=word/charts/colors4.xml><?xml version="1.0" encoding="utf-8"?>
+<cs:colorStyle xmlns:cs="http://schemas.microsoft.com/office/drawing/2012/chartStyle" xmlns:a="http://schemas.openxmlformats.org/drawingml/2006/main" meth="cycle" id="10">
+  <a:schemeClr val="accent1"/>
+  <a:schemeClr val="accent2"/>
+  <a:schemeClr val="accent3"/>
+  <a:schemeClr val="accent4"/>
+  <a:schemeClr val="accent5"/>
+  <a:schemeClr val="accent6"/>
+  <cs:variation/>
+  <cs:variation>
+    <a:lumMod val="60000"/>
+  </cs:variation>
+  <cs:variation>
+    <a:lumMod val="80000"/>
+    <a:lumOff val="20000"/>
+  </cs:variation>
+  <cs:variation>
+    <a:lumMod val="80000"/>
+  </cs:variation>
+  <cs:variation>
+    <a:lumMod val="60000"/>
+    <a:lumOff val="40000"/>
+  </cs:variation>
+  <cs:variation>
+    <a:lumMod val="50000"/>
+  </cs:variation>
+  <cs:variation>
+    <a:lumMod val="70000"/>
+    <a:lumOff val="30000"/>
+  </cs:variation>
+  <cs:variation>
+    <a:lumMod val="70000"/>
+  </cs:variation>
+  <cs:variation>
+    <a:lumMod val="50000"/>
+    <a:lumOff val="50000"/>
+  </cs:variation>
+</cs:colorStyle>
+</file>
+
+<file path=word/charts/style1.xml><?xml version="1.0" encoding="utf-8"?>
+<cs:chartStyle xmlns:cs="http://schemas.microsoft.com/office/drawing/2012/chartStyle" xmlns:a="http://schemas.openxmlformats.org/drawingml/2006/main" id="251">
+  <cs:axisTitle>
+    <cs:lnRef idx="0"/>
+    <cs:fillRef idx="0"/>
+    <cs:effectRef idx="0"/>
+    <cs:fontRef idx="minor">
+      <a:schemeClr val="tx1">
+        <a:lumMod val="65000"/>
+        <a:lumOff val="35000"/>
+      </a:schemeClr>
+    </cs:fontRef>
+    <cs:defRPr sz="1000" kern="1200"/>
+  </cs:axisTitle>
+  <cs:categoryAxis>
+    <cs:lnRef idx="0"/>
+    <cs:fillRef idx="0"/>
+    <cs:effectRef idx="0"/>
+    <cs:fontRef idx="minor">
+      <a:schemeClr val="tx1">
+        <a:lumMod val="65000"/>
+        <a:lumOff val="35000"/>
+      </a:schemeClr>
+    </cs:fontRef>
+    <cs:spPr>
+      <a:ln w="9525" cap="flat" cmpd="sng" algn="ctr">
+        <a:solidFill>
+          <a:schemeClr val="tx1">
+            <a:lumMod val="15000"/>
+            <a:lumOff val="85000"/>
+          </a:schemeClr>
+        </a:solidFill>
+        <a:round/>
+      </a:ln>
+    </cs:spPr>
+    <cs:defRPr sz="900" kern="1200"/>
+  </cs:categoryAxis>
+  <cs:chartArea mods="allowNoFillOverride allowNoLineOverride">
+    <cs:lnRef idx="0"/>
+    <cs:fillRef idx="0"/>
+    <cs:effectRef idx="0"/>
+    <cs:fontRef idx="minor">
+      <a:schemeClr val="tx1"/>
+    </cs:fontRef>
+    <cs:spPr>
+      <a:solidFill>
+        <a:schemeClr val="bg1"/>
+      </a:solidFill>
+      <a:ln w="9525" cap="flat" cmpd="sng" algn="ctr">
+        <a:solidFill>
+          <a:schemeClr val="tx1">
+            <a:lumMod val="15000"/>
+            <a:lumOff val="85000"/>
+          </a:schemeClr>
+        </a:solidFill>
+        <a:round/>
+      </a:ln>
+    </cs:spPr>
+    <cs:defRPr sz="900" kern="1200"/>
+  </cs:chartArea>
+  <cs:dataLabel>
+    <cs:lnRef idx="0"/>
+    <cs:fillRef idx="0"/>
+    <cs:effectRef idx="0"/>
+    <cs:fontRef idx="minor">
+      <a:schemeClr val="tx1">
+        <a:lumMod val="75000"/>
+        <a:lumOff val="25000"/>
+      </a:schemeClr>
+    </cs:fontRef>
+    <cs:defRPr sz="900" kern="1200"/>
+  </cs:dataLabel>
+  <cs:dataLabelCallout>
+    <cs:lnRef idx="0"/>
+    <cs:fillRef idx="0"/>
+    <cs:effectRef idx="0"/>
+    <cs:fontRef idx="minor">
+      <a:schemeClr val="dk1">
+        <a:lumMod val="65000"/>
+        <a:lumOff val="35000"/>
+      </a:schemeClr>
+    </cs:fontRef>
+    <cs:spPr>
+      <a:solidFill>
+        <a:schemeClr val="lt1"/>
+      </a:solidFill>
+      <a:ln>
+        <a:solidFill>
+          <a:schemeClr val="dk1">
+            <a:lumMod val="25000"/>
+            <a:lumOff val="75000"/>
+          </a:schemeClr>
+        </a:solidFill>
+      </a:ln>
+    </cs:spPr>
+    <cs:defRPr sz="900" kern="1200"/>
+    <cs:bodyPr rot="0" spcFirstLastPara="1" vertOverflow="clip" horzOverflow="clip" vert="horz" wrap="square" lIns="36576" tIns="18288" rIns="36576" bIns="18288" anchor="ctr" anchorCtr="1">
+      <a:spAutoFit/>
+    </cs:bodyPr>
+  </cs:dataLabelCallout>
+  <cs:dataPoint>
+    <cs:lnRef idx="0"/>
+    <cs:fillRef idx="1">
+      <cs:styleClr val="auto"/>
+    </cs:fillRef>
+    <cs:effectRef idx="0"/>
+    <cs:fontRef idx="minor">
+      <a:schemeClr val="tx1"/>
+    </cs:fontRef>
+    <cs:spPr>
+      <a:ln w="19050">
+        <a:solidFill>
+          <a:schemeClr val="lt1"/>
+        </a:solidFill>
+      </a:ln>
+    </cs:spPr>
+  </cs:dataPoint>
+  <cs:dataPoint3D>
+    <cs:lnRef idx="0"/>
+    <cs:fillRef idx="1">
+      <cs:styleClr val="auto"/>
+    </cs:fillRef>
+    <cs:effectRef idx="0"/>
+    <cs:fontRef idx="minor">
+      <a:schemeClr val="tx1"/>
+    </cs:fontRef>
+    <cs:spPr>
+      <a:ln w="25400">
+        <a:solidFill>
+          <a:schemeClr val="lt1"/>
+        </a:solidFill>
+      </a:ln>
+    </cs:spPr>
+  </cs:dataPoint3D>
+  <cs:dataPointLine>
+    <cs:lnRef idx="0">
+      <cs:styleClr val="auto"/>
+    </cs:lnRef>
+    <cs:fillRef idx="0"/>
+    <cs:effectRef idx="0"/>
+    <cs:fontRef idx="minor">
+      <a:schemeClr val="tx1"/>
+    </cs:fontRef>
+    <cs:spPr>
+      <a:ln w="28575" cap="rnd">
+        <a:solidFill>
+          <a:schemeClr val="phClr"/>
+        </a:solidFill>
+        <a:round/>
+      </a:ln>
+    </cs:spPr>
+  </cs:dataPointLine>
+  <cs:dataPointMarker>
+    <cs:lnRef idx="0">
+      <cs:styleClr val="auto"/>
+    </cs:lnRef>
+    <cs:fillRef idx="1">
+      <cs:styleClr val="auto"/>
+    </cs:fillRef>
+    <cs:effectRef idx="0"/>
+    <cs:fontRef idx="minor">
+      <a:schemeClr val="tx1"/>
+    </cs:fontRef>
+    <cs:spPr>
+      <a:ln w="9525">
+        <a:solidFill>
+          <a:schemeClr val="phClr"/>
+        </a:solidFill>
+      </a:ln>
+    </cs:spPr>
+  </cs:dataPointMarker>
+  <cs:dataPointMarkerLayout symbol="circle" size="5"/>
+  <cs:dataPointWireframe>
+    <cs:lnRef idx="0">
+      <cs:styleClr val="auto"/>
+    </cs:lnRef>
+    <cs:fillRef idx="0"/>
+    <cs:effectRef idx="0"/>
+    <cs:fontRef idx="minor">
+      <a:schemeClr val="tx1"/>
+    </cs:fontRef>
+    <cs:spPr>
+      <a:ln w="9525" cap="rnd">
+        <a:solidFill>
+          <a:schemeClr val="phClr"/>
+        </a:solidFill>
+        <a:round/>
+      </a:ln>
+    </cs:spPr>
+  </cs:dataPointWireframe>
+  <cs:dataTable>
+    <cs:lnRef idx="0"/>
+    <cs:fillRef idx="0"/>
+    <cs:effectRef idx="0"/>
+    <cs:fontRef idx="minor">
+      <a:schemeClr val="tx1">
+        <a:lumMod val="65000"/>
+        <a:lumOff val="35000"/>
+      </a:schemeClr>
+    </cs:fontRef>
+    <cs:spPr>
+      <a:noFill/>
+      <a:ln w="9525" cap="flat" cmpd="sng" algn="ctr">
+        <a:solidFill>
+          <a:schemeClr val="tx1">
+            <a:lumMod val="15000"/>
+            <a:lumOff val="85000"/>
+          </a:schemeClr>
+        </a:solidFill>
+        <a:round/>
+      </a:ln>
+    </cs:spPr>
+    <cs:defRPr sz="900" kern="1200"/>
+  </cs:dataTable>
+  <cs:downBar>
+    <cs:lnRef idx="0"/>
+    <cs:fillRef idx="0"/>
+    <cs:effectRef idx="0"/>
+    <cs:fontRef idx="minor">
+      <a:schemeClr val="tx1"/>
+    </cs:fontRef>
+    <cs:spPr>
+      <a:solidFill>
+        <a:schemeClr val="dk1">
+          <a:lumMod val="75000"/>
+          <a:lumOff val="25000"/>
+        </a:schemeClr>
+      </a:solidFill>
+      <a:ln w="9525" cap="flat" cmpd="sng" algn="ctr">
+        <a:solidFill>
+          <a:schemeClr val="tx1">
+            <a:lumMod val="65000"/>
+            <a:lumOff val="35000"/>
+          </a:schemeClr>
+        </a:solidFill>
+        <a:round/>
+      </a:ln>
+    </cs:spPr>
+  </cs:downBar>
+  <cs:dropLine>
+    <cs:lnRef idx="0"/>
+    <cs:fillRef idx="0"/>
+    <cs:effectRef idx="0"/>
+    <cs:fontRef idx="minor">
+      <a:schemeClr val="tx1"/>
+    </cs:fontRef>
+    <cs:spPr>
+      <a:ln w="9525" cap="flat" cmpd="sng" algn="ctr">
+        <a:solidFill>
+          <a:schemeClr val="tx1">
+            <a:lumMod val="35000"/>
+            <a:lumOff val="65000"/>
+          </a:schemeClr>
+        </a:solidFill>
+        <a:round/>
+      </a:ln>
+    </cs:spPr>
+  </cs:dropLine>
+  <cs:errorBar>
+    <cs:lnRef idx="0"/>
+    <cs:fillRef idx="0"/>
+    <cs:effectRef idx="0"/>
+    <cs:fontRef idx="minor">
+      <a:schemeClr val="tx1"/>
+    </cs:fontRef>
+    <cs:spPr>
+      <a:ln w="9525" cap="flat" cmpd="sng" algn="ctr">
+        <a:solidFill>
+          <a:schemeClr val="tx1">
+            <a:lumMod val="65000"/>
+            <a:lumOff val="35000"/>
+          </a:schemeClr>
+        </a:solidFill>
+        <a:round/>
+      </a:ln>
+    </cs:spPr>
+  </cs:errorBar>
+  <cs:floor>
+    <cs:lnRef idx="0"/>
+    <cs:fillRef idx="0"/>
+    <cs:effectRef idx="0"/>
+    <cs:fontRef idx="minor">
+      <a:schemeClr val="tx1"/>
+    </cs:fontRef>
+    <cs:spPr>
+      <a:noFill/>
+      <a:ln>
+        <a:noFill/>
+      </a:ln>
+    </cs:spPr>
+  </cs:floor>
+  <cs:gridlineMajor>
+    <cs:lnRef idx="0"/>
+    <cs:fillRef idx="0"/>
+    <cs:effectRef idx="0"/>
+    <cs:fontRef idx="minor">
+      <a:schemeClr val="tx1"/>
+    </cs:fontRef>
+    <cs:spPr>
+      <a:ln w="9525" cap="flat" cmpd="sng" algn="ctr">
+        <a:solidFill>
+          <a:schemeClr val="tx1">
+            <a:lumMod val="15000"/>
+            <a:lumOff val="85000"/>
+          </a:schemeClr>
+        </a:solidFill>
+        <a:round/>
+      </a:ln>
+    </cs:spPr>
+  </cs:gridlineMajor>
+  <cs:gridlineMinor>
+    <cs:lnRef idx="0"/>
+    <cs:fillRef idx="0"/>
+    <cs:effectRef idx="0"/>
+    <cs:fontRef idx="minor">
+      <a:schemeClr val="tx1"/>
+    </cs:fontRef>
+    <cs:spPr>
+      <a:ln w="9525" cap="flat" cmpd="sng" algn="ctr">
+        <a:solidFill>
+          <a:schemeClr val="tx1">
+            <a:lumMod val="5000"/>
+            <a:lumOff val="95000"/>
+          </a:schemeClr>
+        </a:solidFill>
+        <a:round/>
+      </a:ln>
+    </cs:spPr>
+  </cs:gridlineMinor>
+  <cs:hiLoLine>
+    <cs:lnRef idx="0"/>
+    <cs:fillRef idx="0"/>
+    <cs:effectRef idx="0"/>
+    <cs:fontRef idx="minor">
+      <a:schemeClr val="tx1"/>
+    </cs:fontRef>
+    <cs:spPr>
+      <a:ln w="9525" cap="flat" cmpd="sng" algn="ctr">
+        <a:solidFill>
+          <a:schemeClr val="tx1">
+            <a:lumMod val="50000"/>
+            <a:lumOff val="50000"/>
+          </a:schemeClr>
+        </a:solidFill>
+        <a:round/>
+      </a:ln>
+    </cs:spPr>
+  </cs:hiLoLine>
+  <cs:leaderLine>
+    <cs:lnRef idx="0"/>
+    <cs:fillRef idx="0"/>
+    <cs:effectRef idx="0"/>
+    <cs:fontRef idx="minor">
+      <a:schemeClr val="tx1"/>
+    </cs:fontRef>
+    <cs:spPr>
+      <a:ln w="9525" cap="flat" cmpd="sng" algn="ctr">
+        <a:solidFill>
+          <a:schemeClr val="tx1">
+            <a:lumMod val="35000"/>
+            <a:lumOff val="65000"/>
+          </a:schemeClr>
+        </a:solidFill>
+        <a:round/>
+      </a:ln>
+    </cs:spPr>
+  </cs:leaderLine>
+  <cs:legend>
+    <cs:lnRef idx="0"/>
+    <cs:fillRef idx="0"/>
+    <cs:effectRef idx="0"/>
+    <cs:fontRef idx="minor">
+      <a:schemeClr val="tx1">
+        <a:lumMod val="65000"/>
+        <a:lumOff val="35000"/>
+      </a:schemeClr>
+    </cs:fontRef>
+    <cs:defRPr sz="900" kern="1200"/>
+  </cs:legend>
+  <cs:plotArea mods="allowNoFillOverride allowNoLineOverride">
+    <cs:lnRef idx="0"/>
+    <cs:fillRef idx="0"/>
+    <cs:effectRef idx="0"/>
+    <cs:fontRef idx="minor">
+      <a:schemeClr val="tx1"/>
+    </cs:fontRef>
+  </cs:plotArea>
+  <cs:plotArea3D mods="allowNoFillOverride allowNoLineOverride">
+    <cs:lnRef idx="0"/>
+    <cs:fillRef idx="0"/>
+    <cs:effectRef idx="0"/>
+    <cs:fontRef idx="minor">
+      <a:schemeClr val="tx1"/>
+    </cs:fontRef>
+  </cs:plotArea3D>
+  <cs:seriesAxis>
+    <cs:lnRef idx="0"/>
+    <cs:fillRef idx="0"/>
+    <cs:effectRef idx="0"/>
+    <cs:fontRef idx="minor">
+      <a:schemeClr val="tx1">
+        <a:lumMod val="65000"/>
+        <a:lumOff val="35000"/>
+      </a:schemeClr>
+    </cs:fontRef>
+    <cs:defRPr sz="900" kern="1200"/>
+  </cs:seriesAxis>
+  <cs:seriesLine>
+    <cs:lnRef idx="0"/>
+    <cs:fillRef idx="0"/>
+    <cs:effectRef idx="0"/>
+    <cs:fontRef idx="minor">
+      <a:schemeClr val="tx1"/>
+    </cs:fontRef>
+    <cs:spPr>
+      <a:ln w="9525" cap="flat" cmpd="sng" algn="ctr">
+        <a:solidFill>
+          <a:schemeClr val="tx1">
+            <a:lumMod val="35000"/>
+            <a:lumOff val="65000"/>
+          </a:schemeClr>
+        </a:solidFill>
+        <a:round/>
+      </a:ln>
+    </cs:spPr>
+  </cs:seriesLine>
+  <cs:title>
+    <cs:lnRef idx="0"/>
+    <cs:fillRef idx="0"/>
+    <cs:effectRef idx="0"/>
+    <cs:fontRef idx="minor">
+      <a:schemeClr val="tx1">
+        <a:lumMod val="65000"/>
+        <a:lumOff val="35000"/>
+      </a:schemeClr>
+    </cs:fontRef>
+    <cs:defRPr sz="1400" b="0" kern="1200" spc="0" baseline="0"/>
+  </cs:title>
+  <cs:trendline>
+    <cs:lnRef idx="0">
+      <cs:styleClr val="auto"/>
+    </cs:lnRef>
+    <cs:fillRef idx="0"/>
+    <cs:effectRef idx="0"/>
+    <cs:fontRef idx="minor">
+      <a:schemeClr val="tx1"/>
+    </cs:fontRef>
+    <cs:spPr>
+      <a:ln w="19050" cap="rnd">
+        <a:solidFill>
+          <a:schemeClr val="phClr"/>
+        </a:solidFill>
+        <a:prstDash val="sysDot"/>
+      </a:ln>
+    </cs:spPr>
+  </cs:trendline>
+  <cs:trendlineLabel>
+    <cs:lnRef idx="0"/>
+    <cs:fillRef idx="0"/>
+    <cs:effectRef idx="0"/>
+    <cs:fontRef idx="minor">
+      <a:schemeClr val="tx1">
+        <a:lumMod val="65000"/>
+        <a:lumOff val="35000"/>
+      </a:schemeClr>
+    </cs:fontRef>
+    <cs:defRPr sz="900" kern="1200"/>
+  </cs:trendlineLabel>
+  <cs:upBar>
+    <cs:lnRef idx="0"/>
+    <cs:fillRef idx="0"/>
+    <cs:effectRef idx="0"/>
+    <cs:fontRef idx="minor">
+      <a:schemeClr val="tx1"/>
+    </cs:fontRef>
+    <cs:spPr>
+      <a:solidFill>
+        <a:schemeClr val="lt1"/>
+      </a:solidFill>
+      <a:ln w="9525" cap="flat" cmpd="sng" algn="ctr">
+        <a:solidFill>
+          <a:schemeClr val="tx1">
+            <a:lumMod val="65000"/>
+            <a:lumOff val="35000"/>
+          </a:schemeClr>
+        </a:solidFill>
+        <a:round/>
+      </a:ln>
+    </cs:spPr>
+  </cs:upBar>
+  <cs:valueAxis>
+    <cs:lnRef idx="0"/>
+    <cs:fillRef idx="0"/>
+    <cs:effectRef idx="0"/>
+    <cs:fontRef idx="minor">
+      <a:schemeClr val="tx1">
+        <a:lumMod val="65000"/>
+        <a:lumOff val="35000"/>
+      </a:schemeClr>
+    </cs:fontRef>
+    <cs:defRPr sz="900" kern="1200"/>
+  </cs:valueAxis>
+  <cs:wall>
+    <cs:lnRef idx="0"/>
+    <cs:fillRef idx="0"/>
+    <cs:effectRef idx="0"/>
+    <cs:fontRef idx="minor">
+      <a:schemeClr val="tx1"/>
+    </cs:fontRef>
+    <cs:spPr>
+      <a:noFill/>
+      <a:ln>
+        <a:noFill/>
+      </a:ln>
+    </cs:spPr>
+  </cs:wall>
+</cs:chartStyle>
+</file>
+
+<file path=word/charts/style2.xml><?xml version="1.0" encoding="utf-8"?>
+<cs:chartStyle xmlns:cs="http://schemas.microsoft.com/office/drawing/2012/chartStyle" xmlns:a="http://schemas.openxmlformats.org/drawingml/2006/main" id="251">
+  <cs:axisTitle>
+    <cs:lnRef idx="0"/>
+    <cs:fillRef idx="0"/>
+    <cs:effectRef idx="0"/>
+    <cs:fontRef idx="minor">
+      <a:schemeClr val="tx1">
+        <a:lumMod val="65000"/>
+        <a:lumOff val="35000"/>
+      </a:schemeClr>
+    </cs:fontRef>
+    <cs:defRPr sz="1000" kern="1200"/>
+  </cs:axisTitle>
+  <cs:categoryAxis>
+    <cs:lnRef idx="0"/>
+    <cs:fillRef idx="0"/>
+    <cs:effectRef idx="0"/>
+    <cs:fontRef idx="minor">
+      <a:schemeClr val="tx1">
+        <a:lumMod val="65000"/>
+        <a:lumOff val="35000"/>
+      </a:schemeClr>
+    </cs:fontRef>
+    <cs:spPr>
+      <a:ln w="9525" cap="flat" cmpd="sng" algn="ctr">
+        <a:solidFill>
+          <a:schemeClr val="tx1">
+            <a:lumMod val="15000"/>
+            <a:lumOff val="85000"/>
+          </a:schemeClr>
+        </a:solidFill>
+        <a:round/>
+      </a:ln>
+    </cs:spPr>
+    <cs:defRPr sz="900" kern="1200"/>
+  </cs:categoryAxis>
+  <cs:chartArea mods="allowNoFillOverride allowNoLineOverride">
+    <cs:lnRef idx="0"/>
+    <cs:fillRef idx="0"/>
+    <cs:effectRef idx="0"/>
+    <cs:fontRef idx="minor">
+      <a:schemeClr val="tx1"/>
+    </cs:fontRef>
+    <cs:spPr>
+      <a:solidFill>
+        <a:schemeClr val="bg1"/>
+      </a:solidFill>
+      <a:ln w="9525" cap="flat" cmpd="sng" algn="ctr">
+        <a:solidFill>
+          <a:schemeClr val="tx1">
+            <a:lumMod val="15000"/>
+            <a:lumOff val="85000"/>
+          </a:schemeClr>
+        </a:solidFill>
+        <a:round/>
+      </a:ln>
+    </cs:spPr>
+    <cs:defRPr sz="900" kern="1200"/>
+  </cs:chartArea>
+  <cs:dataLabel>
+    <cs:lnRef idx="0"/>
+    <cs:fillRef idx="0"/>
+    <cs:effectRef idx="0"/>
+    <cs:fontRef idx="minor">
+      <a:schemeClr val="tx1">
+        <a:lumMod val="75000"/>
+        <a:lumOff val="25000"/>
+      </a:schemeClr>
+    </cs:fontRef>
+    <cs:defRPr sz="900" kern="1200"/>
+  </cs:dataLabel>
+  <cs:dataLabelCallout>
+    <cs:lnRef idx="0"/>
+    <cs:fillRef idx="0"/>
+    <cs:effectRef idx="0"/>
+    <cs:fontRef idx="minor">
+      <a:schemeClr val="dk1">
+        <a:lumMod val="65000"/>
+        <a:lumOff val="35000"/>
+      </a:schemeClr>
+    </cs:fontRef>
+    <cs:spPr>
+      <a:solidFill>
+        <a:schemeClr val="lt1"/>
+      </a:solidFill>
+      <a:ln>
+        <a:solidFill>
+          <a:schemeClr val="dk1">
+            <a:lumMod val="25000"/>
+            <a:lumOff val="75000"/>
+          </a:schemeClr>
+        </a:solidFill>
+      </a:ln>
+    </cs:spPr>
+    <cs:defRPr sz="900" kern="1200"/>
+    <cs:bodyPr rot="0" spcFirstLastPara="1" vertOverflow="clip" horzOverflow="clip" vert="horz" wrap="square" lIns="36576" tIns="18288" rIns="36576" bIns="18288" anchor="ctr" anchorCtr="1">
+      <a:spAutoFit/>
+    </cs:bodyPr>
+  </cs:dataLabelCallout>
+  <cs:dataPoint>
+    <cs:lnRef idx="0"/>
+    <cs:fillRef idx="1">
+      <cs:styleClr val="auto"/>
+    </cs:fillRef>
+    <cs:effectRef idx="0"/>
+    <cs:fontRef idx="minor">
+      <a:schemeClr val="tx1"/>
+    </cs:fontRef>
+    <cs:spPr>
+      <a:ln w="19050">
+        <a:solidFill>
+          <a:schemeClr val="lt1"/>
+        </a:solidFill>
+      </a:ln>
+    </cs:spPr>
+  </cs:dataPoint>
+  <cs:dataPoint3D>
+    <cs:lnRef idx="0"/>
+    <cs:fillRef idx="1">
+      <cs:styleClr val="auto"/>
+    </cs:fillRef>
+    <cs:effectRef idx="0"/>
+    <cs:fontRef idx="minor">
+      <a:schemeClr val="tx1"/>
+    </cs:fontRef>
+    <cs:spPr>
+      <a:ln w="25400">
+        <a:solidFill>
+          <a:schemeClr val="lt1"/>
+        </a:solidFill>
+      </a:ln>
+    </cs:spPr>
+  </cs:dataPoint3D>
+  <cs:dataPointLine>
+    <cs:lnRef idx="0">
+      <cs:styleClr val="auto"/>
+    </cs:lnRef>
+    <cs:fillRef idx="0"/>
+    <cs:effectRef idx="0"/>
+    <cs:fontRef idx="minor">
+      <a:schemeClr val="tx1"/>
+    </cs:fontRef>
+    <cs:spPr>
+      <a:ln w="28575" cap="rnd">
+        <a:solidFill>
+          <a:schemeClr val="phClr"/>
+        </a:solidFill>
+        <a:round/>
+      </a:ln>
+    </cs:spPr>
+  </cs:dataPointLine>
+  <cs:dataPointMarker>
+    <cs:lnRef idx="0">
+      <cs:styleClr val="auto"/>
+    </cs:lnRef>
+    <cs:fillRef idx="1">
+      <cs:styleClr val="auto"/>
+    </cs:fillRef>
+    <cs:effectRef idx="0"/>
+    <cs:fontRef idx="minor">
+      <a:schemeClr val="tx1"/>
+    </cs:fontRef>
+    <cs:spPr>
+      <a:ln w="9525">
+        <a:solidFill>
+          <a:schemeClr val="phClr"/>
+        </a:solidFill>
+      </a:ln>
+    </cs:spPr>
+  </cs:dataPointMarker>
+  <cs:dataPointMarkerLayout symbol="circle" size="5"/>
+  <cs:dataPointWireframe>
+    <cs:lnRef idx="0">
+      <cs:styleClr val="auto"/>
+    </cs:lnRef>
+    <cs:fillRef idx="0"/>
+    <cs:effectRef idx="0"/>
+    <cs:fontRef idx="minor">
+      <a:schemeClr val="tx1"/>
+    </cs:fontRef>
+    <cs:spPr>
+      <a:ln w="9525" cap="rnd">
+        <a:solidFill>
+          <a:schemeClr val="phClr"/>
+        </a:solidFill>
+        <a:round/>
+      </a:ln>
+    </cs:spPr>
+  </cs:dataPointWireframe>
+  <cs:dataTable>
+    <cs:lnRef idx="0"/>
+    <cs:fillRef idx="0"/>
+    <cs:effectRef idx="0"/>
+    <cs:fontRef idx="minor">
+      <a:schemeClr val="tx1">
+        <a:lumMod val="65000"/>
+        <a:lumOff val="35000"/>
+      </a:schemeClr>
+    </cs:fontRef>
+    <cs:spPr>
+      <a:noFill/>
+      <a:ln w="9525" cap="flat" cmpd="sng" algn="ctr">
+        <a:solidFill>
+          <a:schemeClr val="tx1">
+            <a:lumMod val="15000"/>
+            <a:lumOff val="85000"/>
+          </a:schemeClr>
+        </a:solidFill>
+        <a:round/>
+      </a:ln>
+    </cs:spPr>
+    <cs:defRPr sz="900" kern="1200"/>
+  </cs:dataTable>
+  <cs:downBar>
+    <cs:lnRef idx="0"/>
+    <cs:fillRef idx="0"/>
+    <cs:effectRef idx="0"/>
+    <cs:fontRef idx="minor">
+      <a:schemeClr val="tx1"/>
+    </cs:fontRef>
+    <cs:spPr>
+      <a:solidFill>
+        <a:schemeClr val="dk1">
+          <a:lumMod val="75000"/>
+          <a:lumOff val="25000"/>
+        </a:schemeClr>
+      </a:solidFill>
+      <a:ln w="9525" cap="flat" cmpd="sng" algn="ctr">
+        <a:solidFill>
+          <a:schemeClr val="tx1">
+            <a:lumMod val="65000"/>
+            <a:lumOff val="35000"/>
+          </a:schemeClr>
+        </a:solidFill>
+        <a:round/>
+      </a:ln>
+    </cs:spPr>
+  </cs:downBar>
+  <cs:dropLine>
+    <cs:lnRef idx="0"/>
+    <cs:fillRef idx="0"/>
+    <cs:effectRef idx="0"/>
+    <cs:fontRef idx="minor">
+      <a:schemeClr val="tx1"/>
+    </cs:fontRef>
+    <cs:spPr>
+      <a:ln w="9525" cap="flat" cmpd="sng" algn="ctr">
+        <a:solidFill>
+          <a:schemeClr val="tx1">
+            <a:lumMod val="35000"/>
+            <a:lumOff val="65000"/>
+          </a:schemeClr>
+        </a:solidFill>
+        <a:round/>
+      </a:ln>
+    </cs:spPr>
+  </cs:dropLine>
+  <cs:errorBar>
+    <cs:lnRef idx="0"/>
+    <cs:fillRef idx="0"/>
+    <cs:effectRef idx="0"/>
+    <cs:fontRef idx="minor">
+      <a:schemeClr val="tx1"/>
+    </cs:fontRef>
+    <cs:spPr>
+      <a:ln w="9525" cap="flat" cmpd="sng" algn="ctr">
+        <a:solidFill>
+          <a:schemeClr val="tx1">
+            <a:lumMod val="65000"/>
+            <a:lumOff val="35000"/>
+          </a:schemeClr>
+        </a:solidFill>
+        <a:round/>
+      </a:ln>
+    </cs:spPr>
+  </cs:errorBar>
+  <cs:floor>
+    <cs:lnRef idx="0"/>
+    <cs:fillRef idx="0"/>
+    <cs:effectRef idx="0"/>
+    <cs:fontRef idx="minor">
+      <a:schemeClr val="tx1"/>
+    </cs:fontRef>
+    <cs:spPr>
+      <a:noFill/>
+      <a:ln>
+        <a:noFill/>
+      </a:ln>
+    </cs:spPr>
+  </cs:floor>
+  <cs:gridlineMajor>
+    <cs:lnRef idx="0"/>
+    <cs:fillRef idx="0"/>
+    <cs:effectRef idx="0"/>
+    <cs:fontRef idx="minor">
+      <a:schemeClr val="tx1"/>
+    </cs:fontRef>
+    <cs:spPr>
+      <a:ln w="9525" cap="flat" cmpd="sng" algn="ctr">
+        <a:solidFill>
+          <a:schemeClr val="tx1">
+            <a:lumMod val="15000"/>
+            <a:lumOff val="85000"/>
+          </a:schemeClr>
+        </a:solidFill>
+        <a:round/>
+      </a:ln>
+    </cs:spPr>
+  </cs:gridlineMajor>
+  <cs:gridlineMinor>
+    <cs:lnRef idx="0"/>
+    <cs:fillRef idx="0"/>
+    <cs:effectRef idx="0"/>
+    <cs:fontRef idx="minor">
+      <a:schemeClr val="tx1"/>
+    </cs:fontRef>
+    <cs:spPr>
+      <a:ln w="9525" cap="flat" cmpd="sng" algn="ctr">
+        <a:solidFill>
+          <a:schemeClr val="tx1">
+            <a:lumMod val="5000"/>
+            <a:lumOff val="95000"/>
+          </a:schemeClr>
+        </a:solidFill>
+        <a:round/>
+      </a:ln>
+    </cs:spPr>
+  </cs:gridlineMinor>
+  <cs:hiLoLine>
+    <cs:lnRef idx="0"/>
+    <cs:fillRef idx="0"/>
+    <cs:effectRef idx="0"/>
+    <cs:fontRef idx="minor">
+      <a:schemeClr val="tx1"/>
+    </cs:fontRef>
+    <cs:spPr>
+      <a:ln w="9525" cap="flat" cmpd="sng" algn="ctr">
+        <a:solidFill>
+          <a:schemeClr val="tx1">
+            <a:lumMod val="50000"/>
+            <a:lumOff val="50000"/>
+          </a:schemeClr>
+        </a:solidFill>
+        <a:round/>
+      </a:ln>
+    </cs:spPr>
+  </cs:hiLoLine>
+  <cs:leaderLine>
+    <cs:lnRef idx="0"/>
+    <cs:fillRef idx="0"/>
+    <cs:effectRef idx="0"/>
+    <cs:fontRef idx="minor">
+      <a:schemeClr val="tx1"/>
+    </cs:fontRef>
+    <cs:spPr>
+      <a:ln w="9525" cap="flat" cmpd="sng" algn="ctr">
+        <a:solidFill>
+          <a:schemeClr val="tx1">
+            <a:lumMod val="35000"/>
+            <a:lumOff val="65000"/>
+          </a:schemeClr>
+        </a:solidFill>
+        <a:round/>
+      </a:ln>
+    </cs:spPr>
+  </cs:leaderLine>
+  <cs:legend>
+    <cs:lnRef idx="0"/>
+    <cs:fillRef idx="0"/>
+    <cs:effectRef idx="0"/>
+    <cs:fontRef idx="minor">
+      <a:schemeClr val="tx1">
+        <a:lumMod val="65000"/>
+        <a:lumOff val="35000"/>
+      </a:schemeClr>
+    </cs:fontRef>
+    <cs:defRPr sz="900" kern="1200"/>
+  </cs:legend>
+  <cs:plotArea mods="allowNoFillOverride allowNoLineOverride">
+    <cs:lnRef idx="0"/>
+    <cs:fillRef idx="0"/>
+    <cs:effectRef idx="0"/>
+    <cs:fontRef idx="minor">
+      <a:schemeClr val="tx1"/>
+    </cs:fontRef>
+  </cs:plotArea>
+  <cs:plotArea3D mods="allowNoFillOverride allowNoLineOverride">
+    <cs:lnRef idx="0"/>
+    <cs:fillRef idx="0"/>
+    <cs:effectRef idx="0"/>
+    <cs:fontRef idx="minor">
+      <a:schemeClr val="tx1"/>
+    </cs:fontRef>
+  </cs:plotArea3D>
+  <cs:seriesAxis>
+    <cs:lnRef idx="0"/>
+    <cs:fillRef idx="0"/>
+    <cs:effectRef idx="0"/>
+    <cs:fontRef idx="minor">
+      <a:schemeClr val="tx1">
+        <a:lumMod val="65000"/>
+        <a:lumOff val="35000"/>
+      </a:schemeClr>
+    </cs:fontRef>
+    <cs:defRPr sz="900" kern="1200"/>
+  </cs:seriesAxis>
+  <cs:seriesLine>
+    <cs:lnRef idx="0"/>
+    <cs:fillRef idx="0"/>
+    <cs:effectRef idx="0"/>
+    <cs:fontRef idx="minor">
+      <a:schemeClr val="tx1"/>
+    </cs:fontRef>
+    <cs:spPr>
+      <a:ln w="9525" cap="flat" cmpd="sng" algn="ctr">
+        <a:solidFill>
+          <a:schemeClr val="tx1">
+            <a:lumMod val="35000"/>
+            <a:lumOff val="65000"/>
+          </a:schemeClr>
+        </a:solidFill>
+        <a:round/>
+      </a:ln>
+    </cs:spPr>
+  </cs:seriesLine>
+  <cs:title>
+    <cs:lnRef idx="0"/>
+    <cs:fillRef idx="0"/>
+    <cs:effectRef idx="0"/>
+    <cs:fontRef idx="minor">
+      <a:schemeClr val="tx1">
+        <a:lumMod val="65000"/>
+        <a:lumOff val="35000"/>
+      </a:schemeClr>
+    </cs:fontRef>
+    <cs:defRPr sz="1400" b="0" kern="1200" spc="0" baseline="0"/>
+  </cs:title>
+  <cs:trendline>
+    <cs:lnRef idx="0">
+      <cs:styleClr val="auto"/>
+    </cs:lnRef>
+    <cs:fillRef idx="0"/>
+    <cs:effectRef idx="0"/>
+    <cs:fontRef idx="minor">
+      <a:schemeClr val="tx1"/>
+    </cs:fontRef>
+    <cs:spPr>
+      <a:ln w="19050" cap="rnd">
+        <a:solidFill>
+          <a:schemeClr val="phClr"/>
+        </a:solidFill>
+        <a:prstDash val="sysDot"/>
+      </a:ln>
+    </cs:spPr>
+  </cs:trendline>
+  <cs:trendlineLabel>
+    <cs:lnRef idx="0"/>
+    <cs:fillRef idx="0"/>
+    <cs:effectRef idx="0"/>
+    <cs:fontRef idx="minor">
+      <a:schemeClr val="tx1">
+        <a:lumMod val="65000"/>
+        <a:lumOff val="35000"/>
+      </a:schemeClr>
+    </cs:fontRef>
+    <cs:defRPr sz="900" kern="1200"/>
+  </cs:trendlineLabel>
+  <cs:upBar>
+    <cs:lnRef idx="0"/>
+    <cs:fillRef idx="0"/>
+    <cs:effectRef idx="0"/>
+    <cs:fontRef idx="minor">
+      <a:schemeClr val="tx1"/>
+    </cs:fontRef>
+    <cs:spPr>
+      <a:solidFill>
+        <a:schemeClr val="lt1"/>
+      </a:solidFill>
+      <a:ln w="9525" cap="flat" cmpd="sng" algn="ctr">
+        <a:solidFill>
+          <a:schemeClr val="tx1">
+            <a:lumMod val="65000"/>
+            <a:lumOff val="35000"/>
+          </a:schemeClr>
+        </a:solidFill>
+        <a:round/>
+      </a:ln>
+    </cs:spPr>
+  </cs:upBar>
+  <cs:valueAxis>
+    <cs:lnRef idx="0"/>
+    <cs:fillRef idx="0"/>
+    <cs:effectRef idx="0"/>
+    <cs:fontRef idx="minor">
+      <a:schemeClr val="tx1">
+        <a:lumMod val="65000"/>
+        <a:lumOff val="35000"/>
+      </a:schemeClr>
+    </cs:fontRef>
+    <cs:defRPr sz="900" kern="1200"/>
+  </cs:valueAxis>
+  <cs:wall>
+    <cs:lnRef idx="0"/>
+    <cs:fillRef idx="0"/>
+    <cs:effectRef idx="0"/>
+    <cs:fontRef idx="minor">
+      <a:schemeClr val="tx1"/>
+    </cs:fontRef>
+    <cs:spPr>
+      <a:noFill/>
+      <a:ln>
+        <a:noFill/>
+      </a:ln>
+    </cs:spPr>
+  </cs:wall>
+</cs:chartStyle>
+</file>
+
+<file path=word/charts/style3.xml><?xml version="1.0" encoding="utf-8"?>
+<cs:chartStyle xmlns:cs="http://schemas.microsoft.com/office/drawing/2012/chartStyle" xmlns:a="http://schemas.openxmlformats.org/drawingml/2006/main" id="251">
+  <cs:axisTitle>
+    <cs:lnRef idx="0"/>
+    <cs:fillRef idx="0"/>
+    <cs:effectRef idx="0"/>
+    <cs:fontRef idx="minor">
+      <a:schemeClr val="tx1">
+        <a:lumMod val="65000"/>
+        <a:lumOff val="35000"/>
+      </a:schemeClr>
+    </cs:fontRef>
+    <cs:defRPr sz="1000" kern="1200"/>
+  </cs:axisTitle>
+  <cs:categoryAxis>
+    <cs:lnRef idx="0"/>
+    <cs:fillRef idx="0"/>
+    <cs:effectRef idx="0"/>
+    <cs:fontRef idx="minor">
+      <a:schemeClr val="tx1">
+        <a:lumMod val="65000"/>
+        <a:lumOff val="35000"/>
+      </a:schemeClr>
+    </cs:fontRef>
+    <cs:spPr>
+      <a:ln w="9525" cap="flat" cmpd="sng" algn="ctr">
+        <a:solidFill>
+          <a:schemeClr val="tx1">
+            <a:lumMod val="15000"/>
+            <a:lumOff val="85000"/>
+          </a:schemeClr>
+        </a:solidFill>
+        <a:round/>
+      </a:ln>
+    </cs:spPr>
+    <cs:defRPr sz="900" kern="1200"/>
+  </cs:categoryAxis>
+  <cs:chartArea mods="allowNoFillOverride allowNoLineOverride">
+    <cs:lnRef idx="0"/>
+    <cs:fillRef idx="0"/>
+    <cs:effectRef idx="0"/>
+    <cs:fontRef idx="minor">
+      <a:schemeClr val="tx1"/>
+    </cs:fontRef>
+    <cs:spPr>
+      <a:solidFill>
+        <a:schemeClr val="bg1"/>
+      </a:solidFill>
+      <a:ln w="9525" cap="flat" cmpd="sng" algn="ctr">
+        <a:solidFill>
+          <a:schemeClr val="tx1">
+            <a:lumMod val="15000"/>
+            <a:lumOff val="85000"/>
+          </a:schemeClr>
+        </a:solidFill>
+        <a:round/>
+      </a:ln>
+    </cs:spPr>
+    <cs:defRPr sz="900" kern="1200"/>
+  </cs:chartArea>
+  <cs:dataLabel>
+    <cs:lnRef idx="0"/>
+    <cs:fillRef idx="0"/>
+    <cs:effectRef idx="0"/>
+    <cs:fontRef idx="minor">
+      <a:schemeClr val="tx1">
+        <a:lumMod val="75000"/>
+        <a:lumOff val="25000"/>
+      </a:schemeClr>
+    </cs:fontRef>
+    <cs:defRPr sz="900" kern="1200"/>
+  </cs:dataLabel>
+  <cs:dataLabelCallout>
+    <cs:lnRef idx="0"/>
+    <cs:fillRef idx="0"/>
+    <cs:effectRef idx="0"/>
+    <cs:fontRef idx="minor">
+      <a:schemeClr val="dk1">
+        <a:lumMod val="65000"/>
+        <a:lumOff val="35000"/>
+      </a:schemeClr>
+    </cs:fontRef>
+    <cs:spPr>
+      <a:solidFill>
+        <a:schemeClr val="lt1"/>
+      </a:solidFill>
+      <a:ln>
+        <a:solidFill>
+          <a:schemeClr val="dk1">
+            <a:lumMod val="25000"/>
+            <a:lumOff val="75000"/>
+          </a:schemeClr>
+        </a:solidFill>
+      </a:ln>
+    </cs:spPr>
+    <cs:defRPr sz="900" kern="1200"/>
+    <cs:bodyPr rot="0" spcFirstLastPara="1" vertOverflow="clip" horzOverflow="clip" vert="horz" wrap="square" lIns="36576" tIns="18288" rIns="36576" bIns="18288" anchor="ctr" anchorCtr="1">
+      <a:spAutoFit/>
+    </cs:bodyPr>
+  </cs:dataLabelCallout>
+  <cs:dataPoint>
+    <cs:lnRef idx="0"/>
+    <cs:fillRef idx="1">
+      <cs:styleClr val="auto"/>
+    </cs:fillRef>
+    <cs:effectRef idx="0"/>
+    <cs:fontRef idx="minor">
+      <a:schemeClr val="tx1"/>
+    </cs:fontRef>
+    <cs:spPr>
+      <a:ln w="19050">
+        <a:solidFill>
+          <a:schemeClr val="lt1"/>
+        </a:solidFill>
+      </a:ln>
+    </cs:spPr>
+  </cs:dataPoint>
+  <cs:dataPoint3D>
+    <cs:lnRef idx="0"/>
+    <cs:fillRef idx="1">
+      <cs:styleClr val="auto"/>
+    </cs:fillRef>
+    <cs:effectRef idx="0"/>
+    <cs:fontRef idx="minor">
+      <a:schemeClr val="tx1"/>
+    </cs:fontRef>
+    <cs:spPr>
+      <a:ln w="25400">
+        <a:solidFill>
+          <a:schemeClr val="lt1"/>
+        </a:solidFill>
+      </a:ln>
+    </cs:spPr>
+  </cs:dataPoint3D>
+  <cs:dataPointLine>
+    <cs:lnRef idx="0">
+      <cs:styleClr val="auto"/>
+    </cs:lnRef>
+    <cs:fillRef idx="0"/>
+    <cs:effectRef idx="0"/>
+    <cs:fontRef idx="minor">
+      <a:schemeClr val="tx1"/>
+    </cs:fontRef>
+    <cs:spPr>
+      <a:ln w="28575" cap="rnd">
+        <a:solidFill>
+          <a:schemeClr val="phClr"/>
+        </a:solidFill>
+        <a:round/>
+      </a:ln>
+    </cs:spPr>
+  </cs:dataPointLine>
+  <cs:dataPointMarker>
+    <cs:lnRef idx="0">
+      <cs:styleClr val="auto"/>
+    </cs:lnRef>
+    <cs:fillRef idx="1">
+      <cs:styleClr val="auto"/>
+    </cs:fillRef>
+    <cs:effectRef idx="0"/>
+    <cs:fontRef idx="minor">
+      <a:schemeClr val="tx1"/>
+    </cs:fontRef>
+    <cs:spPr>
+      <a:ln w="9525">
+        <a:solidFill>
+          <a:schemeClr val="phClr"/>
+        </a:solidFill>
+      </a:ln>
+    </cs:spPr>
+  </cs:dataPointMarker>
+  <cs:dataPointMarkerLayout symbol="circle" size="5"/>
+  <cs:dataPointWireframe>
+    <cs:lnRef idx="0">
+      <cs:styleClr val="auto"/>
+    </cs:lnRef>
+    <cs:fillRef idx="0"/>
+    <cs:effectRef idx="0"/>
+    <cs:fontRef idx="minor">
+      <a:schemeClr val="tx1"/>
+    </cs:fontRef>
+    <cs:spPr>
+      <a:ln w="9525" cap="rnd">
+        <a:solidFill>
+          <a:schemeClr val="phClr"/>
+        </a:solidFill>
+        <a:round/>
+      </a:ln>
+    </cs:spPr>
+  </cs:dataPointWireframe>
+  <cs:dataTable>
+    <cs:lnRef idx="0"/>
+    <cs:fillRef idx="0"/>
+    <cs:effectRef idx="0"/>
+    <cs:fontRef idx="minor">
+      <a:schemeClr val="tx1">
+        <a:lumMod val="65000"/>
+        <a:lumOff val="35000"/>
+      </a:schemeClr>
+    </cs:fontRef>
+    <cs:spPr>
+      <a:noFill/>
+      <a:ln w="9525" cap="flat" cmpd="sng" algn="ctr">
+        <a:solidFill>
+          <a:schemeClr val="tx1">
+            <a:lumMod val="15000"/>
+            <a:lumOff val="85000"/>
+          </a:schemeClr>
+        </a:solidFill>
+        <a:round/>
+      </a:ln>
+    </cs:spPr>
+    <cs:defRPr sz="900" kern="1200"/>
+  </cs:dataTable>
+  <cs:downBar>
+    <cs:lnRef idx="0"/>
+    <cs:fillRef idx="0"/>
+    <cs:effectRef idx="0"/>
+    <cs:fontRef idx="minor">
+      <a:schemeClr val="tx1"/>
+    </cs:fontRef>
+    <cs:spPr>
+      <a:solidFill>
+        <a:schemeClr val="dk1">
+          <a:lumMod val="75000"/>
+          <a:lumOff val="25000"/>
+        </a:schemeClr>
+      </a:solidFill>
+      <a:ln w="9525" cap="flat" cmpd="sng" algn="ctr">
+        <a:solidFill>
+          <a:schemeClr val="tx1">
+            <a:lumMod val="65000"/>
+            <a:lumOff val="35000"/>
+          </a:schemeClr>
+        </a:solidFill>
+        <a:round/>
+      </a:ln>
+    </cs:spPr>
+  </cs:downBar>
+  <cs:dropLine>
+    <cs:lnRef idx="0"/>
+    <cs:fillRef idx="0"/>
+    <cs:effectRef idx="0"/>
+    <cs:fontRef idx="minor">
+      <a:schemeClr val="tx1"/>
+    </cs:fontRef>
+    <cs:spPr>
+      <a:ln w="9525" cap="flat" cmpd="sng" algn="ctr">
+        <a:solidFill>
+          <a:schemeClr val="tx1">
+            <a:lumMod val="35000"/>
+            <a:lumOff val="65000"/>
+          </a:schemeClr>
+        </a:solidFill>
+        <a:round/>
+      </a:ln>
+    </cs:spPr>
+  </cs:dropLine>
+  <cs:errorBar>
+    <cs:lnRef idx="0"/>
+    <cs:fillRef idx="0"/>
+    <cs:effectRef idx="0"/>
+    <cs:fontRef idx="minor">
+      <a:schemeClr val="tx1"/>
+    </cs:fontRef>
+    <cs:spPr>
+      <a:ln w="9525" cap="flat" cmpd="sng" algn="ctr">
+        <a:solidFill>
+          <a:schemeClr val="tx1">
+            <a:lumMod val="65000"/>
+            <a:lumOff val="35000"/>
+          </a:schemeClr>
+        </a:solidFill>
+        <a:round/>
+      </a:ln>
+    </cs:spPr>
+  </cs:errorBar>
+  <cs:floor>
+    <cs:lnRef idx="0"/>
+    <cs:fillRef idx="0"/>
+    <cs:effectRef idx="0"/>
+    <cs:fontRef idx="minor">
+      <a:schemeClr val="tx1"/>
+    </cs:fontRef>
+    <cs:spPr>
+      <a:noFill/>
+      <a:ln>
+        <a:noFill/>
+      </a:ln>
+    </cs:spPr>
+  </cs:floor>
+  <cs:gridlineMajor>
+    <cs:lnRef idx="0"/>
+    <cs:fillRef idx="0"/>
+    <cs:effectRef idx="0"/>
+    <cs:fontRef idx="minor">
+      <a:schemeClr val="tx1"/>
+    </cs:fontRef>
+    <cs:spPr>
+      <a:ln w="9525" cap="flat" cmpd="sng" algn="ctr">
+        <a:solidFill>
+          <a:schemeClr val="tx1">
+            <a:lumMod val="15000"/>
+            <a:lumOff val="85000"/>
+          </a:schemeClr>
+        </a:solidFill>
+        <a:round/>
+      </a:ln>
+    </cs:spPr>
+  </cs:gridlineMajor>
+  <cs:gridlineMinor>
+    <cs:lnRef idx="0"/>
+    <cs:fillRef idx="0"/>
+    <cs:effectRef idx="0"/>
+    <cs:fontRef idx="minor">
+      <a:schemeClr val="tx1"/>
+    </cs:fontRef>
+    <cs:spPr>
+      <a:ln w="9525" cap="flat" cmpd="sng" algn="ctr">
+        <a:solidFill>
+          <a:schemeClr val="tx1">
+            <a:lumMod val="5000"/>
+            <a:lumOff val="95000"/>
+          </a:schemeClr>
+        </a:solidFill>
+        <a:round/>
+      </a:ln>
+    </cs:spPr>
+  </cs:gridlineMinor>
+  <cs:hiLoLine>
+    <cs:lnRef idx="0"/>
+    <cs:fillRef idx="0"/>
+    <cs:effectRef idx="0"/>
+    <cs:fontRef idx="minor">
+      <a:schemeClr val="tx1"/>
+    </cs:fontRef>
+    <cs:spPr>
+      <a:ln w="9525" cap="flat" cmpd="sng" algn="ctr">
+        <a:solidFill>
+          <a:schemeClr val="tx1">
+            <a:lumMod val="50000"/>
+            <a:lumOff val="50000"/>
+          </a:schemeClr>
+        </a:solidFill>
+        <a:round/>
+      </a:ln>
+    </cs:spPr>
+  </cs:hiLoLine>
+  <cs:leaderLine>
+    <cs:lnRef idx="0"/>
+    <cs:fillRef idx="0"/>
+    <cs:effectRef idx="0"/>
+    <cs:fontRef idx="minor">
+      <a:schemeClr val="tx1"/>
+    </cs:fontRef>
+    <cs:spPr>
+      <a:ln w="9525" cap="flat" cmpd="sng" algn="ctr">
+        <a:solidFill>
+          <a:schemeClr val="tx1">
+            <a:lumMod val="35000"/>
+            <a:lumOff val="65000"/>
+          </a:schemeClr>
+        </a:solidFill>
+        <a:round/>
+      </a:ln>
+    </cs:spPr>
+  </cs:leaderLine>
+  <cs:legend>
+    <cs:lnRef idx="0"/>
+    <cs:fillRef idx="0"/>
+    <cs:effectRef idx="0"/>
+    <cs:fontRef idx="minor">
+      <a:schemeClr val="tx1">
+        <a:lumMod val="65000"/>
+        <a:lumOff val="35000"/>
+      </a:schemeClr>
+    </cs:fontRef>
+    <cs:defRPr sz="900" kern="1200"/>
+  </cs:legend>
+  <cs:plotArea mods="allowNoFillOverride allowNoLineOverride">
+    <cs:lnRef idx="0"/>
+    <cs:fillRef idx="0"/>
+    <cs:effectRef idx="0"/>
+    <cs:fontRef idx="minor">
+      <a:schemeClr val="tx1"/>
+    </cs:fontRef>
+  </cs:plotArea>
+  <cs:plotArea3D mods="allowNoFillOverride allowNoLineOverride">
+    <cs:lnRef idx="0"/>
+    <cs:fillRef idx="0"/>
+    <cs:effectRef idx="0"/>
+    <cs:fontRef idx="minor">
+      <a:schemeClr val="tx1"/>
+    </cs:fontRef>
+  </cs:plotArea3D>
+  <cs:seriesAxis>
+    <cs:lnRef idx="0"/>
+    <cs:fillRef idx="0"/>
+    <cs:effectRef idx="0"/>
+    <cs:fontRef idx="minor">
+      <a:schemeClr val="tx1">
+        <a:lumMod val="65000"/>
+        <a:lumOff val="35000"/>
+      </a:schemeClr>
+    </cs:fontRef>
+    <cs:defRPr sz="900" kern="1200"/>
+  </cs:seriesAxis>
+  <cs:seriesLine>
+    <cs:lnRef idx="0"/>
+    <cs:fillRef idx="0"/>
+    <cs:effectRef idx="0"/>
+    <cs:fontRef idx="minor">
+      <a:schemeClr val="tx1"/>
+    </cs:fontRef>
+    <cs:spPr>
+      <a:ln w="9525" cap="flat" cmpd="sng" algn="ctr">
+        <a:solidFill>
+          <a:schemeClr val="tx1">
+            <a:lumMod val="35000"/>
+            <a:lumOff val="65000"/>
+          </a:schemeClr>
+        </a:solidFill>
+        <a:round/>
+      </a:ln>
+    </cs:spPr>
+  </cs:seriesLine>
+  <cs:title>
+    <cs:lnRef idx="0"/>
+    <cs:fillRef idx="0"/>
+    <cs:effectRef idx="0"/>
+    <cs:fontRef idx="minor">
+      <a:schemeClr val="tx1">
+        <a:lumMod val="65000"/>
+        <a:lumOff val="35000"/>
+      </a:schemeClr>
+    </cs:fontRef>
+    <cs:defRPr sz="1400" b="0" kern="1200" spc="0" baseline="0"/>
+  </cs:title>
+  <cs:trendline>
+    <cs:lnRef idx="0">
+      <cs:styleClr val="auto"/>
+    </cs:lnRef>
+    <cs:fillRef idx="0"/>
+    <cs:effectRef idx="0"/>
+    <cs:fontRef idx="minor">
+      <a:schemeClr val="tx1"/>
+    </cs:fontRef>
+    <cs:spPr>
+      <a:ln w="19050" cap="rnd">
+        <a:solidFill>
+          <a:schemeClr val="phClr"/>
+        </a:solidFill>
+        <a:prstDash val="sysDot"/>
+      </a:ln>
+    </cs:spPr>
+  </cs:trendline>
+  <cs:trendlineLabel>
+    <cs:lnRef idx="0"/>
+    <cs:fillRef idx="0"/>
+    <cs:effectRef idx="0"/>
+    <cs:fontRef idx="minor">
+      <a:schemeClr val="tx1">
+        <a:lumMod val="65000"/>
+        <a:lumOff val="35000"/>
+      </a:schemeClr>
+    </cs:fontRef>
+    <cs:defRPr sz="900" kern="1200"/>
+  </cs:trendlineLabel>
+  <cs:upBar>
+    <cs:lnRef idx="0"/>
+    <cs:fillRef idx="0"/>
+    <cs:effectRef idx="0"/>
+    <cs:fontRef idx="minor">
+      <a:schemeClr val="tx1"/>
+    </cs:fontRef>
+    <cs:spPr>
+      <a:solidFill>
+        <a:schemeClr val="lt1"/>
+      </a:solidFill>
+      <a:ln w="9525" cap="flat" cmpd="sng" algn="ctr">
+        <a:solidFill>
+          <a:schemeClr val="tx1">
+            <a:lumMod val="65000"/>
+            <a:lumOff val="35000"/>
+          </a:schemeClr>
+        </a:solidFill>
+        <a:round/>
+      </a:ln>
+    </cs:spPr>
+  </cs:upBar>
+  <cs:valueAxis>
+    <cs:lnRef idx="0"/>
+    <cs:fillRef idx="0"/>
+    <cs:effectRef idx="0"/>
+    <cs:fontRef idx="minor">
+      <a:schemeClr val="tx1">
+        <a:lumMod val="65000"/>
+        <a:lumOff val="35000"/>
+      </a:schemeClr>
+    </cs:fontRef>
+    <cs:defRPr sz="900" kern="1200"/>
+  </cs:valueAxis>
+  <cs:wall>
+    <cs:lnRef idx="0"/>
+    <cs:fillRef idx="0"/>
+    <cs:effectRef idx="0"/>
+    <cs:fontRef idx="minor">
+      <a:schemeClr val="tx1"/>
+    </cs:fontRef>
+    <cs:spPr>
+      <a:noFill/>
+      <a:ln>
+        <a:noFill/>
+      </a:ln>
+    </cs:spPr>
+  </cs:wall>
+</cs:chartStyle>
+</file>
+
+<file path=word/charts/style4.xml><?xml version="1.0" encoding="utf-8"?>
+<cs:chartStyle xmlns:cs="http://schemas.microsoft.com/office/drawing/2012/chartStyle" xmlns:a="http://schemas.openxmlformats.org/drawingml/2006/main" id="251">
+  <cs:axisTitle>
+    <cs:lnRef idx="0"/>
+    <cs:fillRef idx="0"/>
+    <cs:effectRef idx="0"/>
+    <cs:fontRef idx="minor">
+      <a:schemeClr val="tx1">
+        <a:lumMod val="65000"/>
+        <a:lumOff val="35000"/>
+      </a:schemeClr>
+    </cs:fontRef>
+    <cs:defRPr sz="1000" kern="1200"/>
+  </cs:axisTitle>
+  <cs:categoryAxis>
+    <cs:lnRef idx="0"/>
+    <cs:fillRef idx="0"/>
+    <cs:effectRef idx="0"/>
+    <cs:fontRef idx="minor">
+      <a:schemeClr val="tx1">
+        <a:lumMod val="65000"/>
+        <a:lumOff val="35000"/>
+      </a:schemeClr>
+    </cs:fontRef>
+    <cs:spPr>
+      <a:ln w="9525" cap="flat" cmpd="sng" algn="ctr">
+        <a:solidFill>
+          <a:schemeClr val="tx1">
+            <a:lumMod val="15000"/>
+            <a:lumOff val="85000"/>
+          </a:schemeClr>
+        </a:solidFill>
+        <a:round/>
+      </a:ln>
+    </cs:spPr>
+    <cs:defRPr sz="900" kern="1200"/>
+  </cs:categoryAxis>
+  <cs:chartArea mods="allowNoFillOverride allowNoLineOverride">
+    <cs:lnRef idx="0"/>
+    <cs:fillRef idx="0"/>
+    <cs:effectRef idx="0"/>
+    <cs:fontRef idx="minor">
+      <a:schemeClr val="tx1"/>
+    </cs:fontRef>
+    <cs:spPr>
+      <a:solidFill>
+        <a:schemeClr val="bg1"/>
+      </a:solidFill>
+      <a:ln w="9525" cap="flat" cmpd="sng" algn="ctr">
+        <a:solidFill>
+          <a:schemeClr val="tx1">
+            <a:lumMod val="15000"/>
+            <a:lumOff val="85000"/>
+          </a:schemeClr>
+        </a:solidFill>
+        <a:round/>
+      </a:ln>
+    </cs:spPr>
+    <cs:defRPr sz="900" kern="1200"/>
+  </cs:chartArea>
+  <cs:dataLabel>
+    <cs:lnRef idx="0"/>
+    <cs:fillRef idx="0"/>
+    <cs:effectRef idx="0"/>
+    <cs:fontRef idx="minor">
+      <a:schemeClr val="tx1">
+        <a:lumMod val="75000"/>
+        <a:lumOff val="25000"/>
+      </a:schemeClr>
+    </cs:fontRef>
+    <cs:defRPr sz="900" kern="1200"/>
+  </cs:dataLabel>
+  <cs:dataLabelCallout>
+    <cs:lnRef idx="0"/>
+    <cs:fillRef idx="0"/>
+    <cs:effectRef idx="0"/>
+    <cs:fontRef idx="minor">
+      <a:schemeClr val="dk1">
+        <a:lumMod val="65000"/>
+        <a:lumOff val="35000"/>
+      </a:schemeClr>
+    </cs:fontRef>
+    <cs:spPr>
+      <a:solidFill>
+        <a:schemeClr val="lt1"/>
+      </a:solidFill>
+      <a:ln>
+        <a:solidFill>
+          <a:schemeClr val="dk1">
+            <a:lumMod val="25000"/>
+            <a:lumOff val="75000"/>
+          </a:schemeClr>
+        </a:solidFill>
+      </a:ln>
+    </cs:spPr>
+    <cs:defRPr sz="900" kern="1200"/>
+    <cs:bodyPr rot="0" spcFirstLastPara="1" vertOverflow="clip" horzOverflow="clip" vert="horz" wrap="square" lIns="36576" tIns="18288" rIns="36576" bIns="18288" anchor="ctr" anchorCtr="1">
+      <a:spAutoFit/>
+    </cs:bodyPr>
+  </cs:dataLabelCallout>
+  <cs:dataPoint>
+    <cs:lnRef idx="0"/>
+    <cs:fillRef idx="1">
+      <cs:styleClr val="auto"/>
+    </cs:fillRef>
+    <cs:effectRef idx="0"/>
+    <cs:fontRef idx="minor">
+      <a:schemeClr val="tx1"/>
+    </cs:fontRef>
+    <cs:spPr>
+      <a:ln w="19050">
+        <a:solidFill>
+          <a:schemeClr val="lt1"/>
+        </a:solidFill>
+      </a:ln>
+    </cs:spPr>
+  </cs:dataPoint>
+  <cs:dataPoint3D>
+    <cs:lnRef idx="0"/>
+    <cs:fillRef idx="1">
+      <cs:styleClr val="auto"/>
+    </cs:fillRef>
+    <cs:effectRef idx="0"/>
+    <cs:fontRef idx="minor">
+      <a:schemeClr val="tx1"/>
+    </cs:fontRef>
+    <cs:spPr>
+      <a:ln w="25400">
+        <a:solidFill>
+          <a:schemeClr val="lt1"/>
+        </a:solidFill>
+      </a:ln>
+    </cs:spPr>
+  </cs:dataPoint3D>
+  <cs:dataPointLine>
+    <cs:lnRef idx="0">
+      <cs:styleClr val="auto"/>
+    </cs:lnRef>
+    <cs:fillRef idx="0"/>
+    <cs:effectRef idx="0"/>
+    <cs:fontRef idx="minor">
+      <a:schemeClr val="tx1"/>
+    </cs:fontRef>
+    <cs:spPr>
+      <a:ln w="28575" cap="rnd">
+        <a:solidFill>
+          <a:schemeClr val="phClr"/>
+        </a:solidFill>
+        <a:round/>
+      </a:ln>
+    </cs:spPr>
+  </cs:dataPointLine>
+  <cs:dataPointMarker>
+    <cs:lnRef idx="0">
+      <cs:styleClr val="auto"/>
+    </cs:lnRef>
+    <cs:fillRef idx="1">
+      <cs:styleClr val="auto"/>
+    </cs:fillRef>
+    <cs:effectRef idx="0"/>
+    <cs:fontRef idx="minor">
+      <a:schemeClr val="tx1"/>
+    </cs:fontRef>
+    <cs:spPr>
+      <a:ln w="9525">
+        <a:solidFill>
+          <a:schemeClr val="phClr"/>
+        </a:solidFill>
+      </a:ln>
+    </cs:spPr>
+  </cs:dataPointMarker>
+  <cs:dataPointMarkerLayout symbol="circle" size="5"/>
+  <cs:dataPointWireframe>
+    <cs:lnRef idx="0">
+      <cs:styleClr val="auto"/>
+    </cs:lnRef>
+    <cs:fillRef idx="0"/>
+    <cs:effectRef idx="0"/>
+    <cs:fontRef idx="minor">
+      <a:schemeClr val="tx1"/>
+    </cs:fontRef>
+    <cs:spPr>
+      <a:ln w="9525" cap="rnd">
+        <a:solidFill>
+          <a:schemeClr val="phClr"/>
+        </a:solidFill>
+        <a:round/>
+      </a:ln>
+    </cs:spPr>
+  </cs:dataPointWireframe>
+  <cs:dataTable>
+    <cs:lnRef idx="0"/>
+    <cs:fillRef idx="0"/>
+    <cs:effectRef idx="0"/>
+    <cs:fontRef idx="minor">
+      <a:schemeClr val="tx1">
+        <a:lumMod val="65000"/>
+        <a:lumOff val="35000"/>
+      </a:schemeClr>
+    </cs:fontRef>
+    <cs:spPr>
+      <a:noFill/>
+      <a:ln w="9525" cap="flat" cmpd="sng" algn="ctr">
+        <a:solidFill>
+          <a:schemeClr val="tx1">
+            <a:lumMod val="15000"/>
+            <a:lumOff val="85000"/>
+          </a:schemeClr>
+        </a:solidFill>
+        <a:round/>
+      </a:ln>
+    </cs:spPr>
+    <cs:defRPr sz="900" kern="1200"/>
+  </cs:dataTable>
+  <cs:downBar>
+    <cs:lnRef idx="0"/>
+    <cs:fillRef idx="0"/>
+    <cs:effectRef idx="0"/>
+    <cs:fontRef idx="minor">
+      <a:schemeClr val="tx1"/>
+    </cs:fontRef>
+    <cs:spPr>
+      <a:solidFill>
+        <a:schemeClr val="dk1">
+          <a:lumMod val="75000"/>
+          <a:lumOff val="25000"/>
+        </a:schemeClr>
+      </a:solidFill>
+      <a:ln w="9525" cap="flat" cmpd="sng" algn="ctr">
+        <a:solidFill>
+          <a:schemeClr val="tx1">
+            <a:lumMod val="65000"/>
+            <a:lumOff val="35000"/>
+          </a:schemeClr>
+        </a:solidFill>
+        <a:round/>
+      </a:ln>
+    </cs:spPr>
+  </cs:downBar>
+  <cs:dropLine>
+    <cs:lnRef idx="0"/>
+    <cs:fillRef idx="0"/>
+    <cs:effectRef idx="0"/>
+    <cs:fontRef idx="minor">
+      <a:schemeClr val="tx1"/>
+    </cs:fontRef>
+    <cs:spPr>
+      <a:ln w="9525" cap="flat" cmpd="sng" algn="ctr">
+        <a:solidFill>
+          <a:schemeClr val="tx1">
+            <a:lumMod val="35000"/>
+            <a:lumOff val="65000"/>
+          </a:schemeClr>
+        </a:solidFill>
+        <a:round/>
+      </a:ln>
+    </cs:spPr>
+  </cs:dropLine>
+  <cs:errorBar>
+    <cs:lnRef idx="0"/>
+    <cs:fillRef idx="0"/>
+    <cs:effectRef idx="0"/>
+    <cs:fontRef idx="minor">
+      <a:schemeClr val="tx1"/>
+    </cs:fontRef>
+    <cs:spPr>
+      <a:ln w="9525" cap="flat" cmpd="sng" algn="ctr">
+        <a:solidFill>
+          <a:schemeClr val="tx1">
+            <a:lumMod val="65000"/>
+            <a:lumOff val="35000"/>
+          </a:schemeClr>
+        </a:solidFill>
+        <a:round/>
+      </a:ln>
+    </cs:spPr>
+  </cs:errorBar>
+  <cs:floor>
+    <cs:lnRef idx="0"/>
+    <cs:fillRef idx="0"/>
+    <cs:effectRef idx="0"/>
+    <cs:fontRef idx="minor">
+      <a:schemeClr val="tx1"/>
+    </cs:fontRef>
+    <cs:spPr>
+      <a:noFill/>
+      <a:ln>
+        <a:noFill/>
+      </a:ln>
+    </cs:spPr>
+  </cs:floor>
+  <cs:gridlineMajor>
+    <cs:lnRef idx="0"/>
+    <cs:fillRef idx="0"/>
+    <cs:effectRef idx="0"/>
+    <cs:fontRef idx="minor">
+      <a:schemeClr val="tx1"/>
+    </cs:fontRef>
+    <cs:spPr>
+      <a:ln w="9525" cap="flat" cmpd="sng" algn="ctr">
+        <a:solidFill>
+          <a:schemeClr val="tx1">
+            <a:lumMod val="15000"/>
+            <a:lumOff val="85000"/>
+          </a:schemeClr>
+        </a:solidFill>
+        <a:round/>
+      </a:ln>
+    </cs:spPr>
+  </cs:gridlineMajor>
+  <cs:gridlineMinor>
+    <cs:lnRef idx="0"/>
+    <cs:fillRef idx="0"/>
+    <cs:effectRef idx="0"/>
+    <cs:fontRef idx="minor">
+      <a:schemeClr val="tx1"/>
+    </cs:fontRef>
+    <cs:spPr>
+      <a:ln w="9525" cap="flat" cmpd="sng" algn="ctr">
+        <a:solidFill>
+          <a:schemeClr val="tx1">
+            <a:lumMod val="5000"/>
+            <a:lumOff val="95000"/>
+          </a:schemeClr>
+        </a:solidFill>
+        <a:round/>
+      </a:ln>
+    </cs:spPr>
+  </cs:gridlineMinor>
+  <cs:hiLoLine>
+    <cs:lnRef idx="0"/>
+    <cs:fillRef idx="0"/>
+    <cs:effectRef idx="0"/>
+    <cs:fontRef idx="minor">
+      <a:schemeClr val="tx1"/>
+    </cs:fontRef>
+    <cs:spPr>
+      <a:ln w="9525" cap="flat" cmpd="sng" algn="ctr">
+        <a:solidFill>
+          <a:schemeClr val="tx1">
+            <a:lumMod val="50000"/>
+            <a:lumOff val="50000"/>
+          </a:schemeClr>
+        </a:solidFill>
+        <a:round/>
+      </a:ln>
+    </cs:spPr>
+  </cs:hiLoLine>
+  <cs:leaderLine>
+    <cs:lnRef idx="0"/>
+    <cs:fillRef idx="0"/>
+    <cs:effectRef idx="0"/>
+    <cs:fontRef idx="minor">
+      <a:schemeClr val="tx1"/>
+    </cs:fontRef>
+    <cs:spPr>
+      <a:ln w="9525" cap="flat" cmpd="sng" algn="ctr">
+        <a:solidFill>
+          <a:schemeClr val="tx1">
+            <a:lumMod val="35000"/>
+            <a:lumOff val="65000"/>
+          </a:schemeClr>
+        </a:solidFill>
+        <a:round/>
+      </a:ln>
+    </cs:spPr>
+  </cs:leaderLine>
+  <cs:legend>
+    <cs:lnRef idx="0"/>
+    <cs:fillRef idx="0"/>
+    <cs:effectRef idx="0"/>
+    <cs:fontRef idx="minor">
+      <a:schemeClr val="tx1">
+        <a:lumMod val="65000"/>
+        <a:lumOff val="35000"/>
+      </a:schemeClr>
+    </cs:fontRef>
+    <cs:defRPr sz="900" kern="1200"/>
+  </cs:legend>
+  <cs:plotArea mods="allowNoFillOverride allowNoLineOverride">
+    <cs:lnRef idx="0"/>
+    <cs:fillRef idx="0"/>
+    <cs:effectRef idx="0"/>
+    <cs:fontRef idx="minor">
+      <a:schemeClr val="tx1"/>
+    </cs:fontRef>
+  </cs:plotArea>
+  <cs:plotArea3D mods="allowNoFillOverride allowNoLineOverride">
+    <cs:lnRef idx="0"/>
+    <cs:fillRef idx="0"/>
+    <cs:effectRef idx="0"/>
+    <cs:fontRef idx="minor">
+      <a:schemeClr val="tx1"/>
+    </cs:fontRef>
+  </cs:plotArea3D>
+  <cs:seriesAxis>
+    <cs:lnRef idx="0"/>
+    <cs:fillRef idx="0"/>
+    <cs:effectRef idx="0"/>
+    <cs:fontRef idx="minor">
+      <a:schemeClr val="tx1">
+        <a:lumMod val="65000"/>
+        <a:lumOff val="35000"/>
+      </a:schemeClr>
+    </cs:fontRef>
+    <cs:defRPr sz="900" kern="1200"/>
+  </cs:seriesAxis>
+  <cs:seriesLine>
+    <cs:lnRef idx="0"/>
+    <cs:fillRef idx="0"/>
+    <cs:effectRef idx="0"/>
+    <cs:fontRef idx="minor">
+      <a:schemeClr val="tx1"/>
+    </cs:fontRef>
+    <cs:spPr>
+      <a:ln w="9525" cap="flat" cmpd="sng" algn="ctr">
+        <a:solidFill>
+          <a:schemeClr val="tx1">
+            <a:lumMod val="35000"/>
+            <a:lumOff val="65000"/>
+          </a:schemeClr>
+        </a:solidFill>
+        <a:round/>
+      </a:ln>
+    </cs:spPr>
+  </cs:seriesLine>
+  <cs:title>
+    <cs:lnRef idx="0"/>
+    <cs:fillRef idx="0"/>
+    <cs:effectRef idx="0"/>
+    <cs:fontRef idx="minor">
+      <a:schemeClr val="tx1">
+        <a:lumMod val="65000"/>
+        <a:lumOff val="35000"/>
+      </a:schemeClr>
+    </cs:fontRef>
+    <cs:defRPr sz="1400" b="0" kern="1200" spc="0" baseline="0"/>
+  </cs:title>
+  <cs:trendline>
+    <cs:lnRef idx="0">
+      <cs:styleClr val="auto"/>
+    </cs:lnRef>
+    <cs:fillRef idx="0"/>
+    <cs:effectRef idx="0"/>
+    <cs:fontRef idx="minor">
+      <a:schemeClr val="tx1"/>
+    </cs:fontRef>
+    <cs:spPr>
+      <a:ln w="19050" cap="rnd">
+        <a:solidFill>
+          <a:schemeClr val="phClr"/>
+        </a:solidFill>
+        <a:prstDash val="sysDot"/>
+      </a:ln>
+    </cs:spPr>
+  </cs:trendline>
+  <cs:trendlineLabel>
+    <cs:lnRef idx="0"/>
+    <cs:fillRef idx="0"/>
+    <cs:effectRef idx="0"/>
+    <cs:fontRef idx="minor">
+      <a:schemeClr val="tx1">
+        <a:lumMod val="65000"/>
+        <a:lumOff val="35000"/>
+      </a:schemeClr>
+    </cs:fontRef>
+    <cs:defRPr sz="900" kern="1200"/>
+  </cs:trendlineLabel>
+  <cs:upBar>
+    <cs:lnRef idx="0"/>
+    <cs:fillRef idx="0"/>
+    <cs:effectRef idx="0"/>
+    <cs:fontRef idx="minor">
+      <a:schemeClr val="tx1"/>
+    </cs:fontRef>
+    <cs:spPr>
+      <a:solidFill>
+        <a:schemeClr val="lt1"/>
+      </a:solidFill>
+      <a:ln w="9525" cap="flat" cmpd="sng" algn="ctr">
+        <a:solidFill>
+          <a:schemeClr val="tx1">
+            <a:lumMod val="65000"/>
+            <a:lumOff val="35000"/>
+          </a:schemeClr>
+        </a:solidFill>
+        <a:round/>
+      </a:ln>
+    </cs:spPr>
+  </cs:upBar>
+  <cs:valueAxis>
+    <cs:lnRef idx="0"/>
+    <cs:fillRef idx="0"/>
+    <cs:effectRef idx="0"/>
+    <cs:fontRef idx="minor">
+      <a:schemeClr val="tx1">
+        <a:lumMod val="65000"/>
+        <a:lumOff val="35000"/>
+      </a:schemeClr>
+    </cs:fontRef>
+    <cs:defRPr sz="900" kern="1200"/>
+  </cs:valueAxis>
+  <cs:wall>
+    <cs:lnRef idx="0"/>
+    <cs:fillRef idx="0"/>
+    <cs:effectRef idx="0"/>
+    <cs:fontRef idx="minor">
+      <a:schemeClr val="tx1"/>
+    </cs:fontRef>
+    <cs:spPr>
+      <a:noFill/>
+      <a:ln>
+        <a:noFill/>
+      </a:ln>
+    </cs:spPr>
+  </cs:wall>
+</cs:chartStyle>
 </file>
 
 <file path=word/theme/theme1.xml><?xml version="1.0" encoding="utf-8"?>

</xml_diff>

<commit_message>
Added EDA section of report
</commit_message>
<xml_diff>
--- a/wine_report.docx
+++ b/wine_report.docx
@@ -520,7 +520,19 @@
         <w:rPr>
           <w:rFonts w:ascii="Times New Roman" w:hAnsi="Times New Roman" w:cs="Times New Roman"/>
         </w:rPr>
-        <w:t>Wine quality depends on various factors, and identifying the crucial variables that contribute to it is crucial for the wine industry. This research paper aims to investigate the factors that impact wine quality and their relative importance. Additionally, we aim to analyze whether these factors differ between red and white wine. Through this research, we seek to contribute to the wine industry's understanding of the factors that impact wine quality and how these factors can be utilized to consistently produce high-quality wines. We also intend to develop a predictive model that can assess the quality of new wines added to the dataset.</w:t>
+        <w:t xml:space="preserve">Wine quality depends on various factors, and identifying the crucial variables that contribute to it is </w:t>
+      </w:r>
+      <w:r>
+        <w:rPr>
+          <w:rFonts w:ascii="Times New Roman" w:hAnsi="Times New Roman" w:cs="Times New Roman"/>
+        </w:rPr>
+        <w:t>critical</w:t>
+      </w:r>
+      <w:r>
+        <w:rPr>
+          <w:rFonts w:ascii="Times New Roman" w:hAnsi="Times New Roman" w:cs="Times New Roman"/>
+        </w:rPr>
+        <w:t xml:space="preserve"> for the wine industry. This research paper aims to investigate the factors that impact wine quality and their relative importance. Additionally, we aim to analyze whether these factors differ between red and white wine. Through this research, we seek to contribute to the wine industry's understanding of the factors that impact wine quality and how these factors can be utilized to consistently produce high-quality wines. We also intend to develop a predictive model that can assess the quality of new wines added to the dataset.</w:t>
       </w:r>
     </w:p>
     <w:p>
@@ -605,6 +617,15 @@
     <w:p>
       <w:pPr>
         <w:spacing w:line="360" w:lineRule="auto"/>
+        <w:ind w:firstLine="720"/>
+        <w:rPr>
+          <w:rFonts w:ascii="Times New Roman" w:hAnsi="Times New Roman" w:cs="Times New Roman"/>
+        </w:rPr>
+      </w:pPr>
+    </w:p>
+    <w:p>
+      <w:pPr>
+        <w:spacing w:line="360" w:lineRule="auto"/>
         <w:jc w:val="center"/>
         <w:rPr>
           <w:rFonts w:ascii="Times New Roman" w:hAnsi="Times New Roman" w:cs="Times New Roman"/>
@@ -620,6 +641,263 @@
           <w:szCs w:val="28"/>
           <w:u w:val="single"/>
         </w:rPr>
+        <w:t>Exploratory Data Analysis</w:t>
+      </w:r>
+    </w:p>
+    <w:p>
+      <w:pPr>
+        <w:spacing w:line="360" w:lineRule="auto"/>
+        <w:ind w:firstLine="720"/>
+        <w:rPr>
+          <w:rFonts w:ascii="Times New Roman" w:hAnsi="Times New Roman" w:cs="Times New Roman"/>
+        </w:rPr>
+      </w:pPr>
+      <w:r>
+        <w:rPr>
+          <w:rFonts w:ascii="Times New Roman" w:hAnsi="Times New Roman" w:cs="Times New Roman"/>
+        </w:rPr>
+        <w:t xml:space="preserve">Before we can perform regression or classification analysis on our datasets, we must first understand the data. Beginning with the white wine dataset, there are 4898 observations and 12 features. There are no null values in any of the observations. </w:t>
+      </w:r>
+      <w:r>
+        <w:rPr>
+          <w:rFonts w:ascii="Times New Roman" w:hAnsi="Times New Roman" w:cs="Times New Roman"/>
+        </w:rPr>
+        <w:t xml:space="preserve">Every feature except the dependent variable, quality, is of type float64, and quality is of type int64. </w:t>
+      </w:r>
+    </w:p>
+    <w:p>
+      <w:pPr>
+        <w:keepNext/>
+        <w:spacing w:line="360" w:lineRule="auto"/>
+        <w:ind w:firstLine="720"/>
+        <w:jc w:val="center"/>
+      </w:pPr>
+      <w:r>
+        <w:rPr>
+          <w:rFonts w:ascii="Times New Roman" w:hAnsi="Times New Roman" w:cs="Times New Roman"/>
+        </w:rPr>
+        <w:drawing>
+          <wp:inline distT="0" distB="0" distL="0" distR="0" wp14:anchorId="3E0CDA5E" wp14:editId="64760F1C">
+            <wp:extent cx="2914650" cy="2178371"/>
+            <wp:effectExtent l="0" t="0" r="0" b="0"/>
+            <wp:docPr id="1645408352" name="Picture 1" descr="Chart, bar chart&#10;&#10;Description automatically generated"/>
+            <wp:cNvGraphicFramePr>
+              <a:graphicFrameLocks xmlns:a="http://schemas.openxmlformats.org/drawingml/2006/main" noChangeAspect="1"/>
+            </wp:cNvGraphicFramePr>
+            <a:graphic xmlns:a="http://schemas.openxmlformats.org/drawingml/2006/main">
+              <a:graphicData uri="http://schemas.openxmlformats.org/drawingml/2006/picture">
+                <pic:pic xmlns:pic="http://schemas.openxmlformats.org/drawingml/2006/picture">
+                  <pic:nvPicPr>
+                    <pic:cNvPr id="1645408352" name="Picture 1" descr="Chart, bar chart&#10;&#10;Description automatically generated"/>
+                    <pic:cNvPicPr/>
+                  </pic:nvPicPr>
+                  <pic:blipFill>
+                    <a:blip r:embed="rId4"/>
+                    <a:stretch>
+                      <a:fillRect/>
+                    </a:stretch>
+                  </pic:blipFill>
+                  <pic:spPr>
+                    <a:xfrm>
+                      <a:off x="0" y="0"/>
+                      <a:ext cx="2920407" cy="2182674"/>
+                    </a:xfrm>
+                    <a:prstGeom prst="rect">
+                      <a:avLst/>
+                    </a:prstGeom>
+                  </pic:spPr>
+                </pic:pic>
+              </a:graphicData>
+            </a:graphic>
+          </wp:inline>
+        </w:drawing>
+      </w:r>
+    </w:p>
+    <w:p>
+      <w:pPr>
+        <w:pStyle w:val="Caption"/>
+        <w:jc w:val="center"/>
+        <w:rPr>
+          <w:rFonts w:ascii="Times New Roman" w:hAnsi="Times New Roman" w:cs="Times New Roman"/>
+        </w:rPr>
+      </w:pPr>
+      <w:r>
+        <w:t xml:space="preserve">Figure </w:t>
+      </w:r>
+      <w:fldSimple w:instr=" SEQ Figure \* ARABIC ">
+        <w:r>
+          <w:rPr>
+            <w:noProof/>
+          </w:rPr>
+          <w:t>1</w:t>
+        </w:r>
+      </w:fldSimple>
+      <w:r>
+        <w:t>: White Wine, quality vs. count</w:t>
+      </w:r>
+    </w:p>
+    <w:p>
+      <w:pPr>
+        <w:spacing w:line="360" w:lineRule="auto"/>
+        <w:ind w:firstLine="720"/>
+        <w:rPr>
+          <w:rFonts w:ascii="Times New Roman" w:hAnsi="Times New Roman" w:cs="Times New Roman"/>
+        </w:rPr>
+      </w:pPr>
+      <w:r>
+        <w:rPr>
+          <w:rFonts w:ascii="Times New Roman" w:hAnsi="Times New Roman" w:cs="Times New Roman"/>
+        </w:rPr>
+        <w:t xml:space="preserve">As seen above, the quality of white wine only ranges from 3-9, so there are no observations for white wine of quality 1, 2, or 10. The data is not balanced but the quality to count chart shows a distribution similar to normal, with more data points focused near the center. This could cause a problem since the quality variable is supposed to range from 1-10, so our models won’t have any training data to judge new wine added to the dataset of very high or very low quality. There is a strong positive correlation between residual sugar and density, and a strong negative correlation between alcohol and density. </w:t>
+      </w:r>
+    </w:p>
+    <w:p>
+      <w:pPr>
+        <w:spacing w:line="360" w:lineRule="auto"/>
+        <w:ind w:firstLine="720"/>
+        <w:rPr>
+          <w:rFonts w:ascii="Times New Roman" w:hAnsi="Times New Roman" w:cs="Times New Roman"/>
+        </w:rPr>
+      </w:pPr>
+      <w:r>
+        <w:rPr>
+          <w:rFonts w:ascii="Times New Roman" w:hAnsi="Times New Roman" w:cs="Times New Roman"/>
+        </w:rPr>
+        <w:lastRenderedPageBreak/>
+        <w:t xml:space="preserve">For the red wine dataset, there are 1599 observations and 12 features. Once again, there are no null values in any of the observations, and </w:t>
+      </w:r>
+      <w:r>
+        <w:rPr>
+          <w:rFonts w:ascii="Times New Roman" w:hAnsi="Times New Roman" w:cs="Times New Roman"/>
+        </w:rPr>
+        <w:t>all</w:t>
+      </w:r>
+      <w:r>
+        <w:rPr>
+          <w:rFonts w:ascii="Times New Roman" w:hAnsi="Times New Roman" w:cs="Times New Roman"/>
+        </w:rPr>
+        <w:t xml:space="preserve"> the features </w:t>
+      </w:r>
+      <w:r>
+        <w:rPr>
+          <w:rFonts w:ascii="Times New Roman" w:hAnsi="Times New Roman" w:cs="Times New Roman"/>
+        </w:rPr>
+        <w:t xml:space="preserve">are the same as the white wine dataset. </w:t>
+      </w:r>
+    </w:p>
+    <w:p>
+      <w:pPr>
+        <w:keepNext/>
+        <w:spacing w:line="360" w:lineRule="auto"/>
+        <w:ind w:firstLine="720"/>
+        <w:jc w:val="center"/>
+      </w:pPr>
+      <w:r>
+        <w:rPr>
+          <w:rFonts w:ascii="Times New Roman" w:hAnsi="Times New Roman" w:cs="Times New Roman"/>
+        </w:rPr>
+        <w:drawing>
+          <wp:inline distT="0" distB="0" distL="0" distR="0" wp14:anchorId="6A922A2F" wp14:editId="1A1DD87E">
+            <wp:extent cx="3122950" cy="2381250"/>
+            <wp:effectExtent l="0" t="0" r="1270" b="0"/>
+            <wp:docPr id="1455513538" name="Picture 1" descr="Chart, bar chart&#10;&#10;Description automatically generated"/>
+            <wp:cNvGraphicFramePr>
+              <a:graphicFrameLocks xmlns:a="http://schemas.openxmlformats.org/drawingml/2006/main" noChangeAspect="1"/>
+            </wp:cNvGraphicFramePr>
+            <a:graphic xmlns:a="http://schemas.openxmlformats.org/drawingml/2006/main">
+              <a:graphicData uri="http://schemas.openxmlformats.org/drawingml/2006/picture">
+                <pic:pic xmlns:pic="http://schemas.openxmlformats.org/drawingml/2006/picture">
+                  <pic:nvPicPr>
+                    <pic:cNvPr id="1455513538" name="Picture 1" descr="Chart, bar chart&#10;&#10;Description automatically generated"/>
+                    <pic:cNvPicPr/>
+                  </pic:nvPicPr>
+                  <pic:blipFill>
+                    <a:blip r:embed="rId5"/>
+                    <a:stretch>
+                      <a:fillRect/>
+                    </a:stretch>
+                  </pic:blipFill>
+                  <pic:spPr>
+                    <a:xfrm>
+                      <a:off x="0" y="0"/>
+                      <a:ext cx="3125918" cy="2383513"/>
+                    </a:xfrm>
+                    <a:prstGeom prst="rect">
+                      <a:avLst/>
+                    </a:prstGeom>
+                  </pic:spPr>
+                </pic:pic>
+              </a:graphicData>
+            </a:graphic>
+          </wp:inline>
+        </w:drawing>
+      </w:r>
+    </w:p>
+    <w:p>
+      <w:pPr>
+        <w:pStyle w:val="Caption"/>
+        <w:jc w:val="center"/>
+        <w:rPr>
+          <w:rFonts w:ascii="Times New Roman" w:hAnsi="Times New Roman" w:cs="Times New Roman"/>
+        </w:rPr>
+      </w:pPr>
+      <w:r>
+        <w:t xml:space="preserve">Figure </w:t>
+      </w:r>
+      <w:fldSimple w:instr=" SEQ Figure \* ARABIC ">
+        <w:r>
+          <w:rPr>
+            <w:noProof/>
+          </w:rPr>
+          <w:t>2</w:t>
+        </w:r>
+      </w:fldSimple>
+      <w:r>
+        <w:t>: Red wine, quality vs. count</w:t>
+      </w:r>
+    </w:p>
+    <w:p>
+      <w:pPr>
+        <w:spacing w:line="360" w:lineRule="auto"/>
+        <w:ind w:firstLine="720"/>
+        <w:rPr>
+          <w:rFonts w:ascii="Times New Roman" w:hAnsi="Times New Roman" w:cs="Times New Roman"/>
+        </w:rPr>
+      </w:pPr>
+      <w:r>
+        <w:rPr>
+          <w:rFonts w:ascii="Times New Roman" w:hAnsi="Times New Roman" w:cs="Times New Roman"/>
+        </w:rPr>
+        <w:t xml:space="preserve">As seen above, the quality of red wine only ranges from 3-8. Just like white wine, there are no observations for red wine of quality 1, 2, or 10, but red wine is also lacking any data for quality of 9. The distribution of quality in the red wine dataset does not follow normal distribution as well as the white wine dataset does but is still loosely followed. Again, like the white wine, the lack of balancing in the dataset will likely cause problems for the models if new wines are added of very high or very low quality. There are no strong positive or negative correlations between any of the features of the red wine dataset. </w:t>
+      </w:r>
+    </w:p>
+    <w:p>
+      <w:pPr>
+        <w:spacing w:line="360" w:lineRule="auto"/>
+        <w:ind w:firstLine="720"/>
+        <w:rPr>
+          <w:rFonts w:ascii="Times New Roman" w:hAnsi="Times New Roman" w:cs="Times New Roman"/>
+        </w:rPr>
+      </w:pPr>
+    </w:p>
+    <w:p>
+      <w:pPr>
+        <w:spacing w:line="360" w:lineRule="auto"/>
+        <w:jc w:val="center"/>
+        <w:rPr>
+          <w:rFonts w:ascii="Times New Roman" w:hAnsi="Times New Roman" w:cs="Times New Roman"/>
+          <w:sz w:val="28"/>
+          <w:szCs w:val="28"/>
+          <w:u w:val="single"/>
+        </w:rPr>
+      </w:pPr>
+      <w:r>
+        <w:rPr>
+          <w:rFonts w:ascii="Times New Roman" w:hAnsi="Times New Roman" w:cs="Times New Roman"/>
+          <w:sz w:val="28"/>
+          <w:szCs w:val="28"/>
+          <w:u w:val="single"/>
+        </w:rPr>
         <w:t>Variable Selection</w:t>
       </w:r>
     </w:p>
@@ -664,6 +942,14 @@
         <w:tab/>
         <w:t>Out of all the variables, Citric Acid content was the only one that was not significant to either dataset. Chlorides and Total Sulfur Dioxide were significant to white wine but not red wine, and Fixed Acidity, Residual Sugar, and Density were significant to red wine but not white wine.</w:t>
       </w:r>
+    </w:p>
+    <w:p>
+      <w:pPr>
+        <w:spacing w:line="360" w:lineRule="auto"/>
+        <w:rPr>
+          <w:rFonts w:ascii="Times New Roman" w:hAnsi="Times New Roman" w:cs="Times New Roman"/>
+        </w:rPr>
+      </w:pPr>
     </w:p>
     <w:p>
       <w:pPr>
@@ -748,7 +1034,6 @@
               <w:rPr>
                 <w:noProof/>
               </w:rPr>
-              <w:lastRenderedPageBreak/>
               <w:drawing>
                 <wp:inline distT="0" distB="0" distL="0" distR="0" wp14:anchorId="7AAFFFDA" wp14:editId="4CF75238">
                   <wp:extent cx="2612572" cy="2286000"/>
@@ -763,7 +1048,7 @@
                   <wp:cNvGraphicFramePr/>
                   <a:graphic xmlns:a="http://schemas.openxmlformats.org/drawingml/2006/main">
                     <a:graphicData uri="http://schemas.openxmlformats.org/drawingml/2006/chart">
-                      <c:chart xmlns:c="http://schemas.openxmlformats.org/drawingml/2006/chart" xmlns:r="http://schemas.openxmlformats.org/officeDocument/2006/relationships" r:id="rId4"/>
+                      <c:chart xmlns:c="http://schemas.openxmlformats.org/drawingml/2006/chart" xmlns:r="http://schemas.openxmlformats.org/officeDocument/2006/relationships" r:id="rId6"/>
                     </a:graphicData>
                   </a:graphic>
                 </wp:inline>
@@ -800,7 +1085,7 @@
                   <wp:cNvGraphicFramePr/>
                   <a:graphic xmlns:a="http://schemas.openxmlformats.org/drawingml/2006/main">
                     <a:graphicData uri="http://schemas.openxmlformats.org/drawingml/2006/chart">
-                      <c:chart xmlns:c="http://schemas.openxmlformats.org/drawingml/2006/chart" xmlns:r="http://schemas.openxmlformats.org/officeDocument/2006/relationships" r:id="rId5"/>
+                      <c:chart xmlns:c="http://schemas.openxmlformats.org/drawingml/2006/chart" xmlns:r="http://schemas.openxmlformats.org/officeDocument/2006/relationships" r:id="rId7"/>
                     </a:graphicData>
                   </a:graphic>
                 </wp:inline>
@@ -839,7 +1124,7 @@
                   <wp:cNvGraphicFramePr/>
                   <a:graphic xmlns:a="http://schemas.openxmlformats.org/drawingml/2006/main">
                     <a:graphicData uri="http://schemas.openxmlformats.org/drawingml/2006/chart">
-                      <c:chart xmlns:c="http://schemas.openxmlformats.org/drawingml/2006/chart" xmlns:r="http://schemas.openxmlformats.org/officeDocument/2006/relationships" r:id="rId6"/>
+                      <c:chart xmlns:c="http://schemas.openxmlformats.org/drawingml/2006/chart" xmlns:r="http://schemas.openxmlformats.org/officeDocument/2006/relationships" r:id="rId8"/>
                     </a:graphicData>
                   </a:graphic>
                 </wp:inline>
@@ -876,7 +1161,7 @@
                   <wp:cNvGraphicFramePr/>
                   <a:graphic xmlns:a="http://schemas.openxmlformats.org/drawingml/2006/main">
                     <a:graphicData uri="http://schemas.openxmlformats.org/drawingml/2006/chart">
-                      <c:chart xmlns:c="http://schemas.openxmlformats.org/drawingml/2006/chart" xmlns:r="http://schemas.openxmlformats.org/officeDocument/2006/relationships" r:id="rId7"/>
+                      <c:chart xmlns:c="http://schemas.openxmlformats.org/drawingml/2006/chart" xmlns:r="http://schemas.openxmlformats.org/officeDocument/2006/relationships" r:id="rId9"/>
                     </a:graphicData>
                   </a:graphic>
                 </wp:inline>
@@ -1168,7 +1453,13 @@
         <w:rPr>
           <w:rFonts w:ascii="Times New Roman" w:hAnsi="Times New Roman" w:cs="Times New Roman"/>
         </w:rPr>
-        <w:t xml:space="preserve"> regression performed slightly better for the white wine data, and slightly worse for the red wine data.</w:t>
+        <w:t xml:space="preserve"> regression performed slightly better for the white wine data, and slightly worse for the red wine data</w:t>
+      </w:r>
+      <w:r>
+        <w:rPr>
+          <w:rFonts w:ascii="Times New Roman" w:hAnsi="Times New Roman" w:cs="Times New Roman"/>
+        </w:rPr>
+        <w:t>.</w:t>
       </w:r>
     </w:p>
     <w:p>
@@ -1187,13 +1478,13 @@
           <w:szCs w:val="28"/>
           <w:u w:val="single"/>
         </w:rPr>
-        <w:lastRenderedPageBreak/>
         <w:br w:type="page"/>
       </w:r>
     </w:p>
     <w:p>
       <w:pPr>
         <w:spacing w:line="360" w:lineRule="auto"/>
+        <w:jc w:val="center"/>
         <w:rPr>
           <w:rFonts w:ascii="Times New Roman" w:hAnsi="Times New Roman" w:cs="Times New Roman"/>
           <w:sz w:val="28"/>
@@ -1201,629 +1492,27 @@
           <w:u w:val="single"/>
         </w:rPr>
       </w:pPr>
-    </w:p>
-    <w:p>
-      <w:pPr>
-        <w:spacing w:line="360" w:lineRule="auto"/>
-        <w:jc w:val="center"/>
+      <w:r>
         <w:rPr>
           <w:rFonts w:ascii="Times New Roman" w:hAnsi="Times New Roman" w:cs="Times New Roman"/>
           <w:sz w:val="28"/>
           <w:szCs w:val="28"/>
           <w:u w:val="single"/>
         </w:rPr>
-      </w:pPr>
-      <w:r>
+        <w:lastRenderedPageBreak/>
+        <w:t>Conclusions</w:t>
+      </w:r>
+    </w:p>
+    <w:p>
+      <w:pPr>
+        <w:spacing w:line="360" w:lineRule="auto"/>
         <w:rPr>
           <w:rFonts w:ascii="Times New Roman" w:hAnsi="Times New Roman" w:cs="Times New Roman"/>
           <w:sz w:val="28"/>
           <w:szCs w:val="28"/>
           <w:u w:val="single"/>
         </w:rPr>
-        <w:t>Analysis and Results</w:t>
-      </w:r>
-    </w:p>
-    <w:p>
-      <w:pPr>
-        <w:spacing w:line="360" w:lineRule="auto"/>
-        <w:rPr>
-          <w:rFonts w:ascii="Times New Roman" w:hAnsi="Times New Roman" w:cs="Times New Roman"/>
-        </w:rPr>
-      </w:pPr>
-      <w:r>
-        <w:rPr>
-          <w:rFonts w:ascii="Times New Roman" w:hAnsi="Times New Roman" w:cs="Times New Roman"/>
-        </w:rPr>
-        <w:t xml:space="preserve">Lorem ipsum dolor sit </w:t>
-      </w:r>
-      <w:proofErr w:type="spellStart"/>
-      <w:r>
-        <w:rPr>
-          <w:rFonts w:ascii="Times New Roman" w:hAnsi="Times New Roman" w:cs="Times New Roman"/>
-        </w:rPr>
-        <w:t>amet</w:t>
-      </w:r>
-      <w:proofErr w:type="spellEnd"/>
-      <w:r>
-        <w:rPr>
-          <w:rFonts w:ascii="Times New Roman" w:hAnsi="Times New Roman" w:cs="Times New Roman"/>
-        </w:rPr>
-        <w:t xml:space="preserve">, </w:t>
-      </w:r>
-      <w:proofErr w:type="spellStart"/>
-      <w:r>
-        <w:rPr>
-          <w:rFonts w:ascii="Times New Roman" w:hAnsi="Times New Roman" w:cs="Times New Roman"/>
-        </w:rPr>
-        <w:t>consectetur</w:t>
-      </w:r>
-      <w:proofErr w:type="spellEnd"/>
-      <w:r>
-        <w:rPr>
-          <w:rFonts w:ascii="Times New Roman" w:hAnsi="Times New Roman" w:cs="Times New Roman"/>
-        </w:rPr>
-        <w:t xml:space="preserve"> </w:t>
-      </w:r>
-      <w:proofErr w:type="spellStart"/>
-      <w:r>
-        <w:rPr>
-          <w:rFonts w:ascii="Times New Roman" w:hAnsi="Times New Roman" w:cs="Times New Roman"/>
-        </w:rPr>
-        <w:t>adipiscing</w:t>
-      </w:r>
-      <w:proofErr w:type="spellEnd"/>
-      <w:r>
-        <w:rPr>
-          <w:rFonts w:ascii="Times New Roman" w:hAnsi="Times New Roman" w:cs="Times New Roman"/>
-        </w:rPr>
-        <w:t xml:space="preserve"> </w:t>
-      </w:r>
-      <w:proofErr w:type="spellStart"/>
-      <w:r>
-        <w:rPr>
-          <w:rFonts w:ascii="Times New Roman" w:hAnsi="Times New Roman" w:cs="Times New Roman"/>
-        </w:rPr>
-        <w:t>elit</w:t>
-      </w:r>
-      <w:proofErr w:type="spellEnd"/>
-      <w:r>
-        <w:rPr>
-          <w:rFonts w:ascii="Times New Roman" w:hAnsi="Times New Roman" w:cs="Times New Roman"/>
-        </w:rPr>
-        <w:t xml:space="preserve">, sed do </w:t>
-      </w:r>
-      <w:proofErr w:type="spellStart"/>
-      <w:r>
-        <w:rPr>
-          <w:rFonts w:ascii="Times New Roman" w:hAnsi="Times New Roman" w:cs="Times New Roman"/>
-        </w:rPr>
-        <w:t>eiusmod</w:t>
-      </w:r>
-      <w:proofErr w:type="spellEnd"/>
-      <w:r>
-        <w:rPr>
-          <w:rFonts w:ascii="Times New Roman" w:hAnsi="Times New Roman" w:cs="Times New Roman"/>
-        </w:rPr>
-        <w:t xml:space="preserve"> </w:t>
-      </w:r>
-      <w:proofErr w:type="spellStart"/>
-      <w:r>
-        <w:rPr>
-          <w:rFonts w:ascii="Times New Roman" w:hAnsi="Times New Roman" w:cs="Times New Roman"/>
-        </w:rPr>
-        <w:t>tempor</w:t>
-      </w:r>
-      <w:proofErr w:type="spellEnd"/>
-      <w:r>
-        <w:rPr>
-          <w:rFonts w:ascii="Times New Roman" w:hAnsi="Times New Roman" w:cs="Times New Roman"/>
-        </w:rPr>
-        <w:t xml:space="preserve"> </w:t>
-      </w:r>
-      <w:proofErr w:type="spellStart"/>
-      <w:r>
-        <w:rPr>
-          <w:rFonts w:ascii="Times New Roman" w:hAnsi="Times New Roman" w:cs="Times New Roman"/>
-        </w:rPr>
-        <w:t>incididunt</w:t>
-      </w:r>
-      <w:proofErr w:type="spellEnd"/>
-      <w:r>
-        <w:rPr>
-          <w:rFonts w:ascii="Times New Roman" w:hAnsi="Times New Roman" w:cs="Times New Roman"/>
-        </w:rPr>
-        <w:t xml:space="preserve"> </w:t>
-      </w:r>
-      <w:proofErr w:type="spellStart"/>
-      <w:r>
-        <w:rPr>
-          <w:rFonts w:ascii="Times New Roman" w:hAnsi="Times New Roman" w:cs="Times New Roman"/>
-        </w:rPr>
-        <w:t>ut</w:t>
-      </w:r>
-      <w:proofErr w:type="spellEnd"/>
-      <w:r>
-        <w:rPr>
-          <w:rFonts w:ascii="Times New Roman" w:hAnsi="Times New Roman" w:cs="Times New Roman"/>
-        </w:rPr>
-        <w:t xml:space="preserve"> labore et dolore magna </w:t>
-      </w:r>
-      <w:proofErr w:type="spellStart"/>
-      <w:r>
-        <w:rPr>
-          <w:rFonts w:ascii="Times New Roman" w:hAnsi="Times New Roman" w:cs="Times New Roman"/>
-        </w:rPr>
-        <w:t>aliqua</w:t>
-      </w:r>
-      <w:proofErr w:type="spellEnd"/>
-      <w:r>
-        <w:rPr>
-          <w:rFonts w:ascii="Times New Roman" w:hAnsi="Times New Roman" w:cs="Times New Roman"/>
-        </w:rPr>
-        <w:t xml:space="preserve">. Ut </w:t>
-      </w:r>
-      <w:proofErr w:type="spellStart"/>
-      <w:r>
-        <w:rPr>
-          <w:rFonts w:ascii="Times New Roman" w:hAnsi="Times New Roman" w:cs="Times New Roman"/>
-        </w:rPr>
-        <w:t>enim</w:t>
-      </w:r>
-      <w:proofErr w:type="spellEnd"/>
-      <w:r>
-        <w:rPr>
-          <w:rFonts w:ascii="Times New Roman" w:hAnsi="Times New Roman" w:cs="Times New Roman"/>
-        </w:rPr>
-        <w:t xml:space="preserve"> ad minim </w:t>
-      </w:r>
-      <w:proofErr w:type="spellStart"/>
-      <w:r>
-        <w:rPr>
-          <w:rFonts w:ascii="Times New Roman" w:hAnsi="Times New Roman" w:cs="Times New Roman"/>
-        </w:rPr>
-        <w:t>veniam</w:t>
-      </w:r>
-      <w:proofErr w:type="spellEnd"/>
-      <w:r>
-        <w:rPr>
-          <w:rFonts w:ascii="Times New Roman" w:hAnsi="Times New Roman" w:cs="Times New Roman"/>
-        </w:rPr>
-        <w:t xml:space="preserve">, </w:t>
-      </w:r>
-      <w:proofErr w:type="spellStart"/>
-      <w:r>
-        <w:rPr>
-          <w:rFonts w:ascii="Times New Roman" w:hAnsi="Times New Roman" w:cs="Times New Roman"/>
-        </w:rPr>
-        <w:t>quis</w:t>
-      </w:r>
-      <w:proofErr w:type="spellEnd"/>
-      <w:r>
-        <w:rPr>
-          <w:rFonts w:ascii="Times New Roman" w:hAnsi="Times New Roman" w:cs="Times New Roman"/>
-        </w:rPr>
-        <w:t xml:space="preserve"> </w:t>
-      </w:r>
-      <w:proofErr w:type="spellStart"/>
-      <w:r>
-        <w:rPr>
-          <w:rFonts w:ascii="Times New Roman" w:hAnsi="Times New Roman" w:cs="Times New Roman"/>
-        </w:rPr>
-        <w:t>nostrud</w:t>
-      </w:r>
-      <w:proofErr w:type="spellEnd"/>
-      <w:r>
-        <w:rPr>
-          <w:rFonts w:ascii="Times New Roman" w:hAnsi="Times New Roman" w:cs="Times New Roman"/>
-        </w:rPr>
-        <w:t xml:space="preserve"> exercitation </w:t>
-      </w:r>
-      <w:proofErr w:type="spellStart"/>
-      <w:r>
-        <w:rPr>
-          <w:rFonts w:ascii="Times New Roman" w:hAnsi="Times New Roman" w:cs="Times New Roman"/>
-        </w:rPr>
-        <w:t>ullamco</w:t>
-      </w:r>
-      <w:proofErr w:type="spellEnd"/>
-      <w:r>
-        <w:rPr>
-          <w:rFonts w:ascii="Times New Roman" w:hAnsi="Times New Roman" w:cs="Times New Roman"/>
-        </w:rPr>
-        <w:t xml:space="preserve"> </w:t>
-      </w:r>
-      <w:proofErr w:type="spellStart"/>
-      <w:r>
-        <w:rPr>
-          <w:rFonts w:ascii="Times New Roman" w:hAnsi="Times New Roman" w:cs="Times New Roman"/>
-        </w:rPr>
-        <w:t>laboris</w:t>
-      </w:r>
-      <w:proofErr w:type="spellEnd"/>
-      <w:r>
-        <w:rPr>
-          <w:rFonts w:ascii="Times New Roman" w:hAnsi="Times New Roman" w:cs="Times New Roman"/>
-        </w:rPr>
-        <w:t xml:space="preserve"> nisi </w:t>
-      </w:r>
-      <w:proofErr w:type="spellStart"/>
-      <w:r>
-        <w:rPr>
-          <w:rFonts w:ascii="Times New Roman" w:hAnsi="Times New Roman" w:cs="Times New Roman"/>
-        </w:rPr>
-        <w:t>ut</w:t>
-      </w:r>
-      <w:proofErr w:type="spellEnd"/>
-      <w:r>
-        <w:rPr>
-          <w:rFonts w:ascii="Times New Roman" w:hAnsi="Times New Roman" w:cs="Times New Roman"/>
-        </w:rPr>
-        <w:t xml:space="preserve"> </w:t>
-      </w:r>
-      <w:proofErr w:type="spellStart"/>
-      <w:r>
-        <w:rPr>
-          <w:rFonts w:ascii="Times New Roman" w:hAnsi="Times New Roman" w:cs="Times New Roman"/>
-        </w:rPr>
-        <w:t>aliquip</w:t>
-      </w:r>
-      <w:proofErr w:type="spellEnd"/>
-      <w:r>
-        <w:rPr>
-          <w:rFonts w:ascii="Times New Roman" w:hAnsi="Times New Roman" w:cs="Times New Roman"/>
-        </w:rPr>
-        <w:t xml:space="preserve"> ex </w:t>
-      </w:r>
-      <w:proofErr w:type="spellStart"/>
-      <w:r>
-        <w:rPr>
-          <w:rFonts w:ascii="Times New Roman" w:hAnsi="Times New Roman" w:cs="Times New Roman"/>
-        </w:rPr>
-        <w:t>ea</w:t>
-      </w:r>
-      <w:proofErr w:type="spellEnd"/>
-      <w:r>
-        <w:rPr>
-          <w:rFonts w:ascii="Times New Roman" w:hAnsi="Times New Roman" w:cs="Times New Roman"/>
-        </w:rPr>
-        <w:t xml:space="preserve"> </w:t>
-      </w:r>
-      <w:proofErr w:type="spellStart"/>
-      <w:r>
-        <w:rPr>
-          <w:rFonts w:ascii="Times New Roman" w:hAnsi="Times New Roman" w:cs="Times New Roman"/>
-        </w:rPr>
-        <w:t>commodo</w:t>
-      </w:r>
-      <w:proofErr w:type="spellEnd"/>
-      <w:r>
-        <w:rPr>
-          <w:rFonts w:ascii="Times New Roman" w:hAnsi="Times New Roman" w:cs="Times New Roman"/>
-        </w:rPr>
-        <w:t xml:space="preserve"> </w:t>
-      </w:r>
-      <w:proofErr w:type="spellStart"/>
-      <w:r>
-        <w:rPr>
-          <w:rFonts w:ascii="Times New Roman" w:hAnsi="Times New Roman" w:cs="Times New Roman"/>
-        </w:rPr>
-        <w:t>consequat</w:t>
-      </w:r>
-      <w:proofErr w:type="spellEnd"/>
-      <w:r>
-        <w:rPr>
-          <w:rFonts w:ascii="Times New Roman" w:hAnsi="Times New Roman" w:cs="Times New Roman"/>
-        </w:rPr>
-        <w:t xml:space="preserve">. Duis </w:t>
-      </w:r>
-      <w:proofErr w:type="spellStart"/>
-      <w:r>
-        <w:rPr>
-          <w:rFonts w:ascii="Times New Roman" w:hAnsi="Times New Roman" w:cs="Times New Roman"/>
-        </w:rPr>
-        <w:t>aute</w:t>
-      </w:r>
-      <w:proofErr w:type="spellEnd"/>
-      <w:r>
-        <w:rPr>
-          <w:rFonts w:ascii="Times New Roman" w:hAnsi="Times New Roman" w:cs="Times New Roman"/>
-        </w:rPr>
-        <w:t xml:space="preserve"> </w:t>
-      </w:r>
-      <w:proofErr w:type="spellStart"/>
-      <w:r>
-        <w:rPr>
-          <w:rFonts w:ascii="Times New Roman" w:hAnsi="Times New Roman" w:cs="Times New Roman"/>
-        </w:rPr>
-        <w:t>irure</w:t>
-      </w:r>
-      <w:proofErr w:type="spellEnd"/>
-      <w:r>
-        <w:rPr>
-          <w:rFonts w:ascii="Times New Roman" w:hAnsi="Times New Roman" w:cs="Times New Roman"/>
-        </w:rPr>
-        <w:t xml:space="preserve"> dolor in </w:t>
-      </w:r>
-      <w:proofErr w:type="spellStart"/>
-      <w:r>
-        <w:rPr>
-          <w:rFonts w:ascii="Times New Roman" w:hAnsi="Times New Roman" w:cs="Times New Roman"/>
-        </w:rPr>
-        <w:t>reprehenderit</w:t>
-      </w:r>
-      <w:proofErr w:type="spellEnd"/>
-      <w:r>
-        <w:rPr>
-          <w:rFonts w:ascii="Times New Roman" w:hAnsi="Times New Roman" w:cs="Times New Roman"/>
-        </w:rPr>
-        <w:t xml:space="preserve"> in </w:t>
-      </w:r>
-      <w:proofErr w:type="spellStart"/>
-      <w:r>
-        <w:rPr>
-          <w:rFonts w:ascii="Times New Roman" w:hAnsi="Times New Roman" w:cs="Times New Roman"/>
-        </w:rPr>
-        <w:t>voluptate</w:t>
-      </w:r>
-      <w:proofErr w:type="spellEnd"/>
-      <w:r>
-        <w:rPr>
-          <w:rFonts w:ascii="Times New Roman" w:hAnsi="Times New Roman" w:cs="Times New Roman"/>
-        </w:rPr>
-        <w:t xml:space="preserve"> </w:t>
-      </w:r>
-      <w:proofErr w:type="spellStart"/>
-      <w:r>
-        <w:rPr>
-          <w:rFonts w:ascii="Times New Roman" w:hAnsi="Times New Roman" w:cs="Times New Roman"/>
-        </w:rPr>
-        <w:t>velit</w:t>
-      </w:r>
-      <w:proofErr w:type="spellEnd"/>
-      <w:r>
-        <w:rPr>
-          <w:rFonts w:ascii="Times New Roman" w:hAnsi="Times New Roman" w:cs="Times New Roman"/>
-        </w:rPr>
-        <w:t xml:space="preserve"> </w:t>
-      </w:r>
-      <w:proofErr w:type="spellStart"/>
-      <w:r>
-        <w:rPr>
-          <w:rFonts w:ascii="Times New Roman" w:hAnsi="Times New Roman" w:cs="Times New Roman"/>
-        </w:rPr>
-        <w:t>esse</w:t>
-      </w:r>
-      <w:proofErr w:type="spellEnd"/>
-      <w:r>
-        <w:rPr>
-          <w:rFonts w:ascii="Times New Roman" w:hAnsi="Times New Roman" w:cs="Times New Roman"/>
-        </w:rPr>
-        <w:t xml:space="preserve"> </w:t>
-      </w:r>
-      <w:proofErr w:type="spellStart"/>
-      <w:r>
-        <w:rPr>
-          <w:rFonts w:ascii="Times New Roman" w:hAnsi="Times New Roman" w:cs="Times New Roman"/>
-        </w:rPr>
-        <w:t>cillum</w:t>
-      </w:r>
-      <w:proofErr w:type="spellEnd"/>
-      <w:r>
-        <w:rPr>
-          <w:rFonts w:ascii="Times New Roman" w:hAnsi="Times New Roman" w:cs="Times New Roman"/>
-        </w:rPr>
-        <w:t xml:space="preserve"> dolore </w:t>
-      </w:r>
-      <w:proofErr w:type="spellStart"/>
-      <w:r>
-        <w:rPr>
-          <w:rFonts w:ascii="Times New Roman" w:hAnsi="Times New Roman" w:cs="Times New Roman"/>
-        </w:rPr>
-        <w:t>eu</w:t>
-      </w:r>
-      <w:proofErr w:type="spellEnd"/>
-      <w:r>
-        <w:rPr>
-          <w:rFonts w:ascii="Times New Roman" w:hAnsi="Times New Roman" w:cs="Times New Roman"/>
-        </w:rPr>
-        <w:t xml:space="preserve"> </w:t>
-      </w:r>
-      <w:proofErr w:type="spellStart"/>
-      <w:r>
-        <w:rPr>
-          <w:rFonts w:ascii="Times New Roman" w:hAnsi="Times New Roman" w:cs="Times New Roman"/>
-        </w:rPr>
-        <w:t>fugiat</w:t>
-      </w:r>
-      <w:proofErr w:type="spellEnd"/>
-      <w:r>
-        <w:rPr>
-          <w:rFonts w:ascii="Times New Roman" w:hAnsi="Times New Roman" w:cs="Times New Roman"/>
-        </w:rPr>
-        <w:t xml:space="preserve"> </w:t>
-      </w:r>
-      <w:proofErr w:type="spellStart"/>
-      <w:r>
-        <w:rPr>
-          <w:rFonts w:ascii="Times New Roman" w:hAnsi="Times New Roman" w:cs="Times New Roman"/>
-        </w:rPr>
-        <w:t>nulla</w:t>
-      </w:r>
-      <w:proofErr w:type="spellEnd"/>
-      <w:r>
-        <w:rPr>
-          <w:rFonts w:ascii="Times New Roman" w:hAnsi="Times New Roman" w:cs="Times New Roman"/>
-        </w:rPr>
-        <w:t xml:space="preserve"> </w:t>
-      </w:r>
-      <w:proofErr w:type="spellStart"/>
-      <w:r>
-        <w:rPr>
-          <w:rFonts w:ascii="Times New Roman" w:hAnsi="Times New Roman" w:cs="Times New Roman"/>
-        </w:rPr>
-        <w:t>pariatur</w:t>
-      </w:r>
-      <w:proofErr w:type="spellEnd"/>
-      <w:r>
-        <w:rPr>
-          <w:rFonts w:ascii="Times New Roman" w:hAnsi="Times New Roman" w:cs="Times New Roman"/>
-        </w:rPr>
-        <w:t xml:space="preserve">. </w:t>
-      </w:r>
-      <w:proofErr w:type="spellStart"/>
-      <w:r>
-        <w:rPr>
-          <w:rFonts w:ascii="Times New Roman" w:hAnsi="Times New Roman" w:cs="Times New Roman"/>
-        </w:rPr>
-        <w:t>Excepteur</w:t>
-      </w:r>
-      <w:proofErr w:type="spellEnd"/>
-      <w:r>
-        <w:rPr>
-          <w:rFonts w:ascii="Times New Roman" w:hAnsi="Times New Roman" w:cs="Times New Roman"/>
-        </w:rPr>
-        <w:t xml:space="preserve"> </w:t>
-      </w:r>
-      <w:proofErr w:type="spellStart"/>
-      <w:r>
-        <w:rPr>
-          <w:rFonts w:ascii="Times New Roman" w:hAnsi="Times New Roman" w:cs="Times New Roman"/>
-        </w:rPr>
-        <w:t>sint</w:t>
-      </w:r>
-      <w:proofErr w:type="spellEnd"/>
-      <w:r>
-        <w:rPr>
-          <w:rFonts w:ascii="Times New Roman" w:hAnsi="Times New Roman" w:cs="Times New Roman"/>
-        </w:rPr>
-        <w:t xml:space="preserve"> </w:t>
-      </w:r>
-      <w:proofErr w:type="spellStart"/>
-      <w:r>
-        <w:rPr>
-          <w:rFonts w:ascii="Times New Roman" w:hAnsi="Times New Roman" w:cs="Times New Roman"/>
-        </w:rPr>
-        <w:t>occaecat</w:t>
-      </w:r>
-      <w:proofErr w:type="spellEnd"/>
-      <w:r>
-        <w:rPr>
-          <w:rFonts w:ascii="Times New Roman" w:hAnsi="Times New Roman" w:cs="Times New Roman"/>
-        </w:rPr>
-        <w:t xml:space="preserve"> </w:t>
-      </w:r>
-      <w:proofErr w:type="spellStart"/>
-      <w:r>
-        <w:rPr>
-          <w:rFonts w:ascii="Times New Roman" w:hAnsi="Times New Roman" w:cs="Times New Roman"/>
-        </w:rPr>
-        <w:t>cupidatat</w:t>
-      </w:r>
-      <w:proofErr w:type="spellEnd"/>
-      <w:r>
-        <w:rPr>
-          <w:rFonts w:ascii="Times New Roman" w:hAnsi="Times New Roman" w:cs="Times New Roman"/>
-        </w:rPr>
-        <w:t xml:space="preserve"> non </w:t>
-      </w:r>
-      <w:proofErr w:type="spellStart"/>
-      <w:r>
-        <w:rPr>
-          <w:rFonts w:ascii="Times New Roman" w:hAnsi="Times New Roman" w:cs="Times New Roman"/>
-        </w:rPr>
-        <w:t>proident</w:t>
-      </w:r>
-      <w:proofErr w:type="spellEnd"/>
-      <w:r>
-        <w:rPr>
-          <w:rFonts w:ascii="Times New Roman" w:hAnsi="Times New Roman" w:cs="Times New Roman"/>
-        </w:rPr>
-        <w:t xml:space="preserve">, sunt in culpa qui </w:t>
-      </w:r>
-      <w:proofErr w:type="spellStart"/>
-      <w:r>
-        <w:rPr>
-          <w:rFonts w:ascii="Times New Roman" w:hAnsi="Times New Roman" w:cs="Times New Roman"/>
-        </w:rPr>
-        <w:t>officia</w:t>
-      </w:r>
-      <w:proofErr w:type="spellEnd"/>
-      <w:r>
-        <w:rPr>
-          <w:rFonts w:ascii="Times New Roman" w:hAnsi="Times New Roman" w:cs="Times New Roman"/>
-        </w:rPr>
-        <w:t xml:space="preserve"> </w:t>
-      </w:r>
-      <w:proofErr w:type="spellStart"/>
-      <w:r>
-        <w:rPr>
-          <w:rFonts w:ascii="Times New Roman" w:hAnsi="Times New Roman" w:cs="Times New Roman"/>
-        </w:rPr>
-        <w:t>deserunt</w:t>
-      </w:r>
-      <w:proofErr w:type="spellEnd"/>
-      <w:r>
-        <w:rPr>
-          <w:rFonts w:ascii="Times New Roman" w:hAnsi="Times New Roman" w:cs="Times New Roman"/>
-        </w:rPr>
-        <w:t xml:space="preserve"> </w:t>
-      </w:r>
-      <w:proofErr w:type="spellStart"/>
-      <w:r>
-        <w:rPr>
-          <w:rFonts w:ascii="Times New Roman" w:hAnsi="Times New Roman" w:cs="Times New Roman"/>
-        </w:rPr>
-        <w:t>mollit</w:t>
-      </w:r>
-      <w:proofErr w:type="spellEnd"/>
-      <w:r>
-        <w:rPr>
-          <w:rFonts w:ascii="Times New Roman" w:hAnsi="Times New Roman" w:cs="Times New Roman"/>
-        </w:rPr>
-        <w:t xml:space="preserve"> </w:t>
-      </w:r>
-      <w:proofErr w:type="spellStart"/>
-      <w:r>
-        <w:rPr>
-          <w:rFonts w:ascii="Times New Roman" w:hAnsi="Times New Roman" w:cs="Times New Roman"/>
-        </w:rPr>
-        <w:t>anim</w:t>
-      </w:r>
-      <w:proofErr w:type="spellEnd"/>
-      <w:r>
-        <w:rPr>
-          <w:rFonts w:ascii="Times New Roman" w:hAnsi="Times New Roman" w:cs="Times New Roman"/>
-        </w:rPr>
-        <w:t xml:space="preserve"> id </w:t>
-      </w:r>
-      <w:proofErr w:type="spellStart"/>
-      <w:r>
-        <w:rPr>
-          <w:rFonts w:ascii="Times New Roman" w:hAnsi="Times New Roman" w:cs="Times New Roman"/>
-        </w:rPr>
-        <w:t>est</w:t>
-      </w:r>
-      <w:proofErr w:type="spellEnd"/>
-      <w:r>
-        <w:rPr>
-          <w:rFonts w:ascii="Times New Roman" w:hAnsi="Times New Roman" w:cs="Times New Roman"/>
-        </w:rPr>
-        <w:t xml:space="preserve"> </w:t>
-      </w:r>
-      <w:proofErr w:type="spellStart"/>
-      <w:r>
-        <w:rPr>
-          <w:rFonts w:ascii="Times New Roman" w:hAnsi="Times New Roman" w:cs="Times New Roman"/>
-        </w:rPr>
-        <w:t>laborum</w:t>
-      </w:r>
-      <w:proofErr w:type="spellEnd"/>
-      <w:r>
-        <w:rPr>
-          <w:rFonts w:ascii="Times New Roman" w:hAnsi="Times New Roman" w:cs="Times New Roman"/>
-        </w:rPr>
-        <w:t>.</w:t>
-      </w:r>
+      </w:pPr>
     </w:p>
     <w:p>
       <w:pPr>
@@ -1875,610 +1564,25 @@
           <w:u w:val="single"/>
         </w:rPr>
         <w:lastRenderedPageBreak/>
-        <w:t>Conclusions</w:t>
-      </w:r>
-    </w:p>
-    <w:p>
-      <w:pPr>
-        <w:spacing w:line="360" w:lineRule="auto"/>
-        <w:rPr>
-          <w:rFonts w:ascii="Times New Roman" w:hAnsi="Times New Roman" w:cs="Times New Roman"/>
-        </w:rPr>
-      </w:pPr>
-      <w:r>
-        <w:rPr>
-          <w:rFonts w:ascii="Times New Roman" w:hAnsi="Times New Roman" w:cs="Times New Roman"/>
-        </w:rPr>
-        <w:t xml:space="preserve">Lorem ipsum dolor sit </w:t>
-      </w:r>
-      <w:proofErr w:type="spellStart"/>
-      <w:r>
-        <w:rPr>
-          <w:rFonts w:ascii="Times New Roman" w:hAnsi="Times New Roman" w:cs="Times New Roman"/>
-        </w:rPr>
-        <w:t>amet</w:t>
-      </w:r>
-      <w:proofErr w:type="spellEnd"/>
-      <w:r>
-        <w:rPr>
-          <w:rFonts w:ascii="Times New Roman" w:hAnsi="Times New Roman" w:cs="Times New Roman"/>
-        </w:rPr>
-        <w:t xml:space="preserve">, </w:t>
-      </w:r>
-      <w:proofErr w:type="spellStart"/>
-      <w:r>
-        <w:rPr>
-          <w:rFonts w:ascii="Times New Roman" w:hAnsi="Times New Roman" w:cs="Times New Roman"/>
-        </w:rPr>
-        <w:t>consectetur</w:t>
-      </w:r>
-      <w:proofErr w:type="spellEnd"/>
-      <w:r>
-        <w:rPr>
-          <w:rFonts w:ascii="Times New Roman" w:hAnsi="Times New Roman" w:cs="Times New Roman"/>
-        </w:rPr>
-        <w:t xml:space="preserve"> </w:t>
-      </w:r>
-      <w:proofErr w:type="spellStart"/>
-      <w:r>
-        <w:rPr>
-          <w:rFonts w:ascii="Times New Roman" w:hAnsi="Times New Roman" w:cs="Times New Roman"/>
-        </w:rPr>
-        <w:t>adipiscing</w:t>
-      </w:r>
-      <w:proofErr w:type="spellEnd"/>
-      <w:r>
-        <w:rPr>
-          <w:rFonts w:ascii="Times New Roman" w:hAnsi="Times New Roman" w:cs="Times New Roman"/>
-        </w:rPr>
-        <w:t xml:space="preserve"> </w:t>
-      </w:r>
-      <w:proofErr w:type="spellStart"/>
-      <w:r>
-        <w:rPr>
-          <w:rFonts w:ascii="Times New Roman" w:hAnsi="Times New Roman" w:cs="Times New Roman"/>
-        </w:rPr>
-        <w:t>elit</w:t>
-      </w:r>
-      <w:proofErr w:type="spellEnd"/>
-      <w:r>
-        <w:rPr>
-          <w:rFonts w:ascii="Times New Roman" w:hAnsi="Times New Roman" w:cs="Times New Roman"/>
-        </w:rPr>
-        <w:t xml:space="preserve">, sed do </w:t>
-      </w:r>
-      <w:proofErr w:type="spellStart"/>
-      <w:r>
-        <w:rPr>
-          <w:rFonts w:ascii="Times New Roman" w:hAnsi="Times New Roman" w:cs="Times New Roman"/>
-        </w:rPr>
-        <w:t>eiusmod</w:t>
-      </w:r>
-      <w:proofErr w:type="spellEnd"/>
-      <w:r>
-        <w:rPr>
-          <w:rFonts w:ascii="Times New Roman" w:hAnsi="Times New Roman" w:cs="Times New Roman"/>
-        </w:rPr>
-        <w:t xml:space="preserve"> </w:t>
-      </w:r>
-      <w:proofErr w:type="spellStart"/>
-      <w:r>
-        <w:rPr>
-          <w:rFonts w:ascii="Times New Roman" w:hAnsi="Times New Roman" w:cs="Times New Roman"/>
-        </w:rPr>
-        <w:t>tempor</w:t>
-      </w:r>
-      <w:proofErr w:type="spellEnd"/>
-      <w:r>
-        <w:rPr>
-          <w:rFonts w:ascii="Times New Roman" w:hAnsi="Times New Roman" w:cs="Times New Roman"/>
-        </w:rPr>
-        <w:t xml:space="preserve"> </w:t>
-      </w:r>
-      <w:proofErr w:type="spellStart"/>
-      <w:r>
-        <w:rPr>
-          <w:rFonts w:ascii="Times New Roman" w:hAnsi="Times New Roman" w:cs="Times New Roman"/>
-        </w:rPr>
-        <w:t>incididunt</w:t>
-      </w:r>
-      <w:proofErr w:type="spellEnd"/>
-      <w:r>
-        <w:rPr>
-          <w:rFonts w:ascii="Times New Roman" w:hAnsi="Times New Roman" w:cs="Times New Roman"/>
-        </w:rPr>
-        <w:t xml:space="preserve"> </w:t>
-      </w:r>
-      <w:proofErr w:type="spellStart"/>
-      <w:r>
-        <w:rPr>
-          <w:rFonts w:ascii="Times New Roman" w:hAnsi="Times New Roman" w:cs="Times New Roman"/>
-        </w:rPr>
-        <w:t>ut</w:t>
-      </w:r>
-      <w:proofErr w:type="spellEnd"/>
-      <w:r>
-        <w:rPr>
-          <w:rFonts w:ascii="Times New Roman" w:hAnsi="Times New Roman" w:cs="Times New Roman"/>
-        </w:rPr>
-        <w:t xml:space="preserve"> labore et dolore magna </w:t>
-      </w:r>
-      <w:proofErr w:type="spellStart"/>
-      <w:r>
-        <w:rPr>
-          <w:rFonts w:ascii="Times New Roman" w:hAnsi="Times New Roman" w:cs="Times New Roman"/>
-        </w:rPr>
-        <w:t>aliqua</w:t>
-      </w:r>
-      <w:proofErr w:type="spellEnd"/>
-      <w:r>
-        <w:rPr>
-          <w:rFonts w:ascii="Times New Roman" w:hAnsi="Times New Roman" w:cs="Times New Roman"/>
-        </w:rPr>
-        <w:t xml:space="preserve">. Ut </w:t>
-      </w:r>
-      <w:proofErr w:type="spellStart"/>
-      <w:r>
-        <w:rPr>
-          <w:rFonts w:ascii="Times New Roman" w:hAnsi="Times New Roman" w:cs="Times New Roman"/>
-        </w:rPr>
-        <w:t>enim</w:t>
-      </w:r>
-      <w:proofErr w:type="spellEnd"/>
-      <w:r>
-        <w:rPr>
-          <w:rFonts w:ascii="Times New Roman" w:hAnsi="Times New Roman" w:cs="Times New Roman"/>
-        </w:rPr>
-        <w:t xml:space="preserve"> ad minim </w:t>
-      </w:r>
-      <w:proofErr w:type="spellStart"/>
-      <w:r>
-        <w:rPr>
-          <w:rFonts w:ascii="Times New Roman" w:hAnsi="Times New Roman" w:cs="Times New Roman"/>
-        </w:rPr>
-        <w:t>veniam</w:t>
-      </w:r>
-      <w:proofErr w:type="spellEnd"/>
-      <w:r>
-        <w:rPr>
-          <w:rFonts w:ascii="Times New Roman" w:hAnsi="Times New Roman" w:cs="Times New Roman"/>
-        </w:rPr>
-        <w:t xml:space="preserve">, </w:t>
-      </w:r>
-      <w:proofErr w:type="spellStart"/>
-      <w:r>
-        <w:rPr>
-          <w:rFonts w:ascii="Times New Roman" w:hAnsi="Times New Roman" w:cs="Times New Roman"/>
-        </w:rPr>
-        <w:t>quis</w:t>
-      </w:r>
-      <w:proofErr w:type="spellEnd"/>
-      <w:r>
-        <w:rPr>
-          <w:rFonts w:ascii="Times New Roman" w:hAnsi="Times New Roman" w:cs="Times New Roman"/>
-        </w:rPr>
-        <w:t xml:space="preserve"> </w:t>
-      </w:r>
-      <w:proofErr w:type="spellStart"/>
-      <w:r>
-        <w:rPr>
-          <w:rFonts w:ascii="Times New Roman" w:hAnsi="Times New Roman" w:cs="Times New Roman"/>
-        </w:rPr>
-        <w:t>nostrud</w:t>
-      </w:r>
-      <w:proofErr w:type="spellEnd"/>
-      <w:r>
-        <w:rPr>
-          <w:rFonts w:ascii="Times New Roman" w:hAnsi="Times New Roman" w:cs="Times New Roman"/>
-        </w:rPr>
-        <w:t xml:space="preserve"> exercitation </w:t>
-      </w:r>
-      <w:proofErr w:type="spellStart"/>
-      <w:r>
-        <w:rPr>
-          <w:rFonts w:ascii="Times New Roman" w:hAnsi="Times New Roman" w:cs="Times New Roman"/>
-        </w:rPr>
-        <w:t>ullamco</w:t>
-      </w:r>
-      <w:proofErr w:type="spellEnd"/>
-      <w:r>
-        <w:rPr>
-          <w:rFonts w:ascii="Times New Roman" w:hAnsi="Times New Roman" w:cs="Times New Roman"/>
-        </w:rPr>
-        <w:t xml:space="preserve"> </w:t>
-      </w:r>
-      <w:proofErr w:type="spellStart"/>
-      <w:r>
-        <w:rPr>
-          <w:rFonts w:ascii="Times New Roman" w:hAnsi="Times New Roman" w:cs="Times New Roman"/>
-        </w:rPr>
-        <w:t>laboris</w:t>
-      </w:r>
-      <w:proofErr w:type="spellEnd"/>
-      <w:r>
-        <w:rPr>
-          <w:rFonts w:ascii="Times New Roman" w:hAnsi="Times New Roman" w:cs="Times New Roman"/>
-        </w:rPr>
-        <w:t xml:space="preserve"> nisi </w:t>
-      </w:r>
-      <w:proofErr w:type="spellStart"/>
-      <w:r>
-        <w:rPr>
-          <w:rFonts w:ascii="Times New Roman" w:hAnsi="Times New Roman" w:cs="Times New Roman"/>
-        </w:rPr>
-        <w:t>ut</w:t>
-      </w:r>
-      <w:proofErr w:type="spellEnd"/>
-      <w:r>
-        <w:rPr>
-          <w:rFonts w:ascii="Times New Roman" w:hAnsi="Times New Roman" w:cs="Times New Roman"/>
-        </w:rPr>
-        <w:t xml:space="preserve"> </w:t>
-      </w:r>
-      <w:proofErr w:type="spellStart"/>
-      <w:r>
-        <w:rPr>
-          <w:rFonts w:ascii="Times New Roman" w:hAnsi="Times New Roman" w:cs="Times New Roman"/>
-        </w:rPr>
-        <w:t>aliquip</w:t>
-      </w:r>
-      <w:proofErr w:type="spellEnd"/>
-      <w:r>
-        <w:rPr>
-          <w:rFonts w:ascii="Times New Roman" w:hAnsi="Times New Roman" w:cs="Times New Roman"/>
-        </w:rPr>
-        <w:t xml:space="preserve"> ex </w:t>
-      </w:r>
-      <w:proofErr w:type="spellStart"/>
-      <w:r>
-        <w:rPr>
-          <w:rFonts w:ascii="Times New Roman" w:hAnsi="Times New Roman" w:cs="Times New Roman"/>
-        </w:rPr>
-        <w:t>ea</w:t>
-      </w:r>
-      <w:proofErr w:type="spellEnd"/>
-      <w:r>
-        <w:rPr>
-          <w:rFonts w:ascii="Times New Roman" w:hAnsi="Times New Roman" w:cs="Times New Roman"/>
-        </w:rPr>
-        <w:t xml:space="preserve"> </w:t>
-      </w:r>
-      <w:proofErr w:type="spellStart"/>
-      <w:r>
-        <w:rPr>
-          <w:rFonts w:ascii="Times New Roman" w:hAnsi="Times New Roman" w:cs="Times New Roman"/>
-        </w:rPr>
-        <w:t>commodo</w:t>
-      </w:r>
-      <w:proofErr w:type="spellEnd"/>
-      <w:r>
-        <w:rPr>
-          <w:rFonts w:ascii="Times New Roman" w:hAnsi="Times New Roman" w:cs="Times New Roman"/>
-        </w:rPr>
-        <w:t xml:space="preserve"> </w:t>
-      </w:r>
-      <w:proofErr w:type="spellStart"/>
-      <w:r>
-        <w:rPr>
-          <w:rFonts w:ascii="Times New Roman" w:hAnsi="Times New Roman" w:cs="Times New Roman"/>
-        </w:rPr>
-        <w:t>consequat</w:t>
-      </w:r>
-      <w:proofErr w:type="spellEnd"/>
-      <w:r>
-        <w:rPr>
-          <w:rFonts w:ascii="Times New Roman" w:hAnsi="Times New Roman" w:cs="Times New Roman"/>
-        </w:rPr>
-        <w:t xml:space="preserve">. Duis </w:t>
-      </w:r>
-      <w:proofErr w:type="spellStart"/>
-      <w:r>
-        <w:rPr>
-          <w:rFonts w:ascii="Times New Roman" w:hAnsi="Times New Roman" w:cs="Times New Roman"/>
-        </w:rPr>
-        <w:t>aute</w:t>
-      </w:r>
-      <w:proofErr w:type="spellEnd"/>
-      <w:r>
-        <w:rPr>
-          <w:rFonts w:ascii="Times New Roman" w:hAnsi="Times New Roman" w:cs="Times New Roman"/>
-        </w:rPr>
-        <w:t xml:space="preserve"> </w:t>
-      </w:r>
-      <w:proofErr w:type="spellStart"/>
-      <w:r>
-        <w:rPr>
-          <w:rFonts w:ascii="Times New Roman" w:hAnsi="Times New Roman" w:cs="Times New Roman"/>
-        </w:rPr>
-        <w:t>irure</w:t>
-      </w:r>
-      <w:proofErr w:type="spellEnd"/>
-      <w:r>
-        <w:rPr>
-          <w:rFonts w:ascii="Times New Roman" w:hAnsi="Times New Roman" w:cs="Times New Roman"/>
-        </w:rPr>
-        <w:t xml:space="preserve"> dolor in </w:t>
-      </w:r>
-      <w:proofErr w:type="spellStart"/>
-      <w:r>
-        <w:rPr>
-          <w:rFonts w:ascii="Times New Roman" w:hAnsi="Times New Roman" w:cs="Times New Roman"/>
-        </w:rPr>
-        <w:t>reprehenderit</w:t>
-      </w:r>
-      <w:proofErr w:type="spellEnd"/>
-      <w:r>
-        <w:rPr>
-          <w:rFonts w:ascii="Times New Roman" w:hAnsi="Times New Roman" w:cs="Times New Roman"/>
-        </w:rPr>
-        <w:t xml:space="preserve"> in </w:t>
-      </w:r>
-      <w:proofErr w:type="spellStart"/>
-      <w:r>
-        <w:rPr>
-          <w:rFonts w:ascii="Times New Roman" w:hAnsi="Times New Roman" w:cs="Times New Roman"/>
-        </w:rPr>
-        <w:t>voluptate</w:t>
-      </w:r>
-      <w:proofErr w:type="spellEnd"/>
-      <w:r>
-        <w:rPr>
-          <w:rFonts w:ascii="Times New Roman" w:hAnsi="Times New Roman" w:cs="Times New Roman"/>
-        </w:rPr>
-        <w:t xml:space="preserve"> </w:t>
-      </w:r>
-      <w:proofErr w:type="spellStart"/>
-      <w:r>
-        <w:rPr>
-          <w:rFonts w:ascii="Times New Roman" w:hAnsi="Times New Roman" w:cs="Times New Roman"/>
-        </w:rPr>
-        <w:t>velit</w:t>
-      </w:r>
-      <w:proofErr w:type="spellEnd"/>
-      <w:r>
-        <w:rPr>
-          <w:rFonts w:ascii="Times New Roman" w:hAnsi="Times New Roman" w:cs="Times New Roman"/>
-        </w:rPr>
-        <w:t xml:space="preserve"> </w:t>
-      </w:r>
-      <w:proofErr w:type="spellStart"/>
-      <w:r>
-        <w:rPr>
-          <w:rFonts w:ascii="Times New Roman" w:hAnsi="Times New Roman" w:cs="Times New Roman"/>
-        </w:rPr>
-        <w:t>esse</w:t>
-      </w:r>
-      <w:proofErr w:type="spellEnd"/>
-      <w:r>
-        <w:rPr>
-          <w:rFonts w:ascii="Times New Roman" w:hAnsi="Times New Roman" w:cs="Times New Roman"/>
-        </w:rPr>
-        <w:t xml:space="preserve"> </w:t>
-      </w:r>
-      <w:proofErr w:type="spellStart"/>
-      <w:r>
-        <w:rPr>
-          <w:rFonts w:ascii="Times New Roman" w:hAnsi="Times New Roman" w:cs="Times New Roman"/>
-        </w:rPr>
-        <w:t>cillum</w:t>
-      </w:r>
-      <w:proofErr w:type="spellEnd"/>
-      <w:r>
-        <w:rPr>
-          <w:rFonts w:ascii="Times New Roman" w:hAnsi="Times New Roman" w:cs="Times New Roman"/>
-        </w:rPr>
-        <w:t xml:space="preserve"> dolore </w:t>
-      </w:r>
-      <w:proofErr w:type="spellStart"/>
-      <w:r>
-        <w:rPr>
-          <w:rFonts w:ascii="Times New Roman" w:hAnsi="Times New Roman" w:cs="Times New Roman"/>
-        </w:rPr>
-        <w:t>eu</w:t>
-      </w:r>
-      <w:proofErr w:type="spellEnd"/>
-      <w:r>
-        <w:rPr>
-          <w:rFonts w:ascii="Times New Roman" w:hAnsi="Times New Roman" w:cs="Times New Roman"/>
-        </w:rPr>
-        <w:t xml:space="preserve"> </w:t>
-      </w:r>
-      <w:proofErr w:type="spellStart"/>
-      <w:r>
-        <w:rPr>
-          <w:rFonts w:ascii="Times New Roman" w:hAnsi="Times New Roman" w:cs="Times New Roman"/>
-        </w:rPr>
-        <w:t>fugiat</w:t>
-      </w:r>
-      <w:proofErr w:type="spellEnd"/>
-      <w:r>
-        <w:rPr>
-          <w:rFonts w:ascii="Times New Roman" w:hAnsi="Times New Roman" w:cs="Times New Roman"/>
-        </w:rPr>
-        <w:t xml:space="preserve"> </w:t>
-      </w:r>
-      <w:proofErr w:type="spellStart"/>
-      <w:r>
-        <w:rPr>
-          <w:rFonts w:ascii="Times New Roman" w:hAnsi="Times New Roman" w:cs="Times New Roman"/>
-        </w:rPr>
-        <w:t>nulla</w:t>
-      </w:r>
-      <w:proofErr w:type="spellEnd"/>
-      <w:r>
-        <w:rPr>
-          <w:rFonts w:ascii="Times New Roman" w:hAnsi="Times New Roman" w:cs="Times New Roman"/>
-        </w:rPr>
-        <w:t xml:space="preserve"> </w:t>
-      </w:r>
-      <w:proofErr w:type="spellStart"/>
-      <w:r>
-        <w:rPr>
-          <w:rFonts w:ascii="Times New Roman" w:hAnsi="Times New Roman" w:cs="Times New Roman"/>
-        </w:rPr>
-        <w:t>pariatur</w:t>
-      </w:r>
-      <w:proofErr w:type="spellEnd"/>
-      <w:r>
-        <w:rPr>
-          <w:rFonts w:ascii="Times New Roman" w:hAnsi="Times New Roman" w:cs="Times New Roman"/>
-        </w:rPr>
-        <w:t xml:space="preserve">. </w:t>
-      </w:r>
-      <w:proofErr w:type="spellStart"/>
-      <w:r>
-        <w:rPr>
-          <w:rFonts w:ascii="Times New Roman" w:hAnsi="Times New Roman" w:cs="Times New Roman"/>
-        </w:rPr>
-        <w:t>Excepteur</w:t>
-      </w:r>
-      <w:proofErr w:type="spellEnd"/>
-      <w:r>
-        <w:rPr>
-          <w:rFonts w:ascii="Times New Roman" w:hAnsi="Times New Roman" w:cs="Times New Roman"/>
-        </w:rPr>
-        <w:t xml:space="preserve"> </w:t>
-      </w:r>
-      <w:proofErr w:type="spellStart"/>
-      <w:r>
-        <w:rPr>
-          <w:rFonts w:ascii="Times New Roman" w:hAnsi="Times New Roman" w:cs="Times New Roman"/>
-        </w:rPr>
-        <w:t>sint</w:t>
-      </w:r>
-      <w:proofErr w:type="spellEnd"/>
-      <w:r>
-        <w:rPr>
-          <w:rFonts w:ascii="Times New Roman" w:hAnsi="Times New Roman" w:cs="Times New Roman"/>
-        </w:rPr>
-        <w:t xml:space="preserve"> </w:t>
-      </w:r>
-      <w:proofErr w:type="spellStart"/>
-      <w:r>
-        <w:rPr>
-          <w:rFonts w:ascii="Times New Roman" w:hAnsi="Times New Roman" w:cs="Times New Roman"/>
-        </w:rPr>
-        <w:t>occaecat</w:t>
-      </w:r>
-      <w:proofErr w:type="spellEnd"/>
-      <w:r>
-        <w:rPr>
-          <w:rFonts w:ascii="Times New Roman" w:hAnsi="Times New Roman" w:cs="Times New Roman"/>
-        </w:rPr>
-        <w:t xml:space="preserve"> </w:t>
-      </w:r>
-      <w:proofErr w:type="spellStart"/>
-      <w:r>
-        <w:rPr>
-          <w:rFonts w:ascii="Times New Roman" w:hAnsi="Times New Roman" w:cs="Times New Roman"/>
-        </w:rPr>
-        <w:t>cupidatat</w:t>
-      </w:r>
-      <w:proofErr w:type="spellEnd"/>
-      <w:r>
-        <w:rPr>
-          <w:rFonts w:ascii="Times New Roman" w:hAnsi="Times New Roman" w:cs="Times New Roman"/>
-        </w:rPr>
-        <w:t xml:space="preserve"> non </w:t>
-      </w:r>
-      <w:proofErr w:type="spellStart"/>
-      <w:r>
-        <w:rPr>
-          <w:rFonts w:ascii="Times New Roman" w:hAnsi="Times New Roman" w:cs="Times New Roman"/>
-        </w:rPr>
-        <w:t>proident</w:t>
-      </w:r>
-      <w:proofErr w:type="spellEnd"/>
-      <w:r>
-        <w:rPr>
-          <w:rFonts w:ascii="Times New Roman" w:hAnsi="Times New Roman" w:cs="Times New Roman"/>
-        </w:rPr>
-        <w:t xml:space="preserve">, sunt in culpa qui </w:t>
-      </w:r>
-      <w:proofErr w:type="spellStart"/>
-      <w:r>
-        <w:rPr>
-          <w:rFonts w:ascii="Times New Roman" w:hAnsi="Times New Roman" w:cs="Times New Roman"/>
-        </w:rPr>
-        <w:t>officia</w:t>
-      </w:r>
-      <w:proofErr w:type="spellEnd"/>
-      <w:r>
-        <w:rPr>
-          <w:rFonts w:ascii="Times New Roman" w:hAnsi="Times New Roman" w:cs="Times New Roman"/>
-        </w:rPr>
-        <w:t xml:space="preserve"> </w:t>
-      </w:r>
-      <w:proofErr w:type="spellStart"/>
-      <w:r>
-        <w:rPr>
-          <w:rFonts w:ascii="Times New Roman" w:hAnsi="Times New Roman" w:cs="Times New Roman"/>
-        </w:rPr>
-        <w:t>deserunt</w:t>
-      </w:r>
-      <w:proofErr w:type="spellEnd"/>
-      <w:r>
-        <w:rPr>
-          <w:rFonts w:ascii="Times New Roman" w:hAnsi="Times New Roman" w:cs="Times New Roman"/>
-        </w:rPr>
-        <w:t xml:space="preserve"> </w:t>
-      </w:r>
-      <w:proofErr w:type="spellStart"/>
-      <w:r>
-        <w:rPr>
-          <w:rFonts w:ascii="Times New Roman" w:hAnsi="Times New Roman" w:cs="Times New Roman"/>
-        </w:rPr>
-        <w:t>mollit</w:t>
-      </w:r>
-      <w:proofErr w:type="spellEnd"/>
-      <w:r>
-        <w:rPr>
-          <w:rFonts w:ascii="Times New Roman" w:hAnsi="Times New Roman" w:cs="Times New Roman"/>
-        </w:rPr>
-        <w:t xml:space="preserve"> </w:t>
-      </w:r>
-      <w:proofErr w:type="spellStart"/>
-      <w:r>
-        <w:rPr>
-          <w:rFonts w:ascii="Times New Roman" w:hAnsi="Times New Roman" w:cs="Times New Roman"/>
-        </w:rPr>
-        <w:t>anim</w:t>
-      </w:r>
-      <w:proofErr w:type="spellEnd"/>
-      <w:r>
-        <w:rPr>
-          <w:rFonts w:ascii="Times New Roman" w:hAnsi="Times New Roman" w:cs="Times New Roman"/>
-        </w:rPr>
-        <w:t xml:space="preserve"> id </w:t>
-      </w:r>
-      <w:proofErr w:type="spellStart"/>
-      <w:r>
-        <w:rPr>
-          <w:rFonts w:ascii="Times New Roman" w:hAnsi="Times New Roman" w:cs="Times New Roman"/>
-        </w:rPr>
-        <w:t>est</w:t>
-      </w:r>
-      <w:proofErr w:type="spellEnd"/>
-      <w:r>
-        <w:rPr>
-          <w:rFonts w:ascii="Times New Roman" w:hAnsi="Times New Roman" w:cs="Times New Roman"/>
-        </w:rPr>
-        <w:t xml:space="preserve"> </w:t>
-      </w:r>
-      <w:proofErr w:type="spellStart"/>
-      <w:r>
-        <w:rPr>
-          <w:rFonts w:ascii="Times New Roman" w:hAnsi="Times New Roman" w:cs="Times New Roman"/>
-        </w:rPr>
-        <w:t>laborum</w:t>
-      </w:r>
-      <w:proofErr w:type="spellEnd"/>
-      <w:r>
-        <w:rPr>
-          <w:rFonts w:ascii="Times New Roman" w:hAnsi="Times New Roman" w:cs="Times New Roman"/>
-        </w:rPr>
-        <w:t>.</w:t>
-      </w:r>
+        <w:t>Bibliography</w:t>
+      </w:r>
+    </w:p>
+    <w:p>
+      <w:pPr>
+        <w:spacing w:line="360" w:lineRule="auto"/>
+        <w:rPr>
+          <w:rFonts w:ascii="Times New Roman" w:hAnsi="Times New Roman" w:cs="Times New Roman"/>
+        </w:rPr>
+      </w:pPr>
+      <w:hyperlink r:id="rId10" w:history="1">
+        <w:r>
+          <w:rPr>
+            <w:rStyle w:val="Hyperlink"/>
+            <w:rFonts w:ascii="Times New Roman" w:hAnsi="Times New Roman" w:cs="Times New Roman"/>
+          </w:rPr>
+          <w:t>https://archive.ics.uci.edu/ml/datasets/Wine+Quality</w:t>
+        </w:r>
+      </w:hyperlink>
     </w:p>
     <w:p>
       <w:pPr>
@@ -2490,1960 +1594,6 @@
           <w:u w:val="single"/>
         </w:rPr>
       </w:pPr>
-    </w:p>
-    <w:p>
-      <w:pPr>
-        <w:spacing w:line="360" w:lineRule="auto"/>
-        <w:rPr>
-          <w:rFonts w:ascii="Times New Roman" w:hAnsi="Times New Roman" w:cs="Times New Roman"/>
-          <w:sz w:val="28"/>
-          <w:szCs w:val="28"/>
-          <w:u w:val="single"/>
-        </w:rPr>
-      </w:pPr>
-      <w:r>
-        <w:rPr>
-          <w:rFonts w:ascii="Times New Roman" w:hAnsi="Times New Roman" w:cs="Times New Roman"/>
-          <w:sz w:val="28"/>
-          <w:szCs w:val="28"/>
-          <w:u w:val="single"/>
-        </w:rPr>
-        <w:br w:type="page"/>
-      </w:r>
-    </w:p>
-    <w:p>
-      <w:pPr>
-        <w:spacing w:line="360" w:lineRule="auto"/>
-        <w:jc w:val="center"/>
-        <w:rPr>
-          <w:rFonts w:ascii="Times New Roman" w:hAnsi="Times New Roman" w:cs="Times New Roman"/>
-          <w:sz w:val="28"/>
-          <w:szCs w:val="28"/>
-          <w:u w:val="single"/>
-        </w:rPr>
-      </w:pPr>
-      <w:r>
-        <w:rPr>
-          <w:rFonts w:ascii="Times New Roman" w:hAnsi="Times New Roman" w:cs="Times New Roman"/>
-          <w:sz w:val="28"/>
-          <w:szCs w:val="28"/>
-          <w:u w:val="single"/>
-        </w:rPr>
-        <w:lastRenderedPageBreak/>
-        <w:t>Lessons Learned</w:t>
-      </w:r>
-    </w:p>
-    <w:p>
-      <w:pPr>
-        <w:spacing w:line="360" w:lineRule="auto"/>
-        <w:rPr>
-          <w:rFonts w:ascii="Times New Roman" w:hAnsi="Times New Roman" w:cs="Times New Roman"/>
-        </w:rPr>
-      </w:pPr>
-      <w:r>
-        <w:rPr>
-          <w:rFonts w:ascii="Times New Roman" w:hAnsi="Times New Roman" w:cs="Times New Roman"/>
-        </w:rPr>
-        <w:t xml:space="preserve">Lorem ipsum dolor sit </w:t>
-      </w:r>
-      <w:proofErr w:type="spellStart"/>
-      <w:r>
-        <w:rPr>
-          <w:rFonts w:ascii="Times New Roman" w:hAnsi="Times New Roman" w:cs="Times New Roman"/>
-        </w:rPr>
-        <w:t>amet</w:t>
-      </w:r>
-      <w:proofErr w:type="spellEnd"/>
-      <w:r>
-        <w:rPr>
-          <w:rFonts w:ascii="Times New Roman" w:hAnsi="Times New Roman" w:cs="Times New Roman"/>
-        </w:rPr>
-        <w:t xml:space="preserve">, </w:t>
-      </w:r>
-      <w:proofErr w:type="spellStart"/>
-      <w:r>
-        <w:rPr>
-          <w:rFonts w:ascii="Times New Roman" w:hAnsi="Times New Roman" w:cs="Times New Roman"/>
-        </w:rPr>
-        <w:t>consectetur</w:t>
-      </w:r>
-      <w:proofErr w:type="spellEnd"/>
-      <w:r>
-        <w:rPr>
-          <w:rFonts w:ascii="Times New Roman" w:hAnsi="Times New Roman" w:cs="Times New Roman"/>
-        </w:rPr>
-        <w:t xml:space="preserve"> </w:t>
-      </w:r>
-      <w:proofErr w:type="spellStart"/>
-      <w:r>
-        <w:rPr>
-          <w:rFonts w:ascii="Times New Roman" w:hAnsi="Times New Roman" w:cs="Times New Roman"/>
-        </w:rPr>
-        <w:t>adipiscing</w:t>
-      </w:r>
-      <w:proofErr w:type="spellEnd"/>
-      <w:r>
-        <w:rPr>
-          <w:rFonts w:ascii="Times New Roman" w:hAnsi="Times New Roman" w:cs="Times New Roman"/>
-        </w:rPr>
-        <w:t xml:space="preserve"> </w:t>
-      </w:r>
-      <w:proofErr w:type="spellStart"/>
-      <w:r>
-        <w:rPr>
-          <w:rFonts w:ascii="Times New Roman" w:hAnsi="Times New Roman" w:cs="Times New Roman"/>
-        </w:rPr>
-        <w:t>elit</w:t>
-      </w:r>
-      <w:proofErr w:type="spellEnd"/>
-      <w:r>
-        <w:rPr>
-          <w:rFonts w:ascii="Times New Roman" w:hAnsi="Times New Roman" w:cs="Times New Roman"/>
-        </w:rPr>
-        <w:t xml:space="preserve">, sed do </w:t>
-      </w:r>
-      <w:proofErr w:type="spellStart"/>
-      <w:r>
-        <w:rPr>
-          <w:rFonts w:ascii="Times New Roman" w:hAnsi="Times New Roman" w:cs="Times New Roman"/>
-        </w:rPr>
-        <w:t>eiusmod</w:t>
-      </w:r>
-      <w:proofErr w:type="spellEnd"/>
-      <w:r>
-        <w:rPr>
-          <w:rFonts w:ascii="Times New Roman" w:hAnsi="Times New Roman" w:cs="Times New Roman"/>
-        </w:rPr>
-        <w:t xml:space="preserve"> </w:t>
-      </w:r>
-      <w:proofErr w:type="spellStart"/>
-      <w:r>
-        <w:rPr>
-          <w:rFonts w:ascii="Times New Roman" w:hAnsi="Times New Roman" w:cs="Times New Roman"/>
-        </w:rPr>
-        <w:t>tempor</w:t>
-      </w:r>
-      <w:proofErr w:type="spellEnd"/>
-      <w:r>
-        <w:rPr>
-          <w:rFonts w:ascii="Times New Roman" w:hAnsi="Times New Roman" w:cs="Times New Roman"/>
-        </w:rPr>
-        <w:t xml:space="preserve"> </w:t>
-      </w:r>
-      <w:proofErr w:type="spellStart"/>
-      <w:r>
-        <w:rPr>
-          <w:rFonts w:ascii="Times New Roman" w:hAnsi="Times New Roman" w:cs="Times New Roman"/>
-        </w:rPr>
-        <w:t>incididunt</w:t>
-      </w:r>
-      <w:proofErr w:type="spellEnd"/>
-      <w:r>
-        <w:rPr>
-          <w:rFonts w:ascii="Times New Roman" w:hAnsi="Times New Roman" w:cs="Times New Roman"/>
-        </w:rPr>
-        <w:t xml:space="preserve"> </w:t>
-      </w:r>
-      <w:proofErr w:type="spellStart"/>
-      <w:r>
-        <w:rPr>
-          <w:rFonts w:ascii="Times New Roman" w:hAnsi="Times New Roman" w:cs="Times New Roman"/>
-        </w:rPr>
-        <w:t>ut</w:t>
-      </w:r>
-      <w:proofErr w:type="spellEnd"/>
-      <w:r>
-        <w:rPr>
-          <w:rFonts w:ascii="Times New Roman" w:hAnsi="Times New Roman" w:cs="Times New Roman"/>
-        </w:rPr>
-        <w:t xml:space="preserve"> labore et dolore magna </w:t>
-      </w:r>
-      <w:proofErr w:type="spellStart"/>
-      <w:r>
-        <w:rPr>
-          <w:rFonts w:ascii="Times New Roman" w:hAnsi="Times New Roman" w:cs="Times New Roman"/>
-        </w:rPr>
-        <w:t>aliqua</w:t>
-      </w:r>
-      <w:proofErr w:type="spellEnd"/>
-      <w:r>
-        <w:rPr>
-          <w:rFonts w:ascii="Times New Roman" w:hAnsi="Times New Roman" w:cs="Times New Roman"/>
-        </w:rPr>
-        <w:t xml:space="preserve">. Ut </w:t>
-      </w:r>
-      <w:proofErr w:type="spellStart"/>
-      <w:r>
-        <w:rPr>
-          <w:rFonts w:ascii="Times New Roman" w:hAnsi="Times New Roman" w:cs="Times New Roman"/>
-        </w:rPr>
-        <w:t>enim</w:t>
-      </w:r>
-      <w:proofErr w:type="spellEnd"/>
-      <w:r>
-        <w:rPr>
-          <w:rFonts w:ascii="Times New Roman" w:hAnsi="Times New Roman" w:cs="Times New Roman"/>
-        </w:rPr>
-        <w:t xml:space="preserve"> ad minim </w:t>
-      </w:r>
-      <w:proofErr w:type="spellStart"/>
-      <w:r>
-        <w:rPr>
-          <w:rFonts w:ascii="Times New Roman" w:hAnsi="Times New Roman" w:cs="Times New Roman"/>
-        </w:rPr>
-        <w:t>veniam</w:t>
-      </w:r>
-      <w:proofErr w:type="spellEnd"/>
-      <w:r>
-        <w:rPr>
-          <w:rFonts w:ascii="Times New Roman" w:hAnsi="Times New Roman" w:cs="Times New Roman"/>
-        </w:rPr>
-        <w:t xml:space="preserve">, </w:t>
-      </w:r>
-      <w:proofErr w:type="spellStart"/>
-      <w:r>
-        <w:rPr>
-          <w:rFonts w:ascii="Times New Roman" w:hAnsi="Times New Roman" w:cs="Times New Roman"/>
-        </w:rPr>
-        <w:t>quis</w:t>
-      </w:r>
-      <w:proofErr w:type="spellEnd"/>
-      <w:r>
-        <w:rPr>
-          <w:rFonts w:ascii="Times New Roman" w:hAnsi="Times New Roman" w:cs="Times New Roman"/>
-        </w:rPr>
-        <w:t xml:space="preserve"> </w:t>
-      </w:r>
-      <w:proofErr w:type="spellStart"/>
-      <w:r>
-        <w:rPr>
-          <w:rFonts w:ascii="Times New Roman" w:hAnsi="Times New Roman" w:cs="Times New Roman"/>
-        </w:rPr>
-        <w:t>nostrud</w:t>
-      </w:r>
-      <w:proofErr w:type="spellEnd"/>
-      <w:r>
-        <w:rPr>
-          <w:rFonts w:ascii="Times New Roman" w:hAnsi="Times New Roman" w:cs="Times New Roman"/>
-        </w:rPr>
-        <w:t xml:space="preserve"> exercitation </w:t>
-      </w:r>
-      <w:proofErr w:type="spellStart"/>
-      <w:r>
-        <w:rPr>
-          <w:rFonts w:ascii="Times New Roman" w:hAnsi="Times New Roman" w:cs="Times New Roman"/>
-        </w:rPr>
-        <w:t>ullamco</w:t>
-      </w:r>
-      <w:proofErr w:type="spellEnd"/>
-      <w:r>
-        <w:rPr>
-          <w:rFonts w:ascii="Times New Roman" w:hAnsi="Times New Roman" w:cs="Times New Roman"/>
-        </w:rPr>
-        <w:t xml:space="preserve"> </w:t>
-      </w:r>
-      <w:proofErr w:type="spellStart"/>
-      <w:r>
-        <w:rPr>
-          <w:rFonts w:ascii="Times New Roman" w:hAnsi="Times New Roman" w:cs="Times New Roman"/>
-        </w:rPr>
-        <w:t>laboris</w:t>
-      </w:r>
-      <w:proofErr w:type="spellEnd"/>
-      <w:r>
-        <w:rPr>
-          <w:rFonts w:ascii="Times New Roman" w:hAnsi="Times New Roman" w:cs="Times New Roman"/>
-        </w:rPr>
-        <w:t xml:space="preserve"> nisi </w:t>
-      </w:r>
-      <w:proofErr w:type="spellStart"/>
-      <w:r>
-        <w:rPr>
-          <w:rFonts w:ascii="Times New Roman" w:hAnsi="Times New Roman" w:cs="Times New Roman"/>
-        </w:rPr>
-        <w:t>ut</w:t>
-      </w:r>
-      <w:proofErr w:type="spellEnd"/>
-      <w:r>
-        <w:rPr>
-          <w:rFonts w:ascii="Times New Roman" w:hAnsi="Times New Roman" w:cs="Times New Roman"/>
-        </w:rPr>
-        <w:t xml:space="preserve"> </w:t>
-      </w:r>
-      <w:proofErr w:type="spellStart"/>
-      <w:r>
-        <w:rPr>
-          <w:rFonts w:ascii="Times New Roman" w:hAnsi="Times New Roman" w:cs="Times New Roman"/>
-        </w:rPr>
-        <w:t>aliquip</w:t>
-      </w:r>
-      <w:proofErr w:type="spellEnd"/>
-      <w:r>
-        <w:rPr>
-          <w:rFonts w:ascii="Times New Roman" w:hAnsi="Times New Roman" w:cs="Times New Roman"/>
-        </w:rPr>
-        <w:t xml:space="preserve"> ex </w:t>
-      </w:r>
-      <w:proofErr w:type="spellStart"/>
-      <w:r>
-        <w:rPr>
-          <w:rFonts w:ascii="Times New Roman" w:hAnsi="Times New Roman" w:cs="Times New Roman"/>
-        </w:rPr>
-        <w:t>ea</w:t>
-      </w:r>
-      <w:proofErr w:type="spellEnd"/>
-      <w:r>
-        <w:rPr>
-          <w:rFonts w:ascii="Times New Roman" w:hAnsi="Times New Roman" w:cs="Times New Roman"/>
-        </w:rPr>
-        <w:t xml:space="preserve"> </w:t>
-      </w:r>
-      <w:proofErr w:type="spellStart"/>
-      <w:r>
-        <w:rPr>
-          <w:rFonts w:ascii="Times New Roman" w:hAnsi="Times New Roman" w:cs="Times New Roman"/>
-        </w:rPr>
-        <w:t>commodo</w:t>
-      </w:r>
-      <w:proofErr w:type="spellEnd"/>
-      <w:r>
-        <w:rPr>
-          <w:rFonts w:ascii="Times New Roman" w:hAnsi="Times New Roman" w:cs="Times New Roman"/>
-        </w:rPr>
-        <w:t xml:space="preserve"> </w:t>
-      </w:r>
-      <w:proofErr w:type="spellStart"/>
-      <w:r>
-        <w:rPr>
-          <w:rFonts w:ascii="Times New Roman" w:hAnsi="Times New Roman" w:cs="Times New Roman"/>
-        </w:rPr>
-        <w:t>consequat</w:t>
-      </w:r>
-      <w:proofErr w:type="spellEnd"/>
-      <w:r>
-        <w:rPr>
-          <w:rFonts w:ascii="Times New Roman" w:hAnsi="Times New Roman" w:cs="Times New Roman"/>
-        </w:rPr>
-        <w:t xml:space="preserve">. Duis </w:t>
-      </w:r>
-      <w:proofErr w:type="spellStart"/>
-      <w:r>
-        <w:rPr>
-          <w:rFonts w:ascii="Times New Roman" w:hAnsi="Times New Roman" w:cs="Times New Roman"/>
-        </w:rPr>
-        <w:t>aute</w:t>
-      </w:r>
-      <w:proofErr w:type="spellEnd"/>
-      <w:r>
-        <w:rPr>
-          <w:rFonts w:ascii="Times New Roman" w:hAnsi="Times New Roman" w:cs="Times New Roman"/>
-        </w:rPr>
-        <w:t xml:space="preserve"> </w:t>
-      </w:r>
-      <w:proofErr w:type="spellStart"/>
-      <w:r>
-        <w:rPr>
-          <w:rFonts w:ascii="Times New Roman" w:hAnsi="Times New Roman" w:cs="Times New Roman"/>
-        </w:rPr>
-        <w:t>irure</w:t>
-      </w:r>
-      <w:proofErr w:type="spellEnd"/>
-      <w:r>
-        <w:rPr>
-          <w:rFonts w:ascii="Times New Roman" w:hAnsi="Times New Roman" w:cs="Times New Roman"/>
-        </w:rPr>
-        <w:t xml:space="preserve"> dolor in </w:t>
-      </w:r>
-      <w:proofErr w:type="spellStart"/>
-      <w:r>
-        <w:rPr>
-          <w:rFonts w:ascii="Times New Roman" w:hAnsi="Times New Roman" w:cs="Times New Roman"/>
-        </w:rPr>
-        <w:t>reprehenderit</w:t>
-      </w:r>
-      <w:proofErr w:type="spellEnd"/>
-      <w:r>
-        <w:rPr>
-          <w:rFonts w:ascii="Times New Roman" w:hAnsi="Times New Roman" w:cs="Times New Roman"/>
-        </w:rPr>
-        <w:t xml:space="preserve"> in </w:t>
-      </w:r>
-      <w:proofErr w:type="spellStart"/>
-      <w:r>
-        <w:rPr>
-          <w:rFonts w:ascii="Times New Roman" w:hAnsi="Times New Roman" w:cs="Times New Roman"/>
-        </w:rPr>
-        <w:t>voluptate</w:t>
-      </w:r>
-      <w:proofErr w:type="spellEnd"/>
-      <w:r>
-        <w:rPr>
-          <w:rFonts w:ascii="Times New Roman" w:hAnsi="Times New Roman" w:cs="Times New Roman"/>
-        </w:rPr>
-        <w:t xml:space="preserve"> </w:t>
-      </w:r>
-      <w:proofErr w:type="spellStart"/>
-      <w:r>
-        <w:rPr>
-          <w:rFonts w:ascii="Times New Roman" w:hAnsi="Times New Roman" w:cs="Times New Roman"/>
-        </w:rPr>
-        <w:t>velit</w:t>
-      </w:r>
-      <w:proofErr w:type="spellEnd"/>
-      <w:r>
-        <w:rPr>
-          <w:rFonts w:ascii="Times New Roman" w:hAnsi="Times New Roman" w:cs="Times New Roman"/>
-        </w:rPr>
-        <w:t xml:space="preserve"> </w:t>
-      </w:r>
-      <w:proofErr w:type="spellStart"/>
-      <w:r>
-        <w:rPr>
-          <w:rFonts w:ascii="Times New Roman" w:hAnsi="Times New Roman" w:cs="Times New Roman"/>
-        </w:rPr>
-        <w:t>esse</w:t>
-      </w:r>
-      <w:proofErr w:type="spellEnd"/>
-      <w:r>
-        <w:rPr>
-          <w:rFonts w:ascii="Times New Roman" w:hAnsi="Times New Roman" w:cs="Times New Roman"/>
-        </w:rPr>
-        <w:t xml:space="preserve"> </w:t>
-      </w:r>
-      <w:proofErr w:type="spellStart"/>
-      <w:r>
-        <w:rPr>
-          <w:rFonts w:ascii="Times New Roman" w:hAnsi="Times New Roman" w:cs="Times New Roman"/>
-        </w:rPr>
-        <w:t>cillum</w:t>
-      </w:r>
-      <w:proofErr w:type="spellEnd"/>
-      <w:r>
-        <w:rPr>
-          <w:rFonts w:ascii="Times New Roman" w:hAnsi="Times New Roman" w:cs="Times New Roman"/>
-        </w:rPr>
-        <w:t xml:space="preserve"> dolore </w:t>
-      </w:r>
-      <w:proofErr w:type="spellStart"/>
-      <w:r>
-        <w:rPr>
-          <w:rFonts w:ascii="Times New Roman" w:hAnsi="Times New Roman" w:cs="Times New Roman"/>
-        </w:rPr>
-        <w:t>eu</w:t>
-      </w:r>
-      <w:proofErr w:type="spellEnd"/>
-      <w:r>
-        <w:rPr>
-          <w:rFonts w:ascii="Times New Roman" w:hAnsi="Times New Roman" w:cs="Times New Roman"/>
-        </w:rPr>
-        <w:t xml:space="preserve"> </w:t>
-      </w:r>
-      <w:proofErr w:type="spellStart"/>
-      <w:r>
-        <w:rPr>
-          <w:rFonts w:ascii="Times New Roman" w:hAnsi="Times New Roman" w:cs="Times New Roman"/>
-        </w:rPr>
-        <w:t>fugiat</w:t>
-      </w:r>
-      <w:proofErr w:type="spellEnd"/>
-      <w:r>
-        <w:rPr>
-          <w:rFonts w:ascii="Times New Roman" w:hAnsi="Times New Roman" w:cs="Times New Roman"/>
-        </w:rPr>
-        <w:t xml:space="preserve"> </w:t>
-      </w:r>
-      <w:proofErr w:type="spellStart"/>
-      <w:r>
-        <w:rPr>
-          <w:rFonts w:ascii="Times New Roman" w:hAnsi="Times New Roman" w:cs="Times New Roman"/>
-        </w:rPr>
-        <w:t>nulla</w:t>
-      </w:r>
-      <w:proofErr w:type="spellEnd"/>
-      <w:r>
-        <w:rPr>
-          <w:rFonts w:ascii="Times New Roman" w:hAnsi="Times New Roman" w:cs="Times New Roman"/>
-        </w:rPr>
-        <w:t xml:space="preserve"> </w:t>
-      </w:r>
-      <w:proofErr w:type="spellStart"/>
-      <w:r>
-        <w:rPr>
-          <w:rFonts w:ascii="Times New Roman" w:hAnsi="Times New Roman" w:cs="Times New Roman"/>
-        </w:rPr>
-        <w:t>pariatur</w:t>
-      </w:r>
-      <w:proofErr w:type="spellEnd"/>
-      <w:r>
-        <w:rPr>
-          <w:rFonts w:ascii="Times New Roman" w:hAnsi="Times New Roman" w:cs="Times New Roman"/>
-        </w:rPr>
-        <w:t xml:space="preserve">. </w:t>
-      </w:r>
-      <w:proofErr w:type="spellStart"/>
-      <w:r>
-        <w:rPr>
-          <w:rFonts w:ascii="Times New Roman" w:hAnsi="Times New Roman" w:cs="Times New Roman"/>
-        </w:rPr>
-        <w:t>Excepteur</w:t>
-      </w:r>
-      <w:proofErr w:type="spellEnd"/>
-      <w:r>
-        <w:rPr>
-          <w:rFonts w:ascii="Times New Roman" w:hAnsi="Times New Roman" w:cs="Times New Roman"/>
-        </w:rPr>
-        <w:t xml:space="preserve"> </w:t>
-      </w:r>
-      <w:proofErr w:type="spellStart"/>
-      <w:r>
-        <w:rPr>
-          <w:rFonts w:ascii="Times New Roman" w:hAnsi="Times New Roman" w:cs="Times New Roman"/>
-        </w:rPr>
-        <w:t>sint</w:t>
-      </w:r>
-      <w:proofErr w:type="spellEnd"/>
-      <w:r>
-        <w:rPr>
-          <w:rFonts w:ascii="Times New Roman" w:hAnsi="Times New Roman" w:cs="Times New Roman"/>
-        </w:rPr>
-        <w:t xml:space="preserve"> </w:t>
-      </w:r>
-      <w:proofErr w:type="spellStart"/>
-      <w:r>
-        <w:rPr>
-          <w:rFonts w:ascii="Times New Roman" w:hAnsi="Times New Roman" w:cs="Times New Roman"/>
-        </w:rPr>
-        <w:t>occaecat</w:t>
-      </w:r>
-      <w:proofErr w:type="spellEnd"/>
-      <w:r>
-        <w:rPr>
-          <w:rFonts w:ascii="Times New Roman" w:hAnsi="Times New Roman" w:cs="Times New Roman"/>
-        </w:rPr>
-        <w:t xml:space="preserve"> </w:t>
-      </w:r>
-      <w:proofErr w:type="spellStart"/>
-      <w:r>
-        <w:rPr>
-          <w:rFonts w:ascii="Times New Roman" w:hAnsi="Times New Roman" w:cs="Times New Roman"/>
-        </w:rPr>
-        <w:t>cupidatat</w:t>
-      </w:r>
-      <w:proofErr w:type="spellEnd"/>
-      <w:r>
-        <w:rPr>
-          <w:rFonts w:ascii="Times New Roman" w:hAnsi="Times New Roman" w:cs="Times New Roman"/>
-        </w:rPr>
-        <w:t xml:space="preserve"> non </w:t>
-      </w:r>
-      <w:proofErr w:type="spellStart"/>
-      <w:r>
-        <w:rPr>
-          <w:rFonts w:ascii="Times New Roman" w:hAnsi="Times New Roman" w:cs="Times New Roman"/>
-        </w:rPr>
-        <w:t>proident</w:t>
-      </w:r>
-      <w:proofErr w:type="spellEnd"/>
-      <w:r>
-        <w:rPr>
-          <w:rFonts w:ascii="Times New Roman" w:hAnsi="Times New Roman" w:cs="Times New Roman"/>
-        </w:rPr>
-        <w:t xml:space="preserve">, sunt in culpa qui </w:t>
-      </w:r>
-      <w:proofErr w:type="spellStart"/>
-      <w:r>
-        <w:rPr>
-          <w:rFonts w:ascii="Times New Roman" w:hAnsi="Times New Roman" w:cs="Times New Roman"/>
-        </w:rPr>
-        <w:t>officia</w:t>
-      </w:r>
-      <w:proofErr w:type="spellEnd"/>
-      <w:r>
-        <w:rPr>
-          <w:rFonts w:ascii="Times New Roman" w:hAnsi="Times New Roman" w:cs="Times New Roman"/>
-        </w:rPr>
-        <w:t xml:space="preserve"> </w:t>
-      </w:r>
-      <w:proofErr w:type="spellStart"/>
-      <w:r>
-        <w:rPr>
-          <w:rFonts w:ascii="Times New Roman" w:hAnsi="Times New Roman" w:cs="Times New Roman"/>
-        </w:rPr>
-        <w:t>deserunt</w:t>
-      </w:r>
-      <w:proofErr w:type="spellEnd"/>
-      <w:r>
-        <w:rPr>
-          <w:rFonts w:ascii="Times New Roman" w:hAnsi="Times New Roman" w:cs="Times New Roman"/>
-        </w:rPr>
-        <w:t xml:space="preserve"> </w:t>
-      </w:r>
-      <w:proofErr w:type="spellStart"/>
-      <w:r>
-        <w:rPr>
-          <w:rFonts w:ascii="Times New Roman" w:hAnsi="Times New Roman" w:cs="Times New Roman"/>
-        </w:rPr>
-        <w:t>mollit</w:t>
-      </w:r>
-      <w:proofErr w:type="spellEnd"/>
-      <w:r>
-        <w:rPr>
-          <w:rFonts w:ascii="Times New Roman" w:hAnsi="Times New Roman" w:cs="Times New Roman"/>
-        </w:rPr>
-        <w:t xml:space="preserve"> </w:t>
-      </w:r>
-      <w:proofErr w:type="spellStart"/>
-      <w:r>
-        <w:rPr>
-          <w:rFonts w:ascii="Times New Roman" w:hAnsi="Times New Roman" w:cs="Times New Roman"/>
-        </w:rPr>
-        <w:t>anim</w:t>
-      </w:r>
-      <w:proofErr w:type="spellEnd"/>
-      <w:r>
-        <w:rPr>
-          <w:rFonts w:ascii="Times New Roman" w:hAnsi="Times New Roman" w:cs="Times New Roman"/>
-        </w:rPr>
-        <w:t xml:space="preserve"> id </w:t>
-      </w:r>
-      <w:proofErr w:type="spellStart"/>
-      <w:r>
-        <w:rPr>
-          <w:rFonts w:ascii="Times New Roman" w:hAnsi="Times New Roman" w:cs="Times New Roman"/>
-        </w:rPr>
-        <w:t>est</w:t>
-      </w:r>
-      <w:proofErr w:type="spellEnd"/>
-      <w:r>
-        <w:rPr>
-          <w:rFonts w:ascii="Times New Roman" w:hAnsi="Times New Roman" w:cs="Times New Roman"/>
-        </w:rPr>
-        <w:t xml:space="preserve"> </w:t>
-      </w:r>
-      <w:proofErr w:type="spellStart"/>
-      <w:r>
-        <w:rPr>
-          <w:rFonts w:ascii="Times New Roman" w:hAnsi="Times New Roman" w:cs="Times New Roman"/>
-        </w:rPr>
-        <w:t>laborum</w:t>
-      </w:r>
-      <w:proofErr w:type="spellEnd"/>
-      <w:r>
-        <w:rPr>
-          <w:rFonts w:ascii="Times New Roman" w:hAnsi="Times New Roman" w:cs="Times New Roman"/>
-        </w:rPr>
-        <w:t>.</w:t>
-      </w:r>
-    </w:p>
-    <w:p>
-      <w:pPr>
-        <w:spacing w:line="360" w:lineRule="auto"/>
-        <w:rPr>
-          <w:rFonts w:ascii="Times New Roman" w:hAnsi="Times New Roman" w:cs="Times New Roman"/>
-          <w:sz w:val="28"/>
-          <w:szCs w:val="28"/>
-          <w:u w:val="single"/>
-        </w:rPr>
-      </w:pPr>
-    </w:p>
-    <w:p>
-      <w:pPr>
-        <w:spacing w:line="360" w:lineRule="auto"/>
-        <w:rPr>
-          <w:rFonts w:ascii="Times New Roman" w:hAnsi="Times New Roman" w:cs="Times New Roman"/>
-          <w:sz w:val="28"/>
-          <w:szCs w:val="28"/>
-          <w:u w:val="single"/>
-        </w:rPr>
-      </w:pPr>
-      <w:r>
-        <w:rPr>
-          <w:rFonts w:ascii="Times New Roman" w:hAnsi="Times New Roman" w:cs="Times New Roman"/>
-          <w:sz w:val="28"/>
-          <w:szCs w:val="28"/>
-          <w:u w:val="single"/>
-        </w:rPr>
-        <w:br w:type="page"/>
-      </w:r>
-    </w:p>
-    <w:p>
-      <w:pPr>
-        <w:spacing w:line="360" w:lineRule="auto"/>
-        <w:jc w:val="center"/>
-        <w:rPr>
-          <w:rFonts w:ascii="Times New Roman" w:hAnsi="Times New Roman" w:cs="Times New Roman"/>
-          <w:sz w:val="28"/>
-          <w:szCs w:val="28"/>
-          <w:u w:val="single"/>
-        </w:rPr>
-      </w:pPr>
-      <w:r>
-        <w:rPr>
-          <w:rFonts w:ascii="Times New Roman" w:hAnsi="Times New Roman" w:cs="Times New Roman"/>
-          <w:sz w:val="28"/>
-          <w:szCs w:val="28"/>
-          <w:u w:val="single"/>
-        </w:rPr>
-        <w:lastRenderedPageBreak/>
-        <w:t>Bibliography</w:t>
-      </w:r>
-    </w:p>
-    <w:p>
-      <w:pPr>
-        <w:spacing w:line="360" w:lineRule="auto"/>
-        <w:rPr>
-          <w:rFonts w:ascii="Times New Roman" w:hAnsi="Times New Roman" w:cs="Times New Roman"/>
-        </w:rPr>
-      </w:pPr>
-      <w:r>
-        <w:rPr>
-          <w:rFonts w:ascii="Times New Roman" w:hAnsi="Times New Roman" w:cs="Times New Roman"/>
-        </w:rPr>
-        <w:t xml:space="preserve">Lorem ipsum dolor sit </w:t>
-      </w:r>
-      <w:proofErr w:type="spellStart"/>
-      <w:r>
-        <w:rPr>
-          <w:rFonts w:ascii="Times New Roman" w:hAnsi="Times New Roman" w:cs="Times New Roman"/>
-        </w:rPr>
-        <w:t>amet</w:t>
-      </w:r>
-      <w:proofErr w:type="spellEnd"/>
-      <w:r>
-        <w:rPr>
-          <w:rFonts w:ascii="Times New Roman" w:hAnsi="Times New Roman" w:cs="Times New Roman"/>
-        </w:rPr>
-        <w:t xml:space="preserve">, </w:t>
-      </w:r>
-      <w:proofErr w:type="spellStart"/>
-      <w:r>
-        <w:rPr>
-          <w:rFonts w:ascii="Times New Roman" w:hAnsi="Times New Roman" w:cs="Times New Roman"/>
-        </w:rPr>
-        <w:t>consectetur</w:t>
-      </w:r>
-      <w:proofErr w:type="spellEnd"/>
-      <w:r>
-        <w:rPr>
-          <w:rFonts w:ascii="Times New Roman" w:hAnsi="Times New Roman" w:cs="Times New Roman"/>
-        </w:rPr>
-        <w:t xml:space="preserve"> </w:t>
-      </w:r>
-      <w:proofErr w:type="spellStart"/>
-      <w:r>
-        <w:rPr>
-          <w:rFonts w:ascii="Times New Roman" w:hAnsi="Times New Roman" w:cs="Times New Roman"/>
-        </w:rPr>
-        <w:t>adipiscing</w:t>
-      </w:r>
-      <w:proofErr w:type="spellEnd"/>
-      <w:r>
-        <w:rPr>
-          <w:rFonts w:ascii="Times New Roman" w:hAnsi="Times New Roman" w:cs="Times New Roman"/>
-        </w:rPr>
-        <w:t xml:space="preserve"> </w:t>
-      </w:r>
-      <w:proofErr w:type="spellStart"/>
-      <w:r>
-        <w:rPr>
-          <w:rFonts w:ascii="Times New Roman" w:hAnsi="Times New Roman" w:cs="Times New Roman"/>
-        </w:rPr>
-        <w:t>elit</w:t>
-      </w:r>
-      <w:proofErr w:type="spellEnd"/>
-      <w:r>
-        <w:rPr>
-          <w:rFonts w:ascii="Times New Roman" w:hAnsi="Times New Roman" w:cs="Times New Roman"/>
-        </w:rPr>
-        <w:t xml:space="preserve">, sed do </w:t>
-      </w:r>
-      <w:proofErr w:type="spellStart"/>
-      <w:r>
-        <w:rPr>
-          <w:rFonts w:ascii="Times New Roman" w:hAnsi="Times New Roman" w:cs="Times New Roman"/>
-        </w:rPr>
-        <w:t>eiusmod</w:t>
-      </w:r>
-      <w:proofErr w:type="spellEnd"/>
-      <w:r>
-        <w:rPr>
-          <w:rFonts w:ascii="Times New Roman" w:hAnsi="Times New Roman" w:cs="Times New Roman"/>
-        </w:rPr>
-        <w:t xml:space="preserve"> </w:t>
-      </w:r>
-      <w:proofErr w:type="spellStart"/>
-      <w:r>
-        <w:rPr>
-          <w:rFonts w:ascii="Times New Roman" w:hAnsi="Times New Roman" w:cs="Times New Roman"/>
-        </w:rPr>
-        <w:t>tempor</w:t>
-      </w:r>
-      <w:proofErr w:type="spellEnd"/>
-      <w:r>
-        <w:rPr>
-          <w:rFonts w:ascii="Times New Roman" w:hAnsi="Times New Roman" w:cs="Times New Roman"/>
-        </w:rPr>
-        <w:t xml:space="preserve"> </w:t>
-      </w:r>
-      <w:proofErr w:type="spellStart"/>
-      <w:r>
-        <w:rPr>
-          <w:rFonts w:ascii="Times New Roman" w:hAnsi="Times New Roman" w:cs="Times New Roman"/>
-        </w:rPr>
-        <w:t>incididunt</w:t>
-      </w:r>
-      <w:proofErr w:type="spellEnd"/>
-      <w:r>
-        <w:rPr>
-          <w:rFonts w:ascii="Times New Roman" w:hAnsi="Times New Roman" w:cs="Times New Roman"/>
-        </w:rPr>
-        <w:t xml:space="preserve"> </w:t>
-      </w:r>
-      <w:proofErr w:type="spellStart"/>
-      <w:r>
-        <w:rPr>
-          <w:rFonts w:ascii="Times New Roman" w:hAnsi="Times New Roman" w:cs="Times New Roman"/>
-        </w:rPr>
-        <w:t>ut</w:t>
-      </w:r>
-      <w:proofErr w:type="spellEnd"/>
-      <w:r>
-        <w:rPr>
-          <w:rFonts w:ascii="Times New Roman" w:hAnsi="Times New Roman" w:cs="Times New Roman"/>
-        </w:rPr>
-        <w:t xml:space="preserve"> labore et dolore magna </w:t>
-      </w:r>
-      <w:proofErr w:type="spellStart"/>
-      <w:r>
-        <w:rPr>
-          <w:rFonts w:ascii="Times New Roman" w:hAnsi="Times New Roman" w:cs="Times New Roman"/>
-        </w:rPr>
-        <w:t>aliqua</w:t>
-      </w:r>
-      <w:proofErr w:type="spellEnd"/>
-      <w:r>
-        <w:rPr>
-          <w:rFonts w:ascii="Times New Roman" w:hAnsi="Times New Roman" w:cs="Times New Roman"/>
-        </w:rPr>
-        <w:t xml:space="preserve">. Ut </w:t>
-      </w:r>
-      <w:proofErr w:type="spellStart"/>
-      <w:r>
-        <w:rPr>
-          <w:rFonts w:ascii="Times New Roman" w:hAnsi="Times New Roman" w:cs="Times New Roman"/>
-        </w:rPr>
-        <w:t>enim</w:t>
-      </w:r>
-      <w:proofErr w:type="spellEnd"/>
-      <w:r>
-        <w:rPr>
-          <w:rFonts w:ascii="Times New Roman" w:hAnsi="Times New Roman" w:cs="Times New Roman"/>
-        </w:rPr>
-        <w:t xml:space="preserve"> ad minim </w:t>
-      </w:r>
-      <w:proofErr w:type="spellStart"/>
-      <w:r>
-        <w:rPr>
-          <w:rFonts w:ascii="Times New Roman" w:hAnsi="Times New Roman" w:cs="Times New Roman"/>
-        </w:rPr>
-        <w:t>veniam</w:t>
-      </w:r>
-      <w:proofErr w:type="spellEnd"/>
-      <w:r>
-        <w:rPr>
-          <w:rFonts w:ascii="Times New Roman" w:hAnsi="Times New Roman" w:cs="Times New Roman"/>
-        </w:rPr>
-        <w:t xml:space="preserve">, </w:t>
-      </w:r>
-      <w:proofErr w:type="spellStart"/>
-      <w:r>
-        <w:rPr>
-          <w:rFonts w:ascii="Times New Roman" w:hAnsi="Times New Roman" w:cs="Times New Roman"/>
-        </w:rPr>
-        <w:t>quis</w:t>
-      </w:r>
-      <w:proofErr w:type="spellEnd"/>
-      <w:r>
-        <w:rPr>
-          <w:rFonts w:ascii="Times New Roman" w:hAnsi="Times New Roman" w:cs="Times New Roman"/>
-        </w:rPr>
-        <w:t xml:space="preserve"> </w:t>
-      </w:r>
-      <w:proofErr w:type="spellStart"/>
-      <w:r>
-        <w:rPr>
-          <w:rFonts w:ascii="Times New Roman" w:hAnsi="Times New Roman" w:cs="Times New Roman"/>
-        </w:rPr>
-        <w:t>nostrud</w:t>
-      </w:r>
-      <w:proofErr w:type="spellEnd"/>
-      <w:r>
-        <w:rPr>
-          <w:rFonts w:ascii="Times New Roman" w:hAnsi="Times New Roman" w:cs="Times New Roman"/>
-        </w:rPr>
-        <w:t xml:space="preserve"> exercitation </w:t>
-      </w:r>
-      <w:proofErr w:type="spellStart"/>
-      <w:r>
-        <w:rPr>
-          <w:rFonts w:ascii="Times New Roman" w:hAnsi="Times New Roman" w:cs="Times New Roman"/>
-        </w:rPr>
-        <w:t>ullamco</w:t>
-      </w:r>
-      <w:proofErr w:type="spellEnd"/>
-      <w:r>
-        <w:rPr>
-          <w:rFonts w:ascii="Times New Roman" w:hAnsi="Times New Roman" w:cs="Times New Roman"/>
-        </w:rPr>
-        <w:t xml:space="preserve"> </w:t>
-      </w:r>
-      <w:proofErr w:type="spellStart"/>
-      <w:r>
-        <w:rPr>
-          <w:rFonts w:ascii="Times New Roman" w:hAnsi="Times New Roman" w:cs="Times New Roman"/>
-        </w:rPr>
-        <w:t>laboris</w:t>
-      </w:r>
-      <w:proofErr w:type="spellEnd"/>
-      <w:r>
-        <w:rPr>
-          <w:rFonts w:ascii="Times New Roman" w:hAnsi="Times New Roman" w:cs="Times New Roman"/>
-        </w:rPr>
-        <w:t xml:space="preserve"> nisi </w:t>
-      </w:r>
-      <w:proofErr w:type="spellStart"/>
-      <w:r>
-        <w:rPr>
-          <w:rFonts w:ascii="Times New Roman" w:hAnsi="Times New Roman" w:cs="Times New Roman"/>
-        </w:rPr>
-        <w:t>ut</w:t>
-      </w:r>
-      <w:proofErr w:type="spellEnd"/>
-      <w:r>
-        <w:rPr>
-          <w:rFonts w:ascii="Times New Roman" w:hAnsi="Times New Roman" w:cs="Times New Roman"/>
-        </w:rPr>
-        <w:t xml:space="preserve"> </w:t>
-      </w:r>
-      <w:proofErr w:type="spellStart"/>
-      <w:r>
-        <w:rPr>
-          <w:rFonts w:ascii="Times New Roman" w:hAnsi="Times New Roman" w:cs="Times New Roman"/>
-        </w:rPr>
-        <w:t>aliquip</w:t>
-      </w:r>
-      <w:proofErr w:type="spellEnd"/>
-      <w:r>
-        <w:rPr>
-          <w:rFonts w:ascii="Times New Roman" w:hAnsi="Times New Roman" w:cs="Times New Roman"/>
-        </w:rPr>
-        <w:t xml:space="preserve"> ex </w:t>
-      </w:r>
-      <w:proofErr w:type="spellStart"/>
-      <w:r>
-        <w:rPr>
-          <w:rFonts w:ascii="Times New Roman" w:hAnsi="Times New Roman" w:cs="Times New Roman"/>
-        </w:rPr>
-        <w:t>ea</w:t>
-      </w:r>
-      <w:proofErr w:type="spellEnd"/>
-      <w:r>
-        <w:rPr>
-          <w:rFonts w:ascii="Times New Roman" w:hAnsi="Times New Roman" w:cs="Times New Roman"/>
-        </w:rPr>
-        <w:t xml:space="preserve"> </w:t>
-      </w:r>
-      <w:proofErr w:type="spellStart"/>
-      <w:r>
-        <w:rPr>
-          <w:rFonts w:ascii="Times New Roman" w:hAnsi="Times New Roman" w:cs="Times New Roman"/>
-        </w:rPr>
-        <w:t>commodo</w:t>
-      </w:r>
-      <w:proofErr w:type="spellEnd"/>
-      <w:r>
-        <w:rPr>
-          <w:rFonts w:ascii="Times New Roman" w:hAnsi="Times New Roman" w:cs="Times New Roman"/>
-        </w:rPr>
-        <w:t xml:space="preserve"> </w:t>
-      </w:r>
-      <w:proofErr w:type="spellStart"/>
-      <w:r>
-        <w:rPr>
-          <w:rFonts w:ascii="Times New Roman" w:hAnsi="Times New Roman" w:cs="Times New Roman"/>
-        </w:rPr>
-        <w:t>consequat</w:t>
-      </w:r>
-      <w:proofErr w:type="spellEnd"/>
-      <w:r>
-        <w:rPr>
-          <w:rFonts w:ascii="Times New Roman" w:hAnsi="Times New Roman" w:cs="Times New Roman"/>
-        </w:rPr>
-        <w:t xml:space="preserve">. Duis </w:t>
-      </w:r>
-      <w:proofErr w:type="spellStart"/>
-      <w:r>
-        <w:rPr>
-          <w:rFonts w:ascii="Times New Roman" w:hAnsi="Times New Roman" w:cs="Times New Roman"/>
-        </w:rPr>
-        <w:t>aute</w:t>
-      </w:r>
-      <w:proofErr w:type="spellEnd"/>
-      <w:r>
-        <w:rPr>
-          <w:rFonts w:ascii="Times New Roman" w:hAnsi="Times New Roman" w:cs="Times New Roman"/>
-        </w:rPr>
-        <w:t xml:space="preserve"> </w:t>
-      </w:r>
-      <w:proofErr w:type="spellStart"/>
-      <w:r>
-        <w:rPr>
-          <w:rFonts w:ascii="Times New Roman" w:hAnsi="Times New Roman" w:cs="Times New Roman"/>
-        </w:rPr>
-        <w:t>irure</w:t>
-      </w:r>
-      <w:proofErr w:type="spellEnd"/>
-      <w:r>
-        <w:rPr>
-          <w:rFonts w:ascii="Times New Roman" w:hAnsi="Times New Roman" w:cs="Times New Roman"/>
-        </w:rPr>
-        <w:t xml:space="preserve"> dolor in </w:t>
-      </w:r>
-      <w:proofErr w:type="spellStart"/>
-      <w:r>
-        <w:rPr>
-          <w:rFonts w:ascii="Times New Roman" w:hAnsi="Times New Roman" w:cs="Times New Roman"/>
-        </w:rPr>
-        <w:t>reprehenderit</w:t>
-      </w:r>
-      <w:proofErr w:type="spellEnd"/>
-      <w:r>
-        <w:rPr>
-          <w:rFonts w:ascii="Times New Roman" w:hAnsi="Times New Roman" w:cs="Times New Roman"/>
-        </w:rPr>
-        <w:t xml:space="preserve"> in </w:t>
-      </w:r>
-      <w:proofErr w:type="spellStart"/>
-      <w:r>
-        <w:rPr>
-          <w:rFonts w:ascii="Times New Roman" w:hAnsi="Times New Roman" w:cs="Times New Roman"/>
-        </w:rPr>
-        <w:t>voluptate</w:t>
-      </w:r>
-      <w:proofErr w:type="spellEnd"/>
-      <w:r>
-        <w:rPr>
-          <w:rFonts w:ascii="Times New Roman" w:hAnsi="Times New Roman" w:cs="Times New Roman"/>
-        </w:rPr>
-        <w:t xml:space="preserve"> </w:t>
-      </w:r>
-      <w:proofErr w:type="spellStart"/>
-      <w:r>
-        <w:rPr>
-          <w:rFonts w:ascii="Times New Roman" w:hAnsi="Times New Roman" w:cs="Times New Roman"/>
-        </w:rPr>
-        <w:t>velit</w:t>
-      </w:r>
-      <w:proofErr w:type="spellEnd"/>
-      <w:r>
-        <w:rPr>
-          <w:rFonts w:ascii="Times New Roman" w:hAnsi="Times New Roman" w:cs="Times New Roman"/>
-        </w:rPr>
-        <w:t xml:space="preserve"> </w:t>
-      </w:r>
-      <w:proofErr w:type="spellStart"/>
-      <w:r>
-        <w:rPr>
-          <w:rFonts w:ascii="Times New Roman" w:hAnsi="Times New Roman" w:cs="Times New Roman"/>
-        </w:rPr>
-        <w:t>esse</w:t>
-      </w:r>
-      <w:proofErr w:type="spellEnd"/>
-      <w:r>
-        <w:rPr>
-          <w:rFonts w:ascii="Times New Roman" w:hAnsi="Times New Roman" w:cs="Times New Roman"/>
-        </w:rPr>
-        <w:t xml:space="preserve"> </w:t>
-      </w:r>
-      <w:proofErr w:type="spellStart"/>
-      <w:r>
-        <w:rPr>
-          <w:rFonts w:ascii="Times New Roman" w:hAnsi="Times New Roman" w:cs="Times New Roman"/>
-        </w:rPr>
-        <w:t>cillum</w:t>
-      </w:r>
-      <w:proofErr w:type="spellEnd"/>
-      <w:r>
-        <w:rPr>
-          <w:rFonts w:ascii="Times New Roman" w:hAnsi="Times New Roman" w:cs="Times New Roman"/>
-        </w:rPr>
-        <w:t xml:space="preserve"> dolore </w:t>
-      </w:r>
-      <w:proofErr w:type="spellStart"/>
-      <w:r>
-        <w:rPr>
-          <w:rFonts w:ascii="Times New Roman" w:hAnsi="Times New Roman" w:cs="Times New Roman"/>
-        </w:rPr>
-        <w:t>eu</w:t>
-      </w:r>
-      <w:proofErr w:type="spellEnd"/>
-      <w:r>
-        <w:rPr>
-          <w:rFonts w:ascii="Times New Roman" w:hAnsi="Times New Roman" w:cs="Times New Roman"/>
-        </w:rPr>
-        <w:t xml:space="preserve"> </w:t>
-      </w:r>
-      <w:proofErr w:type="spellStart"/>
-      <w:r>
-        <w:rPr>
-          <w:rFonts w:ascii="Times New Roman" w:hAnsi="Times New Roman" w:cs="Times New Roman"/>
-        </w:rPr>
-        <w:t>fugiat</w:t>
-      </w:r>
-      <w:proofErr w:type="spellEnd"/>
-      <w:r>
-        <w:rPr>
-          <w:rFonts w:ascii="Times New Roman" w:hAnsi="Times New Roman" w:cs="Times New Roman"/>
-        </w:rPr>
-        <w:t xml:space="preserve"> </w:t>
-      </w:r>
-      <w:proofErr w:type="spellStart"/>
-      <w:r>
-        <w:rPr>
-          <w:rFonts w:ascii="Times New Roman" w:hAnsi="Times New Roman" w:cs="Times New Roman"/>
-        </w:rPr>
-        <w:t>nulla</w:t>
-      </w:r>
-      <w:proofErr w:type="spellEnd"/>
-      <w:r>
-        <w:rPr>
-          <w:rFonts w:ascii="Times New Roman" w:hAnsi="Times New Roman" w:cs="Times New Roman"/>
-        </w:rPr>
-        <w:t xml:space="preserve"> </w:t>
-      </w:r>
-      <w:proofErr w:type="spellStart"/>
-      <w:r>
-        <w:rPr>
-          <w:rFonts w:ascii="Times New Roman" w:hAnsi="Times New Roman" w:cs="Times New Roman"/>
-        </w:rPr>
-        <w:t>pariatur</w:t>
-      </w:r>
-      <w:proofErr w:type="spellEnd"/>
-      <w:r>
-        <w:rPr>
-          <w:rFonts w:ascii="Times New Roman" w:hAnsi="Times New Roman" w:cs="Times New Roman"/>
-        </w:rPr>
-        <w:t xml:space="preserve">. </w:t>
-      </w:r>
-      <w:proofErr w:type="spellStart"/>
-      <w:r>
-        <w:rPr>
-          <w:rFonts w:ascii="Times New Roman" w:hAnsi="Times New Roman" w:cs="Times New Roman"/>
-        </w:rPr>
-        <w:t>Excepteur</w:t>
-      </w:r>
-      <w:proofErr w:type="spellEnd"/>
-      <w:r>
-        <w:rPr>
-          <w:rFonts w:ascii="Times New Roman" w:hAnsi="Times New Roman" w:cs="Times New Roman"/>
-        </w:rPr>
-        <w:t xml:space="preserve"> </w:t>
-      </w:r>
-      <w:proofErr w:type="spellStart"/>
-      <w:r>
-        <w:rPr>
-          <w:rFonts w:ascii="Times New Roman" w:hAnsi="Times New Roman" w:cs="Times New Roman"/>
-        </w:rPr>
-        <w:t>sint</w:t>
-      </w:r>
-      <w:proofErr w:type="spellEnd"/>
-      <w:r>
-        <w:rPr>
-          <w:rFonts w:ascii="Times New Roman" w:hAnsi="Times New Roman" w:cs="Times New Roman"/>
-        </w:rPr>
-        <w:t xml:space="preserve"> </w:t>
-      </w:r>
-      <w:proofErr w:type="spellStart"/>
-      <w:r>
-        <w:rPr>
-          <w:rFonts w:ascii="Times New Roman" w:hAnsi="Times New Roman" w:cs="Times New Roman"/>
-        </w:rPr>
-        <w:t>occaecat</w:t>
-      </w:r>
-      <w:proofErr w:type="spellEnd"/>
-      <w:r>
-        <w:rPr>
-          <w:rFonts w:ascii="Times New Roman" w:hAnsi="Times New Roman" w:cs="Times New Roman"/>
-        </w:rPr>
-        <w:t xml:space="preserve"> </w:t>
-      </w:r>
-      <w:proofErr w:type="spellStart"/>
-      <w:r>
-        <w:rPr>
-          <w:rFonts w:ascii="Times New Roman" w:hAnsi="Times New Roman" w:cs="Times New Roman"/>
-        </w:rPr>
-        <w:t>cupidatat</w:t>
-      </w:r>
-      <w:proofErr w:type="spellEnd"/>
-      <w:r>
-        <w:rPr>
-          <w:rFonts w:ascii="Times New Roman" w:hAnsi="Times New Roman" w:cs="Times New Roman"/>
-        </w:rPr>
-        <w:t xml:space="preserve"> non </w:t>
-      </w:r>
-      <w:proofErr w:type="spellStart"/>
-      <w:r>
-        <w:rPr>
-          <w:rFonts w:ascii="Times New Roman" w:hAnsi="Times New Roman" w:cs="Times New Roman"/>
-        </w:rPr>
-        <w:t>proident</w:t>
-      </w:r>
-      <w:proofErr w:type="spellEnd"/>
-      <w:r>
-        <w:rPr>
-          <w:rFonts w:ascii="Times New Roman" w:hAnsi="Times New Roman" w:cs="Times New Roman"/>
-        </w:rPr>
-        <w:t xml:space="preserve">, sunt in culpa qui </w:t>
-      </w:r>
-      <w:proofErr w:type="spellStart"/>
-      <w:r>
-        <w:rPr>
-          <w:rFonts w:ascii="Times New Roman" w:hAnsi="Times New Roman" w:cs="Times New Roman"/>
-        </w:rPr>
-        <w:t>officia</w:t>
-      </w:r>
-      <w:proofErr w:type="spellEnd"/>
-      <w:r>
-        <w:rPr>
-          <w:rFonts w:ascii="Times New Roman" w:hAnsi="Times New Roman" w:cs="Times New Roman"/>
-        </w:rPr>
-        <w:t xml:space="preserve"> </w:t>
-      </w:r>
-      <w:proofErr w:type="spellStart"/>
-      <w:r>
-        <w:rPr>
-          <w:rFonts w:ascii="Times New Roman" w:hAnsi="Times New Roman" w:cs="Times New Roman"/>
-        </w:rPr>
-        <w:t>deserunt</w:t>
-      </w:r>
-      <w:proofErr w:type="spellEnd"/>
-      <w:r>
-        <w:rPr>
-          <w:rFonts w:ascii="Times New Roman" w:hAnsi="Times New Roman" w:cs="Times New Roman"/>
-        </w:rPr>
-        <w:t xml:space="preserve"> </w:t>
-      </w:r>
-      <w:proofErr w:type="spellStart"/>
-      <w:r>
-        <w:rPr>
-          <w:rFonts w:ascii="Times New Roman" w:hAnsi="Times New Roman" w:cs="Times New Roman"/>
-        </w:rPr>
-        <w:t>mollit</w:t>
-      </w:r>
-      <w:proofErr w:type="spellEnd"/>
-      <w:r>
-        <w:rPr>
-          <w:rFonts w:ascii="Times New Roman" w:hAnsi="Times New Roman" w:cs="Times New Roman"/>
-        </w:rPr>
-        <w:t xml:space="preserve"> </w:t>
-      </w:r>
-      <w:proofErr w:type="spellStart"/>
-      <w:r>
-        <w:rPr>
-          <w:rFonts w:ascii="Times New Roman" w:hAnsi="Times New Roman" w:cs="Times New Roman"/>
-        </w:rPr>
-        <w:t>anim</w:t>
-      </w:r>
-      <w:proofErr w:type="spellEnd"/>
-      <w:r>
-        <w:rPr>
-          <w:rFonts w:ascii="Times New Roman" w:hAnsi="Times New Roman" w:cs="Times New Roman"/>
-        </w:rPr>
-        <w:t xml:space="preserve"> id </w:t>
-      </w:r>
-      <w:proofErr w:type="spellStart"/>
-      <w:r>
-        <w:rPr>
-          <w:rFonts w:ascii="Times New Roman" w:hAnsi="Times New Roman" w:cs="Times New Roman"/>
-        </w:rPr>
-        <w:t>est</w:t>
-      </w:r>
-      <w:proofErr w:type="spellEnd"/>
-      <w:r>
-        <w:rPr>
-          <w:rFonts w:ascii="Times New Roman" w:hAnsi="Times New Roman" w:cs="Times New Roman"/>
-        </w:rPr>
-        <w:t xml:space="preserve"> </w:t>
-      </w:r>
-      <w:proofErr w:type="spellStart"/>
-      <w:r>
-        <w:rPr>
-          <w:rFonts w:ascii="Times New Roman" w:hAnsi="Times New Roman" w:cs="Times New Roman"/>
-        </w:rPr>
-        <w:t>laborum</w:t>
-      </w:r>
-      <w:proofErr w:type="spellEnd"/>
-      <w:r>
-        <w:rPr>
-          <w:rFonts w:ascii="Times New Roman" w:hAnsi="Times New Roman" w:cs="Times New Roman"/>
-        </w:rPr>
-        <w:t>.</w:t>
-      </w:r>
-    </w:p>
-    <w:p>
-      <w:pPr>
-        <w:spacing w:line="360" w:lineRule="auto"/>
-        <w:rPr>
-          <w:rFonts w:ascii="Times New Roman" w:hAnsi="Times New Roman" w:cs="Times New Roman"/>
-          <w:sz w:val="28"/>
-          <w:szCs w:val="28"/>
-          <w:u w:val="single"/>
-        </w:rPr>
-      </w:pPr>
-    </w:p>
-    <w:p>
-      <w:pPr>
-        <w:spacing w:line="360" w:lineRule="auto"/>
-        <w:rPr>
-          <w:rFonts w:ascii="Times New Roman" w:hAnsi="Times New Roman" w:cs="Times New Roman"/>
-          <w:sz w:val="28"/>
-          <w:szCs w:val="28"/>
-          <w:u w:val="single"/>
-        </w:rPr>
-      </w:pPr>
-      <w:r>
-        <w:rPr>
-          <w:rFonts w:ascii="Times New Roman" w:hAnsi="Times New Roman" w:cs="Times New Roman"/>
-          <w:sz w:val="28"/>
-          <w:szCs w:val="28"/>
-          <w:u w:val="single"/>
-        </w:rPr>
-        <w:br w:type="page"/>
-      </w:r>
-    </w:p>
-    <w:p>
-      <w:pPr>
-        <w:spacing w:line="360" w:lineRule="auto"/>
-        <w:jc w:val="center"/>
-        <w:rPr>
-          <w:rFonts w:ascii="Times New Roman" w:hAnsi="Times New Roman" w:cs="Times New Roman"/>
-          <w:sz w:val="28"/>
-          <w:szCs w:val="28"/>
-          <w:u w:val="single"/>
-        </w:rPr>
-      </w:pPr>
-      <w:r>
-        <w:rPr>
-          <w:rFonts w:ascii="Times New Roman" w:hAnsi="Times New Roman" w:cs="Times New Roman"/>
-          <w:sz w:val="28"/>
-          <w:szCs w:val="28"/>
-          <w:u w:val="single"/>
-        </w:rPr>
-        <w:lastRenderedPageBreak/>
-        <w:t>Appendix</w:t>
-      </w:r>
-    </w:p>
-    <w:p>
-      <w:pPr>
-        <w:spacing w:line="360" w:lineRule="auto"/>
-        <w:rPr>
-          <w:rFonts w:ascii="Times New Roman" w:hAnsi="Times New Roman" w:cs="Times New Roman"/>
-        </w:rPr>
-      </w:pPr>
-      <w:r>
-        <w:rPr>
-          <w:rFonts w:ascii="Times New Roman" w:hAnsi="Times New Roman" w:cs="Times New Roman"/>
-        </w:rPr>
-        <w:t xml:space="preserve">Lorem ipsum dolor sit </w:t>
-      </w:r>
-      <w:proofErr w:type="spellStart"/>
-      <w:r>
-        <w:rPr>
-          <w:rFonts w:ascii="Times New Roman" w:hAnsi="Times New Roman" w:cs="Times New Roman"/>
-        </w:rPr>
-        <w:t>amet</w:t>
-      </w:r>
-      <w:proofErr w:type="spellEnd"/>
-      <w:r>
-        <w:rPr>
-          <w:rFonts w:ascii="Times New Roman" w:hAnsi="Times New Roman" w:cs="Times New Roman"/>
-        </w:rPr>
-        <w:t xml:space="preserve">, </w:t>
-      </w:r>
-      <w:proofErr w:type="spellStart"/>
-      <w:r>
-        <w:rPr>
-          <w:rFonts w:ascii="Times New Roman" w:hAnsi="Times New Roman" w:cs="Times New Roman"/>
-        </w:rPr>
-        <w:t>consectetur</w:t>
-      </w:r>
-      <w:proofErr w:type="spellEnd"/>
-      <w:r>
-        <w:rPr>
-          <w:rFonts w:ascii="Times New Roman" w:hAnsi="Times New Roman" w:cs="Times New Roman"/>
-        </w:rPr>
-        <w:t xml:space="preserve"> </w:t>
-      </w:r>
-      <w:proofErr w:type="spellStart"/>
-      <w:r>
-        <w:rPr>
-          <w:rFonts w:ascii="Times New Roman" w:hAnsi="Times New Roman" w:cs="Times New Roman"/>
-        </w:rPr>
-        <w:t>adipiscing</w:t>
-      </w:r>
-      <w:proofErr w:type="spellEnd"/>
-      <w:r>
-        <w:rPr>
-          <w:rFonts w:ascii="Times New Roman" w:hAnsi="Times New Roman" w:cs="Times New Roman"/>
-        </w:rPr>
-        <w:t xml:space="preserve"> </w:t>
-      </w:r>
-      <w:proofErr w:type="spellStart"/>
-      <w:r>
-        <w:rPr>
-          <w:rFonts w:ascii="Times New Roman" w:hAnsi="Times New Roman" w:cs="Times New Roman"/>
-        </w:rPr>
-        <w:t>elit</w:t>
-      </w:r>
-      <w:proofErr w:type="spellEnd"/>
-      <w:r>
-        <w:rPr>
-          <w:rFonts w:ascii="Times New Roman" w:hAnsi="Times New Roman" w:cs="Times New Roman"/>
-        </w:rPr>
-        <w:t xml:space="preserve">, sed do </w:t>
-      </w:r>
-      <w:proofErr w:type="spellStart"/>
-      <w:r>
-        <w:rPr>
-          <w:rFonts w:ascii="Times New Roman" w:hAnsi="Times New Roman" w:cs="Times New Roman"/>
-        </w:rPr>
-        <w:t>eiusmod</w:t>
-      </w:r>
-      <w:proofErr w:type="spellEnd"/>
-      <w:r>
-        <w:rPr>
-          <w:rFonts w:ascii="Times New Roman" w:hAnsi="Times New Roman" w:cs="Times New Roman"/>
-        </w:rPr>
-        <w:t xml:space="preserve"> </w:t>
-      </w:r>
-      <w:proofErr w:type="spellStart"/>
-      <w:r>
-        <w:rPr>
-          <w:rFonts w:ascii="Times New Roman" w:hAnsi="Times New Roman" w:cs="Times New Roman"/>
-        </w:rPr>
-        <w:t>tempor</w:t>
-      </w:r>
-      <w:proofErr w:type="spellEnd"/>
-      <w:r>
-        <w:rPr>
-          <w:rFonts w:ascii="Times New Roman" w:hAnsi="Times New Roman" w:cs="Times New Roman"/>
-        </w:rPr>
-        <w:t xml:space="preserve"> </w:t>
-      </w:r>
-      <w:proofErr w:type="spellStart"/>
-      <w:r>
-        <w:rPr>
-          <w:rFonts w:ascii="Times New Roman" w:hAnsi="Times New Roman" w:cs="Times New Roman"/>
-        </w:rPr>
-        <w:t>incididunt</w:t>
-      </w:r>
-      <w:proofErr w:type="spellEnd"/>
-      <w:r>
-        <w:rPr>
-          <w:rFonts w:ascii="Times New Roman" w:hAnsi="Times New Roman" w:cs="Times New Roman"/>
-        </w:rPr>
-        <w:t xml:space="preserve"> </w:t>
-      </w:r>
-      <w:proofErr w:type="spellStart"/>
-      <w:r>
-        <w:rPr>
-          <w:rFonts w:ascii="Times New Roman" w:hAnsi="Times New Roman" w:cs="Times New Roman"/>
-        </w:rPr>
-        <w:t>ut</w:t>
-      </w:r>
-      <w:proofErr w:type="spellEnd"/>
-      <w:r>
-        <w:rPr>
-          <w:rFonts w:ascii="Times New Roman" w:hAnsi="Times New Roman" w:cs="Times New Roman"/>
-        </w:rPr>
-        <w:t xml:space="preserve"> labore et dolore magna </w:t>
-      </w:r>
-      <w:proofErr w:type="spellStart"/>
-      <w:r>
-        <w:rPr>
-          <w:rFonts w:ascii="Times New Roman" w:hAnsi="Times New Roman" w:cs="Times New Roman"/>
-        </w:rPr>
-        <w:t>aliqua</w:t>
-      </w:r>
-      <w:proofErr w:type="spellEnd"/>
-      <w:r>
-        <w:rPr>
-          <w:rFonts w:ascii="Times New Roman" w:hAnsi="Times New Roman" w:cs="Times New Roman"/>
-        </w:rPr>
-        <w:t xml:space="preserve">. Ut </w:t>
-      </w:r>
-      <w:proofErr w:type="spellStart"/>
-      <w:r>
-        <w:rPr>
-          <w:rFonts w:ascii="Times New Roman" w:hAnsi="Times New Roman" w:cs="Times New Roman"/>
-        </w:rPr>
-        <w:t>enim</w:t>
-      </w:r>
-      <w:proofErr w:type="spellEnd"/>
-      <w:r>
-        <w:rPr>
-          <w:rFonts w:ascii="Times New Roman" w:hAnsi="Times New Roman" w:cs="Times New Roman"/>
-        </w:rPr>
-        <w:t xml:space="preserve"> ad minim </w:t>
-      </w:r>
-      <w:proofErr w:type="spellStart"/>
-      <w:r>
-        <w:rPr>
-          <w:rFonts w:ascii="Times New Roman" w:hAnsi="Times New Roman" w:cs="Times New Roman"/>
-        </w:rPr>
-        <w:t>veniam</w:t>
-      </w:r>
-      <w:proofErr w:type="spellEnd"/>
-      <w:r>
-        <w:rPr>
-          <w:rFonts w:ascii="Times New Roman" w:hAnsi="Times New Roman" w:cs="Times New Roman"/>
-        </w:rPr>
-        <w:t xml:space="preserve">, </w:t>
-      </w:r>
-      <w:proofErr w:type="spellStart"/>
-      <w:r>
-        <w:rPr>
-          <w:rFonts w:ascii="Times New Roman" w:hAnsi="Times New Roman" w:cs="Times New Roman"/>
-        </w:rPr>
-        <w:t>quis</w:t>
-      </w:r>
-      <w:proofErr w:type="spellEnd"/>
-      <w:r>
-        <w:rPr>
-          <w:rFonts w:ascii="Times New Roman" w:hAnsi="Times New Roman" w:cs="Times New Roman"/>
-        </w:rPr>
-        <w:t xml:space="preserve"> </w:t>
-      </w:r>
-      <w:proofErr w:type="spellStart"/>
-      <w:r>
-        <w:rPr>
-          <w:rFonts w:ascii="Times New Roman" w:hAnsi="Times New Roman" w:cs="Times New Roman"/>
-        </w:rPr>
-        <w:t>nostrud</w:t>
-      </w:r>
-      <w:proofErr w:type="spellEnd"/>
-      <w:r>
-        <w:rPr>
-          <w:rFonts w:ascii="Times New Roman" w:hAnsi="Times New Roman" w:cs="Times New Roman"/>
-        </w:rPr>
-        <w:t xml:space="preserve"> exercitation </w:t>
-      </w:r>
-      <w:proofErr w:type="spellStart"/>
-      <w:r>
-        <w:rPr>
-          <w:rFonts w:ascii="Times New Roman" w:hAnsi="Times New Roman" w:cs="Times New Roman"/>
-        </w:rPr>
-        <w:t>ullamco</w:t>
-      </w:r>
-      <w:proofErr w:type="spellEnd"/>
-      <w:r>
-        <w:rPr>
-          <w:rFonts w:ascii="Times New Roman" w:hAnsi="Times New Roman" w:cs="Times New Roman"/>
-        </w:rPr>
-        <w:t xml:space="preserve"> </w:t>
-      </w:r>
-      <w:proofErr w:type="spellStart"/>
-      <w:r>
-        <w:rPr>
-          <w:rFonts w:ascii="Times New Roman" w:hAnsi="Times New Roman" w:cs="Times New Roman"/>
-        </w:rPr>
-        <w:t>laboris</w:t>
-      </w:r>
-      <w:proofErr w:type="spellEnd"/>
-      <w:r>
-        <w:rPr>
-          <w:rFonts w:ascii="Times New Roman" w:hAnsi="Times New Roman" w:cs="Times New Roman"/>
-        </w:rPr>
-        <w:t xml:space="preserve"> nisi </w:t>
-      </w:r>
-      <w:proofErr w:type="spellStart"/>
-      <w:r>
-        <w:rPr>
-          <w:rFonts w:ascii="Times New Roman" w:hAnsi="Times New Roman" w:cs="Times New Roman"/>
-        </w:rPr>
-        <w:t>ut</w:t>
-      </w:r>
-      <w:proofErr w:type="spellEnd"/>
-      <w:r>
-        <w:rPr>
-          <w:rFonts w:ascii="Times New Roman" w:hAnsi="Times New Roman" w:cs="Times New Roman"/>
-        </w:rPr>
-        <w:t xml:space="preserve"> </w:t>
-      </w:r>
-      <w:proofErr w:type="spellStart"/>
-      <w:r>
-        <w:rPr>
-          <w:rFonts w:ascii="Times New Roman" w:hAnsi="Times New Roman" w:cs="Times New Roman"/>
-        </w:rPr>
-        <w:t>aliquip</w:t>
-      </w:r>
-      <w:proofErr w:type="spellEnd"/>
-      <w:r>
-        <w:rPr>
-          <w:rFonts w:ascii="Times New Roman" w:hAnsi="Times New Roman" w:cs="Times New Roman"/>
-        </w:rPr>
-        <w:t xml:space="preserve"> ex </w:t>
-      </w:r>
-      <w:proofErr w:type="spellStart"/>
-      <w:r>
-        <w:rPr>
-          <w:rFonts w:ascii="Times New Roman" w:hAnsi="Times New Roman" w:cs="Times New Roman"/>
-        </w:rPr>
-        <w:t>ea</w:t>
-      </w:r>
-      <w:proofErr w:type="spellEnd"/>
-      <w:r>
-        <w:rPr>
-          <w:rFonts w:ascii="Times New Roman" w:hAnsi="Times New Roman" w:cs="Times New Roman"/>
-        </w:rPr>
-        <w:t xml:space="preserve"> </w:t>
-      </w:r>
-      <w:proofErr w:type="spellStart"/>
-      <w:r>
-        <w:rPr>
-          <w:rFonts w:ascii="Times New Roman" w:hAnsi="Times New Roman" w:cs="Times New Roman"/>
-        </w:rPr>
-        <w:t>commodo</w:t>
-      </w:r>
-      <w:proofErr w:type="spellEnd"/>
-      <w:r>
-        <w:rPr>
-          <w:rFonts w:ascii="Times New Roman" w:hAnsi="Times New Roman" w:cs="Times New Roman"/>
-        </w:rPr>
-        <w:t xml:space="preserve"> </w:t>
-      </w:r>
-      <w:proofErr w:type="spellStart"/>
-      <w:r>
-        <w:rPr>
-          <w:rFonts w:ascii="Times New Roman" w:hAnsi="Times New Roman" w:cs="Times New Roman"/>
-        </w:rPr>
-        <w:t>consequat</w:t>
-      </w:r>
-      <w:proofErr w:type="spellEnd"/>
-      <w:r>
-        <w:rPr>
-          <w:rFonts w:ascii="Times New Roman" w:hAnsi="Times New Roman" w:cs="Times New Roman"/>
-        </w:rPr>
-        <w:t xml:space="preserve">. Duis </w:t>
-      </w:r>
-      <w:proofErr w:type="spellStart"/>
-      <w:r>
-        <w:rPr>
-          <w:rFonts w:ascii="Times New Roman" w:hAnsi="Times New Roman" w:cs="Times New Roman"/>
-        </w:rPr>
-        <w:t>aute</w:t>
-      </w:r>
-      <w:proofErr w:type="spellEnd"/>
-      <w:r>
-        <w:rPr>
-          <w:rFonts w:ascii="Times New Roman" w:hAnsi="Times New Roman" w:cs="Times New Roman"/>
-        </w:rPr>
-        <w:t xml:space="preserve"> </w:t>
-      </w:r>
-      <w:proofErr w:type="spellStart"/>
-      <w:r>
-        <w:rPr>
-          <w:rFonts w:ascii="Times New Roman" w:hAnsi="Times New Roman" w:cs="Times New Roman"/>
-        </w:rPr>
-        <w:t>irure</w:t>
-      </w:r>
-      <w:proofErr w:type="spellEnd"/>
-      <w:r>
-        <w:rPr>
-          <w:rFonts w:ascii="Times New Roman" w:hAnsi="Times New Roman" w:cs="Times New Roman"/>
-        </w:rPr>
-        <w:t xml:space="preserve"> dolor in </w:t>
-      </w:r>
-      <w:proofErr w:type="spellStart"/>
-      <w:r>
-        <w:rPr>
-          <w:rFonts w:ascii="Times New Roman" w:hAnsi="Times New Roman" w:cs="Times New Roman"/>
-        </w:rPr>
-        <w:t>reprehenderit</w:t>
-      </w:r>
-      <w:proofErr w:type="spellEnd"/>
-      <w:r>
-        <w:rPr>
-          <w:rFonts w:ascii="Times New Roman" w:hAnsi="Times New Roman" w:cs="Times New Roman"/>
-        </w:rPr>
-        <w:t xml:space="preserve"> in </w:t>
-      </w:r>
-      <w:proofErr w:type="spellStart"/>
-      <w:r>
-        <w:rPr>
-          <w:rFonts w:ascii="Times New Roman" w:hAnsi="Times New Roman" w:cs="Times New Roman"/>
-        </w:rPr>
-        <w:t>voluptate</w:t>
-      </w:r>
-      <w:proofErr w:type="spellEnd"/>
-      <w:r>
-        <w:rPr>
-          <w:rFonts w:ascii="Times New Roman" w:hAnsi="Times New Roman" w:cs="Times New Roman"/>
-        </w:rPr>
-        <w:t xml:space="preserve"> </w:t>
-      </w:r>
-      <w:proofErr w:type="spellStart"/>
-      <w:r>
-        <w:rPr>
-          <w:rFonts w:ascii="Times New Roman" w:hAnsi="Times New Roman" w:cs="Times New Roman"/>
-        </w:rPr>
-        <w:t>velit</w:t>
-      </w:r>
-      <w:proofErr w:type="spellEnd"/>
-      <w:r>
-        <w:rPr>
-          <w:rFonts w:ascii="Times New Roman" w:hAnsi="Times New Roman" w:cs="Times New Roman"/>
-        </w:rPr>
-        <w:t xml:space="preserve"> </w:t>
-      </w:r>
-      <w:proofErr w:type="spellStart"/>
-      <w:r>
-        <w:rPr>
-          <w:rFonts w:ascii="Times New Roman" w:hAnsi="Times New Roman" w:cs="Times New Roman"/>
-        </w:rPr>
-        <w:t>esse</w:t>
-      </w:r>
-      <w:proofErr w:type="spellEnd"/>
-      <w:r>
-        <w:rPr>
-          <w:rFonts w:ascii="Times New Roman" w:hAnsi="Times New Roman" w:cs="Times New Roman"/>
-        </w:rPr>
-        <w:t xml:space="preserve"> </w:t>
-      </w:r>
-      <w:proofErr w:type="spellStart"/>
-      <w:r>
-        <w:rPr>
-          <w:rFonts w:ascii="Times New Roman" w:hAnsi="Times New Roman" w:cs="Times New Roman"/>
-        </w:rPr>
-        <w:t>cillum</w:t>
-      </w:r>
-      <w:proofErr w:type="spellEnd"/>
-      <w:r>
-        <w:rPr>
-          <w:rFonts w:ascii="Times New Roman" w:hAnsi="Times New Roman" w:cs="Times New Roman"/>
-        </w:rPr>
-        <w:t xml:space="preserve"> dolore </w:t>
-      </w:r>
-      <w:proofErr w:type="spellStart"/>
-      <w:r>
-        <w:rPr>
-          <w:rFonts w:ascii="Times New Roman" w:hAnsi="Times New Roman" w:cs="Times New Roman"/>
-        </w:rPr>
-        <w:t>eu</w:t>
-      </w:r>
-      <w:proofErr w:type="spellEnd"/>
-      <w:r>
-        <w:rPr>
-          <w:rFonts w:ascii="Times New Roman" w:hAnsi="Times New Roman" w:cs="Times New Roman"/>
-        </w:rPr>
-        <w:t xml:space="preserve"> </w:t>
-      </w:r>
-      <w:proofErr w:type="spellStart"/>
-      <w:r>
-        <w:rPr>
-          <w:rFonts w:ascii="Times New Roman" w:hAnsi="Times New Roman" w:cs="Times New Roman"/>
-        </w:rPr>
-        <w:t>fugiat</w:t>
-      </w:r>
-      <w:proofErr w:type="spellEnd"/>
-      <w:r>
-        <w:rPr>
-          <w:rFonts w:ascii="Times New Roman" w:hAnsi="Times New Roman" w:cs="Times New Roman"/>
-        </w:rPr>
-        <w:t xml:space="preserve"> </w:t>
-      </w:r>
-      <w:proofErr w:type="spellStart"/>
-      <w:r>
-        <w:rPr>
-          <w:rFonts w:ascii="Times New Roman" w:hAnsi="Times New Roman" w:cs="Times New Roman"/>
-        </w:rPr>
-        <w:t>nulla</w:t>
-      </w:r>
-      <w:proofErr w:type="spellEnd"/>
-      <w:r>
-        <w:rPr>
-          <w:rFonts w:ascii="Times New Roman" w:hAnsi="Times New Roman" w:cs="Times New Roman"/>
-        </w:rPr>
-        <w:t xml:space="preserve"> </w:t>
-      </w:r>
-      <w:proofErr w:type="spellStart"/>
-      <w:r>
-        <w:rPr>
-          <w:rFonts w:ascii="Times New Roman" w:hAnsi="Times New Roman" w:cs="Times New Roman"/>
-        </w:rPr>
-        <w:t>pariatur</w:t>
-      </w:r>
-      <w:proofErr w:type="spellEnd"/>
-      <w:r>
-        <w:rPr>
-          <w:rFonts w:ascii="Times New Roman" w:hAnsi="Times New Roman" w:cs="Times New Roman"/>
-        </w:rPr>
-        <w:t xml:space="preserve">. </w:t>
-      </w:r>
-      <w:proofErr w:type="spellStart"/>
-      <w:r>
-        <w:rPr>
-          <w:rFonts w:ascii="Times New Roman" w:hAnsi="Times New Roman" w:cs="Times New Roman"/>
-        </w:rPr>
-        <w:t>Excepteur</w:t>
-      </w:r>
-      <w:proofErr w:type="spellEnd"/>
-      <w:r>
-        <w:rPr>
-          <w:rFonts w:ascii="Times New Roman" w:hAnsi="Times New Roman" w:cs="Times New Roman"/>
-        </w:rPr>
-        <w:t xml:space="preserve"> </w:t>
-      </w:r>
-      <w:proofErr w:type="spellStart"/>
-      <w:r>
-        <w:rPr>
-          <w:rFonts w:ascii="Times New Roman" w:hAnsi="Times New Roman" w:cs="Times New Roman"/>
-        </w:rPr>
-        <w:t>sint</w:t>
-      </w:r>
-      <w:proofErr w:type="spellEnd"/>
-      <w:r>
-        <w:rPr>
-          <w:rFonts w:ascii="Times New Roman" w:hAnsi="Times New Roman" w:cs="Times New Roman"/>
-        </w:rPr>
-        <w:t xml:space="preserve"> </w:t>
-      </w:r>
-      <w:proofErr w:type="spellStart"/>
-      <w:r>
-        <w:rPr>
-          <w:rFonts w:ascii="Times New Roman" w:hAnsi="Times New Roman" w:cs="Times New Roman"/>
-        </w:rPr>
-        <w:t>occaecat</w:t>
-      </w:r>
-      <w:proofErr w:type="spellEnd"/>
-      <w:r>
-        <w:rPr>
-          <w:rFonts w:ascii="Times New Roman" w:hAnsi="Times New Roman" w:cs="Times New Roman"/>
-        </w:rPr>
-        <w:t xml:space="preserve"> </w:t>
-      </w:r>
-      <w:proofErr w:type="spellStart"/>
-      <w:r>
-        <w:rPr>
-          <w:rFonts w:ascii="Times New Roman" w:hAnsi="Times New Roman" w:cs="Times New Roman"/>
-        </w:rPr>
-        <w:t>cupidatat</w:t>
-      </w:r>
-      <w:proofErr w:type="spellEnd"/>
-      <w:r>
-        <w:rPr>
-          <w:rFonts w:ascii="Times New Roman" w:hAnsi="Times New Roman" w:cs="Times New Roman"/>
-        </w:rPr>
-        <w:t xml:space="preserve"> non </w:t>
-      </w:r>
-      <w:proofErr w:type="spellStart"/>
-      <w:r>
-        <w:rPr>
-          <w:rFonts w:ascii="Times New Roman" w:hAnsi="Times New Roman" w:cs="Times New Roman"/>
-        </w:rPr>
-        <w:t>proident</w:t>
-      </w:r>
-      <w:proofErr w:type="spellEnd"/>
-      <w:r>
-        <w:rPr>
-          <w:rFonts w:ascii="Times New Roman" w:hAnsi="Times New Roman" w:cs="Times New Roman"/>
-        </w:rPr>
-        <w:t xml:space="preserve">, sunt in culpa qui </w:t>
-      </w:r>
-      <w:proofErr w:type="spellStart"/>
-      <w:r>
-        <w:rPr>
-          <w:rFonts w:ascii="Times New Roman" w:hAnsi="Times New Roman" w:cs="Times New Roman"/>
-        </w:rPr>
-        <w:t>officia</w:t>
-      </w:r>
-      <w:proofErr w:type="spellEnd"/>
-      <w:r>
-        <w:rPr>
-          <w:rFonts w:ascii="Times New Roman" w:hAnsi="Times New Roman" w:cs="Times New Roman"/>
-        </w:rPr>
-        <w:t xml:space="preserve"> </w:t>
-      </w:r>
-      <w:proofErr w:type="spellStart"/>
-      <w:r>
-        <w:rPr>
-          <w:rFonts w:ascii="Times New Roman" w:hAnsi="Times New Roman" w:cs="Times New Roman"/>
-        </w:rPr>
-        <w:t>deserunt</w:t>
-      </w:r>
-      <w:proofErr w:type="spellEnd"/>
-      <w:r>
-        <w:rPr>
-          <w:rFonts w:ascii="Times New Roman" w:hAnsi="Times New Roman" w:cs="Times New Roman"/>
-        </w:rPr>
-        <w:t xml:space="preserve"> </w:t>
-      </w:r>
-      <w:proofErr w:type="spellStart"/>
-      <w:r>
-        <w:rPr>
-          <w:rFonts w:ascii="Times New Roman" w:hAnsi="Times New Roman" w:cs="Times New Roman"/>
-        </w:rPr>
-        <w:t>mollit</w:t>
-      </w:r>
-      <w:proofErr w:type="spellEnd"/>
-      <w:r>
-        <w:rPr>
-          <w:rFonts w:ascii="Times New Roman" w:hAnsi="Times New Roman" w:cs="Times New Roman"/>
-        </w:rPr>
-        <w:t xml:space="preserve"> </w:t>
-      </w:r>
-      <w:proofErr w:type="spellStart"/>
-      <w:r>
-        <w:rPr>
-          <w:rFonts w:ascii="Times New Roman" w:hAnsi="Times New Roman" w:cs="Times New Roman"/>
-        </w:rPr>
-        <w:t>anim</w:t>
-      </w:r>
-      <w:proofErr w:type="spellEnd"/>
-      <w:r>
-        <w:rPr>
-          <w:rFonts w:ascii="Times New Roman" w:hAnsi="Times New Roman" w:cs="Times New Roman"/>
-        </w:rPr>
-        <w:t xml:space="preserve"> id </w:t>
-      </w:r>
-      <w:proofErr w:type="spellStart"/>
-      <w:r>
-        <w:rPr>
-          <w:rFonts w:ascii="Times New Roman" w:hAnsi="Times New Roman" w:cs="Times New Roman"/>
-        </w:rPr>
-        <w:t>est</w:t>
-      </w:r>
-      <w:proofErr w:type="spellEnd"/>
-      <w:r>
-        <w:rPr>
-          <w:rFonts w:ascii="Times New Roman" w:hAnsi="Times New Roman" w:cs="Times New Roman"/>
-        </w:rPr>
-        <w:t xml:space="preserve"> </w:t>
-      </w:r>
-      <w:proofErr w:type="spellStart"/>
-      <w:r>
-        <w:rPr>
-          <w:rFonts w:ascii="Times New Roman" w:hAnsi="Times New Roman" w:cs="Times New Roman"/>
-        </w:rPr>
-        <w:t>laborum</w:t>
-      </w:r>
-      <w:proofErr w:type="spellEnd"/>
-      <w:r>
-        <w:rPr>
-          <w:rFonts w:ascii="Times New Roman" w:hAnsi="Times New Roman" w:cs="Times New Roman"/>
-        </w:rPr>
-        <w:t>.</w:t>
-      </w:r>
     </w:p>
     <w:p>
       <w:pPr>
@@ -4906,6 +2056,48 @@
         <w:insideV w:val="single" w:sz="4" w:space="0" w:color="auto"/>
       </w:tblBorders>
     </w:tblPr>
+  </w:style>
+  <w:style w:type="character" w:styleId="Hyperlink">
+    <w:name w:val="Hyperlink"/>
+    <w:basedOn w:val="DefaultParagraphFont"/>
+    <w:uiPriority w:val="99"/>
+    <w:unhideWhenUsed/>
+    <w:rsid w:val="008E03D2"/>
+    <w:rPr>
+      <w:color w:val="0563C1" w:themeColor="hyperlink"/>
+      <w:u w:val="single"/>
+    </w:rPr>
+  </w:style>
+  <w:style w:type="character" w:styleId="UnresolvedMention">
+    <w:name w:val="Unresolved Mention"/>
+    <w:basedOn w:val="DefaultParagraphFont"/>
+    <w:uiPriority w:val="99"/>
+    <w:semiHidden/>
+    <w:unhideWhenUsed/>
+    <w:rsid w:val="008E03D2"/>
+    <w:rPr>
+      <w:color w:val="605E5C"/>
+      <w:shd w:val="clear" w:color="auto" w:fill="E1DFDD"/>
+    </w:rPr>
+  </w:style>
+  <w:style w:type="paragraph" w:styleId="Caption">
+    <w:name w:val="caption"/>
+    <w:basedOn w:val="Normal"/>
+    <w:next w:val="Normal"/>
+    <w:uiPriority w:val="35"/>
+    <w:unhideWhenUsed/>
+    <w:qFormat/>
+    <w:rsid w:val="00381E4F"/>
+    <w:pPr>
+      <w:spacing w:after="200"/>
+    </w:pPr>
+    <w:rPr>
+      <w:i/>
+      <w:iCs/>
+      <w:color w:val="44546A" w:themeColor="text2"/>
+      <w:sz w:val="18"/>
+      <w:szCs w:val="18"/>
+    </w:rPr>
   </w:style>
 </w:styles>
 </file>

</xml_diff>

<commit_message>
Added lessons learned subsection
</commit_message>
<xml_diff>
--- a/wine_report.docx
+++ b/wine_report.docx
@@ -1501,6 +1501,83 @@
         </w:rPr>
         <w:lastRenderedPageBreak/>
         <w:t>Conclusions</w:t>
+      </w:r>
+    </w:p>
+    <w:p>
+      <w:pPr>
+        <w:spacing w:line="360" w:lineRule="auto"/>
+        <w:jc w:val="center"/>
+        <w:rPr>
+          <w:rFonts w:ascii="Times New Roman" w:hAnsi="Times New Roman" w:cs="Times New Roman"/>
+          <w:sz w:val="28"/>
+          <w:szCs w:val="28"/>
+          <w:u w:val="single"/>
+        </w:rPr>
+      </w:pPr>
+    </w:p>
+    <w:p>
+      <w:pPr>
+        <w:spacing w:line="360" w:lineRule="auto"/>
+        <w:jc w:val="center"/>
+        <w:rPr>
+          <w:rFonts w:ascii="Times New Roman" w:hAnsi="Times New Roman" w:cs="Times New Roman"/>
+          <w:sz w:val="28"/>
+          <w:szCs w:val="28"/>
+          <w:u w:val="single"/>
+        </w:rPr>
+      </w:pPr>
+    </w:p>
+    <w:p>
+      <w:pPr>
+        <w:spacing w:line="360" w:lineRule="auto"/>
+        <w:jc w:val="center"/>
+        <w:rPr>
+          <w:rFonts w:ascii="Times New Roman" w:hAnsi="Times New Roman" w:cs="Times New Roman"/>
+          <w:u w:val="single"/>
+        </w:rPr>
+      </w:pPr>
+      <w:r>
+        <w:rPr>
+          <w:rFonts w:ascii="Times New Roman" w:hAnsi="Times New Roman" w:cs="Times New Roman"/>
+          <w:u w:val="single"/>
+        </w:rPr>
+        <w:t>Lessons Learned</w:t>
+      </w:r>
+    </w:p>
+    <w:p>
+      <w:pPr>
+        <w:spacing w:line="360" w:lineRule="auto"/>
+        <w:rPr>
+          <w:rFonts w:ascii="Times New Roman" w:hAnsi="Times New Roman" w:cs="Times New Roman"/>
+        </w:rPr>
+      </w:pPr>
+      <w:r>
+        <w:rPr>
+          <w:rFonts w:ascii="Times New Roman" w:hAnsi="Times New Roman" w:cs="Times New Roman"/>
+        </w:rPr>
+        <w:tab/>
+        <w:t xml:space="preserve">We all learned a lot throughout the project and class as a whole. During the project, the primary topic of focus was teamwork. We did a very good job of delegating different sections of each assignment to every person. This allowed us to work independently from each other towards the same goal, which was crucial to getting this project done, but also limited </w:t>
+      </w:r>
+      <w:r>
+        <w:rPr>
+          <w:rFonts w:ascii="Times New Roman" w:hAnsi="Times New Roman" w:cs="Times New Roman"/>
+        </w:rPr>
+        <w:t>us from being a part of every section. Also, there were creative differences that commonly had to be discussed and overcome.</w:t>
+      </w:r>
+    </w:p>
+    <w:p>
+      <w:pPr>
+        <w:spacing w:line="360" w:lineRule="auto"/>
+        <w:rPr>
+          <w:rFonts w:ascii="Times New Roman" w:hAnsi="Times New Roman" w:cs="Times New Roman"/>
+        </w:rPr>
+      </w:pPr>
+      <w:r>
+        <w:rPr>
+          <w:rFonts w:ascii="Times New Roman" w:hAnsi="Times New Roman" w:cs="Times New Roman"/>
+        </w:rPr>
+        <w:tab/>
+        <w:t xml:space="preserve">In terms of the class, the lessons we learned revolved more around critical thinking. In most classes, the solution to whatever problem we are trying to solve has a predefined solution. In data mining, there’s more room for creative freedom and subjectivity in results. We think this training in more complex problems with undefined definitive solutions is key to the class and should be maintained for future semesters. </w:t>
       </w:r>
     </w:p>
     <w:p>

</xml_diff>

<commit_message>
Added pie charts for classification
</commit_message>
<xml_diff>
--- a/wine_report.docx
+++ b/wine_report.docx
@@ -725,27 +725,14 @@
       <w:r>
         <w:t xml:space="preserve">Figure </w:t>
       </w:r>
-      <w:r>
-        <w:fldChar w:fldCharType="begin"/>
-      </w:r>
-      <w:r>
-        <w:instrText xml:space="preserve"> SEQ Figure \* ARABIC </w:instrText>
-      </w:r>
-      <w:r>
-        <w:fldChar w:fldCharType="separate"/>
-      </w:r>
-      <w:r>
-        <w:rPr>
-          <w:noProof/>
-        </w:rPr>
-        <w:t>1</w:t>
-      </w:r>
-      <w:r>
-        <w:rPr>
-          <w:noProof/>
-        </w:rPr>
-        <w:fldChar w:fldCharType="end"/>
-      </w:r>
+      <w:fldSimple w:instr=" SEQ Figure \* ARABIC ">
+        <w:r>
+          <w:rPr>
+            <w:noProof/>
+          </w:rPr>
+          <w:t>1</w:t>
+        </w:r>
+      </w:fldSimple>
       <w:r>
         <w:t>: White Wine, quality vs. count</w:t>
       </w:r>
@@ -859,27 +846,14 @@
       <w:r>
         <w:t xml:space="preserve">Figure </w:t>
       </w:r>
-      <w:r>
-        <w:fldChar w:fldCharType="begin"/>
-      </w:r>
-      <w:r>
-        <w:instrText xml:space="preserve"> SEQ Figure \* ARABIC </w:instrText>
-      </w:r>
-      <w:r>
-        <w:fldChar w:fldCharType="separate"/>
-      </w:r>
-      <w:r>
-        <w:rPr>
-          <w:noProof/>
-        </w:rPr>
-        <w:t>2</w:t>
-      </w:r>
-      <w:r>
-        <w:rPr>
-          <w:noProof/>
-        </w:rPr>
-        <w:fldChar w:fldCharType="end"/>
-      </w:r>
+      <w:fldSimple w:instr=" SEQ Figure \* ARABIC ">
+        <w:r>
+          <w:rPr>
+            <w:noProof/>
+          </w:rPr>
+          <w:t>2</w:t>
+        </w:r>
+      </w:fldSimple>
       <w:r>
         <w:t>: Red wine, quality vs. count</w:t>
       </w:r>
@@ -1514,17 +1488,200 @@
           <w:szCs w:val="28"/>
           <w:u w:val="single"/>
         </w:rPr>
-        <w:t>Classification</w:t>
+        <w:t>Classification Methods</w:t>
       </w:r>
-      <w:r>
+    </w:p>
+    <w:tbl>
+      <w:tblPr>
+        <w:tblStyle w:val="TableGrid"/>
+        <w:tblW w:w="0" w:type="auto"/>
+        <w:tblLook w:val="04A0" w:firstRow="1" w:lastRow="0" w:firstColumn="1" w:lastColumn="0" w:noHBand="0" w:noVBand="1"/>
+      </w:tblPr>
+      <w:tblGrid>
+        <w:gridCol w:w="4675"/>
+        <w:gridCol w:w="4675"/>
+      </w:tblGrid>
+      <w:tr>
+        <w:tc>
+          <w:tcPr>
+            <w:tcW w:w="4675" w:type="dxa"/>
+          </w:tcPr>
+          <w:p>
+            <w:pPr>
+              <w:spacing w:line="360" w:lineRule="auto"/>
+              <w:jc w:val="center"/>
+              <w:rPr>
+                <w:rFonts w:ascii="Times New Roman" w:hAnsi="Times New Roman" w:cs="Times New Roman"/>
+                <w:sz w:val="28"/>
+                <w:szCs w:val="28"/>
+                <w:u w:val="single"/>
+              </w:rPr>
+            </w:pPr>
+            <w:r>
+              <w:rPr>
+                <w:noProof/>
+              </w:rPr>
+              <w:drawing>
+                <wp:inline distT="0" distB="0" distL="0" distR="0" wp14:anchorId="2F85DA0D" wp14:editId="3D0AFAF7">
+                  <wp:extent cx="2743200" cy="2743200"/>
+                  <wp:effectExtent l="0" t="0" r="0" b="0"/>
+                  <wp:docPr id="2" name="Chart 2">
+                    <a:extLst xmlns:a="http://schemas.openxmlformats.org/drawingml/2006/main">
+                      <a:ext uri="{FF2B5EF4-FFF2-40B4-BE49-F238E27FC236}">
+                        <a16:creationId xmlns:a16="http://schemas.microsoft.com/office/drawing/2014/main" id="{5D0CF3DD-6C52-3ECD-355F-CE2EB5A4D501}"/>
+                      </a:ext>
+                    </a:extLst>
+                  </wp:docPr>
+                  <wp:cNvGraphicFramePr/>
+                  <a:graphic xmlns:a="http://schemas.openxmlformats.org/drawingml/2006/main">
+                    <a:graphicData uri="http://schemas.openxmlformats.org/drawingml/2006/chart">
+                      <c:chart xmlns:c="http://schemas.openxmlformats.org/drawingml/2006/chart" xmlns:r="http://schemas.openxmlformats.org/officeDocument/2006/relationships" r:id="rId10"/>
+                    </a:graphicData>
+                  </a:graphic>
+                </wp:inline>
+              </w:drawing>
+            </w:r>
+          </w:p>
+        </w:tc>
+        <w:tc>
+          <w:tcPr>
+            <w:tcW w:w="4675" w:type="dxa"/>
+          </w:tcPr>
+          <w:p>
+            <w:pPr>
+              <w:spacing w:line="360" w:lineRule="auto"/>
+              <w:jc w:val="center"/>
+              <w:rPr>
+                <w:rFonts w:ascii="Times New Roman" w:hAnsi="Times New Roman" w:cs="Times New Roman"/>
+                <w:sz w:val="28"/>
+                <w:szCs w:val="28"/>
+                <w:u w:val="single"/>
+              </w:rPr>
+            </w:pPr>
+            <w:r>
+              <w:rPr>
+                <w:noProof/>
+              </w:rPr>
+              <w:drawing>
+                <wp:inline distT="0" distB="0" distL="0" distR="0" wp14:anchorId="775788B6" wp14:editId="742498AA">
+                  <wp:extent cx="2743200" cy="2743200"/>
+                  <wp:effectExtent l="0" t="0" r="0" b="0"/>
+                  <wp:docPr id="5" name="Chart 5">
+                    <a:extLst xmlns:a="http://schemas.openxmlformats.org/drawingml/2006/main">
+                      <a:ext uri="{FF2B5EF4-FFF2-40B4-BE49-F238E27FC236}">
+                        <a16:creationId xmlns:a16="http://schemas.microsoft.com/office/drawing/2014/main" id="{FCDF42F7-D1EE-5A55-4DBA-F08215C47840}"/>
+                      </a:ext>
+                    </a:extLst>
+                  </wp:docPr>
+                  <wp:cNvGraphicFramePr/>
+                  <a:graphic xmlns:a="http://schemas.openxmlformats.org/drawingml/2006/main">
+                    <a:graphicData uri="http://schemas.openxmlformats.org/drawingml/2006/chart">
+                      <c:chart xmlns:c="http://schemas.openxmlformats.org/drawingml/2006/chart" xmlns:r="http://schemas.openxmlformats.org/officeDocument/2006/relationships" r:id="rId11"/>
+                    </a:graphicData>
+                  </a:graphic>
+                </wp:inline>
+              </w:drawing>
+            </w:r>
+          </w:p>
+        </w:tc>
+      </w:tr>
+      <w:tr>
+        <w:tc>
+          <w:tcPr>
+            <w:tcW w:w="4675" w:type="dxa"/>
+          </w:tcPr>
+          <w:p>
+            <w:pPr>
+              <w:spacing w:line="360" w:lineRule="auto"/>
+              <w:jc w:val="center"/>
+              <w:rPr>
+                <w:rFonts w:ascii="Times New Roman" w:hAnsi="Times New Roman" w:cs="Times New Roman"/>
+                <w:sz w:val="28"/>
+                <w:szCs w:val="28"/>
+                <w:u w:val="single"/>
+              </w:rPr>
+            </w:pPr>
+            <w:r>
+              <w:rPr>
+                <w:noProof/>
+              </w:rPr>
+              <w:lastRenderedPageBreak/>
+              <w:drawing>
+                <wp:inline distT="0" distB="0" distL="0" distR="0" wp14:anchorId="66DE9F13" wp14:editId="058994FE">
+                  <wp:extent cx="2743200" cy="2743200"/>
+                  <wp:effectExtent l="0" t="0" r="0" b="0"/>
+                  <wp:docPr id="4" name="Chart 4">
+                    <a:extLst xmlns:a="http://schemas.openxmlformats.org/drawingml/2006/main">
+                      <a:ext uri="{FF2B5EF4-FFF2-40B4-BE49-F238E27FC236}">
+                        <a16:creationId xmlns:a16="http://schemas.microsoft.com/office/drawing/2014/main" id="{686800CE-4535-BDD8-FD98-4370778C0E9F}"/>
+                      </a:ext>
+                    </a:extLst>
+                  </wp:docPr>
+                  <wp:cNvGraphicFramePr/>
+                  <a:graphic xmlns:a="http://schemas.openxmlformats.org/drawingml/2006/main">
+                    <a:graphicData uri="http://schemas.openxmlformats.org/drawingml/2006/chart">
+                      <c:chart xmlns:c="http://schemas.openxmlformats.org/drawingml/2006/chart" xmlns:r="http://schemas.openxmlformats.org/officeDocument/2006/relationships" r:id="rId12"/>
+                    </a:graphicData>
+                  </a:graphic>
+                </wp:inline>
+              </w:drawing>
+            </w:r>
+          </w:p>
+        </w:tc>
+        <w:tc>
+          <w:tcPr>
+            <w:tcW w:w="4675" w:type="dxa"/>
+          </w:tcPr>
+          <w:p>
+            <w:pPr>
+              <w:spacing w:line="360" w:lineRule="auto"/>
+              <w:jc w:val="center"/>
+              <w:rPr>
+                <w:rFonts w:ascii="Times New Roman" w:hAnsi="Times New Roman" w:cs="Times New Roman"/>
+                <w:sz w:val="28"/>
+                <w:szCs w:val="28"/>
+                <w:u w:val="single"/>
+              </w:rPr>
+            </w:pPr>
+            <w:r>
+              <w:rPr>
+                <w:noProof/>
+              </w:rPr>
+              <w:drawing>
+                <wp:inline distT="0" distB="0" distL="0" distR="0" wp14:anchorId="2E22BA06" wp14:editId="054752EC">
+                  <wp:extent cx="2743200" cy="2743200"/>
+                  <wp:effectExtent l="0" t="0" r="0" b="0"/>
+                  <wp:docPr id="3" name="Chart 3">
+                    <a:extLst xmlns:a="http://schemas.openxmlformats.org/drawingml/2006/main">
+                      <a:ext uri="{FF2B5EF4-FFF2-40B4-BE49-F238E27FC236}">
+                        <a16:creationId xmlns:a16="http://schemas.microsoft.com/office/drawing/2014/main" id="{C9C1F6D1-AEB8-0960-D0CE-C51BD95C462F}"/>
+                      </a:ext>
+                    </a:extLst>
+                  </wp:docPr>
+                  <wp:cNvGraphicFramePr/>
+                  <a:graphic xmlns:a="http://schemas.openxmlformats.org/drawingml/2006/main">
+                    <a:graphicData uri="http://schemas.openxmlformats.org/drawingml/2006/chart">
+                      <c:chart xmlns:c="http://schemas.openxmlformats.org/drawingml/2006/chart" xmlns:r="http://schemas.openxmlformats.org/officeDocument/2006/relationships" r:id="rId13"/>
+                    </a:graphicData>
+                  </a:graphic>
+                </wp:inline>
+              </w:drawing>
+            </w:r>
+          </w:p>
+        </w:tc>
+      </w:tr>
+    </w:tbl>
+    <w:p>
+      <w:pPr>
+        <w:spacing w:line="360" w:lineRule="auto"/>
+        <w:jc w:val="center"/>
         <w:rPr>
           <w:rFonts w:ascii="Times New Roman" w:hAnsi="Times New Roman" w:cs="Times New Roman"/>
           <w:sz w:val="28"/>
           <w:szCs w:val="28"/>
           <w:u w:val="single"/>
         </w:rPr>
-        <w:t xml:space="preserve"> Methods</w:t>
-      </w:r>
+      </w:pPr>
     </w:p>
     <w:p>
       <w:pPr>
@@ -1558,8 +1715,6 @@
     </w:p>
     <w:p>
       <w:pPr>
-        <w:spacing w:line="360" w:lineRule="auto"/>
-        <w:jc w:val="center"/>
         <w:rPr>
           <w:rFonts w:ascii="Times New Roman" w:hAnsi="Times New Roman" w:cs="Times New Roman"/>
           <w:sz w:val="28"/>
@@ -1567,14 +1722,45 @@
           <w:u w:val="single"/>
         </w:rPr>
       </w:pPr>
-      <w:r>
+    </w:p>
+    <w:p>
+      <w:pPr>
         <w:rPr>
           <w:rFonts w:ascii="Times New Roman" w:hAnsi="Times New Roman" w:cs="Times New Roman"/>
           <w:sz w:val="28"/>
           <w:szCs w:val="28"/>
           <w:u w:val="single"/>
         </w:rPr>
-        <w:lastRenderedPageBreak/>
+      </w:pPr>
+    </w:p>
+    <w:p>
+      <w:pPr>
+        <w:rPr>
+          <w:rFonts w:ascii="Times New Roman" w:hAnsi="Times New Roman" w:cs="Times New Roman"/>
+          <w:sz w:val="28"/>
+          <w:szCs w:val="28"/>
+          <w:u w:val="single"/>
+        </w:rPr>
+      </w:pPr>
+    </w:p>
+    <w:p>
+      <w:pPr>
+        <w:spacing w:line="360" w:lineRule="auto"/>
+        <w:jc w:val="center"/>
+        <w:rPr>
+          <w:rFonts w:ascii="Times New Roman" w:hAnsi="Times New Roman" w:cs="Times New Roman"/>
+          <w:sz w:val="28"/>
+          <w:szCs w:val="28"/>
+          <w:u w:val="single"/>
+        </w:rPr>
+      </w:pPr>
+      <w:r>
+        <w:rPr>
+          <w:rFonts w:ascii="Times New Roman" w:hAnsi="Times New Roman" w:cs="Times New Roman"/>
+          <w:sz w:val="28"/>
+          <w:szCs w:val="28"/>
+          <w:u w:val="single"/>
+        </w:rPr>
         <w:t>Conclusions</w:t>
       </w:r>
     </w:p>
@@ -1734,6 +1920,7 @@
           <w:szCs w:val="28"/>
           <w:u w:val="single"/>
         </w:rPr>
+        <w:lastRenderedPageBreak/>
         <w:br w:type="page"/>
       </w:r>
     </w:p>
@@ -1766,7 +1953,7 @@
           <w:rFonts w:ascii="Times New Roman" w:hAnsi="Times New Roman" w:cs="Times New Roman"/>
         </w:rPr>
       </w:pPr>
-      <w:hyperlink r:id="rId10" w:history="1">
+      <w:hyperlink r:id="rId14" w:history="1">
         <w:r>
           <w:rPr>
             <w:rStyle w:val="Hyperlink"/>
@@ -3805,6 +3992,1458 @@
 </c:chartSpace>
 </file>
 
+<file path=word/charts/chart5.xml><?xml version="1.0" encoding="utf-8"?>
+<c:chartSpace xmlns:c="http://schemas.openxmlformats.org/drawingml/2006/chart" xmlns:a="http://schemas.openxmlformats.org/drawingml/2006/main" xmlns:r="http://schemas.openxmlformats.org/officeDocument/2006/relationships" xmlns:c16r2="http://schemas.microsoft.com/office/drawing/2015/06/chart">
+  <c:date1904 val="0"/>
+  <c:lang val="en-US"/>
+  <c:roundedCorners val="0"/>
+  <mc:AlternateContent xmlns:mc="http://schemas.openxmlformats.org/markup-compatibility/2006">
+    <mc:Choice xmlns:c14="http://schemas.microsoft.com/office/drawing/2007/8/2/chart" Requires="c14">
+      <c14:style val="102"/>
+    </mc:Choice>
+    <mc:Fallback>
+      <c:style val="2"/>
+    </mc:Fallback>
+  </mc:AlternateContent>
+  <c:chart>
+    <c:title>
+      <c:tx>
+        <c:rich>
+          <a:bodyPr rot="0" spcFirstLastPara="1" vertOverflow="ellipsis" vert="horz" wrap="square" anchor="ctr" anchorCtr="1"/>
+          <a:lstStyle/>
+          <a:p>
+            <a:pPr>
+              <a:defRPr sz="1400" b="0" i="0" u="none" strike="noStrike" kern="1200" spc="0" baseline="0">
+                <a:solidFill>
+                  <a:schemeClr val="tx1">
+                    <a:lumMod val="65000"/>
+                    <a:lumOff val="35000"/>
+                  </a:schemeClr>
+                </a:solidFill>
+                <a:latin typeface="+mn-lt"/>
+                <a:ea typeface="+mn-ea"/>
+                <a:cs typeface="+mn-cs"/>
+              </a:defRPr>
+            </a:pPr>
+            <a:r>
+              <a:rPr lang="en-US"/>
+              <a:t>Red Wine: KNN Classification</a:t>
+            </a:r>
+          </a:p>
+        </c:rich>
+      </c:tx>
+      <c:layout>
+        <c:manualLayout>
+          <c:xMode val="edge"/>
+          <c:yMode val="edge"/>
+          <c:x val="7.7268518518518514E-2"/>
+          <c:y val="4.6296296296296294E-3"/>
+        </c:manualLayout>
+      </c:layout>
+      <c:overlay val="0"/>
+      <c:spPr>
+        <a:noFill/>
+        <a:ln>
+          <a:noFill/>
+        </a:ln>
+        <a:effectLst/>
+      </c:spPr>
+      <c:txPr>
+        <a:bodyPr rot="0" spcFirstLastPara="1" vertOverflow="ellipsis" vert="horz" wrap="square" anchor="ctr" anchorCtr="1"/>
+        <a:lstStyle/>
+        <a:p>
+          <a:pPr>
+            <a:defRPr sz="1400" b="0" i="0" u="none" strike="noStrike" kern="1200" spc="0" baseline="0">
+              <a:solidFill>
+                <a:schemeClr val="tx1">
+                  <a:lumMod val="65000"/>
+                  <a:lumOff val="35000"/>
+                </a:schemeClr>
+              </a:solidFill>
+              <a:latin typeface="+mn-lt"/>
+              <a:ea typeface="+mn-ea"/>
+              <a:cs typeface="+mn-cs"/>
+            </a:defRPr>
+          </a:pPr>
+          <a:endParaRPr lang="en-US"/>
+        </a:p>
+      </c:txPr>
+    </c:title>
+    <c:autoTitleDeleted val="0"/>
+    <c:plotArea>
+      <c:layout>
+        <c:manualLayout>
+          <c:layoutTarget val="inner"/>
+          <c:xMode val="edge"/>
+          <c:yMode val="edge"/>
+          <c:x val="0.16164078448527269"/>
+          <c:y val="0.3192563429571304"/>
+          <c:w val="0.66745953630796151"/>
+          <c:h val="0.66745953630796151"/>
+        </c:manualLayout>
+      </c:layout>
+      <c:pieChart>
+        <c:varyColors val="1"/>
+        <c:ser>
+          <c:idx val="0"/>
+          <c:order val="0"/>
+          <c:dPt>
+            <c:idx val="0"/>
+            <c:bubble3D val="0"/>
+            <c:spPr>
+              <a:solidFill>
+                <a:schemeClr val="accent1"/>
+              </a:solidFill>
+              <a:ln w="19050">
+                <a:solidFill>
+                  <a:schemeClr val="lt1"/>
+                </a:solidFill>
+              </a:ln>
+              <a:effectLst/>
+            </c:spPr>
+            <c:extLst>
+              <c:ext xmlns:c16="http://schemas.microsoft.com/office/drawing/2014/chart" uri="{C3380CC4-5D6E-409C-BE32-E72D297353CC}">
+                <c16:uniqueId val="{00000001-C4BC-4C2F-8BFF-13103E863226}"/>
+              </c:ext>
+            </c:extLst>
+          </c:dPt>
+          <c:dPt>
+            <c:idx val="1"/>
+            <c:bubble3D val="0"/>
+            <c:spPr>
+              <a:solidFill>
+                <a:schemeClr val="accent2"/>
+              </a:solidFill>
+              <a:ln w="19050">
+                <a:solidFill>
+                  <a:schemeClr val="lt1"/>
+                </a:solidFill>
+              </a:ln>
+              <a:effectLst/>
+            </c:spPr>
+            <c:extLst>
+              <c:ext xmlns:c16="http://schemas.microsoft.com/office/drawing/2014/chart" uri="{C3380CC4-5D6E-409C-BE32-E72D297353CC}">
+                <c16:uniqueId val="{00000003-C4BC-4C2F-8BFF-13103E863226}"/>
+              </c:ext>
+            </c:extLst>
+          </c:dPt>
+          <c:dPt>
+            <c:idx val="2"/>
+            <c:bubble3D val="0"/>
+            <c:spPr>
+              <a:solidFill>
+                <a:schemeClr val="accent3"/>
+              </a:solidFill>
+              <a:ln w="19050">
+                <a:solidFill>
+                  <a:schemeClr val="lt1"/>
+                </a:solidFill>
+              </a:ln>
+              <a:effectLst/>
+            </c:spPr>
+            <c:extLst>
+              <c:ext xmlns:c16="http://schemas.microsoft.com/office/drawing/2014/chart" uri="{C3380CC4-5D6E-409C-BE32-E72D297353CC}">
+                <c16:uniqueId val="{00000005-C4BC-4C2F-8BFF-13103E863226}"/>
+              </c:ext>
+            </c:extLst>
+          </c:dPt>
+          <c:dPt>
+            <c:idx val="3"/>
+            <c:bubble3D val="0"/>
+            <c:spPr>
+              <a:solidFill>
+                <a:schemeClr val="accent4"/>
+              </a:solidFill>
+              <a:ln w="19050">
+                <a:solidFill>
+                  <a:schemeClr val="lt1"/>
+                </a:solidFill>
+              </a:ln>
+              <a:effectLst/>
+            </c:spPr>
+            <c:extLst>
+              <c:ext xmlns:c16="http://schemas.microsoft.com/office/drawing/2014/chart" uri="{C3380CC4-5D6E-409C-BE32-E72D297353CC}">
+                <c16:uniqueId val="{00000007-C4BC-4C2F-8BFF-13103E863226}"/>
+              </c:ext>
+            </c:extLst>
+          </c:dPt>
+          <c:dPt>
+            <c:idx val="4"/>
+            <c:bubble3D val="0"/>
+            <c:spPr>
+              <a:solidFill>
+                <a:schemeClr val="accent5"/>
+              </a:solidFill>
+              <a:ln w="19050">
+                <a:solidFill>
+                  <a:schemeClr val="lt1"/>
+                </a:solidFill>
+              </a:ln>
+              <a:effectLst/>
+            </c:spPr>
+            <c:extLst>
+              <c:ext xmlns:c16="http://schemas.microsoft.com/office/drawing/2014/chart" uri="{C3380CC4-5D6E-409C-BE32-E72D297353CC}">
+                <c16:uniqueId val="{00000009-C4BC-4C2F-8BFF-13103E863226}"/>
+              </c:ext>
+            </c:extLst>
+          </c:dPt>
+          <c:dLbls>
+            <c:dLbl>
+              <c:idx val="2"/>
+              <c:layout>
+                <c:manualLayout>
+                  <c:x val="-8.3333333333333329E-2"/>
+                  <c:y val="9.2592592592592587E-3"/>
+                </c:manualLayout>
+              </c:layout>
+              <c:dLblPos val="bestFit"/>
+              <c:showLegendKey val="0"/>
+              <c:showVal val="0"/>
+              <c:showCatName val="1"/>
+              <c:showSerName val="0"/>
+              <c:showPercent val="1"/>
+              <c:showBubbleSize val="0"/>
+              <c:extLst>
+                <c:ext xmlns:c15="http://schemas.microsoft.com/office/drawing/2012/chart" uri="{CE6537A1-D6FC-4f65-9D91-7224C49458BB}"/>
+                <c:ext xmlns:c16="http://schemas.microsoft.com/office/drawing/2014/chart" uri="{C3380CC4-5D6E-409C-BE32-E72D297353CC}">
+                  <c16:uniqueId val="{00000005-C4BC-4C2F-8BFF-13103E863226}"/>
+                </c:ext>
+              </c:extLst>
+            </c:dLbl>
+            <c:dLbl>
+              <c:idx val="3"/>
+              <c:layout>
+                <c:manualLayout>
+                  <c:x val="-5.5555555555555558E-3"/>
+                  <c:y val="-6.9444444444444461E-2"/>
+                </c:manualLayout>
+              </c:layout>
+              <c:dLblPos val="bestFit"/>
+              <c:showLegendKey val="0"/>
+              <c:showVal val="0"/>
+              <c:showCatName val="1"/>
+              <c:showSerName val="0"/>
+              <c:showPercent val="1"/>
+              <c:showBubbleSize val="0"/>
+              <c:extLst>
+                <c:ext xmlns:c15="http://schemas.microsoft.com/office/drawing/2012/chart" uri="{CE6537A1-D6FC-4f65-9D91-7224C49458BB}"/>
+                <c:ext xmlns:c16="http://schemas.microsoft.com/office/drawing/2014/chart" uri="{C3380CC4-5D6E-409C-BE32-E72D297353CC}">
+                  <c16:uniqueId val="{00000007-C4BC-4C2F-8BFF-13103E863226}"/>
+                </c:ext>
+              </c:extLst>
+            </c:dLbl>
+            <c:dLbl>
+              <c:idx val="4"/>
+              <c:layout>
+                <c:manualLayout>
+                  <c:x val="0.19537037037037036"/>
+                  <c:y val="-4.6296296296296294E-3"/>
+                </c:manualLayout>
+              </c:layout>
+              <c:dLblPos val="bestFit"/>
+              <c:showLegendKey val="0"/>
+              <c:showVal val="0"/>
+              <c:showCatName val="1"/>
+              <c:showSerName val="0"/>
+              <c:showPercent val="1"/>
+              <c:showBubbleSize val="0"/>
+              <c:extLst>
+                <c:ext xmlns:c15="http://schemas.microsoft.com/office/drawing/2012/chart" uri="{CE6537A1-D6FC-4f65-9D91-7224C49458BB}"/>
+                <c:ext xmlns:c16="http://schemas.microsoft.com/office/drawing/2014/chart" uri="{C3380CC4-5D6E-409C-BE32-E72D297353CC}">
+                  <c16:uniqueId val="{00000009-C4BC-4C2F-8BFF-13103E863226}"/>
+                </c:ext>
+              </c:extLst>
+            </c:dLbl>
+            <c:spPr>
+              <a:solidFill>
+                <a:sysClr val="window" lastClr="FFFFFF"/>
+              </a:solidFill>
+              <a:ln>
+                <a:solidFill>
+                  <a:sysClr val="windowText" lastClr="000000">
+                    <a:lumMod val="25000"/>
+                    <a:lumOff val="75000"/>
+                  </a:sysClr>
+                </a:solidFill>
+              </a:ln>
+              <a:effectLst/>
+            </c:spPr>
+            <c:txPr>
+              <a:bodyPr rot="0" spcFirstLastPara="1" vertOverflow="clip" horzOverflow="clip" vert="horz" wrap="square" lIns="38100" tIns="19050" rIns="38100" bIns="19050" anchor="ctr" anchorCtr="1">
+                <a:spAutoFit/>
+              </a:bodyPr>
+              <a:lstStyle/>
+              <a:p>
+                <a:pPr>
+                  <a:defRPr sz="900" b="0" i="0" u="none" strike="noStrike" kern="1200" baseline="0">
+                    <a:solidFill>
+                      <a:schemeClr val="dk1">
+                        <a:lumMod val="65000"/>
+                        <a:lumOff val="35000"/>
+                      </a:schemeClr>
+                    </a:solidFill>
+                    <a:latin typeface="+mn-lt"/>
+                    <a:ea typeface="+mn-ea"/>
+                    <a:cs typeface="+mn-cs"/>
+                  </a:defRPr>
+                </a:pPr>
+                <a:endParaRPr lang="en-US"/>
+              </a:p>
+            </c:txPr>
+            <c:dLblPos val="outEnd"/>
+            <c:showLegendKey val="0"/>
+            <c:showVal val="0"/>
+            <c:showCatName val="1"/>
+            <c:showSerName val="0"/>
+            <c:showPercent val="1"/>
+            <c:showBubbleSize val="0"/>
+            <c:showLeaderLines val="0"/>
+            <c:extLst>
+              <c:ext xmlns:c15="http://schemas.microsoft.com/office/drawing/2012/chart" uri="{CE6537A1-D6FC-4f65-9D91-7224C49458BB}">
+                <c15:spPr xmlns:c15="http://schemas.microsoft.com/office/drawing/2012/chart">
+                  <a:prstGeom prst="wedgeRectCallout">
+                    <a:avLst/>
+                  </a:prstGeom>
+                  <a:noFill/>
+                  <a:ln>
+                    <a:noFill/>
+                  </a:ln>
+                </c15:spPr>
+              </c:ext>
+            </c:extLst>
+          </c:dLbls>
+          <c:cat>
+            <c:strRef>
+              <c:f>Sheet1!$B$48:$B$52</c:f>
+              <c:strCache>
+                <c:ptCount val="5"/>
+                <c:pt idx="0">
+                  <c:v>Correct</c:v>
+                </c:pt>
+                <c:pt idx="1">
+                  <c:v>Off by 1</c:v>
+                </c:pt>
+                <c:pt idx="2">
+                  <c:v>Off by 2</c:v>
+                </c:pt>
+                <c:pt idx="3">
+                  <c:v>Off by 3</c:v>
+                </c:pt>
+                <c:pt idx="4">
+                  <c:v>Off by 4</c:v>
+                </c:pt>
+              </c:strCache>
+            </c:strRef>
+          </c:cat>
+          <c:val>
+            <c:numRef>
+              <c:f>Sheet1!$C$48:$C$52</c:f>
+              <c:numCache>
+                <c:formatCode>General</c:formatCode>
+                <c:ptCount val="5"/>
+                <c:pt idx="0">
+                  <c:v>211</c:v>
+                </c:pt>
+                <c:pt idx="1">
+                  <c:v>166</c:v>
+                </c:pt>
+                <c:pt idx="2">
+                  <c:v>20</c:v>
+                </c:pt>
+                <c:pt idx="3">
+                  <c:v>2</c:v>
+                </c:pt>
+                <c:pt idx="4">
+                  <c:v>1</c:v>
+                </c:pt>
+              </c:numCache>
+            </c:numRef>
+          </c:val>
+          <c:extLst>
+            <c:ext xmlns:c16="http://schemas.microsoft.com/office/drawing/2014/chart" uri="{C3380CC4-5D6E-409C-BE32-E72D297353CC}">
+              <c16:uniqueId val="{0000000A-C4BC-4C2F-8BFF-13103E863226}"/>
+            </c:ext>
+          </c:extLst>
+        </c:ser>
+        <c:dLbls>
+          <c:showLegendKey val="0"/>
+          <c:showVal val="0"/>
+          <c:showCatName val="0"/>
+          <c:showSerName val="0"/>
+          <c:showPercent val="0"/>
+          <c:showBubbleSize val="0"/>
+          <c:showLeaderLines val="0"/>
+        </c:dLbls>
+        <c:firstSliceAng val="0"/>
+      </c:pieChart>
+      <c:spPr>
+        <a:noFill/>
+        <a:ln>
+          <a:noFill/>
+        </a:ln>
+        <a:effectLst/>
+      </c:spPr>
+    </c:plotArea>
+    <c:plotVisOnly val="1"/>
+    <c:dispBlanksAs val="gap"/>
+    <c:extLst>
+      <c:ext xmlns:c16r3="http://schemas.microsoft.com/office/drawing/2017/03/chart" uri="{56B9EC1D-385E-4148-901F-78D8002777C0}">
+        <c16r3:dataDisplayOptions16>
+          <c16r3:dispNaAsBlank val="1"/>
+        </c16r3:dataDisplayOptions16>
+      </c:ext>
+    </c:extLst>
+    <c:showDLblsOverMax val="0"/>
+  </c:chart>
+  <c:spPr>
+    <a:solidFill>
+      <a:schemeClr val="bg1"/>
+    </a:solidFill>
+    <a:ln w="9525" cap="flat" cmpd="sng" algn="ctr">
+      <a:solidFill>
+        <a:schemeClr val="tx1">
+          <a:lumMod val="15000"/>
+          <a:lumOff val="85000"/>
+        </a:schemeClr>
+      </a:solidFill>
+      <a:round/>
+    </a:ln>
+    <a:effectLst/>
+  </c:spPr>
+  <c:txPr>
+    <a:bodyPr/>
+    <a:lstStyle/>
+    <a:p>
+      <a:pPr>
+        <a:defRPr/>
+      </a:pPr>
+      <a:endParaRPr lang="en-US"/>
+    </a:p>
+  </c:txPr>
+  <c:externalData r:id="rId3">
+    <c:autoUpdate val="0"/>
+  </c:externalData>
+</c:chartSpace>
+</file>
+
+<file path=word/charts/chart6.xml><?xml version="1.0" encoding="utf-8"?>
+<c:chartSpace xmlns:c="http://schemas.openxmlformats.org/drawingml/2006/chart" xmlns:a="http://schemas.openxmlformats.org/drawingml/2006/main" xmlns:r="http://schemas.openxmlformats.org/officeDocument/2006/relationships" xmlns:c16r2="http://schemas.microsoft.com/office/drawing/2015/06/chart">
+  <c:date1904 val="0"/>
+  <c:lang val="en-US"/>
+  <c:roundedCorners val="0"/>
+  <mc:AlternateContent xmlns:mc="http://schemas.openxmlformats.org/markup-compatibility/2006">
+    <mc:Choice xmlns:c14="http://schemas.microsoft.com/office/drawing/2007/8/2/chart" Requires="c14">
+      <c14:style val="102"/>
+    </mc:Choice>
+    <mc:Fallback>
+      <c:style val="2"/>
+    </mc:Fallback>
+  </mc:AlternateContent>
+  <c:chart>
+    <c:title>
+      <c:tx>
+        <c:rich>
+          <a:bodyPr rot="0" spcFirstLastPara="1" vertOverflow="ellipsis" vert="horz" wrap="square" anchor="ctr" anchorCtr="1"/>
+          <a:lstStyle/>
+          <a:p>
+            <a:pPr>
+              <a:defRPr sz="1400" b="0" i="0" u="none" strike="noStrike" kern="1200" spc="0" baseline="0">
+                <a:solidFill>
+                  <a:schemeClr val="tx1">
+                    <a:lumMod val="65000"/>
+                    <a:lumOff val="35000"/>
+                  </a:schemeClr>
+                </a:solidFill>
+                <a:latin typeface="+mn-lt"/>
+                <a:ea typeface="+mn-ea"/>
+                <a:cs typeface="+mn-cs"/>
+              </a:defRPr>
+            </a:pPr>
+            <a:r>
+              <a:rPr lang="en-US"/>
+              <a:t>Red Wine: Naive Bayes Classification</a:t>
+            </a:r>
+          </a:p>
+        </c:rich>
+      </c:tx>
+      <c:layout>
+        <c:manualLayout>
+          <c:xMode val="edge"/>
+          <c:yMode val="edge"/>
+          <c:x val="0.20429855643044617"/>
+          <c:y val="0"/>
+        </c:manualLayout>
+      </c:layout>
+      <c:overlay val="0"/>
+      <c:spPr>
+        <a:noFill/>
+        <a:ln>
+          <a:noFill/>
+        </a:ln>
+        <a:effectLst/>
+      </c:spPr>
+      <c:txPr>
+        <a:bodyPr rot="0" spcFirstLastPara="1" vertOverflow="ellipsis" vert="horz" wrap="square" anchor="ctr" anchorCtr="1"/>
+        <a:lstStyle/>
+        <a:p>
+          <a:pPr>
+            <a:defRPr sz="1400" b="0" i="0" u="none" strike="noStrike" kern="1200" spc="0" baseline="0">
+              <a:solidFill>
+                <a:schemeClr val="tx1">
+                  <a:lumMod val="65000"/>
+                  <a:lumOff val="35000"/>
+                </a:schemeClr>
+              </a:solidFill>
+              <a:latin typeface="+mn-lt"/>
+              <a:ea typeface="+mn-ea"/>
+              <a:cs typeface="+mn-cs"/>
+            </a:defRPr>
+          </a:pPr>
+          <a:endParaRPr lang="en-US"/>
+        </a:p>
+      </c:txPr>
+    </c:title>
+    <c:autoTitleDeleted val="0"/>
+    <c:plotArea>
+      <c:layout>
+        <c:manualLayout>
+          <c:layoutTarget val="inner"/>
+          <c:xMode val="edge"/>
+          <c:yMode val="edge"/>
+          <c:x val="0.20088509769612131"/>
+          <c:y val="0.38417213473315837"/>
+          <c:w val="0.59822980460775732"/>
+          <c:h val="0.59822980460775732"/>
+        </c:manualLayout>
+      </c:layout>
+      <c:pieChart>
+        <c:varyColors val="1"/>
+        <c:ser>
+          <c:idx val="0"/>
+          <c:order val="0"/>
+          <c:dPt>
+            <c:idx val="0"/>
+            <c:bubble3D val="0"/>
+            <c:spPr>
+              <a:solidFill>
+                <a:schemeClr val="accent1"/>
+              </a:solidFill>
+              <a:ln w="19050">
+                <a:solidFill>
+                  <a:schemeClr val="lt1"/>
+                </a:solidFill>
+              </a:ln>
+              <a:effectLst/>
+            </c:spPr>
+            <c:extLst>
+              <c:ext xmlns:c16="http://schemas.microsoft.com/office/drawing/2014/chart" uri="{C3380CC4-5D6E-409C-BE32-E72D297353CC}">
+                <c16:uniqueId val="{00000001-C3D0-4387-A65D-F07132D44442}"/>
+              </c:ext>
+            </c:extLst>
+          </c:dPt>
+          <c:dPt>
+            <c:idx val="1"/>
+            <c:bubble3D val="0"/>
+            <c:spPr>
+              <a:solidFill>
+                <a:schemeClr val="accent2"/>
+              </a:solidFill>
+              <a:ln w="19050">
+                <a:solidFill>
+                  <a:schemeClr val="lt1"/>
+                </a:solidFill>
+              </a:ln>
+              <a:effectLst/>
+            </c:spPr>
+            <c:extLst>
+              <c:ext xmlns:c16="http://schemas.microsoft.com/office/drawing/2014/chart" uri="{C3380CC4-5D6E-409C-BE32-E72D297353CC}">
+                <c16:uniqueId val="{00000003-C3D0-4387-A65D-F07132D44442}"/>
+              </c:ext>
+            </c:extLst>
+          </c:dPt>
+          <c:dPt>
+            <c:idx val="2"/>
+            <c:bubble3D val="0"/>
+            <c:spPr>
+              <a:solidFill>
+                <a:schemeClr val="accent3"/>
+              </a:solidFill>
+              <a:ln w="19050">
+                <a:solidFill>
+                  <a:schemeClr val="lt1"/>
+                </a:solidFill>
+              </a:ln>
+              <a:effectLst/>
+            </c:spPr>
+            <c:extLst>
+              <c:ext xmlns:c16="http://schemas.microsoft.com/office/drawing/2014/chart" uri="{C3380CC4-5D6E-409C-BE32-E72D297353CC}">
+                <c16:uniqueId val="{00000005-C3D0-4387-A65D-F07132D44442}"/>
+              </c:ext>
+            </c:extLst>
+          </c:dPt>
+          <c:dLbls>
+            <c:spPr>
+              <a:solidFill>
+                <a:sysClr val="window" lastClr="FFFFFF"/>
+              </a:solidFill>
+              <a:ln>
+                <a:solidFill>
+                  <a:sysClr val="windowText" lastClr="000000">
+                    <a:lumMod val="25000"/>
+                    <a:lumOff val="75000"/>
+                  </a:sysClr>
+                </a:solidFill>
+              </a:ln>
+              <a:effectLst/>
+            </c:spPr>
+            <c:txPr>
+              <a:bodyPr rot="0" spcFirstLastPara="1" vertOverflow="clip" horzOverflow="clip" vert="horz" wrap="square" lIns="38100" tIns="19050" rIns="38100" bIns="19050" anchor="ctr" anchorCtr="1">
+                <a:spAutoFit/>
+              </a:bodyPr>
+              <a:lstStyle/>
+              <a:p>
+                <a:pPr>
+                  <a:defRPr sz="900" b="0" i="0" u="none" strike="noStrike" kern="1200" baseline="0">
+                    <a:solidFill>
+                      <a:schemeClr val="dk1">
+                        <a:lumMod val="65000"/>
+                        <a:lumOff val="35000"/>
+                      </a:schemeClr>
+                    </a:solidFill>
+                    <a:latin typeface="+mn-lt"/>
+                    <a:ea typeface="+mn-ea"/>
+                    <a:cs typeface="+mn-cs"/>
+                  </a:defRPr>
+                </a:pPr>
+                <a:endParaRPr lang="en-US"/>
+              </a:p>
+            </c:txPr>
+            <c:dLblPos val="outEnd"/>
+            <c:showLegendKey val="0"/>
+            <c:showVal val="0"/>
+            <c:showCatName val="1"/>
+            <c:showSerName val="0"/>
+            <c:showPercent val="1"/>
+            <c:showBubbleSize val="0"/>
+            <c:showLeaderLines val="0"/>
+            <c:extLst>
+              <c:ext xmlns:c15="http://schemas.microsoft.com/office/drawing/2012/chart" uri="{CE6537A1-D6FC-4f65-9D91-7224C49458BB}">
+                <c15:spPr xmlns:c15="http://schemas.microsoft.com/office/drawing/2012/chart">
+                  <a:prstGeom prst="wedgeRectCallout">
+                    <a:avLst/>
+                  </a:prstGeom>
+                  <a:noFill/>
+                  <a:ln>
+                    <a:noFill/>
+                  </a:ln>
+                </c15:spPr>
+              </c:ext>
+            </c:extLst>
+          </c:dLbls>
+          <c:cat>
+            <c:strRef>
+              <c:f>Sheet1!$B$71:$B$73</c:f>
+              <c:strCache>
+                <c:ptCount val="3"/>
+                <c:pt idx="0">
+                  <c:v>Correct</c:v>
+                </c:pt>
+                <c:pt idx="1">
+                  <c:v>Off by 1</c:v>
+                </c:pt>
+                <c:pt idx="2">
+                  <c:v>Off by 2</c:v>
+                </c:pt>
+              </c:strCache>
+            </c:strRef>
+          </c:cat>
+          <c:val>
+            <c:numRef>
+              <c:f>Sheet1!$C$71:$C$73</c:f>
+              <c:numCache>
+                <c:formatCode>General</c:formatCode>
+                <c:ptCount val="3"/>
+                <c:pt idx="0">
+                  <c:v>231</c:v>
+                </c:pt>
+                <c:pt idx="1">
+                  <c:v>150</c:v>
+                </c:pt>
+                <c:pt idx="2">
+                  <c:v>19</c:v>
+                </c:pt>
+              </c:numCache>
+            </c:numRef>
+          </c:val>
+          <c:extLst>
+            <c:ext xmlns:c16="http://schemas.microsoft.com/office/drawing/2014/chart" uri="{C3380CC4-5D6E-409C-BE32-E72D297353CC}">
+              <c16:uniqueId val="{00000006-C3D0-4387-A65D-F07132D44442}"/>
+            </c:ext>
+          </c:extLst>
+        </c:ser>
+        <c:dLbls>
+          <c:showLegendKey val="0"/>
+          <c:showVal val="0"/>
+          <c:showCatName val="0"/>
+          <c:showSerName val="0"/>
+          <c:showPercent val="0"/>
+          <c:showBubbleSize val="0"/>
+          <c:showLeaderLines val="0"/>
+        </c:dLbls>
+        <c:firstSliceAng val="0"/>
+      </c:pieChart>
+      <c:spPr>
+        <a:noFill/>
+        <a:ln>
+          <a:noFill/>
+        </a:ln>
+        <a:effectLst/>
+      </c:spPr>
+    </c:plotArea>
+    <c:plotVisOnly val="1"/>
+    <c:dispBlanksAs val="gap"/>
+    <c:extLst>
+      <c:ext xmlns:c16r3="http://schemas.microsoft.com/office/drawing/2017/03/chart" uri="{56B9EC1D-385E-4148-901F-78D8002777C0}">
+        <c16r3:dataDisplayOptions16>
+          <c16r3:dispNaAsBlank val="1"/>
+        </c16r3:dataDisplayOptions16>
+      </c:ext>
+    </c:extLst>
+    <c:showDLblsOverMax val="0"/>
+  </c:chart>
+  <c:spPr>
+    <a:solidFill>
+      <a:schemeClr val="bg1"/>
+    </a:solidFill>
+    <a:ln w="9525" cap="flat" cmpd="sng" algn="ctr">
+      <a:solidFill>
+        <a:schemeClr val="tx1">
+          <a:lumMod val="15000"/>
+          <a:lumOff val="85000"/>
+        </a:schemeClr>
+      </a:solidFill>
+      <a:round/>
+    </a:ln>
+    <a:effectLst/>
+  </c:spPr>
+  <c:txPr>
+    <a:bodyPr/>
+    <a:lstStyle/>
+    <a:p>
+      <a:pPr>
+        <a:defRPr/>
+      </a:pPr>
+      <a:endParaRPr lang="en-US"/>
+    </a:p>
+  </c:txPr>
+  <c:externalData r:id="rId3">
+    <c:autoUpdate val="0"/>
+  </c:externalData>
+</c:chartSpace>
+</file>
+
+<file path=word/charts/chart7.xml><?xml version="1.0" encoding="utf-8"?>
+<c:chartSpace xmlns:c="http://schemas.openxmlformats.org/drawingml/2006/chart" xmlns:a="http://schemas.openxmlformats.org/drawingml/2006/main" xmlns:r="http://schemas.openxmlformats.org/officeDocument/2006/relationships" xmlns:c16r2="http://schemas.microsoft.com/office/drawing/2015/06/chart">
+  <c:date1904 val="0"/>
+  <c:lang val="en-US"/>
+  <c:roundedCorners val="0"/>
+  <mc:AlternateContent xmlns:mc="http://schemas.openxmlformats.org/markup-compatibility/2006">
+    <mc:Choice xmlns:c14="http://schemas.microsoft.com/office/drawing/2007/8/2/chart" Requires="c14">
+      <c14:style val="102"/>
+    </mc:Choice>
+    <mc:Fallback>
+      <c:style val="2"/>
+    </mc:Fallback>
+  </mc:AlternateContent>
+  <c:chart>
+    <c:title>
+      <c:tx>
+        <c:rich>
+          <a:bodyPr rot="0" spcFirstLastPara="1" vertOverflow="ellipsis" vert="horz" wrap="square" anchor="ctr" anchorCtr="1"/>
+          <a:lstStyle/>
+          <a:p>
+            <a:pPr>
+              <a:defRPr sz="1400" b="0" i="0" u="none" strike="noStrike" kern="1200" spc="0" baseline="0">
+                <a:solidFill>
+                  <a:schemeClr val="tx1">
+                    <a:lumMod val="65000"/>
+                    <a:lumOff val="35000"/>
+                  </a:schemeClr>
+                </a:solidFill>
+                <a:latin typeface="+mn-lt"/>
+                <a:ea typeface="+mn-ea"/>
+                <a:cs typeface="+mn-cs"/>
+              </a:defRPr>
+            </a:pPr>
+            <a:r>
+              <a:rPr lang="en-US"/>
+              <a:t>Red Wine: SVM Classification</a:t>
+            </a:r>
+          </a:p>
+        </c:rich>
+      </c:tx>
+      <c:layout>
+        <c:manualLayout>
+          <c:xMode val="edge"/>
+          <c:yMode val="edge"/>
+          <c:x val="9.6203703703703722E-2"/>
+          <c:y val="9.2592592592592587E-3"/>
+        </c:manualLayout>
+      </c:layout>
+      <c:overlay val="0"/>
+      <c:spPr>
+        <a:noFill/>
+        <a:ln>
+          <a:noFill/>
+        </a:ln>
+        <a:effectLst/>
+      </c:spPr>
+      <c:txPr>
+        <a:bodyPr rot="0" spcFirstLastPara="1" vertOverflow="ellipsis" vert="horz" wrap="square" anchor="ctr" anchorCtr="1"/>
+        <a:lstStyle/>
+        <a:p>
+          <a:pPr>
+            <a:defRPr sz="1400" b="0" i="0" u="none" strike="noStrike" kern="1200" spc="0" baseline="0">
+              <a:solidFill>
+                <a:schemeClr val="tx1">
+                  <a:lumMod val="65000"/>
+                  <a:lumOff val="35000"/>
+                </a:schemeClr>
+              </a:solidFill>
+              <a:latin typeface="+mn-lt"/>
+              <a:ea typeface="+mn-ea"/>
+              <a:cs typeface="+mn-cs"/>
+            </a:defRPr>
+          </a:pPr>
+          <a:endParaRPr lang="en-US"/>
+        </a:p>
+      </c:txPr>
+    </c:title>
+    <c:autoTitleDeleted val="0"/>
+    <c:plotArea>
+      <c:layout>
+        <c:manualLayout>
+          <c:layoutTarget val="inner"/>
+          <c:xMode val="edge"/>
+          <c:yMode val="edge"/>
+          <c:x val="0.15701115485564307"/>
+          <c:y val="0.31462671332750075"/>
+          <c:w val="0.66745953630796151"/>
+          <c:h val="0.66745953630796151"/>
+        </c:manualLayout>
+      </c:layout>
+      <c:pieChart>
+        <c:varyColors val="1"/>
+        <c:ser>
+          <c:idx val="0"/>
+          <c:order val="0"/>
+          <c:dPt>
+            <c:idx val="0"/>
+            <c:bubble3D val="0"/>
+            <c:spPr>
+              <a:solidFill>
+                <a:schemeClr val="accent1"/>
+              </a:solidFill>
+              <a:ln w="19050">
+                <a:solidFill>
+                  <a:schemeClr val="lt1"/>
+                </a:solidFill>
+              </a:ln>
+              <a:effectLst/>
+            </c:spPr>
+            <c:extLst>
+              <c:ext xmlns:c16="http://schemas.microsoft.com/office/drawing/2014/chart" uri="{C3380CC4-5D6E-409C-BE32-E72D297353CC}">
+                <c16:uniqueId val="{00000001-86A9-438F-B120-607A076855BB}"/>
+              </c:ext>
+            </c:extLst>
+          </c:dPt>
+          <c:dPt>
+            <c:idx val="1"/>
+            <c:bubble3D val="0"/>
+            <c:spPr>
+              <a:solidFill>
+                <a:schemeClr val="accent2"/>
+              </a:solidFill>
+              <a:ln w="19050">
+                <a:solidFill>
+                  <a:schemeClr val="lt1"/>
+                </a:solidFill>
+              </a:ln>
+              <a:effectLst/>
+            </c:spPr>
+            <c:extLst>
+              <c:ext xmlns:c16="http://schemas.microsoft.com/office/drawing/2014/chart" uri="{C3380CC4-5D6E-409C-BE32-E72D297353CC}">
+                <c16:uniqueId val="{00000003-86A9-438F-B120-607A076855BB}"/>
+              </c:ext>
+            </c:extLst>
+          </c:dPt>
+          <c:dPt>
+            <c:idx val="2"/>
+            <c:bubble3D val="0"/>
+            <c:spPr>
+              <a:solidFill>
+                <a:schemeClr val="accent3"/>
+              </a:solidFill>
+              <a:ln w="19050">
+                <a:solidFill>
+                  <a:schemeClr val="lt1"/>
+                </a:solidFill>
+              </a:ln>
+              <a:effectLst/>
+            </c:spPr>
+            <c:extLst>
+              <c:ext xmlns:c16="http://schemas.microsoft.com/office/drawing/2014/chart" uri="{C3380CC4-5D6E-409C-BE32-E72D297353CC}">
+                <c16:uniqueId val="{00000005-86A9-438F-B120-607A076855BB}"/>
+              </c:ext>
+            </c:extLst>
+          </c:dPt>
+          <c:dPt>
+            <c:idx val="3"/>
+            <c:bubble3D val="0"/>
+            <c:spPr>
+              <a:solidFill>
+                <a:schemeClr val="accent4"/>
+              </a:solidFill>
+              <a:ln w="19050">
+                <a:solidFill>
+                  <a:schemeClr val="lt1"/>
+                </a:solidFill>
+              </a:ln>
+              <a:effectLst/>
+            </c:spPr>
+            <c:extLst>
+              <c:ext xmlns:c16="http://schemas.microsoft.com/office/drawing/2014/chart" uri="{C3380CC4-5D6E-409C-BE32-E72D297353CC}">
+                <c16:uniqueId val="{00000007-86A9-438F-B120-607A076855BB}"/>
+              </c:ext>
+            </c:extLst>
+          </c:dPt>
+          <c:dLbls>
+            <c:dLbl>
+              <c:idx val="2"/>
+              <c:layout>
+                <c:manualLayout>
+                  <c:x val="-2.500000000000005E-2"/>
+                  <c:y val="0"/>
+                </c:manualLayout>
+              </c:layout>
+              <c:dLblPos val="bestFit"/>
+              <c:showLegendKey val="0"/>
+              <c:showVal val="0"/>
+              <c:showCatName val="1"/>
+              <c:showSerName val="0"/>
+              <c:showPercent val="1"/>
+              <c:showBubbleSize val="0"/>
+              <c:extLst>
+                <c:ext xmlns:c15="http://schemas.microsoft.com/office/drawing/2012/chart" uri="{CE6537A1-D6FC-4f65-9D91-7224C49458BB}"/>
+                <c:ext xmlns:c16="http://schemas.microsoft.com/office/drawing/2014/chart" uri="{C3380CC4-5D6E-409C-BE32-E72D297353CC}">
+                  <c16:uniqueId val="{00000005-86A9-438F-B120-607A076855BB}"/>
+                </c:ext>
+              </c:extLst>
+            </c:dLbl>
+            <c:dLbl>
+              <c:idx val="3"/>
+              <c:layout>
+                <c:manualLayout>
+                  <c:x val="0.10555555555555556"/>
+                  <c:y val="4.6296296296296294E-3"/>
+                </c:manualLayout>
+              </c:layout>
+              <c:dLblPos val="bestFit"/>
+              <c:showLegendKey val="0"/>
+              <c:showVal val="0"/>
+              <c:showCatName val="1"/>
+              <c:showSerName val="0"/>
+              <c:showPercent val="1"/>
+              <c:showBubbleSize val="0"/>
+              <c:extLst>
+                <c:ext xmlns:c15="http://schemas.microsoft.com/office/drawing/2012/chart" uri="{CE6537A1-D6FC-4f65-9D91-7224C49458BB}"/>
+                <c:ext xmlns:c16="http://schemas.microsoft.com/office/drawing/2014/chart" uri="{C3380CC4-5D6E-409C-BE32-E72D297353CC}">
+                  <c16:uniqueId val="{00000007-86A9-438F-B120-607A076855BB}"/>
+                </c:ext>
+              </c:extLst>
+            </c:dLbl>
+            <c:spPr>
+              <a:solidFill>
+                <a:sysClr val="window" lastClr="FFFFFF"/>
+              </a:solidFill>
+              <a:ln>
+                <a:solidFill>
+                  <a:sysClr val="windowText" lastClr="000000">
+                    <a:lumMod val="25000"/>
+                    <a:lumOff val="75000"/>
+                  </a:sysClr>
+                </a:solidFill>
+              </a:ln>
+              <a:effectLst/>
+            </c:spPr>
+            <c:txPr>
+              <a:bodyPr rot="0" spcFirstLastPara="1" vertOverflow="clip" horzOverflow="clip" vert="horz" wrap="square" lIns="38100" tIns="19050" rIns="38100" bIns="19050" anchor="ctr" anchorCtr="1">
+                <a:spAutoFit/>
+              </a:bodyPr>
+              <a:lstStyle/>
+              <a:p>
+                <a:pPr>
+                  <a:defRPr sz="900" b="0" i="0" u="none" strike="noStrike" kern="1200" baseline="0">
+                    <a:solidFill>
+                      <a:schemeClr val="dk1">
+                        <a:lumMod val="65000"/>
+                        <a:lumOff val="35000"/>
+                      </a:schemeClr>
+                    </a:solidFill>
+                    <a:latin typeface="+mn-lt"/>
+                    <a:ea typeface="+mn-ea"/>
+                    <a:cs typeface="+mn-cs"/>
+                  </a:defRPr>
+                </a:pPr>
+                <a:endParaRPr lang="en-US"/>
+              </a:p>
+            </c:txPr>
+            <c:dLblPos val="outEnd"/>
+            <c:showLegendKey val="0"/>
+            <c:showVal val="0"/>
+            <c:showCatName val="1"/>
+            <c:showSerName val="0"/>
+            <c:showPercent val="1"/>
+            <c:showBubbleSize val="0"/>
+            <c:showLeaderLines val="0"/>
+            <c:extLst>
+              <c:ext xmlns:c15="http://schemas.microsoft.com/office/drawing/2012/chart" uri="{CE6537A1-D6FC-4f65-9D91-7224C49458BB}">
+                <c15:spPr xmlns:c15="http://schemas.microsoft.com/office/drawing/2012/chart">
+                  <a:prstGeom prst="wedgeRectCallout">
+                    <a:avLst/>
+                  </a:prstGeom>
+                  <a:noFill/>
+                  <a:ln>
+                    <a:noFill/>
+                  </a:ln>
+                </c15:spPr>
+              </c:ext>
+            </c:extLst>
+          </c:dLbls>
+          <c:cat>
+            <c:strRef>
+              <c:f>Sheet1!$B$94:$B$97</c:f>
+              <c:strCache>
+                <c:ptCount val="4"/>
+                <c:pt idx="0">
+                  <c:v>Correct</c:v>
+                </c:pt>
+                <c:pt idx="1">
+                  <c:v>Off by 1</c:v>
+                </c:pt>
+                <c:pt idx="2">
+                  <c:v>Off by 2</c:v>
+                </c:pt>
+                <c:pt idx="3">
+                  <c:v>Off by 3</c:v>
+                </c:pt>
+              </c:strCache>
+            </c:strRef>
+          </c:cat>
+          <c:val>
+            <c:numRef>
+              <c:f>Sheet1!$C$94:$C$97</c:f>
+              <c:numCache>
+                <c:formatCode>General</c:formatCode>
+                <c:ptCount val="4"/>
+                <c:pt idx="0">
+                  <c:v>210</c:v>
+                </c:pt>
+                <c:pt idx="1">
+                  <c:v>172</c:v>
+                </c:pt>
+                <c:pt idx="2">
+                  <c:v>17</c:v>
+                </c:pt>
+                <c:pt idx="3">
+                  <c:v>1</c:v>
+                </c:pt>
+              </c:numCache>
+            </c:numRef>
+          </c:val>
+          <c:extLst>
+            <c:ext xmlns:c16="http://schemas.microsoft.com/office/drawing/2014/chart" uri="{C3380CC4-5D6E-409C-BE32-E72D297353CC}">
+              <c16:uniqueId val="{00000008-86A9-438F-B120-607A076855BB}"/>
+            </c:ext>
+          </c:extLst>
+        </c:ser>
+        <c:dLbls>
+          <c:showLegendKey val="0"/>
+          <c:showVal val="0"/>
+          <c:showCatName val="0"/>
+          <c:showSerName val="0"/>
+          <c:showPercent val="0"/>
+          <c:showBubbleSize val="0"/>
+          <c:showLeaderLines val="0"/>
+        </c:dLbls>
+        <c:firstSliceAng val="0"/>
+      </c:pieChart>
+      <c:spPr>
+        <a:noFill/>
+        <a:ln>
+          <a:noFill/>
+        </a:ln>
+        <a:effectLst/>
+      </c:spPr>
+    </c:plotArea>
+    <c:plotVisOnly val="1"/>
+    <c:dispBlanksAs val="gap"/>
+    <c:extLst>
+      <c:ext xmlns:c16r3="http://schemas.microsoft.com/office/drawing/2017/03/chart" uri="{56B9EC1D-385E-4148-901F-78D8002777C0}">
+        <c16r3:dataDisplayOptions16>
+          <c16r3:dispNaAsBlank val="1"/>
+        </c16r3:dataDisplayOptions16>
+      </c:ext>
+    </c:extLst>
+    <c:showDLblsOverMax val="0"/>
+  </c:chart>
+  <c:spPr>
+    <a:solidFill>
+      <a:schemeClr val="bg1"/>
+    </a:solidFill>
+    <a:ln w="9525" cap="flat" cmpd="sng" algn="ctr">
+      <a:solidFill>
+        <a:schemeClr val="tx1">
+          <a:lumMod val="15000"/>
+          <a:lumOff val="85000"/>
+        </a:schemeClr>
+      </a:solidFill>
+      <a:round/>
+    </a:ln>
+    <a:effectLst/>
+  </c:spPr>
+  <c:txPr>
+    <a:bodyPr/>
+    <a:lstStyle/>
+    <a:p>
+      <a:pPr>
+        <a:defRPr/>
+      </a:pPr>
+      <a:endParaRPr lang="en-US"/>
+    </a:p>
+  </c:txPr>
+  <c:externalData r:id="rId3">
+    <c:autoUpdate val="0"/>
+  </c:externalData>
+</c:chartSpace>
+</file>
+
+<file path=word/charts/chart8.xml><?xml version="1.0" encoding="utf-8"?>
+<c:chartSpace xmlns:c="http://schemas.openxmlformats.org/drawingml/2006/chart" xmlns:a="http://schemas.openxmlformats.org/drawingml/2006/main" xmlns:r="http://schemas.openxmlformats.org/officeDocument/2006/relationships" xmlns:c16r2="http://schemas.microsoft.com/office/drawing/2015/06/chart">
+  <c:date1904 val="0"/>
+  <c:lang val="en-US"/>
+  <c:roundedCorners val="0"/>
+  <mc:AlternateContent xmlns:mc="http://schemas.openxmlformats.org/markup-compatibility/2006">
+    <mc:Choice xmlns:c14="http://schemas.microsoft.com/office/drawing/2007/8/2/chart" Requires="c14">
+      <c14:style val="102"/>
+    </mc:Choice>
+    <mc:Fallback>
+      <c:style val="2"/>
+    </mc:Fallback>
+  </mc:AlternateContent>
+  <c:chart>
+    <c:title>
+      <c:tx>
+        <c:rich>
+          <a:bodyPr rot="0" spcFirstLastPara="1" vertOverflow="ellipsis" vert="horz" wrap="square" anchor="ctr" anchorCtr="1"/>
+          <a:lstStyle/>
+          <a:p>
+            <a:pPr>
+              <a:defRPr sz="1400" b="0" i="0" u="none" strike="noStrike" kern="1200" spc="0" baseline="0">
+                <a:solidFill>
+                  <a:schemeClr val="tx1">
+                    <a:lumMod val="65000"/>
+                    <a:lumOff val="35000"/>
+                  </a:schemeClr>
+                </a:solidFill>
+                <a:latin typeface="+mn-lt"/>
+                <a:ea typeface="+mn-ea"/>
+                <a:cs typeface="+mn-cs"/>
+              </a:defRPr>
+            </a:pPr>
+            <a:r>
+              <a:rPr lang="en-US"/>
+              <a:t>Red Wine: Random Forest Classification</a:t>
+            </a:r>
+          </a:p>
+        </c:rich>
+      </c:tx>
+      <c:layout>
+        <c:manualLayout>
+          <c:xMode val="edge"/>
+          <c:yMode val="edge"/>
+          <c:x val="0.13404855643044616"/>
+          <c:y val="0"/>
+        </c:manualLayout>
+      </c:layout>
+      <c:overlay val="0"/>
+      <c:spPr>
+        <a:noFill/>
+        <a:ln>
+          <a:noFill/>
+        </a:ln>
+        <a:effectLst/>
+      </c:spPr>
+      <c:txPr>
+        <a:bodyPr rot="0" spcFirstLastPara="1" vertOverflow="ellipsis" vert="horz" wrap="square" anchor="ctr" anchorCtr="1"/>
+        <a:lstStyle/>
+        <a:p>
+          <a:pPr>
+            <a:defRPr sz="1400" b="0" i="0" u="none" strike="noStrike" kern="1200" spc="0" baseline="0">
+              <a:solidFill>
+                <a:schemeClr val="tx1">
+                  <a:lumMod val="65000"/>
+                  <a:lumOff val="35000"/>
+                </a:schemeClr>
+              </a:solidFill>
+              <a:latin typeface="+mn-lt"/>
+              <a:ea typeface="+mn-ea"/>
+              <a:cs typeface="+mn-cs"/>
+            </a:defRPr>
+          </a:pPr>
+          <a:endParaRPr lang="en-US"/>
+        </a:p>
+      </c:txPr>
+    </c:title>
+    <c:autoTitleDeleted val="0"/>
+    <c:plotArea>
+      <c:layout>
+        <c:manualLayout>
+          <c:layoutTarget val="inner"/>
+          <c:xMode val="edge"/>
+          <c:yMode val="edge"/>
+          <c:x val="0.16627041411490232"/>
+          <c:y val="0.3192563429571304"/>
+          <c:w val="0.66745953630796151"/>
+          <c:h val="0.66745953630796151"/>
+        </c:manualLayout>
+      </c:layout>
+      <c:pieChart>
+        <c:varyColors val="1"/>
+        <c:ser>
+          <c:idx val="0"/>
+          <c:order val="0"/>
+          <c:dPt>
+            <c:idx val="0"/>
+            <c:bubble3D val="0"/>
+            <c:spPr>
+              <a:solidFill>
+                <a:schemeClr val="accent1"/>
+              </a:solidFill>
+              <a:ln w="19050">
+                <a:solidFill>
+                  <a:schemeClr val="lt1"/>
+                </a:solidFill>
+              </a:ln>
+              <a:effectLst/>
+            </c:spPr>
+            <c:extLst>
+              <c:ext xmlns:c16="http://schemas.microsoft.com/office/drawing/2014/chart" uri="{C3380CC4-5D6E-409C-BE32-E72D297353CC}">
+                <c16:uniqueId val="{00000001-7494-4EF9-B8E0-17A59FDA5583}"/>
+              </c:ext>
+            </c:extLst>
+          </c:dPt>
+          <c:dPt>
+            <c:idx val="1"/>
+            <c:bubble3D val="0"/>
+            <c:spPr>
+              <a:solidFill>
+                <a:schemeClr val="accent2"/>
+              </a:solidFill>
+              <a:ln w="19050">
+                <a:solidFill>
+                  <a:schemeClr val="lt1"/>
+                </a:solidFill>
+              </a:ln>
+              <a:effectLst/>
+            </c:spPr>
+            <c:extLst>
+              <c:ext xmlns:c16="http://schemas.microsoft.com/office/drawing/2014/chart" uri="{C3380CC4-5D6E-409C-BE32-E72D297353CC}">
+                <c16:uniqueId val="{00000003-7494-4EF9-B8E0-17A59FDA5583}"/>
+              </c:ext>
+            </c:extLst>
+          </c:dPt>
+          <c:dPt>
+            <c:idx val="2"/>
+            <c:bubble3D val="0"/>
+            <c:spPr>
+              <a:solidFill>
+                <a:schemeClr val="accent3"/>
+              </a:solidFill>
+              <a:ln w="19050">
+                <a:solidFill>
+                  <a:schemeClr val="lt1"/>
+                </a:solidFill>
+              </a:ln>
+              <a:effectLst/>
+            </c:spPr>
+            <c:extLst>
+              <c:ext xmlns:c16="http://schemas.microsoft.com/office/drawing/2014/chart" uri="{C3380CC4-5D6E-409C-BE32-E72D297353CC}">
+                <c16:uniqueId val="{00000005-7494-4EF9-B8E0-17A59FDA5583}"/>
+              </c:ext>
+            </c:extLst>
+          </c:dPt>
+          <c:dLbls>
+            <c:spPr>
+              <a:solidFill>
+                <a:sysClr val="window" lastClr="FFFFFF"/>
+              </a:solidFill>
+              <a:ln>
+                <a:solidFill>
+                  <a:sysClr val="windowText" lastClr="000000">
+                    <a:lumMod val="25000"/>
+                    <a:lumOff val="75000"/>
+                  </a:sysClr>
+                </a:solidFill>
+              </a:ln>
+              <a:effectLst/>
+            </c:spPr>
+            <c:txPr>
+              <a:bodyPr rot="0" spcFirstLastPara="1" vertOverflow="clip" horzOverflow="clip" vert="horz" wrap="square" lIns="38100" tIns="19050" rIns="38100" bIns="19050" anchor="ctr" anchorCtr="1">
+                <a:spAutoFit/>
+              </a:bodyPr>
+              <a:lstStyle/>
+              <a:p>
+                <a:pPr>
+                  <a:defRPr sz="900" b="0" i="0" u="none" strike="noStrike" kern="1200" baseline="0">
+                    <a:solidFill>
+                      <a:schemeClr val="dk1">
+                        <a:lumMod val="65000"/>
+                        <a:lumOff val="35000"/>
+                      </a:schemeClr>
+                    </a:solidFill>
+                    <a:latin typeface="+mn-lt"/>
+                    <a:ea typeface="+mn-ea"/>
+                    <a:cs typeface="+mn-cs"/>
+                  </a:defRPr>
+                </a:pPr>
+                <a:endParaRPr lang="en-US"/>
+              </a:p>
+            </c:txPr>
+            <c:dLblPos val="outEnd"/>
+            <c:showLegendKey val="0"/>
+            <c:showVal val="0"/>
+            <c:showCatName val="1"/>
+            <c:showSerName val="0"/>
+            <c:showPercent val="1"/>
+            <c:showBubbleSize val="0"/>
+            <c:showLeaderLines val="0"/>
+            <c:extLst>
+              <c:ext xmlns:c15="http://schemas.microsoft.com/office/drawing/2012/chart" uri="{CE6537A1-D6FC-4f65-9D91-7224C49458BB}">
+                <c15:spPr xmlns:c15="http://schemas.microsoft.com/office/drawing/2012/chart">
+                  <a:prstGeom prst="wedgeRectCallout">
+                    <a:avLst/>
+                  </a:prstGeom>
+                  <a:noFill/>
+                  <a:ln>
+                    <a:noFill/>
+                  </a:ln>
+                </c15:spPr>
+              </c:ext>
+            </c:extLst>
+          </c:dLbls>
+          <c:cat>
+            <c:strRef>
+              <c:f>Sheet1!$B$117:$B$119</c:f>
+              <c:strCache>
+                <c:ptCount val="3"/>
+                <c:pt idx="0">
+                  <c:v>Correct</c:v>
+                </c:pt>
+                <c:pt idx="1">
+                  <c:v>Off by 1</c:v>
+                </c:pt>
+                <c:pt idx="2">
+                  <c:v>Off by 2</c:v>
+                </c:pt>
+              </c:strCache>
+            </c:strRef>
+          </c:cat>
+          <c:val>
+            <c:numRef>
+              <c:f>Sheet1!$C$117:$C$119</c:f>
+              <c:numCache>
+                <c:formatCode>General</c:formatCode>
+                <c:ptCount val="3"/>
+                <c:pt idx="0">
+                  <c:v>242</c:v>
+                </c:pt>
+                <c:pt idx="1">
+                  <c:v>149</c:v>
+                </c:pt>
+                <c:pt idx="2">
+                  <c:v>9</c:v>
+                </c:pt>
+              </c:numCache>
+            </c:numRef>
+          </c:val>
+          <c:extLst>
+            <c:ext xmlns:c16="http://schemas.microsoft.com/office/drawing/2014/chart" uri="{C3380CC4-5D6E-409C-BE32-E72D297353CC}">
+              <c16:uniqueId val="{00000006-7494-4EF9-B8E0-17A59FDA5583}"/>
+            </c:ext>
+          </c:extLst>
+        </c:ser>
+        <c:dLbls>
+          <c:showLegendKey val="0"/>
+          <c:showVal val="0"/>
+          <c:showCatName val="0"/>
+          <c:showSerName val="0"/>
+          <c:showPercent val="0"/>
+          <c:showBubbleSize val="0"/>
+          <c:showLeaderLines val="0"/>
+        </c:dLbls>
+        <c:firstSliceAng val="0"/>
+      </c:pieChart>
+      <c:spPr>
+        <a:noFill/>
+        <a:ln>
+          <a:noFill/>
+        </a:ln>
+        <a:effectLst/>
+      </c:spPr>
+    </c:plotArea>
+    <c:plotVisOnly val="1"/>
+    <c:dispBlanksAs val="gap"/>
+    <c:extLst>
+      <c:ext xmlns:c16r3="http://schemas.microsoft.com/office/drawing/2017/03/chart" uri="{56B9EC1D-385E-4148-901F-78D8002777C0}">
+        <c16r3:dataDisplayOptions16>
+          <c16r3:dispNaAsBlank val="1"/>
+        </c16r3:dataDisplayOptions16>
+      </c:ext>
+    </c:extLst>
+    <c:showDLblsOverMax val="0"/>
+  </c:chart>
+  <c:spPr>
+    <a:solidFill>
+      <a:schemeClr val="bg1"/>
+    </a:solidFill>
+    <a:ln w="9525" cap="flat" cmpd="sng" algn="ctr">
+      <a:solidFill>
+        <a:schemeClr val="tx1">
+          <a:lumMod val="15000"/>
+          <a:lumOff val="85000"/>
+        </a:schemeClr>
+      </a:solidFill>
+      <a:round/>
+    </a:ln>
+    <a:effectLst/>
+  </c:spPr>
+  <c:txPr>
+    <a:bodyPr/>
+    <a:lstStyle/>
+    <a:p>
+      <a:pPr>
+        <a:defRPr/>
+      </a:pPr>
+      <a:endParaRPr lang="en-US"/>
+    </a:p>
+  </c:txPr>
+  <c:externalData r:id="rId3">
+    <c:autoUpdate val="0"/>
+  </c:externalData>
+</c:chartSpace>
+</file>
+
 <file path=word/charts/colors1.xml><?xml version="1.0" encoding="utf-8"?>
 <cs:colorStyle xmlns:cs="http://schemas.microsoft.com/office/drawing/2012/chartStyle" xmlns:a="http://schemas.openxmlformats.org/drawingml/2006/main" meth="cycle" id="13">
   <a:schemeClr val="accent6"/>
@@ -3959,6 +5598,166 @@
 </cs:colorStyle>
 </file>
 
+<file path=word/charts/colors5.xml><?xml version="1.0" encoding="utf-8"?>
+<cs:colorStyle xmlns:cs="http://schemas.microsoft.com/office/drawing/2012/chartStyle" xmlns:a="http://schemas.openxmlformats.org/drawingml/2006/main" meth="cycle" id="10">
+  <a:schemeClr val="accent1"/>
+  <a:schemeClr val="accent2"/>
+  <a:schemeClr val="accent3"/>
+  <a:schemeClr val="accent4"/>
+  <a:schemeClr val="accent5"/>
+  <a:schemeClr val="accent6"/>
+  <cs:variation/>
+  <cs:variation>
+    <a:lumMod val="60000"/>
+  </cs:variation>
+  <cs:variation>
+    <a:lumMod val="80000"/>
+    <a:lumOff val="20000"/>
+  </cs:variation>
+  <cs:variation>
+    <a:lumMod val="80000"/>
+  </cs:variation>
+  <cs:variation>
+    <a:lumMod val="60000"/>
+    <a:lumOff val="40000"/>
+  </cs:variation>
+  <cs:variation>
+    <a:lumMod val="50000"/>
+  </cs:variation>
+  <cs:variation>
+    <a:lumMod val="70000"/>
+    <a:lumOff val="30000"/>
+  </cs:variation>
+  <cs:variation>
+    <a:lumMod val="70000"/>
+  </cs:variation>
+  <cs:variation>
+    <a:lumMod val="50000"/>
+    <a:lumOff val="50000"/>
+  </cs:variation>
+</cs:colorStyle>
+</file>
+
+<file path=word/charts/colors6.xml><?xml version="1.0" encoding="utf-8"?>
+<cs:colorStyle xmlns:cs="http://schemas.microsoft.com/office/drawing/2012/chartStyle" xmlns:a="http://schemas.openxmlformats.org/drawingml/2006/main" meth="cycle" id="10">
+  <a:schemeClr val="accent1"/>
+  <a:schemeClr val="accent2"/>
+  <a:schemeClr val="accent3"/>
+  <a:schemeClr val="accent4"/>
+  <a:schemeClr val="accent5"/>
+  <a:schemeClr val="accent6"/>
+  <cs:variation/>
+  <cs:variation>
+    <a:lumMod val="60000"/>
+  </cs:variation>
+  <cs:variation>
+    <a:lumMod val="80000"/>
+    <a:lumOff val="20000"/>
+  </cs:variation>
+  <cs:variation>
+    <a:lumMod val="80000"/>
+  </cs:variation>
+  <cs:variation>
+    <a:lumMod val="60000"/>
+    <a:lumOff val="40000"/>
+  </cs:variation>
+  <cs:variation>
+    <a:lumMod val="50000"/>
+  </cs:variation>
+  <cs:variation>
+    <a:lumMod val="70000"/>
+    <a:lumOff val="30000"/>
+  </cs:variation>
+  <cs:variation>
+    <a:lumMod val="70000"/>
+  </cs:variation>
+  <cs:variation>
+    <a:lumMod val="50000"/>
+    <a:lumOff val="50000"/>
+  </cs:variation>
+</cs:colorStyle>
+</file>
+
+<file path=word/charts/colors7.xml><?xml version="1.0" encoding="utf-8"?>
+<cs:colorStyle xmlns:cs="http://schemas.microsoft.com/office/drawing/2012/chartStyle" xmlns:a="http://schemas.openxmlformats.org/drawingml/2006/main" meth="cycle" id="10">
+  <a:schemeClr val="accent1"/>
+  <a:schemeClr val="accent2"/>
+  <a:schemeClr val="accent3"/>
+  <a:schemeClr val="accent4"/>
+  <a:schemeClr val="accent5"/>
+  <a:schemeClr val="accent6"/>
+  <cs:variation/>
+  <cs:variation>
+    <a:lumMod val="60000"/>
+  </cs:variation>
+  <cs:variation>
+    <a:lumMod val="80000"/>
+    <a:lumOff val="20000"/>
+  </cs:variation>
+  <cs:variation>
+    <a:lumMod val="80000"/>
+  </cs:variation>
+  <cs:variation>
+    <a:lumMod val="60000"/>
+    <a:lumOff val="40000"/>
+  </cs:variation>
+  <cs:variation>
+    <a:lumMod val="50000"/>
+  </cs:variation>
+  <cs:variation>
+    <a:lumMod val="70000"/>
+    <a:lumOff val="30000"/>
+  </cs:variation>
+  <cs:variation>
+    <a:lumMod val="70000"/>
+  </cs:variation>
+  <cs:variation>
+    <a:lumMod val="50000"/>
+    <a:lumOff val="50000"/>
+  </cs:variation>
+</cs:colorStyle>
+</file>
+
+<file path=word/charts/colors8.xml><?xml version="1.0" encoding="utf-8"?>
+<cs:colorStyle xmlns:cs="http://schemas.microsoft.com/office/drawing/2012/chartStyle" xmlns:a="http://schemas.openxmlformats.org/drawingml/2006/main" meth="cycle" id="10">
+  <a:schemeClr val="accent1"/>
+  <a:schemeClr val="accent2"/>
+  <a:schemeClr val="accent3"/>
+  <a:schemeClr val="accent4"/>
+  <a:schemeClr val="accent5"/>
+  <a:schemeClr val="accent6"/>
+  <cs:variation/>
+  <cs:variation>
+    <a:lumMod val="60000"/>
+  </cs:variation>
+  <cs:variation>
+    <a:lumMod val="80000"/>
+    <a:lumOff val="20000"/>
+  </cs:variation>
+  <cs:variation>
+    <a:lumMod val="80000"/>
+  </cs:variation>
+  <cs:variation>
+    <a:lumMod val="60000"/>
+    <a:lumOff val="40000"/>
+  </cs:variation>
+  <cs:variation>
+    <a:lumMod val="50000"/>
+  </cs:variation>
+  <cs:variation>
+    <a:lumMod val="70000"/>
+    <a:lumOff val="30000"/>
+  </cs:variation>
+  <cs:variation>
+    <a:lumMod val="70000"/>
+  </cs:variation>
+  <cs:variation>
+    <a:lumMod val="50000"/>
+    <a:lumOff val="50000"/>
+  </cs:variation>
+</cs:colorStyle>
+</file>
+
 <file path=word/charts/style1.xml><?xml version="1.0" encoding="utf-8"?>
 <cs:chartStyle xmlns:cs="http://schemas.microsoft.com/office/drawing/2012/chartStyle" xmlns:a="http://schemas.openxmlformats.org/drawingml/2006/main" id="251">
   <cs:axisTitle>
@@ -5517,6 +7316,2082 @@
 </file>
 
 <file path=word/charts/style4.xml><?xml version="1.0" encoding="utf-8"?>
+<cs:chartStyle xmlns:cs="http://schemas.microsoft.com/office/drawing/2012/chartStyle" xmlns:a="http://schemas.openxmlformats.org/drawingml/2006/main" id="251">
+  <cs:axisTitle>
+    <cs:lnRef idx="0"/>
+    <cs:fillRef idx="0"/>
+    <cs:effectRef idx="0"/>
+    <cs:fontRef idx="minor">
+      <a:schemeClr val="tx1">
+        <a:lumMod val="65000"/>
+        <a:lumOff val="35000"/>
+      </a:schemeClr>
+    </cs:fontRef>
+    <cs:defRPr sz="1000" kern="1200"/>
+  </cs:axisTitle>
+  <cs:categoryAxis>
+    <cs:lnRef idx="0"/>
+    <cs:fillRef idx="0"/>
+    <cs:effectRef idx="0"/>
+    <cs:fontRef idx="minor">
+      <a:schemeClr val="tx1">
+        <a:lumMod val="65000"/>
+        <a:lumOff val="35000"/>
+      </a:schemeClr>
+    </cs:fontRef>
+    <cs:spPr>
+      <a:ln w="9525" cap="flat" cmpd="sng" algn="ctr">
+        <a:solidFill>
+          <a:schemeClr val="tx1">
+            <a:lumMod val="15000"/>
+            <a:lumOff val="85000"/>
+          </a:schemeClr>
+        </a:solidFill>
+        <a:round/>
+      </a:ln>
+    </cs:spPr>
+    <cs:defRPr sz="900" kern="1200"/>
+  </cs:categoryAxis>
+  <cs:chartArea mods="allowNoFillOverride allowNoLineOverride">
+    <cs:lnRef idx="0"/>
+    <cs:fillRef idx="0"/>
+    <cs:effectRef idx="0"/>
+    <cs:fontRef idx="minor">
+      <a:schemeClr val="tx1"/>
+    </cs:fontRef>
+    <cs:spPr>
+      <a:solidFill>
+        <a:schemeClr val="bg1"/>
+      </a:solidFill>
+      <a:ln w="9525" cap="flat" cmpd="sng" algn="ctr">
+        <a:solidFill>
+          <a:schemeClr val="tx1">
+            <a:lumMod val="15000"/>
+            <a:lumOff val="85000"/>
+          </a:schemeClr>
+        </a:solidFill>
+        <a:round/>
+      </a:ln>
+    </cs:spPr>
+    <cs:defRPr sz="900" kern="1200"/>
+  </cs:chartArea>
+  <cs:dataLabel>
+    <cs:lnRef idx="0"/>
+    <cs:fillRef idx="0"/>
+    <cs:effectRef idx="0"/>
+    <cs:fontRef idx="minor">
+      <a:schemeClr val="tx1">
+        <a:lumMod val="75000"/>
+        <a:lumOff val="25000"/>
+      </a:schemeClr>
+    </cs:fontRef>
+    <cs:defRPr sz="900" kern="1200"/>
+  </cs:dataLabel>
+  <cs:dataLabelCallout>
+    <cs:lnRef idx="0"/>
+    <cs:fillRef idx="0"/>
+    <cs:effectRef idx="0"/>
+    <cs:fontRef idx="minor">
+      <a:schemeClr val="dk1">
+        <a:lumMod val="65000"/>
+        <a:lumOff val="35000"/>
+      </a:schemeClr>
+    </cs:fontRef>
+    <cs:spPr>
+      <a:solidFill>
+        <a:schemeClr val="lt1"/>
+      </a:solidFill>
+      <a:ln>
+        <a:solidFill>
+          <a:schemeClr val="dk1">
+            <a:lumMod val="25000"/>
+            <a:lumOff val="75000"/>
+          </a:schemeClr>
+        </a:solidFill>
+      </a:ln>
+    </cs:spPr>
+    <cs:defRPr sz="900" kern="1200"/>
+    <cs:bodyPr rot="0" spcFirstLastPara="1" vertOverflow="clip" horzOverflow="clip" vert="horz" wrap="square" lIns="36576" tIns="18288" rIns="36576" bIns="18288" anchor="ctr" anchorCtr="1">
+      <a:spAutoFit/>
+    </cs:bodyPr>
+  </cs:dataLabelCallout>
+  <cs:dataPoint>
+    <cs:lnRef idx="0"/>
+    <cs:fillRef idx="1">
+      <cs:styleClr val="auto"/>
+    </cs:fillRef>
+    <cs:effectRef idx="0"/>
+    <cs:fontRef idx="minor">
+      <a:schemeClr val="tx1"/>
+    </cs:fontRef>
+    <cs:spPr>
+      <a:ln w="19050">
+        <a:solidFill>
+          <a:schemeClr val="lt1"/>
+        </a:solidFill>
+      </a:ln>
+    </cs:spPr>
+  </cs:dataPoint>
+  <cs:dataPoint3D>
+    <cs:lnRef idx="0"/>
+    <cs:fillRef idx="1">
+      <cs:styleClr val="auto"/>
+    </cs:fillRef>
+    <cs:effectRef idx="0"/>
+    <cs:fontRef idx="minor">
+      <a:schemeClr val="tx1"/>
+    </cs:fontRef>
+    <cs:spPr>
+      <a:ln w="25400">
+        <a:solidFill>
+          <a:schemeClr val="lt1"/>
+        </a:solidFill>
+      </a:ln>
+    </cs:spPr>
+  </cs:dataPoint3D>
+  <cs:dataPointLine>
+    <cs:lnRef idx="0">
+      <cs:styleClr val="auto"/>
+    </cs:lnRef>
+    <cs:fillRef idx="0"/>
+    <cs:effectRef idx="0"/>
+    <cs:fontRef idx="minor">
+      <a:schemeClr val="tx1"/>
+    </cs:fontRef>
+    <cs:spPr>
+      <a:ln w="28575" cap="rnd">
+        <a:solidFill>
+          <a:schemeClr val="phClr"/>
+        </a:solidFill>
+        <a:round/>
+      </a:ln>
+    </cs:spPr>
+  </cs:dataPointLine>
+  <cs:dataPointMarker>
+    <cs:lnRef idx="0">
+      <cs:styleClr val="auto"/>
+    </cs:lnRef>
+    <cs:fillRef idx="1">
+      <cs:styleClr val="auto"/>
+    </cs:fillRef>
+    <cs:effectRef idx="0"/>
+    <cs:fontRef idx="minor">
+      <a:schemeClr val="tx1"/>
+    </cs:fontRef>
+    <cs:spPr>
+      <a:ln w="9525">
+        <a:solidFill>
+          <a:schemeClr val="phClr"/>
+        </a:solidFill>
+      </a:ln>
+    </cs:spPr>
+  </cs:dataPointMarker>
+  <cs:dataPointMarkerLayout symbol="circle" size="5"/>
+  <cs:dataPointWireframe>
+    <cs:lnRef idx="0">
+      <cs:styleClr val="auto"/>
+    </cs:lnRef>
+    <cs:fillRef idx="0"/>
+    <cs:effectRef idx="0"/>
+    <cs:fontRef idx="minor">
+      <a:schemeClr val="tx1"/>
+    </cs:fontRef>
+    <cs:spPr>
+      <a:ln w="9525" cap="rnd">
+        <a:solidFill>
+          <a:schemeClr val="phClr"/>
+        </a:solidFill>
+        <a:round/>
+      </a:ln>
+    </cs:spPr>
+  </cs:dataPointWireframe>
+  <cs:dataTable>
+    <cs:lnRef idx="0"/>
+    <cs:fillRef idx="0"/>
+    <cs:effectRef idx="0"/>
+    <cs:fontRef idx="minor">
+      <a:schemeClr val="tx1">
+        <a:lumMod val="65000"/>
+        <a:lumOff val="35000"/>
+      </a:schemeClr>
+    </cs:fontRef>
+    <cs:spPr>
+      <a:noFill/>
+      <a:ln w="9525" cap="flat" cmpd="sng" algn="ctr">
+        <a:solidFill>
+          <a:schemeClr val="tx1">
+            <a:lumMod val="15000"/>
+            <a:lumOff val="85000"/>
+          </a:schemeClr>
+        </a:solidFill>
+        <a:round/>
+      </a:ln>
+    </cs:spPr>
+    <cs:defRPr sz="900" kern="1200"/>
+  </cs:dataTable>
+  <cs:downBar>
+    <cs:lnRef idx="0"/>
+    <cs:fillRef idx="0"/>
+    <cs:effectRef idx="0"/>
+    <cs:fontRef idx="minor">
+      <a:schemeClr val="tx1"/>
+    </cs:fontRef>
+    <cs:spPr>
+      <a:solidFill>
+        <a:schemeClr val="dk1">
+          <a:lumMod val="75000"/>
+          <a:lumOff val="25000"/>
+        </a:schemeClr>
+      </a:solidFill>
+      <a:ln w="9525" cap="flat" cmpd="sng" algn="ctr">
+        <a:solidFill>
+          <a:schemeClr val="tx1">
+            <a:lumMod val="65000"/>
+            <a:lumOff val="35000"/>
+          </a:schemeClr>
+        </a:solidFill>
+        <a:round/>
+      </a:ln>
+    </cs:spPr>
+  </cs:downBar>
+  <cs:dropLine>
+    <cs:lnRef idx="0"/>
+    <cs:fillRef idx="0"/>
+    <cs:effectRef idx="0"/>
+    <cs:fontRef idx="minor">
+      <a:schemeClr val="tx1"/>
+    </cs:fontRef>
+    <cs:spPr>
+      <a:ln w="9525" cap="flat" cmpd="sng" algn="ctr">
+        <a:solidFill>
+          <a:schemeClr val="tx1">
+            <a:lumMod val="35000"/>
+            <a:lumOff val="65000"/>
+          </a:schemeClr>
+        </a:solidFill>
+        <a:round/>
+      </a:ln>
+    </cs:spPr>
+  </cs:dropLine>
+  <cs:errorBar>
+    <cs:lnRef idx="0"/>
+    <cs:fillRef idx="0"/>
+    <cs:effectRef idx="0"/>
+    <cs:fontRef idx="minor">
+      <a:schemeClr val="tx1"/>
+    </cs:fontRef>
+    <cs:spPr>
+      <a:ln w="9525" cap="flat" cmpd="sng" algn="ctr">
+        <a:solidFill>
+          <a:schemeClr val="tx1">
+            <a:lumMod val="65000"/>
+            <a:lumOff val="35000"/>
+          </a:schemeClr>
+        </a:solidFill>
+        <a:round/>
+      </a:ln>
+    </cs:spPr>
+  </cs:errorBar>
+  <cs:floor>
+    <cs:lnRef idx="0"/>
+    <cs:fillRef idx="0"/>
+    <cs:effectRef idx="0"/>
+    <cs:fontRef idx="minor">
+      <a:schemeClr val="tx1"/>
+    </cs:fontRef>
+    <cs:spPr>
+      <a:noFill/>
+      <a:ln>
+        <a:noFill/>
+      </a:ln>
+    </cs:spPr>
+  </cs:floor>
+  <cs:gridlineMajor>
+    <cs:lnRef idx="0"/>
+    <cs:fillRef idx="0"/>
+    <cs:effectRef idx="0"/>
+    <cs:fontRef idx="minor">
+      <a:schemeClr val="tx1"/>
+    </cs:fontRef>
+    <cs:spPr>
+      <a:ln w="9525" cap="flat" cmpd="sng" algn="ctr">
+        <a:solidFill>
+          <a:schemeClr val="tx1">
+            <a:lumMod val="15000"/>
+            <a:lumOff val="85000"/>
+          </a:schemeClr>
+        </a:solidFill>
+        <a:round/>
+      </a:ln>
+    </cs:spPr>
+  </cs:gridlineMajor>
+  <cs:gridlineMinor>
+    <cs:lnRef idx="0"/>
+    <cs:fillRef idx="0"/>
+    <cs:effectRef idx="0"/>
+    <cs:fontRef idx="minor">
+      <a:schemeClr val="tx1"/>
+    </cs:fontRef>
+    <cs:spPr>
+      <a:ln w="9525" cap="flat" cmpd="sng" algn="ctr">
+        <a:solidFill>
+          <a:schemeClr val="tx1">
+            <a:lumMod val="5000"/>
+            <a:lumOff val="95000"/>
+          </a:schemeClr>
+        </a:solidFill>
+        <a:round/>
+      </a:ln>
+    </cs:spPr>
+  </cs:gridlineMinor>
+  <cs:hiLoLine>
+    <cs:lnRef idx="0"/>
+    <cs:fillRef idx="0"/>
+    <cs:effectRef idx="0"/>
+    <cs:fontRef idx="minor">
+      <a:schemeClr val="tx1"/>
+    </cs:fontRef>
+    <cs:spPr>
+      <a:ln w="9525" cap="flat" cmpd="sng" algn="ctr">
+        <a:solidFill>
+          <a:schemeClr val="tx1">
+            <a:lumMod val="50000"/>
+            <a:lumOff val="50000"/>
+          </a:schemeClr>
+        </a:solidFill>
+        <a:round/>
+      </a:ln>
+    </cs:spPr>
+  </cs:hiLoLine>
+  <cs:leaderLine>
+    <cs:lnRef idx="0"/>
+    <cs:fillRef idx="0"/>
+    <cs:effectRef idx="0"/>
+    <cs:fontRef idx="minor">
+      <a:schemeClr val="tx1"/>
+    </cs:fontRef>
+    <cs:spPr>
+      <a:ln w="9525" cap="flat" cmpd="sng" algn="ctr">
+        <a:solidFill>
+          <a:schemeClr val="tx1">
+            <a:lumMod val="35000"/>
+            <a:lumOff val="65000"/>
+          </a:schemeClr>
+        </a:solidFill>
+        <a:round/>
+      </a:ln>
+    </cs:spPr>
+  </cs:leaderLine>
+  <cs:legend>
+    <cs:lnRef idx="0"/>
+    <cs:fillRef idx="0"/>
+    <cs:effectRef idx="0"/>
+    <cs:fontRef idx="minor">
+      <a:schemeClr val="tx1">
+        <a:lumMod val="65000"/>
+        <a:lumOff val="35000"/>
+      </a:schemeClr>
+    </cs:fontRef>
+    <cs:defRPr sz="900" kern="1200"/>
+  </cs:legend>
+  <cs:plotArea mods="allowNoFillOverride allowNoLineOverride">
+    <cs:lnRef idx="0"/>
+    <cs:fillRef idx="0"/>
+    <cs:effectRef idx="0"/>
+    <cs:fontRef idx="minor">
+      <a:schemeClr val="tx1"/>
+    </cs:fontRef>
+  </cs:plotArea>
+  <cs:plotArea3D mods="allowNoFillOverride allowNoLineOverride">
+    <cs:lnRef idx="0"/>
+    <cs:fillRef idx="0"/>
+    <cs:effectRef idx="0"/>
+    <cs:fontRef idx="minor">
+      <a:schemeClr val="tx1"/>
+    </cs:fontRef>
+  </cs:plotArea3D>
+  <cs:seriesAxis>
+    <cs:lnRef idx="0"/>
+    <cs:fillRef idx="0"/>
+    <cs:effectRef idx="0"/>
+    <cs:fontRef idx="minor">
+      <a:schemeClr val="tx1">
+        <a:lumMod val="65000"/>
+        <a:lumOff val="35000"/>
+      </a:schemeClr>
+    </cs:fontRef>
+    <cs:defRPr sz="900" kern="1200"/>
+  </cs:seriesAxis>
+  <cs:seriesLine>
+    <cs:lnRef idx="0"/>
+    <cs:fillRef idx="0"/>
+    <cs:effectRef idx="0"/>
+    <cs:fontRef idx="minor">
+      <a:schemeClr val="tx1"/>
+    </cs:fontRef>
+    <cs:spPr>
+      <a:ln w="9525" cap="flat" cmpd="sng" algn="ctr">
+        <a:solidFill>
+          <a:schemeClr val="tx1">
+            <a:lumMod val="35000"/>
+            <a:lumOff val="65000"/>
+          </a:schemeClr>
+        </a:solidFill>
+        <a:round/>
+      </a:ln>
+    </cs:spPr>
+  </cs:seriesLine>
+  <cs:title>
+    <cs:lnRef idx="0"/>
+    <cs:fillRef idx="0"/>
+    <cs:effectRef idx="0"/>
+    <cs:fontRef idx="minor">
+      <a:schemeClr val="tx1">
+        <a:lumMod val="65000"/>
+        <a:lumOff val="35000"/>
+      </a:schemeClr>
+    </cs:fontRef>
+    <cs:defRPr sz="1400" b="0" kern="1200" spc="0" baseline="0"/>
+  </cs:title>
+  <cs:trendline>
+    <cs:lnRef idx="0">
+      <cs:styleClr val="auto"/>
+    </cs:lnRef>
+    <cs:fillRef idx="0"/>
+    <cs:effectRef idx="0"/>
+    <cs:fontRef idx="minor">
+      <a:schemeClr val="tx1"/>
+    </cs:fontRef>
+    <cs:spPr>
+      <a:ln w="19050" cap="rnd">
+        <a:solidFill>
+          <a:schemeClr val="phClr"/>
+        </a:solidFill>
+        <a:prstDash val="sysDot"/>
+      </a:ln>
+    </cs:spPr>
+  </cs:trendline>
+  <cs:trendlineLabel>
+    <cs:lnRef idx="0"/>
+    <cs:fillRef idx="0"/>
+    <cs:effectRef idx="0"/>
+    <cs:fontRef idx="minor">
+      <a:schemeClr val="tx1">
+        <a:lumMod val="65000"/>
+        <a:lumOff val="35000"/>
+      </a:schemeClr>
+    </cs:fontRef>
+    <cs:defRPr sz="900" kern="1200"/>
+  </cs:trendlineLabel>
+  <cs:upBar>
+    <cs:lnRef idx="0"/>
+    <cs:fillRef idx="0"/>
+    <cs:effectRef idx="0"/>
+    <cs:fontRef idx="minor">
+      <a:schemeClr val="tx1"/>
+    </cs:fontRef>
+    <cs:spPr>
+      <a:solidFill>
+        <a:schemeClr val="lt1"/>
+      </a:solidFill>
+      <a:ln w="9525" cap="flat" cmpd="sng" algn="ctr">
+        <a:solidFill>
+          <a:schemeClr val="tx1">
+            <a:lumMod val="65000"/>
+            <a:lumOff val="35000"/>
+          </a:schemeClr>
+        </a:solidFill>
+        <a:round/>
+      </a:ln>
+    </cs:spPr>
+  </cs:upBar>
+  <cs:valueAxis>
+    <cs:lnRef idx="0"/>
+    <cs:fillRef idx="0"/>
+    <cs:effectRef idx="0"/>
+    <cs:fontRef idx="minor">
+      <a:schemeClr val="tx1">
+        <a:lumMod val="65000"/>
+        <a:lumOff val="35000"/>
+      </a:schemeClr>
+    </cs:fontRef>
+    <cs:defRPr sz="900" kern="1200"/>
+  </cs:valueAxis>
+  <cs:wall>
+    <cs:lnRef idx="0"/>
+    <cs:fillRef idx="0"/>
+    <cs:effectRef idx="0"/>
+    <cs:fontRef idx="minor">
+      <a:schemeClr val="tx1"/>
+    </cs:fontRef>
+    <cs:spPr>
+      <a:noFill/>
+      <a:ln>
+        <a:noFill/>
+      </a:ln>
+    </cs:spPr>
+  </cs:wall>
+</cs:chartStyle>
+</file>
+
+<file path=word/charts/style5.xml><?xml version="1.0" encoding="utf-8"?>
+<cs:chartStyle xmlns:cs="http://schemas.microsoft.com/office/drawing/2012/chartStyle" xmlns:a="http://schemas.openxmlformats.org/drawingml/2006/main" id="251">
+  <cs:axisTitle>
+    <cs:lnRef idx="0"/>
+    <cs:fillRef idx="0"/>
+    <cs:effectRef idx="0"/>
+    <cs:fontRef idx="minor">
+      <a:schemeClr val="tx1">
+        <a:lumMod val="65000"/>
+        <a:lumOff val="35000"/>
+      </a:schemeClr>
+    </cs:fontRef>
+    <cs:defRPr sz="1000" kern="1200"/>
+  </cs:axisTitle>
+  <cs:categoryAxis>
+    <cs:lnRef idx="0"/>
+    <cs:fillRef idx="0"/>
+    <cs:effectRef idx="0"/>
+    <cs:fontRef idx="minor">
+      <a:schemeClr val="tx1">
+        <a:lumMod val="65000"/>
+        <a:lumOff val="35000"/>
+      </a:schemeClr>
+    </cs:fontRef>
+    <cs:spPr>
+      <a:ln w="9525" cap="flat" cmpd="sng" algn="ctr">
+        <a:solidFill>
+          <a:schemeClr val="tx1">
+            <a:lumMod val="15000"/>
+            <a:lumOff val="85000"/>
+          </a:schemeClr>
+        </a:solidFill>
+        <a:round/>
+      </a:ln>
+    </cs:spPr>
+    <cs:defRPr sz="900" kern="1200"/>
+  </cs:categoryAxis>
+  <cs:chartArea mods="allowNoFillOverride allowNoLineOverride">
+    <cs:lnRef idx="0"/>
+    <cs:fillRef idx="0"/>
+    <cs:effectRef idx="0"/>
+    <cs:fontRef idx="minor">
+      <a:schemeClr val="tx1"/>
+    </cs:fontRef>
+    <cs:spPr>
+      <a:solidFill>
+        <a:schemeClr val="bg1"/>
+      </a:solidFill>
+      <a:ln w="9525" cap="flat" cmpd="sng" algn="ctr">
+        <a:solidFill>
+          <a:schemeClr val="tx1">
+            <a:lumMod val="15000"/>
+            <a:lumOff val="85000"/>
+          </a:schemeClr>
+        </a:solidFill>
+        <a:round/>
+      </a:ln>
+    </cs:spPr>
+    <cs:defRPr sz="900" kern="1200"/>
+  </cs:chartArea>
+  <cs:dataLabel>
+    <cs:lnRef idx="0"/>
+    <cs:fillRef idx="0"/>
+    <cs:effectRef idx="0"/>
+    <cs:fontRef idx="minor">
+      <a:schemeClr val="tx1">
+        <a:lumMod val="75000"/>
+        <a:lumOff val="25000"/>
+      </a:schemeClr>
+    </cs:fontRef>
+    <cs:defRPr sz="900" kern="1200"/>
+  </cs:dataLabel>
+  <cs:dataLabelCallout>
+    <cs:lnRef idx="0"/>
+    <cs:fillRef idx="0"/>
+    <cs:effectRef idx="0"/>
+    <cs:fontRef idx="minor">
+      <a:schemeClr val="dk1">
+        <a:lumMod val="65000"/>
+        <a:lumOff val="35000"/>
+      </a:schemeClr>
+    </cs:fontRef>
+    <cs:spPr>
+      <a:solidFill>
+        <a:schemeClr val="lt1"/>
+      </a:solidFill>
+      <a:ln>
+        <a:solidFill>
+          <a:schemeClr val="dk1">
+            <a:lumMod val="25000"/>
+            <a:lumOff val="75000"/>
+          </a:schemeClr>
+        </a:solidFill>
+      </a:ln>
+    </cs:spPr>
+    <cs:defRPr sz="900" kern="1200"/>
+    <cs:bodyPr rot="0" spcFirstLastPara="1" vertOverflow="clip" horzOverflow="clip" vert="horz" wrap="square" lIns="36576" tIns="18288" rIns="36576" bIns="18288" anchor="ctr" anchorCtr="1">
+      <a:spAutoFit/>
+    </cs:bodyPr>
+  </cs:dataLabelCallout>
+  <cs:dataPoint>
+    <cs:lnRef idx="0"/>
+    <cs:fillRef idx="1">
+      <cs:styleClr val="auto"/>
+    </cs:fillRef>
+    <cs:effectRef idx="0"/>
+    <cs:fontRef idx="minor">
+      <a:schemeClr val="tx1"/>
+    </cs:fontRef>
+    <cs:spPr>
+      <a:ln w="19050">
+        <a:solidFill>
+          <a:schemeClr val="lt1"/>
+        </a:solidFill>
+      </a:ln>
+    </cs:spPr>
+  </cs:dataPoint>
+  <cs:dataPoint3D>
+    <cs:lnRef idx="0"/>
+    <cs:fillRef idx="1">
+      <cs:styleClr val="auto"/>
+    </cs:fillRef>
+    <cs:effectRef idx="0"/>
+    <cs:fontRef idx="minor">
+      <a:schemeClr val="tx1"/>
+    </cs:fontRef>
+    <cs:spPr>
+      <a:ln w="25400">
+        <a:solidFill>
+          <a:schemeClr val="lt1"/>
+        </a:solidFill>
+      </a:ln>
+    </cs:spPr>
+  </cs:dataPoint3D>
+  <cs:dataPointLine>
+    <cs:lnRef idx="0">
+      <cs:styleClr val="auto"/>
+    </cs:lnRef>
+    <cs:fillRef idx="0"/>
+    <cs:effectRef idx="0"/>
+    <cs:fontRef idx="minor">
+      <a:schemeClr val="tx1"/>
+    </cs:fontRef>
+    <cs:spPr>
+      <a:ln w="28575" cap="rnd">
+        <a:solidFill>
+          <a:schemeClr val="phClr"/>
+        </a:solidFill>
+        <a:round/>
+      </a:ln>
+    </cs:spPr>
+  </cs:dataPointLine>
+  <cs:dataPointMarker>
+    <cs:lnRef idx="0">
+      <cs:styleClr val="auto"/>
+    </cs:lnRef>
+    <cs:fillRef idx="1">
+      <cs:styleClr val="auto"/>
+    </cs:fillRef>
+    <cs:effectRef idx="0"/>
+    <cs:fontRef idx="minor">
+      <a:schemeClr val="tx1"/>
+    </cs:fontRef>
+    <cs:spPr>
+      <a:ln w="9525">
+        <a:solidFill>
+          <a:schemeClr val="phClr"/>
+        </a:solidFill>
+      </a:ln>
+    </cs:spPr>
+  </cs:dataPointMarker>
+  <cs:dataPointMarkerLayout symbol="circle" size="5"/>
+  <cs:dataPointWireframe>
+    <cs:lnRef idx="0">
+      <cs:styleClr val="auto"/>
+    </cs:lnRef>
+    <cs:fillRef idx="0"/>
+    <cs:effectRef idx="0"/>
+    <cs:fontRef idx="minor">
+      <a:schemeClr val="tx1"/>
+    </cs:fontRef>
+    <cs:spPr>
+      <a:ln w="9525" cap="rnd">
+        <a:solidFill>
+          <a:schemeClr val="phClr"/>
+        </a:solidFill>
+        <a:round/>
+      </a:ln>
+    </cs:spPr>
+  </cs:dataPointWireframe>
+  <cs:dataTable>
+    <cs:lnRef idx="0"/>
+    <cs:fillRef idx="0"/>
+    <cs:effectRef idx="0"/>
+    <cs:fontRef idx="minor">
+      <a:schemeClr val="tx1">
+        <a:lumMod val="65000"/>
+        <a:lumOff val="35000"/>
+      </a:schemeClr>
+    </cs:fontRef>
+    <cs:spPr>
+      <a:noFill/>
+      <a:ln w="9525" cap="flat" cmpd="sng" algn="ctr">
+        <a:solidFill>
+          <a:schemeClr val="tx1">
+            <a:lumMod val="15000"/>
+            <a:lumOff val="85000"/>
+          </a:schemeClr>
+        </a:solidFill>
+        <a:round/>
+      </a:ln>
+    </cs:spPr>
+    <cs:defRPr sz="900" kern="1200"/>
+  </cs:dataTable>
+  <cs:downBar>
+    <cs:lnRef idx="0"/>
+    <cs:fillRef idx="0"/>
+    <cs:effectRef idx="0"/>
+    <cs:fontRef idx="minor">
+      <a:schemeClr val="tx1"/>
+    </cs:fontRef>
+    <cs:spPr>
+      <a:solidFill>
+        <a:schemeClr val="dk1">
+          <a:lumMod val="75000"/>
+          <a:lumOff val="25000"/>
+        </a:schemeClr>
+      </a:solidFill>
+      <a:ln w="9525" cap="flat" cmpd="sng" algn="ctr">
+        <a:solidFill>
+          <a:schemeClr val="tx1">
+            <a:lumMod val="65000"/>
+            <a:lumOff val="35000"/>
+          </a:schemeClr>
+        </a:solidFill>
+        <a:round/>
+      </a:ln>
+    </cs:spPr>
+  </cs:downBar>
+  <cs:dropLine>
+    <cs:lnRef idx="0"/>
+    <cs:fillRef idx="0"/>
+    <cs:effectRef idx="0"/>
+    <cs:fontRef idx="minor">
+      <a:schemeClr val="tx1"/>
+    </cs:fontRef>
+    <cs:spPr>
+      <a:ln w="9525" cap="flat" cmpd="sng" algn="ctr">
+        <a:solidFill>
+          <a:schemeClr val="tx1">
+            <a:lumMod val="35000"/>
+            <a:lumOff val="65000"/>
+          </a:schemeClr>
+        </a:solidFill>
+        <a:round/>
+      </a:ln>
+    </cs:spPr>
+  </cs:dropLine>
+  <cs:errorBar>
+    <cs:lnRef idx="0"/>
+    <cs:fillRef idx="0"/>
+    <cs:effectRef idx="0"/>
+    <cs:fontRef idx="minor">
+      <a:schemeClr val="tx1"/>
+    </cs:fontRef>
+    <cs:spPr>
+      <a:ln w="9525" cap="flat" cmpd="sng" algn="ctr">
+        <a:solidFill>
+          <a:schemeClr val="tx1">
+            <a:lumMod val="65000"/>
+            <a:lumOff val="35000"/>
+          </a:schemeClr>
+        </a:solidFill>
+        <a:round/>
+      </a:ln>
+    </cs:spPr>
+  </cs:errorBar>
+  <cs:floor>
+    <cs:lnRef idx="0"/>
+    <cs:fillRef idx="0"/>
+    <cs:effectRef idx="0"/>
+    <cs:fontRef idx="minor">
+      <a:schemeClr val="tx1"/>
+    </cs:fontRef>
+    <cs:spPr>
+      <a:noFill/>
+      <a:ln>
+        <a:noFill/>
+      </a:ln>
+    </cs:spPr>
+  </cs:floor>
+  <cs:gridlineMajor>
+    <cs:lnRef idx="0"/>
+    <cs:fillRef idx="0"/>
+    <cs:effectRef idx="0"/>
+    <cs:fontRef idx="minor">
+      <a:schemeClr val="tx1"/>
+    </cs:fontRef>
+    <cs:spPr>
+      <a:ln w="9525" cap="flat" cmpd="sng" algn="ctr">
+        <a:solidFill>
+          <a:schemeClr val="tx1">
+            <a:lumMod val="15000"/>
+            <a:lumOff val="85000"/>
+          </a:schemeClr>
+        </a:solidFill>
+        <a:round/>
+      </a:ln>
+    </cs:spPr>
+  </cs:gridlineMajor>
+  <cs:gridlineMinor>
+    <cs:lnRef idx="0"/>
+    <cs:fillRef idx="0"/>
+    <cs:effectRef idx="0"/>
+    <cs:fontRef idx="minor">
+      <a:schemeClr val="tx1"/>
+    </cs:fontRef>
+    <cs:spPr>
+      <a:ln w="9525" cap="flat" cmpd="sng" algn="ctr">
+        <a:solidFill>
+          <a:schemeClr val="tx1">
+            <a:lumMod val="5000"/>
+            <a:lumOff val="95000"/>
+          </a:schemeClr>
+        </a:solidFill>
+        <a:round/>
+      </a:ln>
+    </cs:spPr>
+  </cs:gridlineMinor>
+  <cs:hiLoLine>
+    <cs:lnRef idx="0"/>
+    <cs:fillRef idx="0"/>
+    <cs:effectRef idx="0"/>
+    <cs:fontRef idx="minor">
+      <a:schemeClr val="tx1"/>
+    </cs:fontRef>
+    <cs:spPr>
+      <a:ln w="9525" cap="flat" cmpd="sng" algn="ctr">
+        <a:solidFill>
+          <a:schemeClr val="tx1">
+            <a:lumMod val="50000"/>
+            <a:lumOff val="50000"/>
+          </a:schemeClr>
+        </a:solidFill>
+        <a:round/>
+      </a:ln>
+    </cs:spPr>
+  </cs:hiLoLine>
+  <cs:leaderLine>
+    <cs:lnRef idx="0"/>
+    <cs:fillRef idx="0"/>
+    <cs:effectRef idx="0"/>
+    <cs:fontRef idx="minor">
+      <a:schemeClr val="tx1"/>
+    </cs:fontRef>
+    <cs:spPr>
+      <a:ln w="9525" cap="flat" cmpd="sng" algn="ctr">
+        <a:solidFill>
+          <a:schemeClr val="tx1">
+            <a:lumMod val="35000"/>
+            <a:lumOff val="65000"/>
+          </a:schemeClr>
+        </a:solidFill>
+        <a:round/>
+      </a:ln>
+    </cs:spPr>
+  </cs:leaderLine>
+  <cs:legend>
+    <cs:lnRef idx="0"/>
+    <cs:fillRef idx="0"/>
+    <cs:effectRef idx="0"/>
+    <cs:fontRef idx="minor">
+      <a:schemeClr val="tx1">
+        <a:lumMod val="65000"/>
+        <a:lumOff val="35000"/>
+      </a:schemeClr>
+    </cs:fontRef>
+    <cs:defRPr sz="900" kern="1200"/>
+  </cs:legend>
+  <cs:plotArea mods="allowNoFillOverride allowNoLineOverride">
+    <cs:lnRef idx="0"/>
+    <cs:fillRef idx="0"/>
+    <cs:effectRef idx="0"/>
+    <cs:fontRef idx="minor">
+      <a:schemeClr val="tx1"/>
+    </cs:fontRef>
+  </cs:plotArea>
+  <cs:plotArea3D mods="allowNoFillOverride allowNoLineOverride">
+    <cs:lnRef idx="0"/>
+    <cs:fillRef idx="0"/>
+    <cs:effectRef idx="0"/>
+    <cs:fontRef idx="minor">
+      <a:schemeClr val="tx1"/>
+    </cs:fontRef>
+  </cs:plotArea3D>
+  <cs:seriesAxis>
+    <cs:lnRef idx="0"/>
+    <cs:fillRef idx="0"/>
+    <cs:effectRef idx="0"/>
+    <cs:fontRef idx="minor">
+      <a:schemeClr val="tx1">
+        <a:lumMod val="65000"/>
+        <a:lumOff val="35000"/>
+      </a:schemeClr>
+    </cs:fontRef>
+    <cs:defRPr sz="900" kern="1200"/>
+  </cs:seriesAxis>
+  <cs:seriesLine>
+    <cs:lnRef idx="0"/>
+    <cs:fillRef idx="0"/>
+    <cs:effectRef idx="0"/>
+    <cs:fontRef idx="minor">
+      <a:schemeClr val="tx1"/>
+    </cs:fontRef>
+    <cs:spPr>
+      <a:ln w="9525" cap="flat" cmpd="sng" algn="ctr">
+        <a:solidFill>
+          <a:schemeClr val="tx1">
+            <a:lumMod val="35000"/>
+            <a:lumOff val="65000"/>
+          </a:schemeClr>
+        </a:solidFill>
+        <a:round/>
+      </a:ln>
+    </cs:spPr>
+  </cs:seriesLine>
+  <cs:title>
+    <cs:lnRef idx="0"/>
+    <cs:fillRef idx="0"/>
+    <cs:effectRef idx="0"/>
+    <cs:fontRef idx="minor">
+      <a:schemeClr val="tx1">
+        <a:lumMod val="65000"/>
+        <a:lumOff val="35000"/>
+      </a:schemeClr>
+    </cs:fontRef>
+    <cs:defRPr sz="1400" b="0" kern="1200" spc="0" baseline="0"/>
+  </cs:title>
+  <cs:trendline>
+    <cs:lnRef idx="0">
+      <cs:styleClr val="auto"/>
+    </cs:lnRef>
+    <cs:fillRef idx="0"/>
+    <cs:effectRef idx="0"/>
+    <cs:fontRef idx="minor">
+      <a:schemeClr val="tx1"/>
+    </cs:fontRef>
+    <cs:spPr>
+      <a:ln w="19050" cap="rnd">
+        <a:solidFill>
+          <a:schemeClr val="phClr"/>
+        </a:solidFill>
+        <a:prstDash val="sysDot"/>
+      </a:ln>
+    </cs:spPr>
+  </cs:trendline>
+  <cs:trendlineLabel>
+    <cs:lnRef idx="0"/>
+    <cs:fillRef idx="0"/>
+    <cs:effectRef idx="0"/>
+    <cs:fontRef idx="minor">
+      <a:schemeClr val="tx1">
+        <a:lumMod val="65000"/>
+        <a:lumOff val="35000"/>
+      </a:schemeClr>
+    </cs:fontRef>
+    <cs:defRPr sz="900" kern="1200"/>
+  </cs:trendlineLabel>
+  <cs:upBar>
+    <cs:lnRef idx="0"/>
+    <cs:fillRef idx="0"/>
+    <cs:effectRef idx="0"/>
+    <cs:fontRef idx="minor">
+      <a:schemeClr val="tx1"/>
+    </cs:fontRef>
+    <cs:spPr>
+      <a:solidFill>
+        <a:schemeClr val="lt1"/>
+      </a:solidFill>
+      <a:ln w="9525" cap="flat" cmpd="sng" algn="ctr">
+        <a:solidFill>
+          <a:schemeClr val="tx1">
+            <a:lumMod val="65000"/>
+            <a:lumOff val="35000"/>
+          </a:schemeClr>
+        </a:solidFill>
+        <a:round/>
+      </a:ln>
+    </cs:spPr>
+  </cs:upBar>
+  <cs:valueAxis>
+    <cs:lnRef idx="0"/>
+    <cs:fillRef idx="0"/>
+    <cs:effectRef idx="0"/>
+    <cs:fontRef idx="minor">
+      <a:schemeClr val="tx1">
+        <a:lumMod val="65000"/>
+        <a:lumOff val="35000"/>
+      </a:schemeClr>
+    </cs:fontRef>
+    <cs:defRPr sz="900" kern="1200"/>
+  </cs:valueAxis>
+  <cs:wall>
+    <cs:lnRef idx="0"/>
+    <cs:fillRef idx="0"/>
+    <cs:effectRef idx="0"/>
+    <cs:fontRef idx="minor">
+      <a:schemeClr val="tx1"/>
+    </cs:fontRef>
+    <cs:spPr>
+      <a:noFill/>
+      <a:ln>
+        <a:noFill/>
+      </a:ln>
+    </cs:spPr>
+  </cs:wall>
+</cs:chartStyle>
+</file>
+
+<file path=word/charts/style6.xml><?xml version="1.0" encoding="utf-8"?>
+<cs:chartStyle xmlns:cs="http://schemas.microsoft.com/office/drawing/2012/chartStyle" xmlns:a="http://schemas.openxmlformats.org/drawingml/2006/main" id="251">
+  <cs:axisTitle>
+    <cs:lnRef idx="0"/>
+    <cs:fillRef idx="0"/>
+    <cs:effectRef idx="0"/>
+    <cs:fontRef idx="minor">
+      <a:schemeClr val="tx1">
+        <a:lumMod val="65000"/>
+        <a:lumOff val="35000"/>
+      </a:schemeClr>
+    </cs:fontRef>
+    <cs:defRPr sz="1000" kern="1200"/>
+  </cs:axisTitle>
+  <cs:categoryAxis>
+    <cs:lnRef idx="0"/>
+    <cs:fillRef idx="0"/>
+    <cs:effectRef idx="0"/>
+    <cs:fontRef idx="minor">
+      <a:schemeClr val="tx1">
+        <a:lumMod val="65000"/>
+        <a:lumOff val="35000"/>
+      </a:schemeClr>
+    </cs:fontRef>
+    <cs:spPr>
+      <a:ln w="9525" cap="flat" cmpd="sng" algn="ctr">
+        <a:solidFill>
+          <a:schemeClr val="tx1">
+            <a:lumMod val="15000"/>
+            <a:lumOff val="85000"/>
+          </a:schemeClr>
+        </a:solidFill>
+        <a:round/>
+      </a:ln>
+    </cs:spPr>
+    <cs:defRPr sz="900" kern="1200"/>
+  </cs:categoryAxis>
+  <cs:chartArea mods="allowNoFillOverride allowNoLineOverride">
+    <cs:lnRef idx="0"/>
+    <cs:fillRef idx="0"/>
+    <cs:effectRef idx="0"/>
+    <cs:fontRef idx="minor">
+      <a:schemeClr val="tx1"/>
+    </cs:fontRef>
+    <cs:spPr>
+      <a:solidFill>
+        <a:schemeClr val="bg1"/>
+      </a:solidFill>
+      <a:ln w="9525" cap="flat" cmpd="sng" algn="ctr">
+        <a:solidFill>
+          <a:schemeClr val="tx1">
+            <a:lumMod val="15000"/>
+            <a:lumOff val="85000"/>
+          </a:schemeClr>
+        </a:solidFill>
+        <a:round/>
+      </a:ln>
+    </cs:spPr>
+    <cs:defRPr sz="900" kern="1200"/>
+  </cs:chartArea>
+  <cs:dataLabel>
+    <cs:lnRef idx="0"/>
+    <cs:fillRef idx="0"/>
+    <cs:effectRef idx="0"/>
+    <cs:fontRef idx="minor">
+      <a:schemeClr val="tx1">
+        <a:lumMod val="75000"/>
+        <a:lumOff val="25000"/>
+      </a:schemeClr>
+    </cs:fontRef>
+    <cs:defRPr sz="900" kern="1200"/>
+  </cs:dataLabel>
+  <cs:dataLabelCallout>
+    <cs:lnRef idx="0"/>
+    <cs:fillRef idx="0"/>
+    <cs:effectRef idx="0"/>
+    <cs:fontRef idx="minor">
+      <a:schemeClr val="dk1">
+        <a:lumMod val="65000"/>
+        <a:lumOff val="35000"/>
+      </a:schemeClr>
+    </cs:fontRef>
+    <cs:spPr>
+      <a:solidFill>
+        <a:schemeClr val="lt1"/>
+      </a:solidFill>
+      <a:ln>
+        <a:solidFill>
+          <a:schemeClr val="dk1">
+            <a:lumMod val="25000"/>
+            <a:lumOff val="75000"/>
+          </a:schemeClr>
+        </a:solidFill>
+      </a:ln>
+    </cs:spPr>
+    <cs:defRPr sz="900" kern="1200"/>
+    <cs:bodyPr rot="0" spcFirstLastPara="1" vertOverflow="clip" horzOverflow="clip" vert="horz" wrap="square" lIns="36576" tIns="18288" rIns="36576" bIns="18288" anchor="ctr" anchorCtr="1">
+      <a:spAutoFit/>
+    </cs:bodyPr>
+  </cs:dataLabelCallout>
+  <cs:dataPoint>
+    <cs:lnRef idx="0"/>
+    <cs:fillRef idx="1">
+      <cs:styleClr val="auto"/>
+    </cs:fillRef>
+    <cs:effectRef idx="0"/>
+    <cs:fontRef idx="minor">
+      <a:schemeClr val="tx1"/>
+    </cs:fontRef>
+    <cs:spPr>
+      <a:ln w="19050">
+        <a:solidFill>
+          <a:schemeClr val="lt1"/>
+        </a:solidFill>
+      </a:ln>
+    </cs:spPr>
+  </cs:dataPoint>
+  <cs:dataPoint3D>
+    <cs:lnRef idx="0"/>
+    <cs:fillRef idx="1">
+      <cs:styleClr val="auto"/>
+    </cs:fillRef>
+    <cs:effectRef idx="0"/>
+    <cs:fontRef idx="minor">
+      <a:schemeClr val="tx1"/>
+    </cs:fontRef>
+    <cs:spPr>
+      <a:ln w="25400">
+        <a:solidFill>
+          <a:schemeClr val="lt1"/>
+        </a:solidFill>
+      </a:ln>
+    </cs:spPr>
+  </cs:dataPoint3D>
+  <cs:dataPointLine>
+    <cs:lnRef idx="0">
+      <cs:styleClr val="auto"/>
+    </cs:lnRef>
+    <cs:fillRef idx="0"/>
+    <cs:effectRef idx="0"/>
+    <cs:fontRef idx="minor">
+      <a:schemeClr val="tx1"/>
+    </cs:fontRef>
+    <cs:spPr>
+      <a:ln w="28575" cap="rnd">
+        <a:solidFill>
+          <a:schemeClr val="phClr"/>
+        </a:solidFill>
+        <a:round/>
+      </a:ln>
+    </cs:spPr>
+  </cs:dataPointLine>
+  <cs:dataPointMarker>
+    <cs:lnRef idx="0">
+      <cs:styleClr val="auto"/>
+    </cs:lnRef>
+    <cs:fillRef idx="1">
+      <cs:styleClr val="auto"/>
+    </cs:fillRef>
+    <cs:effectRef idx="0"/>
+    <cs:fontRef idx="minor">
+      <a:schemeClr val="tx1"/>
+    </cs:fontRef>
+    <cs:spPr>
+      <a:ln w="9525">
+        <a:solidFill>
+          <a:schemeClr val="phClr"/>
+        </a:solidFill>
+      </a:ln>
+    </cs:spPr>
+  </cs:dataPointMarker>
+  <cs:dataPointMarkerLayout symbol="circle" size="5"/>
+  <cs:dataPointWireframe>
+    <cs:lnRef idx="0">
+      <cs:styleClr val="auto"/>
+    </cs:lnRef>
+    <cs:fillRef idx="0"/>
+    <cs:effectRef idx="0"/>
+    <cs:fontRef idx="minor">
+      <a:schemeClr val="tx1"/>
+    </cs:fontRef>
+    <cs:spPr>
+      <a:ln w="9525" cap="rnd">
+        <a:solidFill>
+          <a:schemeClr val="phClr"/>
+        </a:solidFill>
+        <a:round/>
+      </a:ln>
+    </cs:spPr>
+  </cs:dataPointWireframe>
+  <cs:dataTable>
+    <cs:lnRef idx="0"/>
+    <cs:fillRef idx="0"/>
+    <cs:effectRef idx="0"/>
+    <cs:fontRef idx="minor">
+      <a:schemeClr val="tx1">
+        <a:lumMod val="65000"/>
+        <a:lumOff val="35000"/>
+      </a:schemeClr>
+    </cs:fontRef>
+    <cs:spPr>
+      <a:noFill/>
+      <a:ln w="9525" cap="flat" cmpd="sng" algn="ctr">
+        <a:solidFill>
+          <a:schemeClr val="tx1">
+            <a:lumMod val="15000"/>
+            <a:lumOff val="85000"/>
+          </a:schemeClr>
+        </a:solidFill>
+        <a:round/>
+      </a:ln>
+    </cs:spPr>
+    <cs:defRPr sz="900" kern="1200"/>
+  </cs:dataTable>
+  <cs:downBar>
+    <cs:lnRef idx="0"/>
+    <cs:fillRef idx="0"/>
+    <cs:effectRef idx="0"/>
+    <cs:fontRef idx="minor">
+      <a:schemeClr val="tx1"/>
+    </cs:fontRef>
+    <cs:spPr>
+      <a:solidFill>
+        <a:schemeClr val="dk1">
+          <a:lumMod val="75000"/>
+          <a:lumOff val="25000"/>
+        </a:schemeClr>
+      </a:solidFill>
+      <a:ln w="9525" cap="flat" cmpd="sng" algn="ctr">
+        <a:solidFill>
+          <a:schemeClr val="tx1">
+            <a:lumMod val="65000"/>
+            <a:lumOff val="35000"/>
+          </a:schemeClr>
+        </a:solidFill>
+        <a:round/>
+      </a:ln>
+    </cs:spPr>
+  </cs:downBar>
+  <cs:dropLine>
+    <cs:lnRef idx="0"/>
+    <cs:fillRef idx="0"/>
+    <cs:effectRef idx="0"/>
+    <cs:fontRef idx="minor">
+      <a:schemeClr val="tx1"/>
+    </cs:fontRef>
+    <cs:spPr>
+      <a:ln w="9525" cap="flat" cmpd="sng" algn="ctr">
+        <a:solidFill>
+          <a:schemeClr val="tx1">
+            <a:lumMod val="35000"/>
+            <a:lumOff val="65000"/>
+          </a:schemeClr>
+        </a:solidFill>
+        <a:round/>
+      </a:ln>
+    </cs:spPr>
+  </cs:dropLine>
+  <cs:errorBar>
+    <cs:lnRef idx="0"/>
+    <cs:fillRef idx="0"/>
+    <cs:effectRef idx="0"/>
+    <cs:fontRef idx="minor">
+      <a:schemeClr val="tx1"/>
+    </cs:fontRef>
+    <cs:spPr>
+      <a:ln w="9525" cap="flat" cmpd="sng" algn="ctr">
+        <a:solidFill>
+          <a:schemeClr val="tx1">
+            <a:lumMod val="65000"/>
+            <a:lumOff val="35000"/>
+          </a:schemeClr>
+        </a:solidFill>
+        <a:round/>
+      </a:ln>
+    </cs:spPr>
+  </cs:errorBar>
+  <cs:floor>
+    <cs:lnRef idx="0"/>
+    <cs:fillRef idx="0"/>
+    <cs:effectRef idx="0"/>
+    <cs:fontRef idx="minor">
+      <a:schemeClr val="tx1"/>
+    </cs:fontRef>
+    <cs:spPr>
+      <a:noFill/>
+      <a:ln>
+        <a:noFill/>
+      </a:ln>
+    </cs:spPr>
+  </cs:floor>
+  <cs:gridlineMajor>
+    <cs:lnRef idx="0"/>
+    <cs:fillRef idx="0"/>
+    <cs:effectRef idx="0"/>
+    <cs:fontRef idx="minor">
+      <a:schemeClr val="tx1"/>
+    </cs:fontRef>
+    <cs:spPr>
+      <a:ln w="9525" cap="flat" cmpd="sng" algn="ctr">
+        <a:solidFill>
+          <a:schemeClr val="tx1">
+            <a:lumMod val="15000"/>
+            <a:lumOff val="85000"/>
+          </a:schemeClr>
+        </a:solidFill>
+        <a:round/>
+      </a:ln>
+    </cs:spPr>
+  </cs:gridlineMajor>
+  <cs:gridlineMinor>
+    <cs:lnRef idx="0"/>
+    <cs:fillRef idx="0"/>
+    <cs:effectRef idx="0"/>
+    <cs:fontRef idx="minor">
+      <a:schemeClr val="tx1"/>
+    </cs:fontRef>
+    <cs:spPr>
+      <a:ln w="9525" cap="flat" cmpd="sng" algn="ctr">
+        <a:solidFill>
+          <a:schemeClr val="tx1">
+            <a:lumMod val="5000"/>
+            <a:lumOff val="95000"/>
+          </a:schemeClr>
+        </a:solidFill>
+        <a:round/>
+      </a:ln>
+    </cs:spPr>
+  </cs:gridlineMinor>
+  <cs:hiLoLine>
+    <cs:lnRef idx="0"/>
+    <cs:fillRef idx="0"/>
+    <cs:effectRef idx="0"/>
+    <cs:fontRef idx="minor">
+      <a:schemeClr val="tx1"/>
+    </cs:fontRef>
+    <cs:spPr>
+      <a:ln w="9525" cap="flat" cmpd="sng" algn="ctr">
+        <a:solidFill>
+          <a:schemeClr val="tx1">
+            <a:lumMod val="50000"/>
+            <a:lumOff val="50000"/>
+          </a:schemeClr>
+        </a:solidFill>
+        <a:round/>
+      </a:ln>
+    </cs:spPr>
+  </cs:hiLoLine>
+  <cs:leaderLine>
+    <cs:lnRef idx="0"/>
+    <cs:fillRef idx="0"/>
+    <cs:effectRef idx="0"/>
+    <cs:fontRef idx="minor">
+      <a:schemeClr val="tx1"/>
+    </cs:fontRef>
+    <cs:spPr>
+      <a:ln w="9525" cap="flat" cmpd="sng" algn="ctr">
+        <a:solidFill>
+          <a:schemeClr val="tx1">
+            <a:lumMod val="35000"/>
+            <a:lumOff val="65000"/>
+          </a:schemeClr>
+        </a:solidFill>
+        <a:round/>
+      </a:ln>
+    </cs:spPr>
+  </cs:leaderLine>
+  <cs:legend>
+    <cs:lnRef idx="0"/>
+    <cs:fillRef idx="0"/>
+    <cs:effectRef idx="0"/>
+    <cs:fontRef idx="minor">
+      <a:schemeClr val="tx1">
+        <a:lumMod val="65000"/>
+        <a:lumOff val="35000"/>
+      </a:schemeClr>
+    </cs:fontRef>
+    <cs:defRPr sz="900" kern="1200"/>
+  </cs:legend>
+  <cs:plotArea mods="allowNoFillOverride allowNoLineOverride">
+    <cs:lnRef idx="0"/>
+    <cs:fillRef idx="0"/>
+    <cs:effectRef idx="0"/>
+    <cs:fontRef idx="minor">
+      <a:schemeClr val="tx1"/>
+    </cs:fontRef>
+  </cs:plotArea>
+  <cs:plotArea3D mods="allowNoFillOverride allowNoLineOverride">
+    <cs:lnRef idx="0"/>
+    <cs:fillRef idx="0"/>
+    <cs:effectRef idx="0"/>
+    <cs:fontRef idx="minor">
+      <a:schemeClr val="tx1"/>
+    </cs:fontRef>
+  </cs:plotArea3D>
+  <cs:seriesAxis>
+    <cs:lnRef idx="0"/>
+    <cs:fillRef idx="0"/>
+    <cs:effectRef idx="0"/>
+    <cs:fontRef idx="minor">
+      <a:schemeClr val="tx1">
+        <a:lumMod val="65000"/>
+        <a:lumOff val="35000"/>
+      </a:schemeClr>
+    </cs:fontRef>
+    <cs:defRPr sz="900" kern="1200"/>
+  </cs:seriesAxis>
+  <cs:seriesLine>
+    <cs:lnRef idx="0"/>
+    <cs:fillRef idx="0"/>
+    <cs:effectRef idx="0"/>
+    <cs:fontRef idx="minor">
+      <a:schemeClr val="tx1"/>
+    </cs:fontRef>
+    <cs:spPr>
+      <a:ln w="9525" cap="flat" cmpd="sng" algn="ctr">
+        <a:solidFill>
+          <a:schemeClr val="tx1">
+            <a:lumMod val="35000"/>
+            <a:lumOff val="65000"/>
+          </a:schemeClr>
+        </a:solidFill>
+        <a:round/>
+      </a:ln>
+    </cs:spPr>
+  </cs:seriesLine>
+  <cs:title>
+    <cs:lnRef idx="0"/>
+    <cs:fillRef idx="0"/>
+    <cs:effectRef idx="0"/>
+    <cs:fontRef idx="minor">
+      <a:schemeClr val="tx1">
+        <a:lumMod val="65000"/>
+        <a:lumOff val="35000"/>
+      </a:schemeClr>
+    </cs:fontRef>
+    <cs:defRPr sz="1400" b="0" kern="1200" spc="0" baseline="0"/>
+  </cs:title>
+  <cs:trendline>
+    <cs:lnRef idx="0">
+      <cs:styleClr val="auto"/>
+    </cs:lnRef>
+    <cs:fillRef idx="0"/>
+    <cs:effectRef idx="0"/>
+    <cs:fontRef idx="minor">
+      <a:schemeClr val="tx1"/>
+    </cs:fontRef>
+    <cs:spPr>
+      <a:ln w="19050" cap="rnd">
+        <a:solidFill>
+          <a:schemeClr val="phClr"/>
+        </a:solidFill>
+        <a:prstDash val="sysDot"/>
+      </a:ln>
+    </cs:spPr>
+  </cs:trendline>
+  <cs:trendlineLabel>
+    <cs:lnRef idx="0"/>
+    <cs:fillRef idx="0"/>
+    <cs:effectRef idx="0"/>
+    <cs:fontRef idx="minor">
+      <a:schemeClr val="tx1">
+        <a:lumMod val="65000"/>
+        <a:lumOff val="35000"/>
+      </a:schemeClr>
+    </cs:fontRef>
+    <cs:defRPr sz="900" kern="1200"/>
+  </cs:trendlineLabel>
+  <cs:upBar>
+    <cs:lnRef idx="0"/>
+    <cs:fillRef idx="0"/>
+    <cs:effectRef idx="0"/>
+    <cs:fontRef idx="minor">
+      <a:schemeClr val="tx1"/>
+    </cs:fontRef>
+    <cs:spPr>
+      <a:solidFill>
+        <a:schemeClr val="lt1"/>
+      </a:solidFill>
+      <a:ln w="9525" cap="flat" cmpd="sng" algn="ctr">
+        <a:solidFill>
+          <a:schemeClr val="tx1">
+            <a:lumMod val="65000"/>
+            <a:lumOff val="35000"/>
+          </a:schemeClr>
+        </a:solidFill>
+        <a:round/>
+      </a:ln>
+    </cs:spPr>
+  </cs:upBar>
+  <cs:valueAxis>
+    <cs:lnRef idx="0"/>
+    <cs:fillRef idx="0"/>
+    <cs:effectRef idx="0"/>
+    <cs:fontRef idx="minor">
+      <a:schemeClr val="tx1">
+        <a:lumMod val="65000"/>
+        <a:lumOff val="35000"/>
+      </a:schemeClr>
+    </cs:fontRef>
+    <cs:defRPr sz="900" kern="1200"/>
+  </cs:valueAxis>
+  <cs:wall>
+    <cs:lnRef idx="0"/>
+    <cs:fillRef idx="0"/>
+    <cs:effectRef idx="0"/>
+    <cs:fontRef idx="minor">
+      <a:schemeClr val="tx1"/>
+    </cs:fontRef>
+    <cs:spPr>
+      <a:noFill/>
+      <a:ln>
+        <a:noFill/>
+      </a:ln>
+    </cs:spPr>
+  </cs:wall>
+</cs:chartStyle>
+</file>
+
+<file path=word/charts/style7.xml><?xml version="1.0" encoding="utf-8"?>
+<cs:chartStyle xmlns:cs="http://schemas.microsoft.com/office/drawing/2012/chartStyle" xmlns:a="http://schemas.openxmlformats.org/drawingml/2006/main" id="251">
+  <cs:axisTitle>
+    <cs:lnRef idx="0"/>
+    <cs:fillRef idx="0"/>
+    <cs:effectRef idx="0"/>
+    <cs:fontRef idx="minor">
+      <a:schemeClr val="tx1">
+        <a:lumMod val="65000"/>
+        <a:lumOff val="35000"/>
+      </a:schemeClr>
+    </cs:fontRef>
+    <cs:defRPr sz="1000" kern="1200"/>
+  </cs:axisTitle>
+  <cs:categoryAxis>
+    <cs:lnRef idx="0"/>
+    <cs:fillRef idx="0"/>
+    <cs:effectRef idx="0"/>
+    <cs:fontRef idx="minor">
+      <a:schemeClr val="tx1">
+        <a:lumMod val="65000"/>
+        <a:lumOff val="35000"/>
+      </a:schemeClr>
+    </cs:fontRef>
+    <cs:spPr>
+      <a:ln w="9525" cap="flat" cmpd="sng" algn="ctr">
+        <a:solidFill>
+          <a:schemeClr val="tx1">
+            <a:lumMod val="15000"/>
+            <a:lumOff val="85000"/>
+          </a:schemeClr>
+        </a:solidFill>
+        <a:round/>
+      </a:ln>
+    </cs:spPr>
+    <cs:defRPr sz="900" kern="1200"/>
+  </cs:categoryAxis>
+  <cs:chartArea mods="allowNoFillOverride allowNoLineOverride">
+    <cs:lnRef idx="0"/>
+    <cs:fillRef idx="0"/>
+    <cs:effectRef idx="0"/>
+    <cs:fontRef idx="minor">
+      <a:schemeClr val="tx1"/>
+    </cs:fontRef>
+    <cs:spPr>
+      <a:solidFill>
+        <a:schemeClr val="bg1"/>
+      </a:solidFill>
+      <a:ln w="9525" cap="flat" cmpd="sng" algn="ctr">
+        <a:solidFill>
+          <a:schemeClr val="tx1">
+            <a:lumMod val="15000"/>
+            <a:lumOff val="85000"/>
+          </a:schemeClr>
+        </a:solidFill>
+        <a:round/>
+      </a:ln>
+    </cs:spPr>
+    <cs:defRPr sz="900" kern="1200"/>
+  </cs:chartArea>
+  <cs:dataLabel>
+    <cs:lnRef idx="0"/>
+    <cs:fillRef idx="0"/>
+    <cs:effectRef idx="0"/>
+    <cs:fontRef idx="minor">
+      <a:schemeClr val="tx1">
+        <a:lumMod val="75000"/>
+        <a:lumOff val="25000"/>
+      </a:schemeClr>
+    </cs:fontRef>
+    <cs:defRPr sz="900" kern="1200"/>
+  </cs:dataLabel>
+  <cs:dataLabelCallout>
+    <cs:lnRef idx="0"/>
+    <cs:fillRef idx="0"/>
+    <cs:effectRef idx="0"/>
+    <cs:fontRef idx="minor">
+      <a:schemeClr val="dk1">
+        <a:lumMod val="65000"/>
+        <a:lumOff val="35000"/>
+      </a:schemeClr>
+    </cs:fontRef>
+    <cs:spPr>
+      <a:solidFill>
+        <a:schemeClr val="lt1"/>
+      </a:solidFill>
+      <a:ln>
+        <a:solidFill>
+          <a:schemeClr val="dk1">
+            <a:lumMod val="25000"/>
+            <a:lumOff val="75000"/>
+          </a:schemeClr>
+        </a:solidFill>
+      </a:ln>
+    </cs:spPr>
+    <cs:defRPr sz="900" kern="1200"/>
+    <cs:bodyPr rot="0" spcFirstLastPara="1" vertOverflow="clip" horzOverflow="clip" vert="horz" wrap="square" lIns="36576" tIns="18288" rIns="36576" bIns="18288" anchor="ctr" anchorCtr="1">
+      <a:spAutoFit/>
+    </cs:bodyPr>
+  </cs:dataLabelCallout>
+  <cs:dataPoint>
+    <cs:lnRef idx="0"/>
+    <cs:fillRef idx="1">
+      <cs:styleClr val="auto"/>
+    </cs:fillRef>
+    <cs:effectRef idx="0"/>
+    <cs:fontRef idx="minor">
+      <a:schemeClr val="tx1"/>
+    </cs:fontRef>
+    <cs:spPr>
+      <a:ln w="19050">
+        <a:solidFill>
+          <a:schemeClr val="lt1"/>
+        </a:solidFill>
+      </a:ln>
+    </cs:spPr>
+  </cs:dataPoint>
+  <cs:dataPoint3D>
+    <cs:lnRef idx="0"/>
+    <cs:fillRef idx="1">
+      <cs:styleClr val="auto"/>
+    </cs:fillRef>
+    <cs:effectRef idx="0"/>
+    <cs:fontRef idx="minor">
+      <a:schemeClr val="tx1"/>
+    </cs:fontRef>
+    <cs:spPr>
+      <a:ln w="25400">
+        <a:solidFill>
+          <a:schemeClr val="lt1"/>
+        </a:solidFill>
+      </a:ln>
+    </cs:spPr>
+  </cs:dataPoint3D>
+  <cs:dataPointLine>
+    <cs:lnRef idx="0">
+      <cs:styleClr val="auto"/>
+    </cs:lnRef>
+    <cs:fillRef idx="0"/>
+    <cs:effectRef idx="0"/>
+    <cs:fontRef idx="minor">
+      <a:schemeClr val="tx1"/>
+    </cs:fontRef>
+    <cs:spPr>
+      <a:ln w="28575" cap="rnd">
+        <a:solidFill>
+          <a:schemeClr val="phClr"/>
+        </a:solidFill>
+        <a:round/>
+      </a:ln>
+    </cs:spPr>
+  </cs:dataPointLine>
+  <cs:dataPointMarker>
+    <cs:lnRef idx="0">
+      <cs:styleClr val="auto"/>
+    </cs:lnRef>
+    <cs:fillRef idx="1">
+      <cs:styleClr val="auto"/>
+    </cs:fillRef>
+    <cs:effectRef idx="0"/>
+    <cs:fontRef idx="minor">
+      <a:schemeClr val="tx1"/>
+    </cs:fontRef>
+    <cs:spPr>
+      <a:ln w="9525">
+        <a:solidFill>
+          <a:schemeClr val="phClr"/>
+        </a:solidFill>
+      </a:ln>
+    </cs:spPr>
+  </cs:dataPointMarker>
+  <cs:dataPointMarkerLayout symbol="circle" size="5"/>
+  <cs:dataPointWireframe>
+    <cs:lnRef idx="0">
+      <cs:styleClr val="auto"/>
+    </cs:lnRef>
+    <cs:fillRef idx="0"/>
+    <cs:effectRef idx="0"/>
+    <cs:fontRef idx="minor">
+      <a:schemeClr val="tx1"/>
+    </cs:fontRef>
+    <cs:spPr>
+      <a:ln w="9525" cap="rnd">
+        <a:solidFill>
+          <a:schemeClr val="phClr"/>
+        </a:solidFill>
+        <a:round/>
+      </a:ln>
+    </cs:spPr>
+  </cs:dataPointWireframe>
+  <cs:dataTable>
+    <cs:lnRef idx="0"/>
+    <cs:fillRef idx="0"/>
+    <cs:effectRef idx="0"/>
+    <cs:fontRef idx="minor">
+      <a:schemeClr val="tx1">
+        <a:lumMod val="65000"/>
+        <a:lumOff val="35000"/>
+      </a:schemeClr>
+    </cs:fontRef>
+    <cs:spPr>
+      <a:noFill/>
+      <a:ln w="9525" cap="flat" cmpd="sng" algn="ctr">
+        <a:solidFill>
+          <a:schemeClr val="tx1">
+            <a:lumMod val="15000"/>
+            <a:lumOff val="85000"/>
+          </a:schemeClr>
+        </a:solidFill>
+        <a:round/>
+      </a:ln>
+    </cs:spPr>
+    <cs:defRPr sz="900" kern="1200"/>
+  </cs:dataTable>
+  <cs:downBar>
+    <cs:lnRef idx="0"/>
+    <cs:fillRef idx="0"/>
+    <cs:effectRef idx="0"/>
+    <cs:fontRef idx="minor">
+      <a:schemeClr val="tx1"/>
+    </cs:fontRef>
+    <cs:spPr>
+      <a:solidFill>
+        <a:schemeClr val="dk1">
+          <a:lumMod val="75000"/>
+          <a:lumOff val="25000"/>
+        </a:schemeClr>
+      </a:solidFill>
+      <a:ln w="9525" cap="flat" cmpd="sng" algn="ctr">
+        <a:solidFill>
+          <a:schemeClr val="tx1">
+            <a:lumMod val="65000"/>
+            <a:lumOff val="35000"/>
+          </a:schemeClr>
+        </a:solidFill>
+        <a:round/>
+      </a:ln>
+    </cs:spPr>
+  </cs:downBar>
+  <cs:dropLine>
+    <cs:lnRef idx="0"/>
+    <cs:fillRef idx="0"/>
+    <cs:effectRef idx="0"/>
+    <cs:fontRef idx="minor">
+      <a:schemeClr val="tx1"/>
+    </cs:fontRef>
+    <cs:spPr>
+      <a:ln w="9525" cap="flat" cmpd="sng" algn="ctr">
+        <a:solidFill>
+          <a:schemeClr val="tx1">
+            <a:lumMod val="35000"/>
+            <a:lumOff val="65000"/>
+          </a:schemeClr>
+        </a:solidFill>
+        <a:round/>
+      </a:ln>
+    </cs:spPr>
+  </cs:dropLine>
+  <cs:errorBar>
+    <cs:lnRef idx="0"/>
+    <cs:fillRef idx="0"/>
+    <cs:effectRef idx="0"/>
+    <cs:fontRef idx="minor">
+      <a:schemeClr val="tx1"/>
+    </cs:fontRef>
+    <cs:spPr>
+      <a:ln w="9525" cap="flat" cmpd="sng" algn="ctr">
+        <a:solidFill>
+          <a:schemeClr val="tx1">
+            <a:lumMod val="65000"/>
+            <a:lumOff val="35000"/>
+          </a:schemeClr>
+        </a:solidFill>
+        <a:round/>
+      </a:ln>
+    </cs:spPr>
+  </cs:errorBar>
+  <cs:floor>
+    <cs:lnRef idx="0"/>
+    <cs:fillRef idx="0"/>
+    <cs:effectRef idx="0"/>
+    <cs:fontRef idx="minor">
+      <a:schemeClr val="tx1"/>
+    </cs:fontRef>
+    <cs:spPr>
+      <a:noFill/>
+      <a:ln>
+        <a:noFill/>
+      </a:ln>
+    </cs:spPr>
+  </cs:floor>
+  <cs:gridlineMajor>
+    <cs:lnRef idx="0"/>
+    <cs:fillRef idx="0"/>
+    <cs:effectRef idx="0"/>
+    <cs:fontRef idx="minor">
+      <a:schemeClr val="tx1"/>
+    </cs:fontRef>
+    <cs:spPr>
+      <a:ln w="9525" cap="flat" cmpd="sng" algn="ctr">
+        <a:solidFill>
+          <a:schemeClr val="tx1">
+            <a:lumMod val="15000"/>
+            <a:lumOff val="85000"/>
+          </a:schemeClr>
+        </a:solidFill>
+        <a:round/>
+      </a:ln>
+    </cs:spPr>
+  </cs:gridlineMajor>
+  <cs:gridlineMinor>
+    <cs:lnRef idx="0"/>
+    <cs:fillRef idx="0"/>
+    <cs:effectRef idx="0"/>
+    <cs:fontRef idx="minor">
+      <a:schemeClr val="tx1"/>
+    </cs:fontRef>
+    <cs:spPr>
+      <a:ln w="9525" cap="flat" cmpd="sng" algn="ctr">
+        <a:solidFill>
+          <a:schemeClr val="tx1">
+            <a:lumMod val="5000"/>
+            <a:lumOff val="95000"/>
+          </a:schemeClr>
+        </a:solidFill>
+        <a:round/>
+      </a:ln>
+    </cs:spPr>
+  </cs:gridlineMinor>
+  <cs:hiLoLine>
+    <cs:lnRef idx="0"/>
+    <cs:fillRef idx="0"/>
+    <cs:effectRef idx="0"/>
+    <cs:fontRef idx="minor">
+      <a:schemeClr val="tx1"/>
+    </cs:fontRef>
+    <cs:spPr>
+      <a:ln w="9525" cap="flat" cmpd="sng" algn="ctr">
+        <a:solidFill>
+          <a:schemeClr val="tx1">
+            <a:lumMod val="50000"/>
+            <a:lumOff val="50000"/>
+          </a:schemeClr>
+        </a:solidFill>
+        <a:round/>
+      </a:ln>
+    </cs:spPr>
+  </cs:hiLoLine>
+  <cs:leaderLine>
+    <cs:lnRef idx="0"/>
+    <cs:fillRef idx="0"/>
+    <cs:effectRef idx="0"/>
+    <cs:fontRef idx="minor">
+      <a:schemeClr val="tx1"/>
+    </cs:fontRef>
+    <cs:spPr>
+      <a:ln w="9525" cap="flat" cmpd="sng" algn="ctr">
+        <a:solidFill>
+          <a:schemeClr val="tx1">
+            <a:lumMod val="35000"/>
+            <a:lumOff val="65000"/>
+          </a:schemeClr>
+        </a:solidFill>
+        <a:round/>
+      </a:ln>
+    </cs:spPr>
+  </cs:leaderLine>
+  <cs:legend>
+    <cs:lnRef idx="0"/>
+    <cs:fillRef idx="0"/>
+    <cs:effectRef idx="0"/>
+    <cs:fontRef idx="minor">
+      <a:schemeClr val="tx1">
+        <a:lumMod val="65000"/>
+        <a:lumOff val="35000"/>
+      </a:schemeClr>
+    </cs:fontRef>
+    <cs:defRPr sz="900" kern="1200"/>
+  </cs:legend>
+  <cs:plotArea mods="allowNoFillOverride allowNoLineOverride">
+    <cs:lnRef idx="0"/>
+    <cs:fillRef idx="0"/>
+    <cs:effectRef idx="0"/>
+    <cs:fontRef idx="minor">
+      <a:schemeClr val="tx1"/>
+    </cs:fontRef>
+  </cs:plotArea>
+  <cs:plotArea3D mods="allowNoFillOverride allowNoLineOverride">
+    <cs:lnRef idx="0"/>
+    <cs:fillRef idx="0"/>
+    <cs:effectRef idx="0"/>
+    <cs:fontRef idx="minor">
+      <a:schemeClr val="tx1"/>
+    </cs:fontRef>
+  </cs:plotArea3D>
+  <cs:seriesAxis>
+    <cs:lnRef idx="0"/>
+    <cs:fillRef idx="0"/>
+    <cs:effectRef idx="0"/>
+    <cs:fontRef idx="minor">
+      <a:schemeClr val="tx1">
+        <a:lumMod val="65000"/>
+        <a:lumOff val="35000"/>
+      </a:schemeClr>
+    </cs:fontRef>
+    <cs:defRPr sz="900" kern="1200"/>
+  </cs:seriesAxis>
+  <cs:seriesLine>
+    <cs:lnRef idx="0"/>
+    <cs:fillRef idx="0"/>
+    <cs:effectRef idx="0"/>
+    <cs:fontRef idx="minor">
+      <a:schemeClr val="tx1"/>
+    </cs:fontRef>
+    <cs:spPr>
+      <a:ln w="9525" cap="flat" cmpd="sng" algn="ctr">
+        <a:solidFill>
+          <a:schemeClr val="tx1">
+            <a:lumMod val="35000"/>
+            <a:lumOff val="65000"/>
+          </a:schemeClr>
+        </a:solidFill>
+        <a:round/>
+      </a:ln>
+    </cs:spPr>
+  </cs:seriesLine>
+  <cs:title>
+    <cs:lnRef idx="0"/>
+    <cs:fillRef idx="0"/>
+    <cs:effectRef idx="0"/>
+    <cs:fontRef idx="minor">
+      <a:schemeClr val="tx1">
+        <a:lumMod val="65000"/>
+        <a:lumOff val="35000"/>
+      </a:schemeClr>
+    </cs:fontRef>
+    <cs:defRPr sz="1400" b="0" kern="1200" spc="0" baseline="0"/>
+  </cs:title>
+  <cs:trendline>
+    <cs:lnRef idx="0">
+      <cs:styleClr val="auto"/>
+    </cs:lnRef>
+    <cs:fillRef idx="0"/>
+    <cs:effectRef idx="0"/>
+    <cs:fontRef idx="minor">
+      <a:schemeClr val="tx1"/>
+    </cs:fontRef>
+    <cs:spPr>
+      <a:ln w="19050" cap="rnd">
+        <a:solidFill>
+          <a:schemeClr val="phClr"/>
+        </a:solidFill>
+        <a:prstDash val="sysDot"/>
+      </a:ln>
+    </cs:spPr>
+  </cs:trendline>
+  <cs:trendlineLabel>
+    <cs:lnRef idx="0"/>
+    <cs:fillRef idx="0"/>
+    <cs:effectRef idx="0"/>
+    <cs:fontRef idx="minor">
+      <a:schemeClr val="tx1">
+        <a:lumMod val="65000"/>
+        <a:lumOff val="35000"/>
+      </a:schemeClr>
+    </cs:fontRef>
+    <cs:defRPr sz="900" kern="1200"/>
+  </cs:trendlineLabel>
+  <cs:upBar>
+    <cs:lnRef idx="0"/>
+    <cs:fillRef idx="0"/>
+    <cs:effectRef idx="0"/>
+    <cs:fontRef idx="minor">
+      <a:schemeClr val="tx1"/>
+    </cs:fontRef>
+    <cs:spPr>
+      <a:solidFill>
+        <a:schemeClr val="lt1"/>
+      </a:solidFill>
+      <a:ln w="9525" cap="flat" cmpd="sng" algn="ctr">
+        <a:solidFill>
+          <a:schemeClr val="tx1">
+            <a:lumMod val="65000"/>
+            <a:lumOff val="35000"/>
+          </a:schemeClr>
+        </a:solidFill>
+        <a:round/>
+      </a:ln>
+    </cs:spPr>
+  </cs:upBar>
+  <cs:valueAxis>
+    <cs:lnRef idx="0"/>
+    <cs:fillRef idx="0"/>
+    <cs:effectRef idx="0"/>
+    <cs:fontRef idx="minor">
+      <a:schemeClr val="tx1">
+        <a:lumMod val="65000"/>
+        <a:lumOff val="35000"/>
+      </a:schemeClr>
+    </cs:fontRef>
+    <cs:defRPr sz="900" kern="1200"/>
+  </cs:valueAxis>
+  <cs:wall>
+    <cs:lnRef idx="0"/>
+    <cs:fillRef idx="0"/>
+    <cs:effectRef idx="0"/>
+    <cs:fontRef idx="minor">
+      <a:schemeClr val="tx1"/>
+    </cs:fontRef>
+    <cs:spPr>
+      <a:noFill/>
+      <a:ln>
+        <a:noFill/>
+      </a:ln>
+    </cs:spPr>
+  </cs:wall>
+</cs:chartStyle>
+</file>
+
+<file path=word/charts/style8.xml><?xml version="1.0" encoding="utf-8"?>
 <cs:chartStyle xmlns:cs="http://schemas.microsoft.com/office/drawing/2012/chartStyle" xmlns:a="http://schemas.openxmlformats.org/drawingml/2006/main" id="251">
   <cs:axisTitle>
     <cs:lnRef idx="0"/>

</xml_diff>

<commit_message>
Payton Commit 4/30 2
</commit_message>
<xml_diff>
--- a/wine_report.docx
+++ b/wine_report.docx
@@ -85,15 +85,15 @@
         <w:jc w:val="center"/>
         <w:rPr>
           <w:rFonts w:ascii="Times New Roman" w:hAnsi="Times New Roman" w:cs="Times New Roman"/>
-          <w:sz w:val="32"/>
-          <w:szCs w:val="32"/>
+          <w:sz w:val="96"/>
+          <w:szCs w:val="96"/>
         </w:rPr>
       </w:pPr>
       <w:r>
         <w:rPr>
           <w:rFonts w:ascii="Times New Roman" w:hAnsi="Times New Roman" w:cs="Times New Roman"/>
-          <w:sz w:val="32"/>
-          <w:szCs w:val="32"/>
+          <w:sz w:val="96"/>
+          <w:szCs w:val="96"/>
         </w:rPr>
         <w:t>Factors of Wine Quality</w:t>
       </w:r>
@@ -214,11 +214,17 @@
         <w:jc w:val="center"/>
         <w:rPr>
           <w:rFonts w:ascii="Times New Roman" w:hAnsi="Times New Roman" w:cs="Times New Roman"/>
+          <w:sz w:val="28"/>
+          <w:szCs w:val="28"/>
+          <w:u w:val="single"/>
         </w:rPr>
       </w:pPr>
       <w:r>
         <w:rPr>
           <w:rFonts w:ascii="Times New Roman" w:hAnsi="Times New Roman" w:cs="Times New Roman"/>
+          <w:sz w:val="28"/>
+          <w:szCs w:val="28"/>
+          <w:u w:val="single"/>
         </w:rPr>
         <w:t>Authors:</w:t>
       </w:r>
@@ -749,7 +755,21 @@
         <w:rPr>
           <w:rFonts w:ascii="Times New Roman" w:hAnsi="Times New Roman" w:cs="Times New Roman"/>
         </w:rPr>
-        <w:t xml:space="preserve">As seen above, the quality of white wine only ranges from 3-9, so there are no observations for white wine of quality 1, 2, or 10. The data is not balanced but the quality to count chart shows a distribution similar to normal, with more data points focused near the center. This could cause a problem since the quality variable is supposed to range from 1-10, so our models won’t have any training data to judge new wine added to the dataset of very high or very low quality. There is a strong positive correlation between residual sugar and density, and a strong negative correlation between alcohol and density. </w:t>
+        <w:t xml:space="preserve">As seen above, the quality of white wine only ranges from 3-9, so there are no observations for white wine of quality 1, 2, or 10. The data is not balanced but the quality to count chart shows a distribution </w:t>
+      </w:r>
+      <w:proofErr w:type="gramStart"/>
+      <w:r>
+        <w:rPr>
+          <w:rFonts w:ascii="Times New Roman" w:hAnsi="Times New Roman" w:cs="Times New Roman"/>
+        </w:rPr>
+        <w:t>similar to</w:t>
+      </w:r>
+      <w:proofErr w:type="gramEnd"/>
+      <w:r>
+        <w:rPr>
+          <w:rFonts w:ascii="Times New Roman" w:hAnsi="Times New Roman" w:cs="Times New Roman"/>
+        </w:rPr>
+        <w:t xml:space="preserve"> normal, with more data points focused near the center. This could cause a problem since the quality variable is supposed to range from 1-10, so our models won’t have any training data to judge new wine added to the dataset of very high or very low quality. There is a strong positive correlation between residual sugar and density, and a strong negative correlation between alcohol and density. </w:t>
       </w:r>
     </w:p>
     <w:p>
@@ -1491,6 +1511,105 @@
         <w:t>Classification Methods</w:t>
       </w:r>
     </w:p>
+    <w:p>
+      <w:pPr>
+        <w:spacing w:line="360" w:lineRule="auto"/>
+        <w:ind w:firstLine="720"/>
+        <w:rPr>
+          <w:rFonts w:ascii="Times New Roman" w:hAnsi="Times New Roman" w:cs="Times New Roman"/>
+        </w:rPr>
+      </w:pPr>
+      <w:r>
+        <w:rPr>
+          <w:rFonts w:ascii="Times New Roman" w:hAnsi="Times New Roman" w:cs="Times New Roman"/>
+        </w:rPr>
+        <w:t xml:space="preserve">Four different types of </w:t>
+      </w:r>
+      <w:r>
+        <w:rPr>
+          <w:rFonts w:ascii="Times New Roman" w:hAnsi="Times New Roman" w:cs="Times New Roman"/>
+        </w:rPr>
+        <w:t>classifiers</w:t>
+      </w:r>
+      <w:r>
+        <w:rPr>
+          <w:rFonts w:ascii="Times New Roman" w:hAnsi="Times New Roman" w:cs="Times New Roman"/>
+        </w:rPr>
+        <w:t xml:space="preserve"> were used to find </w:t>
+      </w:r>
+      <w:r>
+        <w:rPr>
+          <w:rFonts w:ascii="Times New Roman" w:hAnsi="Times New Roman" w:cs="Times New Roman"/>
+        </w:rPr>
+        <w:t>accuracy</w:t>
+      </w:r>
+      <w:r>
+        <w:rPr>
+          <w:rFonts w:ascii="Times New Roman" w:hAnsi="Times New Roman" w:cs="Times New Roman"/>
+        </w:rPr>
+        <w:t>, precision, and most importantly the recall of the classification</w:t>
+      </w:r>
+      <w:r>
+        <w:rPr>
+          <w:rFonts w:ascii="Times New Roman" w:hAnsi="Times New Roman" w:cs="Times New Roman"/>
+        </w:rPr>
+        <w:t>:</w:t>
+      </w:r>
+      <w:r>
+        <w:rPr>
+          <w:rFonts w:ascii="Times New Roman" w:hAnsi="Times New Roman" w:cs="Times New Roman"/>
+        </w:rPr>
+        <w:t xml:space="preserve"> </w:t>
+      </w:r>
+      <w:r>
+        <w:rPr>
+          <w:rFonts w:ascii="Times New Roman" w:hAnsi="Times New Roman" w:cs="Times New Roman"/>
+        </w:rPr>
+        <w:t>The K</w:t>
+      </w:r>
+      <w:r>
+        <w:rPr>
+          <w:rFonts w:ascii="Times New Roman" w:hAnsi="Times New Roman" w:cs="Times New Roman"/>
+        </w:rPr>
+        <w:t>-</w:t>
+      </w:r>
+      <w:r>
+        <w:rPr>
+          <w:rFonts w:ascii="Times New Roman" w:hAnsi="Times New Roman" w:cs="Times New Roman"/>
+        </w:rPr>
+        <w:t xml:space="preserve">Nearest Neighbor (KNN), the Naïve Bayes, the </w:t>
+      </w:r>
+      <w:r>
+        <w:rPr>
+          <w:rFonts w:ascii="Times New Roman" w:hAnsi="Times New Roman" w:cs="Times New Roman"/>
+        </w:rPr>
+        <w:t>Support Vector Machine (SVM), and Random Forest.</w:t>
+      </w:r>
+      <w:r>
+        <w:rPr>
+          <w:rFonts w:ascii="Times New Roman" w:hAnsi="Times New Roman" w:cs="Times New Roman"/>
+        </w:rPr>
+        <w:t xml:space="preserve"> Most of the other methods, </w:t>
+      </w:r>
+      <w:r>
+        <w:rPr>
+          <w:rFonts w:ascii="Times New Roman" w:hAnsi="Times New Roman" w:cs="Times New Roman"/>
+        </w:rPr>
+        <w:t>especially</w:t>
+      </w:r>
+      <w:r>
+        <w:rPr>
+          <w:rFonts w:ascii="Times New Roman" w:hAnsi="Times New Roman" w:cs="Times New Roman"/>
+        </w:rPr>
+        <w:t xml:space="preserve"> the Logistic Regression classifier, </w:t>
+      </w:r>
+      <w:r>
+        <w:rPr>
+          <w:rFonts w:ascii="Times New Roman" w:hAnsi="Times New Roman" w:cs="Times New Roman"/>
+        </w:rPr>
+        <w:t>would not be as accurate because this data is a Multi-Class Classification.</w:t>
+      </w:r>
+    </w:p>
     <w:tbl>
       <w:tblPr>
         <w:tblStyle w:val="TableGrid"/>
@@ -1689,49 +1808,318 @@
         <w:ind w:firstLine="720"/>
         <w:rPr>
           <w:rFonts w:ascii="Times New Roman" w:hAnsi="Times New Roman" w:cs="Times New Roman"/>
-          <w:sz w:val="28"/>
-          <w:szCs w:val="28"/>
+        </w:rPr>
+      </w:pPr>
+      <w:r>
+        <w:rPr>
+          <w:rFonts w:ascii="Times New Roman" w:hAnsi="Times New Roman" w:cs="Times New Roman"/>
+        </w:rPr>
+        <w:t xml:space="preserve">As shown </w:t>
+      </w:r>
+      <w:r>
+        <w:rPr>
+          <w:rFonts w:ascii="Times New Roman" w:hAnsi="Times New Roman" w:cs="Times New Roman"/>
+        </w:rPr>
+        <w:t>on the pie charts,</w:t>
+      </w:r>
+      <w:r>
+        <w:rPr>
+          <w:rFonts w:ascii="Times New Roman" w:hAnsi="Times New Roman" w:cs="Times New Roman"/>
+        </w:rPr>
+        <w:t xml:space="preserve"> </w:t>
+      </w:r>
+      <w:r>
+        <w:rPr>
+          <w:rFonts w:ascii="Times New Roman" w:hAnsi="Times New Roman" w:cs="Times New Roman"/>
+        </w:rPr>
+        <w:t xml:space="preserve">they all had values that were off by 2. Random Forest and Naïve Bayes have that at max (2% and 5%, respectively), SVM has (less than 1% of) values off by 3 at max, and KNN has (less than 1% of) values off by 4. With this in mind, Random Forest and </w:t>
+      </w:r>
+      <w:r>
+        <w:rPr>
+          <w:rFonts w:ascii="Times New Roman" w:hAnsi="Times New Roman" w:cs="Times New Roman"/>
+        </w:rPr>
+        <w:t>Naïve Bayes</w:t>
+      </w:r>
+      <w:r>
+        <w:rPr>
+          <w:rFonts w:ascii="Times New Roman" w:hAnsi="Times New Roman" w:cs="Times New Roman"/>
+        </w:rPr>
+        <w:t xml:space="preserve"> are </w:t>
+      </w:r>
+      <w:r>
+        <w:rPr>
+          <w:rFonts w:ascii="Times New Roman" w:hAnsi="Times New Roman" w:cs="Times New Roman"/>
+        </w:rPr>
+        <w:t xml:space="preserve">superior. Comparing those two, both classifiers have 37% of values off by </w:t>
+      </w:r>
+      <w:r>
+        <w:rPr>
+          <w:rFonts w:ascii="Times New Roman" w:hAnsi="Times New Roman" w:cs="Times New Roman"/>
+        </w:rPr>
+        <w:t xml:space="preserve">1. But with the number of correct values, Random Forest Classification has a higher percentage (that being 61%) than the </w:t>
+      </w:r>
+      <w:r>
+        <w:rPr>
+          <w:rFonts w:ascii="Times New Roman" w:hAnsi="Times New Roman" w:cs="Times New Roman"/>
+        </w:rPr>
+        <w:t>Naïve Bayes</w:t>
+      </w:r>
+      <w:r>
+        <w:rPr>
+          <w:rFonts w:ascii="Times New Roman" w:hAnsi="Times New Roman" w:cs="Times New Roman"/>
+        </w:rPr>
+        <w:t xml:space="preserve"> Classification (that being 58%). The Random Forest classifier seems to be the best method in this case. </w:t>
+      </w:r>
+    </w:p>
+    <w:p>
+      <w:pPr>
+        <w:keepNext/>
+        <w:spacing w:line="360" w:lineRule="auto"/>
+        <w:rPr>
+          <w:rFonts w:ascii="Times New Roman" w:hAnsi="Times New Roman" w:cs="Times New Roman"/>
+        </w:rPr>
+      </w:pPr>
+      <w:r>
+        <w:rPr>
+          <w:rFonts w:ascii="Times New Roman" w:hAnsi="Times New Roman" w:cs="Times New Roman"/>
+        </w:rPr>
+        <w:object w:dxaOrig="11490" w:dyaOrig="11483" w14:anchorId="5905C2D4">
+          <v:shapetype id="_x0000_t75" coordsize="21600,21600" o:spt="75" o:preferrelative="t" path="m@4@5l@4@11@9@11@9@5xe" filled="f" stroked="f">
+            <v:stroke joinstyle="miter"/>
+            <v:formulas>
+              <v:f eqn="if lineDrawn pixelLineWidth 0"/>
+              <v:f eqn="sum @0 1 0"/>
+              <v:f eqn="sum 0 0 @1"/>
+              <v:f eqn="prod @2 1 2"/>
+              <v:f eqn="prod @3 21600 pixelWidth"/>
+              <v:f eqn="prod @3 21600 pixelHeight"/>
+              <v:f eqn="sum @0 0 1"/>
+              <v:f eqn="prod @6 1 2"/>
+              <v:f eqn="prod @7 21600 pixelWidth"/>
+              <v:f eqn="sum @8 21600 0"/>
+              <v:f eqn="prod @7 21600 pixelHeight"/>
+              <v:f eqn="sum @10 21600 0"/>
+            </v:formulas>
+            <v:path o:extrusionok="f" gradientshapeok="t" o:connecttype="rect"/>
+            <o:lock v:ext="edit" aspectratio="t"/>
+          </v:shapetype>
+          <v:shape id="_x0000_i1043" type="#_x0000_t75" alt="Naive Bayes" style="width:224.25pt;height:223.5pt" o:ole="">
+            <v:imagedata r:id="rId14" o:title=""/>
+          </v:shape>
+          <o:OLEObject Type="Embed" ProgID="Unknown" ShapeID="_x0000_i1043" DrawAspect="Content" ObjectID="_1744377463" r:id="rId15"/>
+        </w:object>
+      </w:r>
+      <w:r>
+        <w:rPr>
+          <w:rFonts w:ascii="Times New Roman" w:hAnsi="Times New Roman" w:cs="Times New Roman"/>
+        </w:rPr>
+        <w:object w:dxaOrig="11490" w:dyaOrig="9569" w14:anchorId="59FEEF05">
+          <v:shape id="_x0000_i1050" type="#_x0000_t75" style="width:223.5pt;height:223.5pt" o:ole="">
+            <v:imagedata r:id="rId16" o:title=""/>
+            <o:lock v:ext="edit" aspectratio="f"/>
+          </v:shape>
+          <o:OLEObject Type="Embed" ProgID="Unknown" ShapeID="_x0000_i1050" DrawAspect="Content" ObjectID="_1744377464" r:id="rId17"/>
+        </w:object>
+      </w:r>
+    </w:p>
+    <w:p>
+      <w:pPr>
+        <w:keepNext/>
+        <w:spacing w:line="360" w:lineRule="auto"/>
+        <w:rPr>
+          <w:rFonts w:ascii="Times New Roman" w:hAnsi="Times New Roman" w:cs="Times New Roman"/>
+        </w:rPr>
+      </w:pPr>
+      <w:r>
+        <w:rPr>
+          <w:rFonts w:ascii="Times New Roman" w:hAnsi="Times New Roman" w:cs="Times New Roman"/>
+        </w:rPr>
+        <w:tab/>
+      </w:r>
+      <w:r>
+        <w:rPr>
+          <w:rFonts w:ascii="Times New Roman" w:hAnsi="Times New Roman" w:cs="Times New Roman"/>
+        </w:rPr>
+        <w:tab/>
+      </w:r>
+      <w:r>
+        <w:rPr>
+          <w:rFonts w:ascii="Times New Roman" w:hAnsi="Times New Roman" w:cs="Times New Roman"/>
+        </w:rPr>
+        <w:t>Naïve Bayes</w:t>
+      </w:r>
+      <w:r>
+        <w:rPr>
+          <w:rFonts w:ascii="Times New Roman" w:hAnsi="Times New Roman" w:cs="Times New Roman"/>
+        </w:rPr>
+        <w:tab/>
+      </w:r>
+      <w:r>
+        <w:rPr>
+          <w:rFonts w:ascii="Times New Roman" w:hAnsi="Times New Roman" w:cs="Times New Roman"/>
+        </w:rPr>
+        <w:tab/>
+      </w:r>
+      <w:r>
+        <w:rPr>
+          <w:rFonts w:ascii="Times New Roman" w:hAnsi="Times New Roman" w:cs="Times New Roman"/>
+        </w:rPr>
+        <w:tab/>
+      </w:r>
+      <w:r>
+        <w:rPr>
+          <w:rFonts w:ascii="Times New Roman" w:hAnsi="Times New Roman" w:cs="Times New Roman"/>
+        </w:rPr>
+        <w:tab/>
+      </w:r>
+      <w:r>
+        <w:rPr>
+          <w:rFonts w:ascii="Times New Roman" w:hAnsi="Times New Roman" w:cs="Times New Roman"/>
+        </w:rPr>
+        <w:tab/>
+      </w:r>
+      <w:r>
+        <w:rPr>
+          <w:rFonts w:ascii="Times New Roman" w:hAnsi="Times New Roman" w:cs="Times New Roman"/>
+        </w:rPr>
+        <w:t>K-Nearest Neighbors</w:t>
+      </w:r>
+    </w:p>
+    <w:p>
+      <w:pPr>
+        <w:keepNext/>
+        <w:spacing w:line="360" w:lineRule="auto"/>
+        <w:rPr>
+          <w:rFonts w:ascii="Times New Roman" w:hAnsi="Times New Roman" w:cs="Times New Roman"/>
+        </w:rPr>
+      </w:pPr>
+      <w:r>
+        <w:rPr>
+          <w:rFonts w:ascii="Times New Roman" w:hAnsi="Times New Roman" w:cs="Times New Roman"/>
+        </w:rPr>
+        <w:object w:dxaOrig="11490" w:dyaOrig="11483" w14:anchorId="42EBCE3E">
+          <v:shape id="_x0000_i1053" type="#_x0000_t75" style="width:224.25pt;height:223.5pt" o:ole="">
+            <v:imagedata r:id="rId18" o:title=""/>
+          </v:shape>
+          <o:OLEObject Type="Embed" ProgID="Unknown" ShapeID="_x0000_i1053" DrawAspect="Content" ObjectID="_1744377465" r:id="rId19"/>
+        </w:object>
+      </w:r>
+      <w:r>
+        <w:rPr>
+          <w:rFonts w:ascii="Times New Roman" w:hAnsi="Times New Roman" w:cs="Times New Roman"/>
+        </w:rPr>
+        <w:object w:dxaOrig="11490" w:dyaOrig="11483" w14:anchorId="2683175D">
+          <v:shape id="_x0000_i1056" type="#_x0000_t75" style="width:224.25pt;height:223.5pt" o:ole="">
+            <v:imagedata r:id="rId20" o:title=""/>
+          </v:shape>
+          <o:OLEObject Type="Embed" ProgID="Unknown" ShapeID="_x0000_i1056" DrawAspect="Content" ObjectID="_1744377466" r:id="rId21"/>
+        </w:object>
+      </w:r>
+    </w:p>
+    <w:p>
+      <w:pPr>
+        <w:keepNext/>
+        <w:spacing w:line="360" w:lineRule="auto"/>
+        <w:rPr>
+          <w:rFonts w:ascii="Times New Roman" w:hAnsi="Times New Roman" w:cs="Times New Roman"/>
+        </w:rPr>
+      </w:pPr>
+      <w:r>
+        <w:rPr>
+          <w:rFonts w:ascii="Times New Roman" w:hAnsi="Times New Roman" w:cs="Times New Roman"/>
+        </w:rPr>
+        <w:tab/>
+      </w:r>
+      <w:r>
+        <w:rPr>
+          <w:rFonts w:ascii="Times New Roman" w:hAnsi="Times New Roman" w:cs="Times New Roman"/>
+        </w:rPr>
+        <w:tab/>
+      </w:r>
+      <w:r>
+        <w:rPr>
+          <w:rFonts w:ascii="Times New Roman" w:hAnsi="Times New Roman" w:cs="Times New Roman"/>
+        </w:rPr>
+        <w:t>Support Vector Machine</w:t>
+      </w:r>
+      <w:r>
+        <w:rPr>
+          <w:rFonts w:ascii="Times New Roman" w:hAnsi="Times New Roman" w:cs="Times New Roman"/>
+        </w:rPr>
+        <w:tab/>
+      </w:r>
+      <w:r>
+        <w:rPr>
+          <w:rFonts w:ascii="Times New Roman" w:hAnsi="Times New Roman" w:cs="Times New Roman"/>
+        </w:rPr>
+        <w:tab/>
+      </w:r>
+      <w:r>
+        <w:rPr>
+          <w:rFonts w:ascii="Times New Roman" w:hAnsi="Times New Roman" w:cs="Times New Roman"/>
+        </w:rPr>
+        <w:tab/>
+        <w:t>Random Tree</w:t>
+      </w:r>
+    </w:p>
+    <w:p>
+      <w:pPr>
+        <w:keepNext/>
+        <w:spacing w:line="360" w:lineRule="auto"/>
+        <w:rPr>
+          <w:rFonts w:ascii="Times New Roman" w:hAnsi="Times New Roman" w:cs="Times New Roman"/>
         </w:rPr>
       </w:pPr>
     </w:p>
     <w:p>
       <w:pPr>
-        <w:rPr>
-          <w:rFonts w:ascii="Times New Roman" w:hAnsi="Times New Roman" w:cs="Times New Roman"/>
-          <w:sz w:val="28"/>
-          <w:szCs w:val="28"/>
-          <w:u w:val="single"/>
+        <w:keepNext/>
+        <w:spacing w:line="360" w:lineRule="auto"/>
+        <w:rPr>
+          <w:rFonts w:ascii="Times New Roman" w:hAnsi="Times New Roman" w:cs="Times New Roman"/>
         </w:rPr>
       </w:pPr>
       <w:r>
         <w:rPr>
           <w:rFonts w:ascii="Times New Roman" w:hAnsi="Times New Roman" w:cs="Times New Roman"/>
-          <w:sz w:val="28"/>
-          <w:szCs w:val="28"/>
-          <w:u w:val="single"/>
-        </w:rPr>
-        <w:br w:type="page"/>
+        </w:rPr>
+        <w:tab/>
+      </w:r>
+      <w:r>
+        <w:rPr>
+          <w:rFonts w:ascii="Times New Roman" w:hAnsi="Times New Roman" w:cs="Times New Roman"/>
+        </w:rPr>
+        <w:t>The data for each classifier has been collected. Of all the data received, however, the only important variables are accuracy, weighted average precision, and most importantly weighted average recall. In terms of accuracy, the best classifiers are Random Tree, Naïve Bayes, and a tie between KNN and SVM. In terms of precision</w:t>
+      </w:r>
+      <w:r>
+        <w:rPr>
+          <w:rFonts w:ascii="Times New Roman" w:hAnsi="Times New Roman" w:cs="Times New Roman"/>
+        </w:rPr>
+        <w:t xml:space="preserve">, the best classifiers are SVM, Naïve Bayes, </w:t>
+      </w:r>
+      <w:r>
+        <w:rPr>
+          <w:rFonts w:ascii="Times New Roman" w:hAnsi="Times New Roman" w:cs="Times New Roman"/>
+        </w:rPr>
+        <w:lastRenderedPageBreak/>
+        <w:t>Random Tree, and KNN. Finally, in terms of recall, the best classifiers are the exact same as the accuracy. Therefore, Random Tree is once again the superior classifier.</w:t>
       </w:r>
     </w:p>
     <w:p>
       <w:pPr>
-        <w:rPr>
-          <w:rFonts w:ascii="Times New Roman" w:hAnsi="Times New Roman" w:cs="Times New Roman"/>
-          <w:sz w:val="28"/>
-          <w:szCs w:val="28"/>
-          <w:u w:val="single"/>
+        <w:keepNext/>
+        <w:spacing w:line="360" w:lineRule="auto"/>
+        <w:rPr>
+          <w:rFonts w:ascii="Times New Roman" w:hAnsi="Times New Roman" w:cs="Times New Roman"/>
         </w:rPr>
       </w:pPr>
-    </w:p>
-    <w:p>
-      <w:pPr>
-        <w:rPr>
-          <w:rFonts w:ascii="Times New Roman" w:hAnsi="Times New Roman" w:cs="Times New Roman"/>
-          <w:sz w:val="28"/>
-          <w:szCs w:val="28"/>
-          <w:u w:val="single"/>
-        </w:rPr>
-      </w:pPr>
+      <w:r>
+        <w:rPr>
+          <w:rFonts w:ascii="Times New Roman" w:hAnsi="Times New Roman" w:cs="Times New Roman"/>
+        </w:rPr>
+        <w:tab/>
+        <w:t>With both comparisons, Random Tree seems to be the best classifier in overall general to get an accurate classification for our wine datasets.</w:t>
+      </w:r>
     </w:p>
     <w:p>
       <w:pPr>
@@ -1783,7 +2171,21 @@
         <w:rPr>
           <w:rFonts w:ascii="Times New Roman" w:hAnsi="Times New Roman" w:cs="Times New Roman"/>
         </w:rPr>
-        <w:t xml:space="preserve">Our analysis of the data showed that we can predict the quality of the wine datasets with reasonable accuracy. While it is difficult to get the result exactly correct, we were able to reliably predict the quality of upwards of 90% of the wine data within one point of the true quality. </w:t>
+        <w:t xml:space="preserve">Our analysis of the data showed that we can predict the quality of the wine datasets with reasonable accuracy. While it is difficult to get the result </w:t>
+      </w:r>
+      <w:proofErr w:type="gramStart"/>
+      <w:r>
+        <w:rPr>
+          <w:rFonts w:ascii="Times New Roman" w:hAnsi="Times New Roman" w:cs="Times New Roman"/>
+        </w:rPr>
+        <w:t>exactly correct</w:t>
+      </w:r>
+      <w:proofErr w:type="gramEnd"/>
+      <w:r>
+        <w:rPr>
+          <w:rFonts w:ascii="Times New Roman" w:hAnsi="Times New Roman" w:cs="Times New Roman"/>
+        </w:rPr>
+        <w:t xml:space="preserve">, we were able to reliably predict the quality of upwards of 90% of the wine data within one point of the true quality. </w:t>
       </w:r>
     </w:p>
     <w:p>
@@ -1813,7 +2215,21 @@
           <w:rFonts w:ascii="Times New Roman" w:hAnsi="Times New Roman" w:cs="Times New Roman"/>
         </w:rPr>
         <w:tab/>
-        <w:t>Possible areas of continuing this research moving forward could be trying different types of classification, including breaking down the quality results into fewer categories. This may allow us to make more accurate predictions by minimizing the amount of possible result categories. Another potential area of improvement could be data balancing. Either by oversampling or undersampling, we could try to get our models to more accurately recognize the minority classes of quality.</w:t>
+        <w:t xml:space="preserve">Possible areas of continuing this research moving forward could be trying different types of classification, including breaking down the quality results into fewer categories. This may allow us to make more accurate predictions by minimizing the amount of possible result categories. Another potential area of improvement could be data balancing. Either by oversampling or </w:t>
+      </w:r>
+      <w:proofErr w:type="spellStart"/>
+      <w:r>
+        <w:rPr>
+          <w:rFonts w:ascii="Times New Roman" w:hAnsi="Times New Roman" w:cs="Times New Roman"/>
+        </w:rPr>
+        <w:t>undersampling</w:t>
+      </w:r>
+      <w:proofErr w:type="spellEnd"/>
+      <w:r>
+        <w:rPr>
+          <w:rFonts w:ascii="Times New Roman" w:hAnsi="Times New Roman" w:cs="Times New Roman"/>
+        </w:rPr>
+        <w:t>, we could try to get our models to more accurately recognize the minority classes of quality.</w:t>
       </w:r>
     </w:p>
     <w:p>
@@ -1857,7 +2273,21 @@
           <w:rFonts w:ascii="Times New Roman" w:hAnsi="Times New Roman" w:cs="Times New Roman"/>
         </w:rPr>
         <w:tab/>
-        <w:t xml:space="preserve">We all learned a lot throughout the project and class as a whole. During the project, the primary topic of focus was teamwork. We did a very good job of delegating different sections of each assignment to every person. This allowed us to work independently from each other towards the same goal, which was crucial to getting this project done, but also limited </w:t>
+        <w:t xml:space="preserve">We all learned a lot throughout the project and </w:t>
+      </w:r>
+      <w:proofErr w:type="gramStart"/>
+      <w:r>
+        <w:rPr>
+          <w:rFonts w:ascii="Times New Roman" w:hAnsi="Times New Roman" w:cs="Times New Roman"/>
+        </w:rPr>
+        <w:t>class as a whole</w:t>
+      </w:r>
+      <w:proofErr w:type="gramEnd"/>
+      <w:r>
+        <w:rPr>
+          <w:rFonts w:ascii="Times New Roman" w:hAnsi="Times New Roman" w:cs="Times New Roman"/>
+        </w:rPr>
+        <w:t xml:space="preserve">. During the project, the primary topic of focus was teamwork. We did a very good job of delegating different sections of each assignment to every person. This allowed us to work independently from each other towards the same goal, which was crucial to getting this project done, but also limited </w:t>
       </w:r>
       <w:r>
         <w:rPr>
@@ -1920,7 +2350,6 @@
           <w:szCs w:val="28"/>
           <w:u w:val="single"/>
         </w:rPr>
-        <w:lastRenderedPageBreak/>
         <w:br w:type="page"/>
       </w:r>
     </w:p>
@@ -1953,7 +2382,7 @@
           <w:rFonts w:ascii="Times New Roman" w:hAnsi="Times New Roman" w:cs="Times New Roman"/>
         </w:rPr>
       </w:pPr>
-      <w:hyperlink r:id="rId14" w:history="1">
+      <w:hyperlink r:id="rId22" w:history="1">
         <w:r>
           <w:rPr>
             <w:rStyle w:val="Hyperlink"/>

</xml_diff>